<commit_message>
Add interval series to documentation
Also change k from 7 to 8 in order to be more representative
</commit_message>
<xml_diff>
--- a/Lab1/Звіт.docx
+++ b/Lab1/Звіт.docx
@@ -18,6 +18,7 @@
           <w:noProof/>
           <w:sz w:val="24"/>
           <w:szCs w:val="24"/>
+          <w:lang w:val="uk-UA"/>
         </w:rPr>
         <w:drawing>
           <wp:anchor distT="0" distB="0" distL="114300" distR="114300" simplePos="0" relativeHeight="251659264" behindDoc="0" locked="0" layoutInCell="1" allowOverlap="1" wp14:anchorId="08F2E34D" wp14:editId="2AF7869B">
@@ -446,6 +447,8 @@
         <w:jc w:val="center"/>
         <w:rPr>
           <w:rFonts w:ascii="Times New Roman" w:hAnsi="Times New Roman" w:cs="Times New Roman"/>
+          <w:b/>
+          <w:bCs/>
           <w:sz w:val="32"/>
           <w:szCs w:val="32"/>
           <w:lang w:val="uk-UA"/>
@@ -454,6 +457,8 @@
       <w:r>
         <w:rPr>
           <w:rFonts w:ascii="Times New Roman" w:hAnsi="Times New Roman" w:cs="Times New Roman"/>
+          <w:b/>
+          <w:bCs/>
           <w:sz w:val="32"/>
           <w:szCs w:val="32"/>
           <w:lang w:val="uk-UA"/>
@@ -681,10 +686,10 @@
             <v:path o:extrusionok="f" gradientshapeok="t" o:connecttype="rect"/>
             <o:lock v:ext="edit" aspectratio="t"/>
           </v:shapetype>
-          <v:shape id="_x0000_i1027" type="#_x0000_t75" alt="" style="width:17pt;height:18pt;mso-width-percent:0;mso-height-percent:0;mso-width-percent:0;mso-height-percent:0" o:ole="" fillcolor="window">
+          <v:shape id="_x0000_i1027" type="#_x0000_t75" alt="" style="width:16.85pt;height:18.4pt;mso-width-percent:0;mso-height-percent:0;mso-width-percent:0;mso-height-percent:0" o:ole="" fillcolor="window">
             <v:imagedata r:id="rId6" o:title=""/>
           </v:shape>
-          <o:OLEObject Type="Embed" ProgID="Equation.3" ShapeID="_x0000_i1027" DrawAspect="Content" ObjectID="_1713722331" r:id="rId7"/>
+          <o:OLEObject Type="Embed" ProgID="Equation.3" ShapeID="_x0000_i1027" DrawAspect="Content" ObjectID="_1713796733" r:id="rId7"/>
         </w:object>
       </w:r>
       <w:r>
@@ -725,10 +730,10 @@
           <w:lang w:val="uk-UA"/>
         </w:rPr>
         <w:object w:dxaOrig="220" w:dyaOrig="220" w14:anchorId="023ABEF3">
-          <v:shape id="_x0000_i1026" type="#_x0000_t75" alt="" style="width:11pt;height:11pt;mso-width-percent:0;mso-height-percent:0;mso-width-percent:0;mso-height-percent:0" o:ole="" fillcolor="window">
+          <v:shape id="_x0000_i1026" type="#_x0000_t75" alt="" style="width:10.7pt;height:10.7pt;mso-width-percent:0;mso-height-percent:0;mso-width-percent:0;mso-height-percent:0" o:ole="" fillcolor="window">
             <v:imagedata r:id="rId8" o:title=""/>
           </v:shape>
-          <o:OLEObject Type="Embed" ProgID="Equation.3" ShapeID="_x0000_i1026" DrawAspect="Content" ObjectID="_1713722332" r:id="rId9"/>
+          <o:OLEObject Type="Embed" ProgID="Equation.3" ShapeID="_x0000_i1026" DrawAspect="Content" ObjectID="_1713796734" r:id="rId9"/>
         </w:object>
       </w:r>
       <w:r>
@@ -773,10 +778,10 @@
           <w:lang w:val="uk-UA"/>
         </w:rPr>
         <w:object w:dxaOrig="880" w:dyaOrig="320" w14:anchorId="243091C2">
-          <v:shape id="_x0000_i1025" type="#_x0000_t75" alt="" style="width:44pt;height:16pt;mso-width-percent:0;mso-height-percent:0;mso-width-percent:0;mso-height-percent:0" o:ole="">
+          <v:shape id="_x0000_i1025" type="#_x0000_t75" alt="" style="width:43.65pt;height:16.1pt;mso-width-percent:0;mso-height-percent:0;mso-width-percent:0;mso-height-percent:0" o:ole="">
             <v:imagedata r:id="rId10" o:title=""/>
           </v:shape>
-          <o:OLEObject Type="Embed" ProgID="Equation.DSMT4" ShapeID="_x0000_i1025" DrawAspect="Content" ObjectID="_1713722333" r:id="rId11"/>
+          <o:OLEObject Type="Embed" ProgID="Equation.DSMT4" ShapeID="_x0000_i1025" DrawAspect="Content" ObjectID="_1713796735" r:id="rId11"/>
         </w:object>
       </w:r>
       <w:r>
@@ -820,7 +825,2626 @@
           <w:rFonts w:ascii="Times New Roman" w:hAnsi="Times New Roman" w:cs="Times New Roman"/>
           <w:sz w:val="28"/>
           <w:szCs w:val="28"/>
-          <w:lang w:val="en-US"/>
+          <w:lang w:val="uk-UA"/>
+        </w:rPr>
+      </w:pPr>
+    </w:p>
+    <w:p>
+      <w:pPr>
+        <w:spacing w:line="240" w:lineRule="auto"/>
+        <w:rPr>
+          <w:rFonts w:ascii="Times New Roman" w:hAnsi="Times New Roman" w:cs="Times New Roman"/>
+          <w:b/>
+          <w:bCs/>
+          <w:sz w:val="28"/>
+          <w:szCs w:val="28"/>
+          <w:lang w:val="uk-UA"/>
+        </w:rPr>
+      </w:pPr>
+      <w:r>
+        <w:rPr>
+          <w:rFonts w:ascii="Times New Roman" w:hAnsi="Times New Roman" w:cs="Times New Roman"/>
+          <w:b/>
+          <w:bCs/>
+          <w:sz w:val="28"/>
+          <w:szCs w:val="28"/>
+          <w:lang w:val="uk-UA"/>
+        </w:rPr>
+        <w:t>Задана конкретна реалізація вибірки:</w:t>
+      </w:r>
+    </w:p>
+    <w:p>
+      <w:pPr>
+        <w:spacing w:line="240" w:lineRule="auto"/>
+        <w:rPr>
+          <w:rFonts w:ascii="Times New Roman" w:hAnsi="Times New Roman" w:cs="Times New Roman"/>
+          <w:sz w:val="28"/>
+          <w:szCs w:val="28"/>
+          <w:lang w:val="uk-UA"/>
+        </w:rPr>
+      </w:pPr>
+      <w:r>
+        <w:rPr>
+          <w:rFonts w:ascii="Times New Roman" w:hAnsi="Times New Roman" w:cs="Times New Roman"/>
+          <w:sz w:val="28"/>
+          <w:szCs w:val="28"/>
+          <w:lang w:val="uk-UA"/>
+        </w:rPr>
+        <w:t xml:space="preserve">6.71   5.66   3.06   4.25   3.4    6.45   3.46   2.57   6.55   8.5    </w:t>
+      </w:r>
+    </w:p>
+    <w:p>
+      <w:pPr>
+        <w:spacing w:line="240" w:lineRule="auto"/>
+        <w:rPr>
+          <w:rFonts w:ascii="Times New Roman" w:hAnsi="Times New Roman" w:cs="Times New Roman"/>
+          <w:sz w:val="28"/>
+          <w:szCs w:val="28"/>
+          <w:lang w:val="uk-UA"/>
+        </w:rPr>
+      </w:pPr>
+      <w:r>
+        <w:rPr>
+          <w:rFonts w:ascii="Times New Roman" w:hAnsi="Times New Roman" w:cs="Times New Roman"/>
+          <w:sz w:val="28"/>
+          <w:szCs w:val="28"/>
+          <w:lang w:val="uk-UA"/>
+        </w:rPr>
+        <w:t xml:space="preserve">3.63   7.22   7.61   2.72   3.91   2.98   7.05   11.79  7.51   4.44   </w:t>
+      </w:r>
+    </w:p>
+    <w:p>
+      <w:pPr>
+        <w:spacing w:line="240" w:lineRule="auto"/>
+        <w:rPr>
+          <w:rFonts w:ascii="Times New Roman" w:hAnsi="Times New Roman" w:cs="Times New Roman"/>
+          <w:sz w:val="28"/>
+          <w:szCs w:val="28"/>
+          <w:lang w:val="uk-UA"/>
+        </w:rPr>
+      </w:pPr>
+      <w:r>
+        <w:rPr>
+          <w:rFonts w:ascii="Times New Roman" w:hAnsi="Times New Roman" w:cs="Times New Roman"/>
+          <w:sz w:val="28"/>
+          <w:szCs w:val="28"/>
+          <w:lang w:val="uk-UA"/>
+        </w:rPr>
+        <w:t xml:space="preserve">13.59  6.61   4.53   12.28  9.5    4.26   4.52   5.55   11.34  4.21   </w:t>
+      </w:r>
+    </w:p>
+    <w:p>
+      <w:pPr>
+        <w:spacing w:line="240" w:lineRule="auto"/>
+        <w:rPr>
+          <w:rFonts w:ascii="Times New Roman" w:hAnsi="Times New Roman" w:cs="Times New Roman"/>
+          <w:sz w:val="28"/>
+          <w:szCs w:val="28"/>
+          <w:lang w:val="uk-UA"/>
+        </w:rPr>
+      </w:pPr>
+      <w:r>
+        <w:rPr>
+          <w:rFonts w:ascii="Times New Roman" w:hAnsi="Times New Roman" w:cs="Times New Roman"/>
+          <w:sz w:val="28"/>
+          <w:szCs w:val="28"/>
+          <w:lang w:val="uk-UA"/>
+        </w:rPr>
+        <w:t xml:space="preserve">4.02   4.34   2.67   2.95   8.86   4.87   5.76   7.68   2.75   2.62   </w:t>
+      </w:r>
+    </w:p>
+    <w:p>
+      <w:pPr>
+        <w:spacing w:line="240" w:lineRule="auto"/>
+        <w:rPr>
+          <w:rFonts w:ascii="Times New Roman" w:hAnsi="Times New Roman" w:cs="Times New Roman"/>
+          <w:sz w:val="28"/>
+          <w:szCs w:val="28"/>
+          <w:lang w:val="uk-UA"/>
+        </w:rPr>
+      </w:pPr>
+      <w:r>
+        <w:rPr>
+          <w:rFonts w:ascii="Times New Roman" w:hAnsi="Times New Roman" w:cs="Times New Roman"/>
+          <w:sz w:val="28"/>
+          <w:szCs w:val="28"/>
+          <w:lang w:val="uk-UA"/>
+        </w:rPr>
+        <w:t xml:space="preserve">2.86   5.16   2.88   6.62   5.03   3.3    5.47   7.8    7.8    5.43   </w:t>
+      </w:r>
+    </w:p>
+    <w:p>
+      <w:pPr>
+        <w:spacing w:line="240" w:lineRule="auto"/>
+        <w:rPr>
+          <w:rFonts w:ascii="Times New Roman" w:hAnsi="Times New Roman" w:cs="Times New Roman"/>
+          <w:sz w:val="28"/>
+          <w:szCs w:val="28"/>
+          <w:lang w:val="uk-UA"/>
+        </w:rPr>
+      </w:pPr>
+      <w:r>
+        <w:rPr>
+          <w:rFonts w:ascii="Times New Roman" w:hAnsi="Times New Roman" w:cs="Times New Roman"/>
+          <w:sz w:val="28"/>
+          <w:szCs w:val="28"/>
+          <w:lang w:val="uk-UA"/>
+        </w:rPr>
+        <w:t xml:space="preserve">3.05   3.99   4.1    2.85   3.28   4.7    6.67   2.85   4.71   6.94   </w:t>
+      </w:r>
+    </w:p>
+    <w:p>
+      <w:pPr>
+        <w:spacing w:line="240" w:lineRule="auto"/>
+        <w:rPr>
+          <w:rFonts w:ascii="Times New Roman" w:hAnsi="Times New Roman" w:cs="Times New Roman"/>
+          <w:sz w:val="28"/>
+          <w:szCs w:val="28"/>
+          <w:lang w:val="uk-UA"/>
+        </w:rPr>
+      </w:pPr>
+      <w:r>
+        <w:rPr>
+          <w:rFonts w:ascii="Times New Roman" w:hAnsi="Times New Roman" w:cs="Times New Roman"/>
+          <w:sz w:val="28"/>
+          <w:szCs w:val="28"/>
+          <w:lang w:val="uk-UA"/>
+        </w:rPr>
+        <w:t xml:space="preserve">7.17   3.02   2.97   10.96  2.75   3.03   3.61   15.5   6.24   2.89   </w:t>
+      </w:r>
+    </w:p>
+    <w:p>
+      <w:pPr>
+        <w:spacing w:line="240" w:lineRule="auto"/>
+        <w:rPr>
+          <w:rFonts w:ascii="Times New Roman" w:hAnsi="Times New Roman" w:cs="Times New Roman"/>
+          <w:sz w:val="28"/>
+          <w:szCs w:val="28"/>
+          <w:lang w:val="uk-UA"/>
+        </w:rPr>
+      </w:pPr>
+      <w:r>
+        <w:rPr>
+          <w:rFonts w:ascii="Times New Roman" w:hAnsi="Times New Roman" w:cs="Times New Roman"/>
+          <w:sz w:val="28"/>
+          <w:szCs w:val="28"/>
+          <w:lang w:val="uk-UA"/>
+        </w:rPr>
+        <w:t xml:space="preserve">5.57   5.75   4.86   10.36  14.49  15.38  2.8    3.86   4.67   4.58   </w:t>
+      </w:r>
+    </w:p>
+    <w:p>
+      <w:pPr>
+        <w:spacing w:line="240" w:lineRule="auto"/>
+        <w:rPr>
+          <w:rFonts w:ascii="Times New Roman" w:hAnsi="Times New Roman" w:cs="Times New Roman"/>
+          <w:sz w:val="28"/>
+          <w:szCs w:val="28"/>
+          <w:lang w:val="uk-UA"/>
+        </w:rPr>
+      </w:pPr>
+      <w:r>
+        <w:rPr>
+          <w:rFonts w:ascii="Times New Roman" w:hAnsi="Times New Roman" w:cs="Times New Roman"/>
+          <w:sz w:val="28"/>
+          <w:szCs w:val="28"/>
+          <w:lang w:val="uk-UA"/>
+        </w:rPr>
+        <w:t xml:space="preserve">8.64   3.65   3.65   4.53   3.63   11.68  3.14   6.07   6.57   3.22   </w:t>
+      </w:r>
+    </w:p>
+    <w:p>
+      <w:pPr>
+        <w:spacing w:line="240" w:lineRule="auto"/>
+        <w:rPr>
+          <w:rFonts w:ascii="Times New Roman" w:hAnsi="Times New Roman" w:cs="Times New Roman"/>
+          <w:sz w:val="28"/>
+          <w:szCs w:val="28"/>
+          <w:lang w:val="uk-UA"/>
+        </w:rPr>
+      </w:pPr>
+      <w:r>
+        <w:rPr>
+          <w:rFonts w:ascii="Times New Roman" w:hAnsi="Times New Roman" w:cs="Times New Roman"/>
+          <w:sz w:val="28"/>
+          <w:szCs w:val="28"/>
+          <w:lang w:val="uk-UA"/>
+        </w:rPr>
+        <w:t xml:space="preserve">6.12   3.37   3.9    6.63   2.88   9.18   2.96   4.86   3.18   6.59   </w:t>
+      </w:r>
+    </w:p>
+    <w:p>
+      <w:pPr>
+        <w:spacing w:line="240" w:lineRule="auto"/>
+        <w:rPr>
+          <w:rFonts w:ascii="Times New Roman" w:hAnsi="Times New Roman" w:cs="Times New Roman"/>
+          <w:sz w:val="28"/>
+          <w:szCs w:val="28"/>
+          <w:lang w:val="uk-UA"/>
+        </w:rPr>
+      </w:pPr>
+    </w:p>
+    <w:p>
+      <w:pPr>
+        <w:spacing w:line="240" w:lineRule="auto"/>
+        <w:rPr>
+          <w:rFonts w:ascii="Times New Roman" w:hAnsi="Times New Roman" w:cs="Times New Roman"/>
+          <w:sz w:val="28"/>
+          <w:szCs w:val="28"/>
+          <w:lang w:val="uk-UA"/>
+        </w:rPr>
+      </w:pPr>
+    </w:p>
+    <w:p>
+      <w:pPr>
+        <w:spacing w:line="240" w:lineRule="auto"/>
+        <w:rPr>
+          <w:rFonts w:ascii="Times New Roman" w:hAnsi="Times New Roman" w:cs="Times New Roman"/>
+          <w:sz w:val="28"/>
+          <w:szCs w:val="28"/>
+          <w:lang w:val="uk-UA"/>
+        </w:rPr>
+      </w:pPr>
+    </w:p>
+    <w:p>
+      <w:pPr>
+        <w:spacing w:line="240" w:lineRule="auto"/>
+        <w:rPr>
+          <w:rFonts w:ascii="Times New Roman" w:hAnsi="Times New Roman" w:cs="Times New Roman"/>
+          <w:sz w:val="28"/>
+          <w:szCs w:val="28"/>
+          <w:lang w:val="uk-UA"/>
+        </w:rPr>
+      </w:pPr>
+      <w:r>
+        <w:rPr>
+          <w:rFonts w:ascii="Times New Roman" w:hAnsi="Times New Roman" w:cs="Times New Roman"/>
+          <w:sz w:val="28"/>
+          <w:szCs w:val="28"/>
+          <w:lang w:val="uk-UA"/>
+        </w:rPr>
+        <w:lastRenderedPageBreak/>
+        <w:t xml:space="preserve">З початку </w:t>
+      </w:r>
+      <w:r>
+        <w:rPr>
+          <w:rFonts w:ascii="Times New Roman" w:hAnsi="Times New Roman" w:cs="Times New Roman"/>
+          <w:sz w:val="28"/>
+          <w:szCs w:val="28"/>
+          <w:lang w:val="uk-UA"/>
+        </w:rPr>
+        <w:t>відсортуємо</w:t>
+      </w:r>
+      <w:r>
+        <w:rPr>
+          <w:rFonts w:ascii="Times New Roman" w:hAnsi="Times New Roman" w:cs="Times New Roman"/>
+          <w:sz w:val="28"/>
+          <w:szCs w:val="28"/>
+          <w:lang w:val="uk-UA"/>
+        </w:rPr>
+        <w:t xml:space="preserve"> задану реал</w:t>
+      </w:r>
+      <w:r>
+        <w:rPr>
+          <w:rFonts w:ascii="Times New Roman" w:hAnsi="Times New Roman" w:cs="Times New Roman"/>
+          <w:sz w:val="28"/>
+          <w:szCs w:val="28"/>
+          <w:lang w:val="uk-UA"/>
+        </w:rPr>
+        <w:t>ізацію вибірки</w:t>
+      </w:r>
+      <w:r>
+        <w:rPr>
+          <w:rFonts w:ascii="Times New Roman" w:hAnsi="Times New Roman" w:cs="Times New Roman"/>
+          <w:sz w:val="28"/>
+          <w:szCs w:val="28"/>
+          <w:lang w:val="uk-UA"/>
+        </w:rPr>
+        <w:t xml:space="preserve"> для зручності подальшої роботи</w:t>
+      </w:r>
+      <w:r>
+        <w:rPr>
+          <w:rFonts w:ascii="Times New Roman" w:hAnsi="Times New Roman" w:cs="Times New Roman"/>
+          <w:sz w:val="28"/>
+          <w:szCs w:val="28"/>
+          <w:lang w:val="uk-UA"/>
+        </w:rPr>
+        <w:t>:</w:t>
+      </w:r>
+    </w:p>
+    <w:p>
+      <w:pPr>
+        <w:spacing w:line="240" w:lineRule="auto"/>
+        <w:rPr>
+          <w:rFonts w:ascii="Times New Roman" w:hAnsi="Times New Roman" w:cs="Times New Roman"/>
+          <w:sz w:val="28"/>
+          <w:szCs w:val="28"/>
+          <w:lang w:val="uk-UA"/>
+        </w:rPr>
+      </w:pPr>
+      <w:r>
+        <w:rPr>
+          <w:rFonts w:ascii="Times New Roman" w:hAnsi="Times New Roman" w:cs="Times New Roman"/>
+          <w:sz w:val="28"/>
+          <w:szCs w:val="28"/>
+          <w:lang w:val="uk-UA"/>
+        </w:rPr>
+        <w:t xml:space="preserve">2.57   2.62   2.67   2.72   2.75   2.75   2.8    2.85   2.85   2.86   </w:t>
+      </w:r>
+    </w:p>
+    <w:p>
+      <w:pPr>
+        <w:spacing w:line="240" w:lineRule="auto"/>
+        <w:rPr>
+          <w:rFonts w:ascii="Times New Roman" w:hAnsi="Times New Roman" w:cs="Times New Roman"/>
+          <w:sz w:val="28"/>
+          <w:szCs w:val="28"/>
+          <w:lang w:val="uk-UA"/>
+        </w:rPr>
+      </w:pPr>
+      <w:r>
+        <w:rPr>
+          <w:rFonts w:ascii="Times New Roman" w:hAnsi="Times New Roman" w:cs="Times New Roman"/>
+          <w:sz w:val="28"/>
+          <w:szCs w:val="28"/>
+          <w:lang w:val="uk-UA"/>
+        </w:rPr>
+        <w:t xml:space="preserve">2.88   2.88   2.89   2.95   2.96   2.97   2.98   3.02   3.03   3.05   </w:t>
+      </w:r>
+    </w:p>
+    <w:p>
+      <w:pPr>
+        <w:spacing w:line="240" w:lineRule="auto"/>
+        <w:rPr>
+          <w:rFonts w:ascii="Times New Roman" w:hAnsi="Times New Roman" w:cs="Times New Roman"/>
+          <w:sz w:val="28"/>
+          <w:szCs w:val="28"/>
+          <w:lang w:val="uk-UA"/>
+        </w:rPr>
+      </w:pPr>
+      <w:r>
+        <w:rPr>
+          <w:rFonts w:ascii="Times New Roman" w:hAnsi="Times New Roman" w:cs="Times New Roman"/>
+          <w:sz w:val="28"/>
+          <w:szCs w:val="28"/>
+          <w:lang w:val="uk-UA"/>
+        </w:rPr>
+        <w:t xml:space="preserve">3.06   3.14   3.18   3.22   3.28   3.3    3.37   3.4    3.46   3.61   </w:t>
+      </w:r>
+    </w:p>
+    <w:p>
+      <w:pPr>
+        <w:spacing w:line="240" w:lineRule="auto"/>
+        <w:rPr>
+          <w:rFonts w:ascii="Times New Roman" w:hAnsi="Times New Roman" w:cs="Times New Roman"/>
+          <w:sz w:val="28"/>
+          <w:szCs w:val="28"/>
+          <w:lang w:val="uk-UA"/>
+        </w:rPr>
+      </w:pPr>
+      <w:r>
+        <w:rPr>
+          <w:rFonts w:ascii="Times New Roman" w:hAnsi="Times New Roman" w:cs="Times New Roman"/>
+          <w:sz w:val="28"/>
+          <w:szCs w:val="28"/>
+          <w:lang w:val="uk-UA"/>
+        </w:rPr>
+        <w:t xml:space="preserve">3.63   3.63   3.65   3.65   3.86   3.9    3.91   3.99   4.02   4.1    </w:t>
+      </w:r>
+    </w:p>
+    <w:p>
+      <w:pPr>
+        <w:spacing w:line="240" w:lineRule="auto"/>
+        <w:rPr>
+          <w:rFonts w:ascii="Times New Roman" w:hAnsi="Times New Roman" w:cs="Times New Roman"/>
+          <w:sz w:val="28"/>
+          <w:szCs w:val="28"/>
+          <w:lang w:val="uk-UA"/>
+        </w:rPr>
+      </w:pPr>
+      <w:r>
+        <w:rPr>
+          <w:rFonts w:ascii="Times New Roman" w:hAnsi="Times New Roman" w:cs="Times New Roman"/>
+          <w:sz w:val="28"/>
+          <w:szCs w:val="28"/>
+          <w:lang w:val="uk-UA"/>
+        </w:rPr>
+        <w:t xml:space="preserve">4.21   4.25   4.26   4.34   4.44   4.52   4.53   4.53   4.58   4.67   </w:t>
+      </w:r>
+    </w:p>
+    <w:p>
+      <w:pPr>
+        <w:spacing w:line="240" w:lineRule="auto"/>
+        <w:rPr>
+          <w:rFonts w:ascii="Times New Roman" w:hAnsi="Times New Roman" w:cs="Times New Roman"/>
+          <w:sz w:val="28"/>
+          <w:szCs w:val="28"/>
+          <w:lang w:val="uk-UA"/>
+        </w:rPr>
+      </w:pPr>
+      <w:r>
+        <w:rPr>
+          <w:rFonts w:ascii="Times New Roman" w:hAnsi="Times New Roman" w:cs="Times New Roman"/>
+          <w:sz w:val="28"/>
+          <w:szCs w:val="28"/>
+          <w:lang w:val="uk-UA"/>
+        </w:rPr>
+        <w:t xml:space="preserve">4.7    4.71   4.86   4.86   4.87   5.03   5.16   5.43   5.47   5.55   </w:t>
+      </w:r>
+    </w:p>
+    <w:p>
+      <w:pPr>
+        <w:spacing w:line="240" w:lineRule="auto"/>
+        <w:rPr>
+          <w:rFonts w:ascii="Times New Roman" w:hAnsi="Times New Roman" w:cs="Times New Roman"/>
+          <w:sz w:val="28"/>
+          <w:szCs w:val="28"/>
+          <w:lang w:val="uk-UA"/>
+        </w:rPr>
+      </w:pPr>
+      <w:r>
+        <w:rPr>
+          <w:rFonts w:ascii="Times New Roman" w:hAnsi="Times New Roman" w:cs="Times New Roman"/>
+          <w:sz w:val="28"/>
+          <w:szCs w:val="28"/>
+          <w:lang w:val="uk-UA"/>
+        </w:rPr>
+        <w:t xml:space="preserve">5.57   5.66   5.75   5.76   6.07   6.12   6.24   6.45   6.55   6.57   </w:t>
+      </w:r>
+    </w:p>
+    <w:p>
+      <w:pPr>
+        <w:spacing w:line="240" w:lineRule="auto"/>
+        <w:rPr>
+          <w:rFonts w:ascii="Times New Roman" w:hAnsi="Times New Roman" w:cs="Times New Roman"/>
+          <w:sz w:val="28"/>
+          <w:szCs w:val="28"/>
+          <w:lang w:val="uk-UA"/>
+        </w:rPr>
+      </w:pPr>
+      <w:r>
+        <w:rPr>
+          <w:rFonts w:ascii="Times New Roman" w:hAnsi="Times New Roman" w:cs="Times New Roman"/>
+          <w:sz w:val="28"/>
+          <w:szCs w:val="28"/>
+          <w:lang w:val="uk-UA"/>
+        </w:rPr>
+        <w:t xml:space="preserve">6.59   6.61   6.62   6.63   6.67   6.71   6.94   7.05   7.17   7.22   </w:t>
+      </w:r>
+    </w:p>
+    <w:p>
+      <w:pPr>
+        <w:spacing w:line="240" w:lineRule="auto"/>
+        <w:rPr>
+          <w:rFonts w:ascii="Times New Roman" w:hAnsi="Times New Roman" w:cs="Times New Roman"/>
+          <w:sz w:val="28"/>
+          <w:szCs w:val="28"/>
+          <w:lang w:val="uk-UA"/>
+        </w:rPr>
+      </w:pPr>
+      <w:r>
+        <w:rPr>
+          <w:rFonts w:ascii="Times New Roman" w:hAnsi="Times New Roman" w:cs="Times New Roman"/>
+          <w:sz w:val="28"/>
+          <w:szCs w:val="28"/>
+          <w:lang w:val="uk-UA"/>
+        </w:rPr>
+        <w:t xml:space="preserve">7.51   7.61   7.68   7.8    7.8    8.5    8.64   8.86   9.18   9.5    </w:t>
+      </w:r>
+    </w:p>
+    <w:p>
+      <w:pPr>
+        <w:spacing w:line="240" w:lineRule="auto"/>
+        <w:rPr>
+          <w:rFonts w:ascii="Times New Roman" w:hAnsi="Times New Roman" w:cs="Times New Roman"/>
+          <w:sz w:val="28"/>
+          <w:szCs w:val="28"/>
+          <w:lang w:val="uk-UA"/>
+        </w:rPr>
+      </w:pPr>
+      <w:r>
+        <w:rPr>
+          <w:rFonts w:ascii="Times New Roman" w:hAnsi="Times New Roman" w:cs="Times New Roman"/>
+          <w:sz w:val="28"/>
+          <w:szCs w:val="28"/>
+          <w:lang w:val="uk-UA"/>
+        </w:rPr>
+        <w:t xml:space="preserve">10.36  10.96  11.34  11.68  11.79  12.28  13.59  14.49  15.38  15.5   </w:t>
+      </w:r>
+    </w:p>
+    <w:p>
+      <w:pPr>
+        <w:spacing w:line="240" w:lineRule="auto"/>
+        <w:rPr>
+          <w:rFonts w:ascii="Times New Roman" w:hAnsi="Times New Roman" w:cs="Times New Roman"/>
+          <w:sz w:val="28"/>
+          <w:szCs w:val="28"/>
+          <w:lang w:val="uk-UA"/>
+        </w:rPr>
+      </w:pPr>
+    </w:p>
+    <w:p>
+      <w:pPr>
+        <w:spacing w:line="240" w:lineRule="auto"/>
+        <w:rPr>
+          <w:rFonts w:ascii="Times New Roman" w:hAnsi="Times New Roman" w:cs="Times New Roman"/>
+          <w:sz w:val="28"/>
+          <w:szCs w:val="28"/>
+          <w:lang w:val="uk-UA"/>
+        </w:rPr>
+      </w:pPr>
+      <w:r>
+        <w:rPr>
+          <w:rFonts w:ascii="Times New Roman" w:hAnsi="Times New Roman" w:cs="Times New Roman"/>
+          <w:sz w:val="28"/>
+          <w:szCs w:val="28"/>
+          <w:lang w:val="uk-UA"/>
+        </w:rPr>
+        <w:t>Можемо побачити, що задана конкретна реалізація містить майже всі унікальні значення, а саме 92 унікальних значення. Тому доцільним є будувати саме інтервальний варіаційний ряд.</w:t>
+      </w:r>
+    </w:p>
+    <w:p>
+      <w:pPr>
+        <w:spacing w:line="240" w:lineRule="auto"/>
+        <w:rPr>
+          <w:rFonts w:ascii="Times New Roman" w:hAnsi="Times New Roman" w:cs="Times New Roman"/>
+          <w:sz w:val="28"/>
+          <w:szCs w:val="28"/>
+          <w:lang w:val="uk-UA"/>
+        </w:rPr>
+      </w:pPr>
+    </w:p>
+    <w:p>
+      <w:pPr>
+        <w:pStyle w:val="Heading1"/>
+        <w:rPr>
+          <w:rFonts w:ascii="Times New Roman" w:hAnsi="Times New Roman" w:cs="Times New Roman"/>
+          <w:b/>
+          <w:bCs/>
+          <w:color w:val="000000" w:themeColor="text1"/>
+          <w:lang w:val="uk-UA"/>
+        </w:rPr>
+      </w:pPr>
+      <w:r>
+        <w:rPr>
+          <w:rFonts w:ascii="Times New Roman" w:hAnsi="Times New Roman" w:cs="Times New Roman"/>
+          <w:b/>
+          <w:bCs/>
+          <w:color w:val="000000" w:themeColor="text1"/>
+          <w:lang w:val="uk-UA"/>
+        </w:rPr>
+        <w:t xml:space="preserve">1. Побудуємо інтервальний варіаційний </w:t>
+      </w:r>
+      <w:r>
+        <w:rPr>
+          <w:rFonts w:ascii="Times New Roman" w:hAnsi="Times New Roman" w:cs="Times New Roman"/>
+          <w:b/>
+          <w:bCs/>
+          <w:color w:val="000000" w:themeColor="text1"/>
+          <w:lang w:val="uk-UA"/>
+        </w:rPr>
+        <w:t>ряд</w:t>
+      </w:r>
+    </w:p>
+    <w:p>
+      <w:pPr>
+        <w:spacing w:line="240" w:lineRule="auto"/>
+        <w:rPr>
+          <w:rFonts w:ascii="Times New Roman" w:hAnsi="Times New Roman" w:cs="Times New Roman"/>
+          <w:sz w:val="28"/>
+          <w:szCs w:val="28"/>
+          <w:lang w:val="uk-UA"/>
+        </w:rPr>
+      </w:pPr>
+    </w:p>
+    <w:p>
+      <w:pPr>
+        <w:spacing w:line="240" w:lineRule="auto"/>
+        <w:rPr>
+          <w:rFonts w:ascii="Times New Roman" w:eastAsiaTheme="minorEastAsia" w:hAnsi="Times New Roman" w:cs="Times New Roman"/>
+          <w:sz w:val="28"/>
+          <w:szCs w:val="28"/>
+          <w:lang w:val="uk-UA"/>
+        </w:rPr>
+      </w:pPr>
+      <w:r>
+        <w:rPr>
+          <w:rFonts w:ascii="Times New Roman" w:hAnsi="Times New Roman" w:cs="Times New Roman"/>
+          <w:sz w:val="28"/>
+          <w:szCs w:val="28"/>
+          <w:lang w:val="uk-UA"/>
+        </w:rPr>
+        <w:t>Скористуємося</w:t>
+      </w:r>
+      <w:r>
+        <w:rPr>
+          <w:rFonts w:ascii="Times New Roman" w:hAnsi="Times New Roman" w:cs="Times New Roman"/>
+          <w:sz w:val="28"/>
+          <w:szCs w:val="28"/>
+          <w:lang w:val="uk-UA"/>
+        </w:rPr>
+        <w:t xml:space="preserve"> правилом </w:t>
+      </w:r>
+      <w:proofErr w:type="spellStart"/>
+      <w:r>
+        <w:rPr>
+          <w:rFonts w:ascii="Times New Roman" w:hAnsi="Times New Roman" w:cs="Times New Roman"/>
+          <w:sz w:val="28"/>
+          <w:szCs w:val="28"/>
+          <w:lang w:val="uk-UA"/>
+        </w:rPr>
+        <w:t>Стерджеса</w:t>
+      </w:r>
+      <w:proofErr w:type="spellEnd"/>
+      <w:r>
+        <w:rPr>
+          <w:rFonts w:ascii="Times New Roman" w:hAnsi="Times New Roman" w:cs="Times New Roman"/>
+          <w:sz w:val="28"/>
+          <w:szCs w:val="28"/>
+          <w:lang w:val="uk-UA"/>
+        </w:rPr>
+        <w:t xml:space="preserve">, щоб знайти на скільки інтервалів ділити відрізок </w:t>
+      </w:r>
+      <m:oMath>
+        <m:d>
+          <m:dPr>
+            <m:begChr m:val="["/>
+            <m:endChr m:val="]"/>
+            <m:ctrlPr>
+              <w:rPr>
+                <w:rFonts w:ascii="Cambria Math" w:hAnsi="Cambria Math" w:cs="Times New Roman"/>
+                <w:i/>
+                <w:sz w:val="28"/>
+                <w:szCs w:val="28"/>
+                <w:lang w:val="uk-UA"/>
+              </w:rPr>
+            </m:ctrlPr>
+          </m:dPr>
+          <m:e>
+            <m:sSub>
+              <m:sSubPr>
+                <m:ctrlPr>
+                  <w:rPr>
+                    <w:rFonts w:ascii="Cambria Math" w:hAnsi="Cambria Math" w:cs="Times New Roman"/>
+                    <w:i/>
+                    <w:sz w:val="28"/>
+                    <w:szCs w:val="28"/>
+                    <w:lang w:val="uk-UA"/>
+                  </w:rPr>
+                </m:ctrlPr>
+              </m:sSubPr>
+              <m:e>
+                <m:r>
+                  <w:rPr>
+                    <w:rFonts w:ascii="Cambria Math" w:hAnsi="Cambria Math" w:cs="Times New Roman"/>
+                    <w:sz w:val="28"/>
+                    <w:szCs w:val="28"/>
+                    <w:lang w:val="uk-UA"/>
+                  </w:rPr>
+                  <m:t>x</m:t>
+                </m:r>
+              </m:e>
+              <m:sub>
+                <m:r>
+                  <w:rPr>
+                    <w:rFonts w:ascii="Cambria Math" w:hAnsi="Cambria Math" w:cs="Times New Roman"/>
+                    <w:sz w:val="28"/>
+                    <w:szCs w:val="28"/>
+                    <w:lang w:val="uk-UA"/>
+                  </w:rPr>
+                  <m:t>min</m:t>
+                </m:r>
+              </m:sub>
+            </m:sSub>
+            <m:r>
+              <w:rPr>
+                <w:rFonts w:ascii="Cambria Math" w:hAnsi="Cambria Math" w:cs="Times New Roman"/>
+                <w:sz w:val="28"/>
+                <w:szCs w:val="28"/>
+                <w:lang w:val="uk-UA"/>
+              </w:rPr>
+              <m:t>;</m:t>
+            </m:r>
+            <m:sSub>
+              <m:sSubPr>
+                <m:ctrlPr>
+                  <w:rPr>
+                    <w:rFonts w:ascii="Cambria Math" w:hAnsi="Cambria Math" w:cs="Times New Roman"/>
+                    <w:i/>
+                    <w:sz w:val="28"/>
+                    <w:szCs w:val="28"/>
+                    <w:lang w:val="uk-UA"/>
+                  </w:rPr>
+                </m:ctrlPr>
+              </m:sSubPr>
+              <m:e>
+                <m:r>
+                  <w:rPr>
+                    <w:rFonts w:ascii="Cambria Math" w:hAnsi="Cambria Math" w:cs="Times New Roman"/>
+                    <w:sz w:val="28"/>
+                    <w:szCs w:val="28"/>
+                    <w:lang w:val="uk-UA"/>
+                  </w:rPr>
+                  <m:t>x</m:t>
+                </m:r>
+              </m:e>
+              <m:sub>
+                <m:r>
+                  <w:rPr>
+                    <w:rFonts w:ascii="Cambria Math" w:hAnsi="Cambria Math" w:cs="Times New Roman"/>
+                    <w:sz w:val="28"/>
+                    <w:szCs w:val="28"/>
+                    <w:lang w:val="uk-UA"/>
+                  </w:rPr>
+                  <m:t>max</m:t>
+                </m:r>
+              </m:sub>
+            </m:sSub>
+          </m:e>
+        </m:d>
+      </m:oMath>
+      <w:r>
+        <w:rPr>
+          <w:rFonts w:ascii="Times New Roman" w:eastAsiaTheme="minorEastAsia" w:hAnsi="Times New Roman" w:cs="Times New Roman"/>
+          <w:sz w:val="28"/>
+          <w:szCs w:val="28"/>
+          <w:lang w:val="uk-UA"/>
+        </w:rPr>
+        <w:t xml:space="preserve">. </w:t>
+      </w:r>
+    </w:p>
+    <w:p>
+      <w:pPr>
+        <w:spacing w:line="240" w:lineRule="auto"/>
+        <w:rPr>
+          <w:rFonts w:ascii="Times New Roman" w:eastAsiaTheme="minorEastAsia" w:hAnsi="Times New Roman" w:cs="Times New Roman"/>
+          <w:sz w:val="28"/>
+          <w:szCs w:val="28"/>
+          <w:lang w:val="uk-UA"/>
+        </w:rPr>
+      </w:pPr>
+      <w:r>
+        <w:rPr>
+          <w:rFonts w:ascii="Times New Roman" w:eastAsiaTheme="minorEastAsia" w:hAnsi="Times New Roman" w:cs="Times New Roman"/>
+          <w:sz w:val="28"/>
+          <w:szCs w:val="28"/>
+          <w:lang w:val="uk-UA"/>
+        </w:rPr>
+        <w:t xml:space="preserve">А саме </w:t>
+      </w:r>
+      <m:oMath>
+        <m:r>
+          <w:rPr>
+            <w:rFonts w:ascii="Cambria Math" w:eastAsiaTheme="minorEastAsia" w:hAnsi="Cambria Math" w:cs="Times New Roman"/>
+            <w:sz w:val="28"/>
+            <w:szCs w:val="28"/>
+            <w:lang w:val="uk-UA"/>
+          </w:rPr>
+          <m:t>k=1+</m:t>
+        </m:r>
+        <m:d>
+          <m:dPr>
+            <m:begChr m:val="["/>
+            <m:endChr m:val="]"/>
+            <m:ctrlPr>
+              <w:rPr>
+                <w:rFonts w:ascii="Cambria Math" w:eastAsiaTheme="minorEastAsia" w:hAnsi="Cambria Math" w:cs="Times New Roman"/>
+                <w:i/>
+                <w:sz w:val="28"/>
+                <w:szCs w:val="28"/>
+                <w:lang w:val="uk-UA"/>
+              </w:rPr>
+            </m:ctrlPr>
+          </m:dPr>
+          <m:e>
+            <m:r>
+              <w:rPr>
+                <w:rFonts w:ascii="Cambria Math" w:eastAsiaTheme="minorEastAsia" w:hAnsi="Cambria Math" w:cs="Times New Roman"/>
+                <w:sz w:val="28"/>
+                <w:szCs w:val="28"/>
+                <w:lang w:val="uk-UA"/>
+              </w:rPr>
+              <m:t>3,332</m:t>
+            </m:r>
+            <m:func>
+              <m:funcPr>
+                <m:ctrlPr>
+                  <w:rPr>
+                    <w:rFonts w:ascii="Cambria Math" w:eastAsiaTheme="minorEastAsia" w:hAnsi="Cambria Math" w:cs="Times New Roman"/>
+                    <w:i/>
+                    <w:sz w:val="28"/>
+                    <w:szCs w:val="28"/>
+                    <w:lang w:val="uk-UA"/>
+                  </w:rPr>
+                </m:ctrlPr>
+              </m:funcPr>
+              <m:fName>
+                <m:r>
+                  <m:rPr>
+                    <m:sty m:val="p"/>
+                  </m:rPr>
+                  <w:rPr>
+                    <w:rFonts w:ascii="Cambria Math" w:eastAsiaTheme="minorEastAsia" w:hAnsi="Cambria Math" w:cs="Times New Roman"/>
+                    <w:sz w:val="28"/>
+                    <w:szCs w:val="28"/>
+                    <w:lang w:val="uk-UA"/>
+                  </w:rPr>
+                  <m:t>lg</m:t>
+                </m:r>
+              </m:fName>
+              <m:e>
+                <m:r>
+                  <w:rPr>
+                    <w:rFonts w:ascii="Cambria Math" w:eastAsiaTheme="minorEastAsia" w:hAnsi="Cambria Math" w:cs="Times New Roman"/>
+                    <w:sz w:val="28"/>
+                    <w:szCs w:val="28"/>
+                    <w:lang w:val="uk-UA"/>
+                  </w:rPr>
+                  <m:t>n</m:t>
+                </m:r>
+              </m:e>
+            </m:func>
+            <m:ctrlPr>
+              <w:rPr>
+                <w:rFonts w:ascii="Cambria Math" w:hAnsi="Cambria Math" w:cs="Times New Roman"/>
+                <w:i/>
+                <w:sz w:val="28"/>
+                <w:szCs w:val="28"/>
+                <w:lang w:val="uk-UA"/>
+              </w:rPr>
+            </m:ctrlPr>
+          </m:e>
+        </m:d>
+        <m:r>
+          <w:rPr>
+            <w:rFonts w:ascii="Cambria Math" w:hAnsi="Cambria Math" w:cs="Times New Roman"/>
+            <w:sz w:val="28"/>
+            <w:szCs w:val="28"/>
+            <w:lang w:val="uk-UA"/>
+          </w:rPr>
+          <m:t>=1+</m:t>
+        </m:r>
+        <m:r>
+          <w:rPr>
+            <w:rFonts w:ascii="Cambria Math" w:hAnsi="Cambria Math" w:cs="Times New Roman"/>
+            <w:sz w:val="28"/>
+            <w:szCs w:val="28"/>
+            <w:lang w:val="uk-UA"/>
+          </w:rPr>
+          <m:t>+</m:t>
+        </m:r>
+        <m:d>
+          <m:dPr>
+            <m:begChr m:val="["/>
+            <m:endChr m:val="]"/>
+            <m:ctrlPr>
+              <w:rPr>
+                <w:rFonts w:ascii="Cambria Math" w:eastAsiaTheme="minorEastAsia" w:hAnsi="Cambria Math" w:cs="Times New Roman"/>
+                <w:i/>
+                <w:sz w:val="28"/>
+                <w:szCs w:val="28"/>
+                <w:lang w:val="uk-UA"/>
+              </w:rPr>
+            </m:ctrlPr>
+          </m:dPr>
+          <m:e>
+            <m:r>
+              <w:rPr>
+                <w:rFonts w:ascii="Cambria Math" w:eastAsiaTheme="minorEastAsia" w:hAnsi="Cambria Math" w:cs="Times New Roman"/>
+                <w:sz w:val="28"/>
+                <w:szCs w:val="28"/>
+                <w:lang w:val="uk-UA"/>
+              </w:rPr>
+              <m:t>3,332</m:t>
+            </m:r>
+            <m:func>
+              <m:funcPr>
+                <m:ctrlPr>
+                  <w:rPr>
+                    <w:rFonts w:ascii="Cambria Math" w:eastAsiaTheme="minorEastAsia" w:hAnsi="Cambria Math" w:cs="Times New Roman"/>
+                    <w:i/>
+                    <w:sz w:val="28"/>
+                    <w:szCs w:val="28"/>
+                    <w:lang w:val="uk-UA"/>
+                  </w:rPr>
+                </m:ctrlPr>
+              </m:funcPr>
+              <m:fName>
+                <m:r>
+                  <m:rPr>
+                    <m:sty m:val="p"/>
+                  </m:rPr>
+                  <w:rPr>
+                    <w:rFonts w:ascii="Cambria Math" w:eastAsiaTheme="minorEastAsia" w:hAnsi="Cambria Math" w:cs="Times New Roman"/>
+                    <w:sz w:val="28"/>
+                    <w:szCs w:val="28"/>
+                    <w:lang w:val="uk-UA"/>
+                  </w:rPr>
+                  <m:t>lg</m:t>
+                </m:r>
+              </m:fName>
+              <m:e>
+                <m:r>
+                  <w:rPr>
+                    <w:rFonts w:ascii="Cambria Math" w:eastAsiaTheme="minorEastAsia" w:hAnsi="Cambria Math" w:cs="Times New Roman"/>
+                    <w:sz w:val="28"/>
+                    <w:szCs w:val="28"/>
+                    <w:lang w:val="uk-UA"/>
+                  </w:rPr>
+                  <m:t>100</m:t>
+                </m:r>
+              </m:e>
+            </m:func>
+            <m:ctrlPr>
+              <w:rPr>
+                <w:rFonts w:ascii="Cambria Math" w:hAnsi="Cambria Math" w:cs="Times New Roman"/>
+                <w:i/>
+                <w:sz w:val="28"/>
+                <w:szCs w:val="28"/>
+                <w:lang w:val="uk-UA"/>
+              </w:rPr>
+            </m:ctrlPr>
+          </m:e>
+        </m:d>
+        <m:r>
+          <w:rPr>
+            <w:rFonts w:ascii="Cambria Math" w:hAnsi="Cambria Math" w:cs="Times New Roman"/>
+            <w:sz w:val="28"/>
+            <w:szCs w:val="28"/>
+            <w:lang w:val="uk-UA"/>
+          </w:rPr>
+          <m:t>=</m:t>
+        </m:r>
+        <m:r>
+          <w:rPr>
+            <w:rFonts w:ascii="Cambria Math" w:eastAsiaTheme="minorEastAsia" w:hAnsi="Cambria Math" w:cs="Times New Roman"/>
+            <w:sz w:val="28"/>
+            <w:szCs w:val="28"/>
+            <w:lang w:val="uk-UA"/>
+          </w:rPr>
+          <m:t>1+</m:t>
+        </m:r>
+        <m:d>
+          <m:dPr>
+            <m:begChr m:val="["/>
+            <m:endChr m:val="]"/>
+            <m:ctrlPr>
+              <w:rPr>
+                <w:rFonts w:ascii="Cambria Math" w:eastAsiaTheme="minorEastAsia" w:hAnsi="Cambria Math" w:cs="Times New Roman"/>
+                <w:i/>
+                <w:sz w:val="28"/>
+                <w:szCs w:val="28"/>
+                <w:lang w:val="uk-UA"/>
+              </w:rPr>
+            </m:ctrlPr>
+          </m:dPr>
+          <m:e>
+            <m:r>
+              <w:rPr>
+                <w:rFonts w:ascii="Cambria Math" w:eastAsiaTheme="minorEastAsia" w:hAnsi="Cambria Math" w:cs="Times New Roman"/>
+                <w:sz w:val="28"/>
+                <w:szCs w:val="28"/>
+                <w:lang w:val="uk-UA"/>
+              </w:rPr>
+              <m:t>6,664</m:t>
+            </m:r>
+            <m:ctrlPr>
+              <w:rPr>
+                <w:rFonts w:ascii="Cambria Math" w:hAnsi="Cambria Math" w:cs="Times New Roman"/>
+                <w:i/>
+                <w:sz w:val="28"/>
+                <w:szCs w:val="28"/>
+                <w:lang w:val="uk-UA"/>
+              </w:rPr>
+            </m:ctrlPr>
+          </m:e>
+        </m:d>
+        <m:r>
+          <w:rPr>
+            <w:rFonts w:ascii="Cambria Math" w:hAnsi="Cambria Math" w:cs="Times New Roman"/>
+            <w:sz w:val="28"/>
+            <w:szCs w:val="28"/>
+            <w:lang w:val="uk-UA"/>
+          </w:rPr>
+          <m:t>=7</m:t>
+        </m:r>
+      </m:oMath>
+      <w:r>
+        <w:rPr>
+          <w:rFonts w:ascii="Times New Roman" w:eastAsiaTheme="minorEastAsia" w:hAnsi="Times New Roman" w:cs="Times New Roman"/>
+          <w:sz w:val="28"/>
+          <w:szCs w:val="28"/>
+          <w:lang w:val="uk-UA"/>
+        </w:rPr>
+        <w:t>.</w:t>
+      </w:r>
+    </w:p>
+    <w:p>
+      <w:pPr>
+        <w:spacing w:line="240" w:lineRule="auto"/>
+        <w:rPr>
+          <w:rFonts w:ascii="Times New Roman" w:eastAsiaTheme="minorEastAsia" w:hAnsi="Times New Roman" w:cs="Times New Roman"/>
+          <w:sz w:val="28"/>
+          <w:szCs w:val="28"/>
+          <w:lang w:val="ru-RU"/>
+        </w:rPr>
+      </w:pPr>
+      <w:r>
+        <w:rPr>
+          <w:rFonts w:ascii="Times New Roman" w:eastAsiaTheme="minorEastAsia" w:hAnsi="Times New Roman" w:cs="Times New Roman"/>
+          <w:sz w:val="28"/>
+          <w:szCs w:val="28"/>
+          <w:lang w:val="uk-UA"/>
+        </w:rPr>
+        <w:t>Розмах вибірки</w:t>
+      </w:r>
+      <w:r>
+        <w:rPr>
+          <w:rFonts w:ascii="Times New Roman" w:eastAsiaTheme="minorEastAsia" w:hAnsi="Times New Roman" w:cs="Times New Roman"/>
+          <w:sz w:val="28"/>
+          <w:szCs w:val="28"/>
+          <w:lang w:val="uk-UA"/>
+        </w:rPr>
+        <w:t xml:space="preserve"> </w:t>
+      </w:r>
+      <m:oMath>
+        <m:r>
+          <w:rPr>
+            <w:rFonts w:ascii="Cambria Math" w:eastAsiaTheme="minorEastAsia" w:hAnsi="Cambria Math" w:cs="Times New Roman"/>
+            <w:sz w:val="28"/>
+            <w:szCs w:val="28"/>
+            <w:lang w:val="uk-UA"/>
+          </w:rPr>
+          <m:t>R=</m:t>
+        </m:r>
+        <m:sSub>
+          <m:sSubPr>
+            <m:ctrlPr>
+              <w:rPr>
+                <w:rFonts w:ascii="Cambria Math" w:hAnsi="Cambria Math" w:cs="Times New Roman"/>
+                <w:i/>
+                <w:sz w:val="28"/>
+                <w:szCs w:val="28"/>
+                <w:lang w:val="uk-UA"/>
+              </w:rPr>
+            </m:ctrlPr>
+          </m:sSubPr>
+          <m:e>
+            <m:r>
+              <w:rPr>
+                <w:rFonts w:ascii="Cambria Math" w:hAnsi="Cambria Math" w:cs="Times New Roman"/>
+                <w:sz w:val="28"/>
+                <w:szCs w:val="28"/>
+                <w:lang w:val="uk-UA"/>
+              </w:rPr>
+              <m:t>x</m:t>
+            </m:r>
+          </m:e>
+          <m:sub>
+            <m:r>
+              <w:rPr>
+                <w:rFonts w:ascii="Cambria Math" w:hAnsi="Cambria Math" w:cs="Times New Roman"/>
+                <w:sz w:val="28"/>
+                <w:szCs w:val="28"/>
+                <w:lang w:val="uk-UA"/>
+              </w:rPr>
+              <m:t>max</m:t>
+            </m:r>
+          </m:sub>
+        </m:sSub>
+        <m:r>
+          <w:rPr>
+            <w:rFonts w:ascii="Cambria Math" w:hAnsi="Cambria Math" w:cs="Times New Roman"/>
+            <w:sz w:val="28"/>
+            <w:szCs w:val="28"/>
+            <w:lang w:val="uk-UA"/>
+          </w:rPr>
+          <m:t>-</m:t>
+        </m:r>
+        <m:sSub>
+          <m:sSubPr>
+            <m:ctrlPr>
+              <w:rPr>
+                <w:rFonts w:ascii="Cambria Math" w:hAnsi="Cambria Math" w:cs="Times New Roman"/>
+                <w:i/>
+                <w:sz w:val="28"/>
+                <w:szCs w:val="28"/>
+                <w:lang w:val="uk-UA"/>
+              </w:rPr>
+            </m:ctrlPr>
+          </m:sSubPr>
+          <m:e>
+            <m:r>
+              <w:rPr>
+                <w:rFonts w:ascii="Cambria Math" w:hAnsi="Cambria Math" w:cs="Times New Roman"/>
+                <w:sz w:val="28"/>
+                <w:szCs w:val="28"/>
+                <w:lang w:val="uk-UA"/>
+              </w:rPr>
+              <m:t>x</m:t>
+            </m:r>
+          </m:e>
+          <m:sub>
+            <m:r>
+              <w:rPr>
+                <w:rFonts w:ascii="Cambria Math" w:hAnsi="Cambria Math" w:cs="Times New Roman"/>
+                <w:sz w:val="28"/>
+                <w:szCs w:val="28"/>
+                <w:lang w:val="uk-UA"/>
+              </w:rPr>
+              <m:t>min</m:t>
+            </m:r>
+          </m:sub>
+        </m:sSub>
+        <m:r>
+          <w:rPr>
+            <w:rFonts w:ascii="Cambria Math" w:hAnsi="Cambria Math" w:cs="Times New Roman"/>
+            <w:sz w:val="28"/>
+            <w:szCs w:val="28"/>
+            <w:lang w:val="uk-UA"/>
+          </w:rPr>
+          <m:t>=15,5-2,57=</m:t>
+        </m:r>
+        <m:r>
+          <w:rPr>
+            <w:rFonts w:ascii="Cambria Math" w:hAnsi="Cambria Math" w:cs="Times New Roman"/>
+            <w:sz w:val="28"/>
+            <w:szCs w:val="28"/>
+            <w:lang w:val="uk-UA"/>
+          </w:rPr>
+          <m:t>12,93</m:t>
+        </m:r>
+      </m:oMath>
+      <w:r>
+        <w:rPr>
+          <w:rFonts w:ascii="Times New Roman" w:eastAsiaTheme="minorEastAsia" w:hAnsi="Times New Roman" w:cs="Times New Roman"/>
+          <w:sz w:val="28"/>
+          <w:szCs w:val="28"/>
+          <w:lang w:val="ru-RU"/>
+        </w:rPr>
+        <w:t>.</w:t>
+      </w:r>
+    </w:p>
+    <w:p>
+      <w:pPr>
+        <w:spacing w:line="240" w:lineRule="auto"/>
+        <w:rPr>
+          <w:rFonts w:ascii="Times New Roman" w:eastAsiaTheme="minorEastAsia" w:hAnsi="Times New Roman" w:cs="Times New Roman"/>
+          <w:sz w:val="28"/>
+          <w:szCs w:val="28"/>
+          <w:lang w:val="uk-UA"/>
+        </w:rPr>
+      </w:pPr>
+      <w:r>
+        <w:rPr>
+          <w:rFonts w:ascii="Times New Roman" w:eastAsiaTheme="minorEastAsia" w:hAnsi="Times New Roman" w:cs="Times New Roman"/>
+          <w:sz w:val="28"/>
+          <w:szCs w:val="28"/>
+          <w:lang w:val="uk-UA"/>
+        </w:rPr>
+        <w:t xml:space="preserve">Побудувавши програмним шляхом гістограми мені здається, що краще взяти трохи більше число інтервалів для більшої наочності, тож я візьму кількість інтервалів </w:t>
+      </w:r>
+      <m:oMath>
+        <m:r>
+          <w:rPr>
+            <w:rFonts w:ascii="Cambria Math" w:eastAsiaTheme="minorEastAsia" w:hAnsi="Cambria Math" w:cs="Times New Roman"/>
+            <w:sz w:val="28"/>
+            <w:szCs w:val="28"/>
+            <w:lang w:val="uk-UA"/>
+          </w:rPr>
+          <m:t>k=8</m:t>
+        </m:r>
+      </m:oMath>
+      <w:r>
+        <w:rPr>
+          <w:rFonts w:ascii="Times New Roman" w:eastAsiaTheme="minorEastAsia" w:hAnsi="Times New Roman" w:cs="Times New Roman"/>
+          <w:sz w:val="28"/>
+          <w:szCs w:val="28"/>
+          <w:lang w:val="uk-UA"/>
+        </w:rPr>
+        <w:t>.</w:t>
+      </w:r>
+    </w:p>
+    <w:p>
+      <w:pPr>
+        <w:spacing w:line="240" w:lineRule="auto"/>
+        <w:rPr>
+          <w:rFonts w:ascii="Times New Roman" w:eastAsiaTheme="minorEastAsia" w:hAnsi="Times New Roman" w:cs="Times New Roman"/>
+          <w:i/>
+          <w:sz w:val="28"/>
+          <w:szCs w:val="28"/>
+          <w:lang w:val="ru-RU"/>
+        </w:rPr>
+      </w:pPr>
+      <w:r>
+        <w:rPr>
+          <w:rFonts w:ascii="Times New Roman" w:eastAsiaTheme="minorEastAsia" w:hAnsi="Times New Roman" w:cs="Times New Roman"/>
+          <w:sz w:val="28"/>
+          <w:szCs w:val="28"/>
+          <w:lang w:val="uk-UA"/>
+        </w:rPr>
+        <w:t xml:space="preserve">Тоді поділимо на 8 пів інтервалів довжиною </w:t>
+      </w:r>
+      <m:oMath>
+        <m:f>
+          <m:fPr>
+            <m:ctrlPr>
+              <w:rPr>
+                <w:rFonts w:ascii="Cambria Math" w:eastAsiaTheme="minorEastAsia" w:hAnsi="Cambria Math" w:cs="Times New Roman"/>
+                <w:i/>
+                <w:sz w:val="28"/>
+                <w:szCs w:val="28"/>
+                <w:lang w:val="uk-UA"/>
+              </w:rPr>
+            </m:ctrlPr>
+          </m:fPr>
+          <m:num>
+            <m:r>
+              <w:rPr>
+                <w:rFonts w:ascii="Cambria Math" w:eastAsiaTheme="minorEastAsia" w:hAnsi="Cambria Math" w:cs="Times New Roman"/>
+                <w:sz w:val="28"/>
+                <w:szCs w:val="28"/>
+                <w:lang w:val="uk-UA"/>
+              </w:rPr>
+              <m:t>R</m:t>
+            </m:r>
+          </m:num>
+          <m:den>
+            <m:r>
+              <w:rPr>
+                <w:rFonts w:ascii="Cambria Math" w:eastAsiaTheme="minorEastAsia" w:hAnsi="Cambria Math" w:cs="Times New Roman"/>
+                <w:sz w:val="28"/>
+                <w:szCs w:val="28"/>
+                <w:lang w:val="uk-UA"/>
+              </w:rPr>
+              <m:t>k</m:t>
+            </m:r>
+          </m:den>
+        </m:f>
+        <m:r>
+          <w:rPr>
+            <w:rFonts w:ascii="Cambria Math" w:eastAsiaTheme="minorEastAsia" w:hAnsi="Cambria Math" w:cs="Times New Roman"/>
+            <w:sz w:val="28"/>
+            <w:szCs w:val="28"/>
+            <w:lang w:val="uk-UA"/>
+          </w:rPr>
+          <m:t>=</m:t>
+        </m:r>
+        <m:f>
+          <m:fPr>
+            <m:ctrlPr>
+              <w:rPr>
+                <w:rFonts w:ascii="Cambria Math" w:eastAsiaTheme="minorEastAsia" w:hAnsi="Cambria Math" w:cs="Times New Roman"/>
+                <w:i/>
+                <w:sz w:val="28"/>
+                <w:szCs w:val="28"/>
+                <w:lang w:val="uk-UA"/>
+              </w:rPr>
+            </m:ctrlPr>
+          </m:fPr>
+          <m:num>
+            <m:r>
+              <w:rPr>
+                <w:rFonts w:ascii="Cambria Math" w:eastAsiaTheme="minorEastAsia" w:hAnsi="Cambria Math" w:cs="Times New Roman"/>
+                <w:sz w:val="28"/>
+                <w:szCs w:val="28"/>
+                <w:lang w:val="uk-UA"/>
+              </w:rPr>
+              <m:t>12,93</m:t>
+            </m:r>
+          </m:num>
+          <m:den>
+            <m:r>
+              <w:rPr>
+                <w:rFonts w:ascii="Cambria Math" w:eastAsiaTheme="minorEastAsia" w:hAnsi="Cambria Math" w:cs="Times New Roman"/>
+                <w:sz w:val="28"/>
+                <w:szCs w:val="28"/>
+                <w:lang w:val="uk-UA"/>
+              </w:rPr>
+              <m:t>8</m:t>
+            </m:r>
+          </m:den>
+        </m:f>
+        <m:r>
+          <w:rPr>
+            <w:rFonts w:ascii="Cambria Math" w:eastAsiaTheme="minorEastAsia" w:hAnsi="Cambria Math" w:cs="Times New Roman"/>
+            <w:sz w:val="28"/>
+            <w:szCs w:val="28"/>
+            <w:lang w:val="uk-UA"/>
+          </w:rPr>
+          <m:t>≈1,62</m:t>
+        </m:r>
+      </m:oMath>
+    </w:p>
+    <w:p>
+      <w:pPr>
+        <w:spacing w:line="240" w:lineRule="auto"/>
+        <w:rPr>
+          <w:rFonts w:ascii="Times New Roman" w:hAnsi="Times New Roman" w:cs="Times New Roman"/>
+          <w:sz w:val="28"/>
+          <w:szCs w:val="28"/>
+          <w:lang w:val="uk-UA"/>
+        </w:rPr>
+      </w:pPr>
+      <w:r>
+        <w:rPr>
+          <w:rFonts w:ascii="Times New Roman" w:hAnsi="Times New Roman" w:cs="Times New Roman"/>
+          <w:sz w:val="28"/>
+          <w:szCs w:val="28"/>
+          <w:lang w:val="uk-UA"/>
+        </w:rPr>
+        <w:t xml:space="preserve"> </w:t>
+      </w:r>
+    </w:p>
+    <w:p>
+      <w:pPr>
+        <w:spacing w:line="240" w:lineRule="auto"/>
+        <w:rPr>
+          <w:rFonts w:ascii="Times New Roman" w:hAnsi="Times New Roman" w:cs="Times New Roman"/>
+          <w:sz w:val="28"/>
+          <w:szCs w:val="28"/>
+          <w:lang w:val="uk-UA"/>
+        </w:rPr>
+      </w:pPr>
+    </w:p>
+    <w:p>
+      <w:pPr>
+        <w:spacing w:line="240" w:lineRule="auto"/>
+        <w:rPr>
+          <w:rFonts w:ascii="Times New Roman" w:hAnsi="Times New Roman" w:cs="Times New Roman"/>
+          <w:sz w:val="28"/>
+          <w:szCs w:val="28"/>
+          <w:lang w:val="uk-UA"/>
+        </w:rPr>
+      </w:pPr>
+    </w:p>
+    <w:p>
+      <w:pPr>
+        <w:spacing w:line="240" w:lineRule="auto"/>
+        <w:rPr>
+          <w:rFonts w:ascii="Times New Roman" w:hAnsi="Times New Roman" w:cs="Times New Roman"/>
+          <w:sz w:val="28"/>
+          <w:szCs w:val="28"/>
+          <w:lang w:val="uk-UA"/>
+        </w:rPr>
+      </w:pPr>
+      <w:r>
+        <w:rPr>
+          <w:rFonts w:ascii="Times New Roman" w:hAnsi="Times New Roman" w:cs="Times New Roman"/>
+          <w:sz w:val="28"/>
+          <w:szCs w:val="28"/>
+          <w:lang w:val="uk-UA"/>
+        </w:rPr>
+        <w:lastRenderedPageBreak/>
+        <w:t>Маємо наступний інтервальний варіаційний ряд:</w:t>
+      </w:r>
+    </w:p>
+    <w:tbl>
+      <w:tblPr>
+        <w:tblStyle w:val="TableGrid"/>
+        <w:tblpPr w:leftFromText="180" w:rightFromText="180" w:vertAnchor="page" w:horzAnchor="margin" w:tblpXSpec="center" w:tblpY="1931"/>
+        <w:tblW w:w="11761" w:type="dxa"/>
+        <w:tblLayout w:type="fixed"/>
+        <w:tblLook w:val="04A0" w:firstRow="1" w:lastRow="0" w:firstColumn="1" w:lastColumn="0" w:noHBand="0" w:noVBand="1"/>
+      </w:tblPr>
+      <w:tblGrid>
+        <w:gridCol w:w="1303"/>
+        <w:gridCol w:w="1244"/>
+        <w:gridCol w:w="1221"/>
+        <w:gridCol w:w="1189"/>
+        <w:gridCol w:w="1275"/>
+        <w:gridCol w:w="1276"/>
+        <w:gridCol w:w="1418"/>
+        <w:gridCol w:w="1417"/>
+        <w:gridCol w:w="1418"/>
+      </w:tblGrid>
+      <w:tr>
+        <w:trPr>
+          <w:trHeight w:val="504"/>
+        </w:trPr>
+        <w:tc>
+          <w:tcPr>
+            <w:tcW w:w="1303" w:type="dxa"/>
+          </w:tcPr>
+          <w:p>
+            <w:pPr>
+              <w:spacing w:line="240" w:lineRule="auto"/>
+              <w:rPr>
+                <w:rFonts w:ascii="Times New Roman" w:eastAsiaTheme="minorEastAsia" w:hAnsi="Times New Roman" w:cs="Times New Roman"/>
+                <w:sz w:val="20"/>
+                <w:szCs w:val="20"/>
+                <w:lang w:val="uk-UA"/>
+              </w:rPr>
+            </w:pPr>
+            <w:r>
+              <w:rPr>
+                <w:rFonts w:ascii="Times New Roman" w:eastAsiaTheme="minorEastAsia" w:hAnsi="Times New Roman" w:cs="Times New Roman"/>
+                <w:sz w:val="20"/>
+                <w:szCs w:val="20"/>
+                <w:lang w:val="uk-UA"/>
+              </w:rPr>
+              <w:t xml:space="preserve">Інтервал </w:t>
+            </w:r>
+            <m:oMath>
+              <m:sSub>
+                <m:sSubPr>
+                  <m:ctrlPr>
+                    <w:rPr>
+                      <w:rFonts w:ascii="Cambria Math" w:eastAsiaTheme="minorEastAsia" w:hAnsi="Cambria Math" w:cs="Times New Roman"/>
+                      <w:i/>
+                      <w:sz w:val="20"/>
+                      <w:szCs w:val="20"/>
+                      <w:lang w:val="uk-UA"/>
+                    </w:rPr>
+                  </m:ctrlPr>
+                </m:sSubPr>
+                <m:e>
+                  <m:r>
+                    <w:rPr>
+                      <w:rFonts w:ascii="Cambria Math" w:eastAsiaTheme="minorEastAsia" w:hAnsi="Cambria Math" w:cs="Times New Roman"/>
+                      <w:sz w:val="20"/>
+                      <w:szCs w:val="20"/>
+                      <w:lang w:val="uk-UA"/>
+                    </w:rPr>
+                    <m:t>∆</m:t>
+                  </m:r>
+                </m:e>
+                <m:sub>
+                  <m:r>
+                    <w:rPr>
+                      <w:rFonts w:ascii="Cambria Math" w:eastAsiaTheme="minorEastAsia" w:hAnsi="Cambria Math" w:cs="Times New Roman"/>
+                      <w:sz w:val="20"/>
+                      <w:szCs w:val="20"/>
+                      <w:lang w:val="uk-UA"/>
+                    </w:rPr>
+                    <m:t>i</m:t>
+                  </m:r>
+                </m:sub>
+              </m:sSub>
+            </m:oMath>
+          </w:p>
+        </w:tc>
+        <w:tc>
+          <w:tcPr>
+            <w:tcW w:w="1244" w:type="dxa"/>
+          </w:tcPr>
+          <w:p>
+            <w:pPr>
+              <w:spacing w:line="240" w:lineRule="auto"/>
+              <w:rPr>
+                <w:rFonts w:ascii="Times New Roman" w:eastAsiaTheme="minorEastAsia" w:hAnsi="Times New Roman" w:cs="Times New Roman"/>
+                <w:sz w:val="21"/>
+                <w:szCs w:val="21"/>
+                <w:lang w:val="en-US"/>
+              </w:rPr>
+            </w:pPr>
+            <m:oMathPara>
+              <m:oMathParaPr>
+                <m:jc m:val="left"/>
+              </m:oMathParaPr>
+              <m:oMath>
+                <m:d>
+                  <m:dPr>
+                    <m:begChr m:val="["/>
+                    <m:ctrlPr>
+                      <w:rPr>
+                        <w:rFonts w:ascii="Cambria Math" w:eastAsiaTheme="minorEastAsia" w:hAnsi="Cambria Math" w:cs="Times New Roman"/>
+                        <w:i/>
+                        <w:sz w:val="21"/>
+                        <w:szCs w:val="21"/>
+                        <w:lang w:val="en-US"/>
+                      </w:rPr>
+                    </m:ctrlPr>
+                  </m:dPr>
+                  <m:e>
+                    <m:r>
+                      <w:rPr>
+                        <w:rFonts w:ascii="Cambria Math" w:eastAsiaTheme="minorEastAsia" w:hAnsi="Cambria Math" w:cs="Times New Roman"/>
+                        <w:sz w:val="21"/>
+                        <w:szCs w:val="21"/>
+                        <w:lang w:val="en-US"/>
+                      </w:rPr>
+                      <m:t>2,57;4,19</m:t>
+                    </m:r>
+                  </m:e>
+                </m:d>
+              </m:oMath>
+            </m:oMathPara>
+          </w:p>
+        </w:tc>
+        <w:tc>
+          <w:tcPr>
+            <w:tcW w:w="1221" w:type="dxa"/>
+          </w:tcPr>
+          <w:p>
+            <w:pPr>
+              <w:spacing w:line="240" w:lineRule="auto"/>
+              <w:rPr>
+                <w:rFonts w:ascii="Times New Roman" w:eastAsiaTheme="minorEastAsia" w:hAnsi="Times New Roman" w:cs="Times New Roman"/>
+                <w:i/>
+                <w:sz w:val="21"/>
+                <w:szCs w:val="21"/>
+                <w:lang w:val="uk-UA"/>
+              </w:rPr>
+            </w:pPr>
+            <m:oMathPara>
+              <m:oMath>
+                <m:d>
+                  <m:dPr>
+                    <m:begChr m:val="["/>
+                    <m:ctrlPr>
+                      <w:rPr>
+                        <w:rFonts w:ascii="Cambria Math" w:eastAsiaTheme="minorEastAsia" w:hAnsi="Cambria Math" w:cs="Times New Roman"/>
+                        <w:i/>
+                        <w:sz w:val="21"/>
+                        <w:szCs w:val="21"/>
+                        <w:lang w:val="uk-UA"/>
+                      </w:rPr>
+                    </m:ctrlPr>
+                  </m:dPr>
+                  <m:e>
+                    <m:r>
+                      <w:rPr>
+                        <w:rFonts w:ascii="Cambria Math" w:eastAsiaTheme="minorEastAsia" w:hAnsi="Cambria Math" w:cs="Times New Roman"/>
+                        <w:sz w:val="21"/>
+                        <w:szCs w:val="21"/>
+                        <w:lang w:val="uk-UA"/>
+                      </w:rPr>
+                      <m:t>4,19;5,81</m:t>
+                    </m:r>
+                  </m:e>
+                </m:d>
+              </m:oMath>
+            </m:oMathPara>
+          </w:p>
+        </w:tc>
+        <w:tc>
+          <w:tcPr>
+            <w:tcW w:w="1189" w:type="dxa"/>
+          </w:tcPr>
+          <w:p>
+            <w:pPr>
+              <w:spacing w:line="240" w:lineRule="auto"/>
+              <w:rPr>
+                <w:rFonts w:ascii="Times New Roman" w:eastAsiaTheme="minorEastAsia" w:hAnsi="Times New Roman" w:cs="Times New Roman"/>
+                <w:sz w:val="21"/>
+                <w:szCs w:val="21"/>
+                <w:lang w:val="uk-UA"/>
+              </w:rPr>
+            </w:pPr>
+            <m:oMathPara>
+              <m:oMath>
+                <m:r>
+                  <w:rPr>
+                    <w:rFonts w:ascii="Cambria Math" w:eastAsiaTheme="minorEastAsia" w:hAnsi="Cambria Math" w:cs="Times New Roman"/>
+                    <w:sz w:val="21"/>
+                    <w:szCs w:val="21"/>
+                    <w:lang w:val="uk-UA"/>
+                  </w:rPr>
+                  <m:t>[5,81;7,43)</m:t>
+                </m:r>
+              </m:oMath>
+            </m:oMathPara>
+          </w:p>
+        </w:tc>
+        <w:tc>
+          <w:tcPr>
+            <w:tcW w:w="1275" w:type="dxa"/>
+          </w:tcPr>
+          <w:p>
+            <w:pPr>
+              <w:spacing w:line="240" w:lineRule="auto"/>
+              <w:rPr>
+                <w:rFonts w:ascii="Times New Roman" w:eastAsiaTheme="minorEastAsia" w:hAnsi="Times New Roman" w:cs="Times New Roman"/>
+                <w:sz w:val="21"/>
+                <w:szCs w:val="21"/>
+                <w:lang w:val="uk-UA"/>
+              </w:rPr>
+            </w:pPr>
+            <m:oMathPara>
+              <m:oMath>
+                <m:r>
+                  <w:rPr>
+                    <w:rFonts w:ascii="Cambria Math" w:eastAsiaTheme="minorEastAsia" w:hAnsi="Cambria Math" w:cs="Times New Roman"/>
+                    <w:sz w:val="21"/>
+                    <w:szCs w:val="21"/>
+                    <w:lang w:val="uk-UA"/>
+                  </w:rPr>
+                  <m:t>[7,43;9,05)</m:t>
+                </m:r>
+              </m:oMath>
+            </m:oMathPara>
+          </w:p>
+        </w:tc>
+        <w:tc>
+          <w:tcPr>
+            <w:tcW w:w="1276" w:type="dxa"/>
+          </w:tcPr>
+          <w:p>
+            <w:pPr>
+              <w:spacing w:line="240" w:lineRule="auto"/>
+              <w:rPr>
+                <w:rFonts w:ascii="Times New Roman" w:eastAsiaTheme="minorEastAsia" w:hAnsi="Times New Roman" w:cs="Times New Roman"/>
+                <w:sz w:val="21"/>
+                <w:szCs w:val="21"/>
+                <w:lang w:val="uk-UA"/>
+              </w:rPr>
+            </w:pPr>
+            <m:oMathPara>
+              <m:oMath>
+                <m:r>
+                  <w:rPr>
+                    <w:rFonts w:ascii="Cambria Math" w:eastAsiaTheme="minorEastAsia" w:hAnsi="Cambria Math" w:cs="Times New Roman"/>
+                    <w:sz w:val="21"/>
+                    <w:szCs w:val="21"/>
+                    <w:lang w:val="uk-UA"/>
+                  </w:rPr>
+                  <m:t>[9,05;10,67)</m:t>
+                </m:r>
+              </m:oMath>
+            </m:oMathPara>
+          </w:p>
+        </w:tc>
+        <w:tc>
+          <w:tcPr>
+            <w:tcW w:w="1418" w:type="dxa"/>
+          </w:tcPr>
+          <w:p>
+            <w:pPr>
+              <w:spacing w:line="240" w:lineRule="auto"/>
+              <w:rPr>
+                <w:rFonts w:ascii="Times New Roman" w:eastAsiaTheme="minorEastAsia" w:hAnsi="Times New Roman" w:cs="Times New Roman"/>
+                <w:sz w:val="21"/>
+                <w:szCs w:val="21"/>
+                <w:lang w:val="uk-UA"/>
+              </w:rPr>
+            </w:pPr>
+            <m:oMathPara>
+              <m:oMath>
+                <m:r>
+                  <w:rPr>
+                    <w:rFonts w:ascii="Cambria Math" w:eastAsiaTheme="minorEastAsia" w:hAnsi="Cambria Math" w:cs="Times New Roman"/>
+                    <w:sz w:val="21"/>
+                    <w:szCs w:val="21"/>
+                    <w:lang w:val="uk-UA"/>
+                  </w:rPr>
+                  <m:t>[10,67;12,29)</m:t>
+                </m:r>
+              </m:oMath>
+            </m:oMathPara>
+          </w:p>
+        </w:tc>
+        <w:tc>
+          <w:tcPr>
+            <w:tcW w:w="1417" w:type="dxa"/>
+          </w:tcPr>
+          <w:p>
+            <w:pPr>
+              <w:spacing w:line="240" w:lineRule="auto"/>
+              <w:rPr>
+                <w:rFonts w:ascii="Times New Roman" w:eastAsiaTheme="minorEastAsia" w:hAnsi="Times New Roman" w:cs="Times New Roman"/>
+                <w:sz w:val="21"/>
+                <w:szCs w:val="21"/>
+                <w:lang w:val="uk-UA"/>
+              </w:rPr>
+            </w:pPr>
+            <m:oMathPara>
+              <m:oMath>
+                <m:r>
+                  <w:rPr>
+                    <w:rFonts w:ascii="Cambria Math" w:eastAsiaTheme="minorEastAsia" w:hAnsi="Cambria Math" w:cs="Times New Roman"/>
+                    <w:sz w:val="21"/>
+                    <w:szCs w:val="21"/>
+                    <w:lang w:val="uk-UA"/>
+                  </w:rPr>
+                  <m:t>[12,29;13,91)</m:t>
+                </m:r>
+              </m:oMath>
+            </m:oMathPara>
+          </w:p>
+        </w:tc>
+        <w:tc>
+          <w:tcPr>
+            <w:tcW w:w="1418" w:type="dxa"/>
+          </w:tcPr>
+          <w:p>
+            <w:pPr>
+              <w:spacing w:line="240" w:lineRule="auto"/>
+              <w:rPr>
+                <w:rFonts w:ascii="Times New Roman" w:eastAsiaTheme="minorEastAsia" w:hAnsi="Times New Roman" w:cs="Times New Roman"/>
+                <w:sz w:val="21"/>
+                <w:szCs w:val="21"/>
+                <w:lang w:val="uk-UA"/>
+              </w:rPr>
+            </w:pPr>
+            <m:oMathPara>
+              <m:oMath>
+                <m:d>
+                  <m:dPr>
+                    <m:begChr m:val="["/>
+                    <m:ctrlPr>
+                      <w:rPr>
+                        <w:rFonts w:ascii="Cambria Math" w:eastAsiaTheme="minorEastAsia" w:hAnsi="Cambria Math" w:cs="Times New Roman"/>
+                        <w:i/>
+                        <w:sz w:val="21"/>
+                        <w:szCs w:val="21"/>
+                        <w:lang w:val="uk-UA"/>
+                      </w:rPr>
+                    </m:ctrlPr>
+                  </m:dPr>
+                  <m:e>
+                    <m:r>
+                      <w:rPr>
+                        <w:rFonts w:ascii="Cambria Math" w:eastAsiaTheme="minorEastAsia" w:hAnsi="Cambria Math" w:cs="Times New Roman"/>
+                        <w:sz w:val="21"/>
+                        <w:szCs w:val="21"/>
+                        <w:lang w:val="uk-UA"/>
+                      </w:rPr>
+                      <m:t>13,91;15,53</m:t>
+                    </m:r>
+                  </m:e>
+                </m:d>
+              </m:oMath>
+            </m:oMathPara>
+          </w:p>
+        </w:tc>
+      </w:tr>
+      <w:tr>
+        <w:trPr>
+          <w:trHeight w:val="388"/>
+        </w:trPr>
+        <w:tc>
+          <w:tcPr>
+            <w:tcW w:w="1303" w:type="dxa"/>
+          </w:tcPr>
+          <w:p>
+            <w:pPr>
+              <w:spacing w:line="240" w:lineRule="auto"/>
+              <w:rPr>
+                <w:rFonts w:ascii="Times New Roman" w:eastAsiaTheme="minorEastAsia" w:hAnsi="Times New Roman" w:cs="Times New Roman"/>
+                <w:sz w:val="20"/>
+                <w:szCs w:val="20"/>
+                <w:lang w:val="uk-UA"/>
+              </w:rPr>
+            </w:pPr>
+            <w:r>
+              <w:rPr>
+                <w:rFonts w:ascii="Times New Roman" w:eastAsiaTheme="minorEastAsia" w:hAnsi="Times New Roman" w:cs="Times New Roman"/>
+                <w:sz w:val="20"/>
+                <w:szCs w:val="20"/>
+                <w:lang w:val="uk-UA"/>
+              </w:rPr>
+              <w:t xml:space="preserve">Частоти </w:t>
+            </w:r>
+            <m:oMath>
+              <m:sSub>
+                <m:sSubPr>
+                  <m:ctrlPr>
+                    <w:rPr>
+                      <w:rFonts w:ascii="Cambria Math" w:eastAsiaTheme="minorEastAsia" w:hAnsi="Cambria Math" w:cs="Times New Roman"/>
+                      <w:i/>
+                      <w:sz w:val="20"/>
+                      <w:szCs w:val="20"/>
+                      <w:lang w:val="uk-UA"/>
+                    </w:rPr>
+                  </m:ctrlPr>
+                </m:sSubPr>
+                <m:e>
+                  <m:r>
+                    <w:rPr>
+                      <w:rFonts w:ascii="Cambria Math" w:eastAsiaTheme="minorEastAsia" w:hAnsi="Cambria Math" w:cs="Times New Roman"/>
+                      <w:sz w:val="20"/>
+                      <w:szCs w:val="20"/>
+                      <w:lang w:val="uk-UA"/>
+                    </w:rPr>
+                    <m:t>n</m:t>
+                  </m:r>
+                </m:e>
+                <m:sub>
+                  <m:r>
+                    <w:rPr>
+                      <w:rFonts w:ascii="Cambria Math" w:eastAsiaTheme="minorEastAsia" w:hAnsi="Cambria Math" w:cs="Times New Roman"/>
+                      <w:sz w:val="20"/>
+                      <w:szCs w:val="20"/>
+                      <w:lang w:val="uk-UA"/>
+                    </w:rPr>
+                    <m:t>i</m:t>
+                  </m:r>
+                </m:sub>
+              </m:sSub>
+            </m:oMath>
+          </w:p>
+        </w:tc>
+        <w:tc>
+          <w:tcPr>
+            <w:tcW w:w="1244" w:type="dxa"/>
+          </w:tcPr>
+          <w:p>
+            <w:pPr>
+              <w:spacing w:line="240" w:lineRule="auto"/>
+              <w:jc w:val="center"/>
+              <w:rPr>
+                <w:rFonts w:ascii="Times New Roman" w:eastAsiaTheme="minorEastAsia" w:hAnsi="Times New Roman" w:cs="Times New Roman"/>
+                <w:lang w:val="en-US"/>
+              </w:rPr>
+            </w:pPr>
+            <m:oMathPara>
+              <m:oMath>
+                <m:r>
+                  <w:rPr>
+                    <w:rFonts w:ascii="Cambria Math" w:eastAsiaTheme="minorEastAsia" w:hAnsi="Cambria Math" w:cs="Times New Roman"/>
+                    <w:lang w:val="en-US"/>
+                  </w:rPr>
+                  <m:t>40</m:t>
+                </m:r>
+              </m:oMath>
+            </m:oMathPara>
+          </w:p>
+        </w:tc>
+        <w:tc>
+          <w:tcPr>
+            <w:tcW w:w="1221" w:type="dxa"/>
+          </w:tcPr>
+          <w:p>
+            <w:pPr>
+              <w:spacing w:line="240" w:lineRule="auto"/>
+              <w:jc w:val="center"/>
+              <w:rPr>
+                <w:rFonts w:ascii="Times New Roman" w:eastAsiaTheme="minorEastAsia" w:hAnsi="Times New Roman" w:cs="Times New Roman"/>
+                <w:lang w:val="uk-UA"/>
+              </w:rPr>
+            </w:pPr>
+            <m:oMathPara>
+              <m:oMath>
+                <m:r>
+                  <w:rPr>
+                    <w:rFonts w:ascii="Cambria Math" w:eastAsiaTheme="minorEastAsia" w:hAnsi="Cambria Math" w:cs="Times New Roman"/>
+                    <w:lang w:val="uk-UA"/>
+                  </w:rPr>
+                  <m:t>24</m:t>
+                </m:r>
+              </m:oMath>
+            </m:oMathPara>
+          </w:p>
+        </w:tc>
+        <w:tc>
+          <w:tcPr>
+            <w:tcW w:w="1189" w:type="dxa"/>
+          </w:tcPr>
+          <w:p>
+            <w:pPr>
+              <w:spacing w:line="240" w:lineRule="auto"/>
+              <w:jc w:val="center"/>
+              <w:rPr>
+                <w:rFonts w:ascii="Times New Roman" w:eastAsiaTheme="minorEastAsia" w:hAnsi="Times New Roman" w:cs="Times New Roman"/>
+                <w:lang w:val="uk-UA"/>
+              </w:rPr>
+            </w:pPr>
+            <m:oMathPara>
+              <m:oMath>
+                <m:r>
+                  <w:rPr>
+                    <w:rFonts w:ascii="Cambria Math" w:eastAsiaTheme="minorEastAsia" w:hAnsi="Cambria Math" w:cs="Times New Roman"/>
+                    <w:lang w:val="uk-UA"/>
+                  </w:rPr>
+                  <m:t>16</m:t>
+                </m:r>
+              </m:oMath>
+            </m:oMathPara>
+          </w:p>
+        </w:tc>
+        <w:tc>
+          <w:tcPr>
+            <w:tcW w:w="1275" w:type="dxa"/>
+          </w:tcPr>
+          <w:p>
+            <w:pPr>
+              <w:spacing w:line="240" w:lineRule="auto"/>
+              <w:jc w:val="center"/>
+              <w:rPr>
+                <w:rFonts w:ascii="Times New Roman" w:eastAsiaTheme="minorEastAsia" w:hAnsi="Times New Roman" w:cs="Times New Roman"/>
+                <w:lang w:val="uk-UA"/>
+              </w:rPr>
+            </w:pPr>
+            <m:oMathPara>
+              <m:oMath>
+                <m:r>
+                  <w:rPr>
+                    <w:rFonts w:ascii="Cambria Math" w:eastAsiaTheme="minorEastAsia" w:hAnsi="Cambria Math" w:cs="Times New Roman"/>
+                    <w:lang w:val="uk-UA"/>
+                  </w:rPr>
+                  <m:t>8</m:t>
+                </m:r>
+              </m:oMath>
+            </m:oMathPara>
+          </w:p>
+        </w:tc>
+        <w:tc>
+          <w:tcPr>
+            <w:tcW w:w="1276" w:type="dxa"/>
+          </w:tcPr>
+          <w:p>
+            <w:pPr>
+              <w:spacing w:line="240" w:lineRule="auto"/>
+              <w:jc w:val="center"/>
+              <w:rPr>
+                <w:rFonts w:ascii="Times New Roman" w:eastAsiaTheme="minorEastAsia" w:hAnsi="Times New Roman" w:cs="Times New Roman"/>
+                <w:lang w:val="uk-UA"/>
+              </w:rPr>
+            </w:pPr>
+            <m:oMathPara>
+              <m:oMath>
+                <m:r>
+                  <w:rPr>
+                    <w:rFonts w:ascii="Cambria Math" w:eastAsiaTheme="minorEastAsia" w:hAnsi="Cambria Math" w:cs="Times New Roman"/>
+                    <w:lang w:val="uk-UA"/>
+                  </w:rPr>
+                  <m:t>3</m:t>
+                </m:r>
+              </m:oMath>
+            </m:oMathPara>
+          </w:p>
+        </w:tc>
+        <w:tc>
+          <w:tcPr>
+            <w:tcW w:w="1418" w:type="dxa"/>
+          </w:tcPr>
+          <w:p>
+            <w:pPr>
+              <w:spacing w:line="240" w:lineRule="auto"/>
+              <w:jc w:val="center"/>
+              <w:rPr>
+                <w:rFonts w:ascii="Times New Roman" w:eastAsiaTheme="minorEastAsia" w:hAnsi="Times New Roman" w:cs="Times New Roman"/>
+                <w:lang w:val="uk-UA"/>
+              </w:rPr>
+            </w:pPr>
+            <m:oMathPara>
+              <m:oMath>
+                <m:r>
+                  <w:rPr>
+                    <w:rFonts w:ascii="Cambria Math" w:eastAsiaTheme="minorEastAsia" w:hAnsi="Cambria Math" w:cs="Times New Roman"/>
+                    <w:lang w:val="uk-UA"/>
+                  </w:rPr>
+                  <m:t>5</m:t>
+                </m:r>
+              </m:oMath>
+            </m:oMathPara>
+          </w:p>
+        </w:tc>
+        <w:tc>
+          <w:tcPr>
+            <w:tcW w:w="1417" w:type="dxa"/>
+          </w:tcPr>
+          <w:p>
+            <w:pPr>
+              <w:spacing w:line="240" w:lineRule="auto"/>
+              <w:jc w:val="center"/>
+              <w:rPr>
+                <w:rFonts w:ascii="Times New Roman" w:eastAsiaTheme="minorEastAsia" w:hAnsi="Times New Roman" w:cs="Times New Roman"/>
+                <w:lang w:val="uk-UA"/>
+              </w:rPr>
+            </w:pPr>
+            <m:oMathPara>
+              <m:oMath>
+                <m:r>
+                  <w:rPr>
+                    <w:rFonts w:ascii="Cambria Math" w:eastAsiaTheme="minorEastAsia" w:hAnsi="Cambria Math" w:cs="Times New Roman"/>
+                    <w:lang w:val="uk-UA"/>
+                  </w:rPr>
+                  <m:t>1</m:t>
+                </m:r>
+              </m:oMath>
+            </m:oMathPara>
+          </w:p>
+        </w:tc>
+        <w:tc>
+          <w:tcPr>
+            <w:tcW w:w="1418" w:type="dxa"/>
+          </w:tcPr>
+          <w:p>
+            <w:pPr>
+              <w:spacing w:line="240" w:lineRule="auto"/>
+              <w:jc w:val="center"/>
+              <w:rPr>
+                <w:rFonts w:ascii="Times New Roman" w:eastAsiaTheme="minorEastAsia" w:hAnsi="Times New Roman" w:cs="Times New Roman"/>
+                <w:lang w:val="uk-UA"/>
+              </w:rPr>
+            </w:pPr>
+            <m:oMathPara>
+              <m:oMath>
+                <m:r>
+                  <w:rPr>
+                    <w:rFonts w:ascii="Cambria Math" w:eastAsiaTheme="minorEastAsia" w:hAnsi="Cambria Math" w:cs="Times New Roman"/>
+                    <w:lang w:val="uk-UA"/>
+                  </w:rPr>
+                  <m:t>3</m:t>
+                </m:r>
+              </m:oMath>
+            </m:oMathPara>
+          </w:p>
+        </w:tc>
+      </w:tr>
+      <w:tr>
+        <w:trPr>
+          <w:trHeight w:val="442"/>
+        </w:trPr>
+        <w:tc>
+          <w:tcPr>
+            <w:tcW w:w="1303" w:type="dxa"/>
+          </w:tcPr>
+          <w:p>
+            <w:pPr>
+              <w:spacing w:line="240" w:lineRule="auto"/>
+              <w:rPr>
+                <w:rFonts w:ascii="Times New Roman" w:eastAsiaTheme="minorEastAsia" w:hAnsi="Times New Roman" w:cs="Times New Roman"/>
+                <w:sz w:val="20"/>
+                <w:szCs w:val="20"/>
+                <w:lang w:val="uk-UA"/>
+              </w:rPr>
+            </w:pPr>
+            <w:r>
+              <w:rPr>
+                <w:rFonts w:ascii="Times New Roman" w:eastAsiaTheme="minorEastAsia" w:hAnsi="Times New Roman" w:cs="Times New Roman"/>
+                <w:sz w:val="20"/>
+                <w:szCs w:val="20"/>
+                <w:lang w:val="uk-UA"/>
+              </w:rPr>
+              <w:t xml:space="preserve">Частості </w:t>
+            </w:r>
+            <m:oMath>
+              <m:sSub>
+                <m:sSubPr>
+                  <m:ctrlPr>
+                    <w:rPr>
+                      <w:rFonts w:ascii="Cambria Math" w:eastAsiaTheme="minorEastAsia" w:hAnsi="Cambria Math" w:cs="Times New Roman"/>
+                      <w:i/>
+                      <w:sz w:val="20"/>
+                      <w:szCs w:val="20"/>
+                      <w:lang w:val="uk-UA"/>
+                    </w:rPr>
+                  </m:ctrlPr>
+                </m:sSubPr>
+                <m:e>
+                  <m:r>
+                    <w:rPr>
+                      <w:rFonts w:ascii="Cambria Math" w:eastAsiaTheme="minorEastAsia" w:hAnsi="Cambria Math" w:cs="Times New Roman"/>
+                      <w:sz w:val="20"/>
+                      <w:szCs w:val="20"/>
+                      <w:lang w:val="uk-UA"/>
+                    </w:rPr>
+                    <m:t>ω</m:t>
+                  </m:r>
+                </m:e>
+                <m:sub>
+                  <m:r>
+                    <w:rPr>
+                      <w:rFonts w:ascii="Cambria Math" w:eastAsiaTheme="minorEastAsia" w:hAnsi="Cambria Math" w:cs="Times New Roman"/>
+                      <w:sz w:val="20"/>
+                      <w:szCs w:val="20"/>
+                      <w:lang w:val="uk-UA"/>
+                    </w:rPr>
+                    <m:t>i</m:t>
+                  </m:r>
+                </m:sub>
+              </m:sSub>
+            </m:oMath>
+          </w:p>
+        </w:tc>
+        <w:tc>
+          <w:tcPr>
+            <w:tcW w:w="1244" w:type="dxa"/>
+          </w:tcPr>
+          <w:p>
+            <w:pPr>
+              <w:spacing w:line="240" w:lineRule="auto"/>
+              <w:jc w:val="center"/>
+              <w:rPr>
+                <w:rFonts w:ascii="Times New Roman" w:eastAsiaTheme="minorEastAsia" w:hAnsi="Times New Roman" w:cs="Times New Roman"/>
+                <w:lang w:val="en-US"/>
+              </w:rPr>
+            </w:pPr>
+            <m:oMathPara>
+              <m:oMath>
+                <m:r>
+                  <w:rPr>
+                    <w:rFonts w:ascii="Cambria Math" w:eastAsiaTheme="minorEastAsia" w:hAnsi="Cambria Math" w:cs="Times New Roman"/>
+                    <w:lang w:val="en-US"/>
+                  </w:rPr>
+                  <m:t>0,4</m:t>
+                </m:r>
+              </m:oMath>
+            </m:oMathPara>
+          </w:p>
+        </w:tc>
+        <w:tc>
+          <w:tcPr>
+            <w:tcW w:w="1221" w:type="dxa"/>
+          </w:tcPr>
+          <w:p>
+            <w:pPr>
+              <w:spacing w:line="240" w:lineRule="auto"/>
+              <w:jc w:val="center"/>
+              <w:rPr>
+                <w:rFonts w:ascii="Times New Roman" w:eastAsiaTheme="minorEastAsia" w:hAnsi="Times New Roman" w:cs="Times New Roman"/>
+                <w:lang w:val="uk-UA"/>
+              </w:rPr>
+            </w:pPr>
+            <m:oMathPara>
+              <m:oMath>
+                <m:r>
+                  <w:rPr>
+                    <w:rFonts w:ascii="Cambria Math" w:eastAsiaTheme="minorEastAsia" w:hAnsi="Cambria Math" w:cs="Times New Roman"/>
+                    <w:lang w:val="uk-UA"/>
+                  </w:rPr>
+                  <m:t>0,24</m:t>
+                </m:r>
+              </m:oMath>
+            </m:oMathPara>
+          </w:p>
+        </w:tc>
+        <w:tc>
+          <w:tcPr>
+            <w:tcW w:w="1189" w:type="dxa"/>
+          </w:tcPr>
+          <w:p>
+            <w:pPr>
+              <w:spacing w:line="240" w:lineRule="auto"/>
+              <w:jc w:val="center"/>
+              <w:rPr>
+                <w:rFonts w:ascii="Times New Roman" w:eastAsiaTheme="minorEastAsia" w:hAnsi="Times New Roman" w:cs="Times New Roman"/>
+                <w:lang w:val="en-US"/>
+              </w:rPr>
+            </w:pPr>
+            <m:oMathPara>
+              <m:oMath>
+                <m:r>
+                  <w:rPr>
+                    <w:rFonts w:ascii="Cambria Math" w:eastAsiaTheme="minorEastAsia" w:hAnsi="Cambria Math" w:cs="Times New Roman"/>
+                    <w:lang w:val="en-US"/>
+                  </w:rPr>
+                  <m:t>0,16</m:t>
+                </m:r>
+              </m:oMath>
+            </m:oMathPara>
+          </w:p>
+        </w:tc>
+        <w:tc>
+          <w:tcPr>
+            <w:tcW w:w="1275" w:type="dxa"/>
+          </w:tcPr>
+          <w:p>
+            <w:pPr>
+              <w:spacing w:line="240" w:lineRule="auto"/>
+              <w:jc w:val="center"/>
+              <w:rPr>
+                <w:rFonts w:ascii="Times New Roman" w:eastAsiaTheme="minorEastAsia" w:hAnsi="Times New Roman" w:cs="Times New Roman"/>
+                <w:lang w:val="uk-UA"/>
+              </w:rPr>
+            </w:pPr>
+            <m:oMathPara>
+              <m:oMath>
+                <m:r>
+                  <w:rPr>
+                    <w:rFonts w:ascii="Cambria Math" w:eastAsiaTheme="minorEastAsia" w:hAnsi="Cambria Math" w:cs="Times New Roman"/>
+                    <w:lang w:val="uk-UA"/>
+                  </w:rPr>
+                  <m:t>0,08</m:t>
+                </m:r>
+              </m:oMath>
+            </m:oMathPara>
+          </w:p>
+        </w:tc>
+        <w:tc>
+          <w:tcPr>
+            <w:tcW w:w="1276" w:type="dxa"/>
+          </w:tcPr>
+          <w:p>
+            <w:pPr>
+              <w:spacing w:line="240" w:lineRule="auto"/>
+              <w:jc w:val="center"/>
+              <w:rPr>
+                <w:rFonts w:ascii="Times New Roman" w:eastAsiaTheme="minorEastAsia" w:hAnsi="Times New Roman" w:cs="Times New Roman"/>
+                <w:lang w:val="en-US"/>
+              </w:rPr>
+            </w:pPr>
+            <m:oMathPara>
+              <m:oMath>
+                <m:r>
+                  <w:rPr>
+                    <w:rFonts w:ascii="Cambria Math" w:eastAsiaTheme="minorEastAsia" w:hAnsi="Cambria Math" w:cs="Times New Roman"/>
+                    <w:lang w:val="en-US"/>
+                  </w:rPr>
+                  <m:t>0,03</m:t>
+                </m:r>
+              </m:oMath>
+            </m:oMathPara>
+          </w:p>
+        </w:tc>
+        <w:tc>
+          <w:tcPr>
+            <w:tcW w:w="1418" w:type="dxa"/>
+          </w:tcPr>
+          <w:p>
+            <w:pPr>
+              <w:spacing w:line="240" w:lineRule="auto"/>
+              <w:jc w:val="center"/>
+              <w:rPr>
+                <w:rFonts w:ascii="Times New Roman" w:eastAsiaTheme="minorEastAsia" w:hAnsi="Times New Roman" w:cs="Times New Roman"/>
+                <w:lang w:val="uk-UA"/>
+              </w:rPr>
+            </w:pPr>
+            <m:oMathPara>
+              <m:oMath>
+                <m:r>
+                  <w:rPr>
+                    <w:rFonts w:ascii="Cambria Math" w:eastAsiaTheme="minorEastAsia" w:hAnsi="Cambria Math" w:cs="Times New Roman"/>
+                    <w:lang w:val="uk-UA"/>
+                  </w:rPr>
+                  <m:t>0,05</m:t>
+                </m:r>
+              </m:oMath>
+            </m:oMathPara>
+          </w:p>
+        </w:tc>
+        <w:tc>
+          <w:tcPr>
+            <w:tcW w:w="1417" w:type="dxa"/>
+          </w:tcPr>
+          <w:p>
+            <w:pPr>
+              <w:spacing w:line="240" w:lineRule="auto"/>
+              <w:jc w:val="center"/>
+              <w:rPr>
+                <w:rFonts w:ascii="Times New Roman" w:eastAsiaTheme="minorEastAsia" w:hAnsi="Times New Roman" w:cs="Times New Roman"/>
+                <w:lang w:val="uk-UA"/>
+              </w:rPr>
+            </w:pPr>
+            <m:oMathPara>
+              <m:oMath>
+                <m:r>
+                  <w:rPr>
+                    <w:rFonts w:ascii="Cambria Math" w:eastAsiaTheme="minorEastAsia" w:hAnsi="Cambria Math" w:cs="Times New Roman"/>
+                    <w:lang w:val="uk-UA"/>
+                  </w:rPr>
+                  <m:t>0,01</m:t>
+                </m:r>
+              </m:oMath>
+            </m:oMathPara>
+          </w:p>
+        </w:tc>
+        <w:tc>
+          <w:tcPr>
+            <w:tcW w:w="1418" w:type="dxa"/>
+          </w:tcPr>
+          <w:p>
+            <w:pPr>
+              <w:spacing w:line="240" w:lineRule="auto"/>
+              <w:jc w:val="center"/>
+              <w:rPr>
+                <w:rFonts w:ascii="Times New Roman" w:eastAsiaTheme="minorEastAsia" w:hAnsi="Times New Roman" w:cs="Times New Roman"/>
+                <w:lang w:val="uk-UA"/>
+              </w:rPr>
+            </w:pPr>
+            <m:oMathPara>
+              <m:oMath>
+                <m:r>
+                  <w:rPr>
+                    <w:rFonts w:ascii="Cambria Math" w:eastAsiaTheme="minorEastAsia" w:hAnsi="Cambria Math" w:cs="Times New Roman"/>
+                    <w:lang w:val="uk-UA"/>
+                  </w:rPr>
+                  <m:t>0,03</m:t>
+                </m:r>
+              </m:oMath>
+            </m:oMathPara>
+          </w:p>
+        </w:tc>
+      </w:tr>
+      <w:tr>
+        <w:trPr>
+          <w:trHeight w:val="861"/>
+        </w:trPr>
+        <w:tc>
+          <w:tcPr>
+            <w:tcW w:w="1303" w:type="dxa"/>
+          </w:tcPr>
+          <w:p>
+            <w:pPr>
+              <w:spacing w:line="240" w:lineRule="auto"/>
+              <w:rPr>
+                <w:rFonts w:ascii="Times New Roman" w:eastAsiaTheme="minorEastAsia" w:hAnsi="Times New Roman" w:cs="Times New Roman"/>
+                <w:sz w:val="20"/>
+                <w:szCs w:val="20"/>
+                <w:lang w:val="uk-UA"/>
+              </w:rPr>
+            </w:pPr>
+            <w:r>
+              <w:rPr>
+                <w:rFonts w:ascii="Times New Roman" w:eastAsiaTheme="minorEastAsia" w:hAnsi="Times New Roman" w:cs="Times New Roman"/>
+                <w:sz w:val="20"/>
+                <w:szCs w:val="20"/>
+                <w:lang w:val="uk-UA"/>
+              </w:rPr>
+              <w:t xml:space="preserve">Накопичені частості </w:t>
+            </w:r>
+            <m:oMath>
+              <m:sSubSup>
+                <m:sSubSupPr>
+                  <m:ctrlPr>
+                    <w:rPr>
+                      <w:rFonts w:ascii="Cambria Math" w:eastAsiaTheme="minorEastAsia" w:hAnsi="Cambria Math" w:cs="Times New Roman"/>
+                      <w:i/>
+                      <w:sz w:val="20"/>
+                      <w:szCs w:val="20"/>
+                      <w:lang w:val="uk-UA"/>
+                    </w:rPr>
+                  </m:ctrlPr>
+                </m:sSubSupPr>
+                <m:e>
+                  <m:r>
+                    <w:rPr>
+                      <w:rFonts w:ascii="Cambria Math" w:eastAsiaTheme="minorEastAsia" w:hAnsi="Cambria Math" w:cs="Times New Roman"/>
+                      <w:sz w:val="20"/>
+                      <w:szCs w:val="20"/>
+                      <w:lang w:val="uk-UA"/>
+                    </w:rPr>
+                    <m:t>ω</m:t>
+                  </m:r>
+                </m:e>
+                <m:sub>
+                  <m:r>
+                    <w:rPr>
+                      <w:rFonts w:ascii="Cambria Math" w:eastAsiaTheme="minorEastAsia" w:hAnsi="Cambria Math" w:cs="Times New Roman"/>
+                      <w:sz w:val="20"/>
+                      <w:szCs w:val="20"/>
+                      <w:lang w:val="uk-UA"/>
+                    </w:rPr>
+                    <m:t>i</m:t>
+                  </m:r>
+                </m:sub>
+                <m:sup>
+                  <m:r>
+                    <w:rPr>
+                      <w:rFonts w:ascii="Cambria Math" w:eastAsiaTheme="minorEastAsia" w:hAnsi="Cambria Math" w:cs="Times New Roman"/>
+                      <w:sz w:val="20"/>
+                      <w:szCs w:val="20"/>
+                      <w:lang w:val="uk-UA"/>
+                    </w:rPr>
+                    <m:t>нак</m:t>
+                  </m:r>
+                </m:sup>
+              </m:sSubSup>
+            </m:oMath>
+          </w:p>
+        </w:tc>
+        <w:tc>
+          <w:tcPr>
+            <w:tcW w:w="1244" w:type="dxa"/>
+          </w:tcPr>
+          <w:p>
+            <w:pPr>
+              <w:spacing w:line="240" w:lineRule="auto"/>
+              <w:jc w:val="center"/>
+              <w:rPr>
+                <w:rFonts w:ascii="Times New Roman" w:eastAsiaTheme="minorEastAsia" w:hAnsi="Times New Roman" w:cs="Times New Roman"/>
+                <w:lang w:val="en-US"/>
+              </w:rPr>
+            </w:pPr>
+            <m:oMathPara>
+              <m:oMath>
+                <m:r>
+                  <w:rPr>
+                    <w:rFonts w:ascii="Cambria Math" w:eastAsiaTheme="minorEastAsia" w:hAnsi="Cambria Math" w:cs="Times New Roman"/>
+                    <w:lang w:val="en-US"/>
+                  </w:rPr>
+                  <m:t>0,4</m:t>
+                </m:r>
+              </m:oMath>
+            </m:oMathPara>
+          </w:p>
+        </w:tc>
+        <w:tc>
+          <w:tcPr>
+            <w:tcW w:w="1221" w:type="dxa"/>
+          </w:tcPr>
+          <w:p>
+            <w:pPr>
+              <w:spacing w:line="240" w:lineRule="auto"/>
+              <w:jc w:val="center"/>
+              <w:rPr>
+                <w:rFonts w:ascii="Times New Roman" w:eastAsiaTheme="minorEastAsia" w:hAnsi="Times New Roman" w:cs="Times New Roman"/>
+                <w:lang w:val="uk-UA"/>
+              </w:rPr>
+            </w:pPr>
+            <m:oMathPara>
+              <m:oMath>
+                <m:r>
+                  <w:rPr>
+                    <w:rFonts w:ascii="Cambria Math" w:eastAsiaTheme="minorEastAsia" w:hAnsi="Cambria Math" w:cs="Times New Roman"/>
+                    <w:lang w:val="uk-UA"/>
+                  </w:rPr>
+                  <m:t>0,64</m:t>
+                </m:r>
+              </m:oMath>
+            </m:oMathPara>
+          </w:p>
+        </w:tc>
+        <w:tc>
+          <w:tcPr>
+            <w:tcW w:w="1189" w:type="dxa"/>
+          </w:tcPr>
+          <w:p>
+            <w:pPr>
+              <w:spacing w:line="240" w:lineRule="auto"/>
+              <w:jc w:val="center"/>
+              <w:rPr>
+                <w:rFonts w:ascii="Times New Roman" w:eastAsiaTheme="minorEastAsia" w:hAnsi="Times New Roman" w:cs="Times New Roman"/>
+                <w:lang w:val="uk-UA"/>
+              </w:rPr>
+            </w:pPr>
+            <m:oMathPara>
+              <m:oMath>
+                <m:r>
+                  <w:rPr>
+                    <w:rFonts w:ascii="Cambria Math" w:eastAsiaTheme="minorEastAsia" w:hAnsi="Cambria Math" w:cs="Times New Roman"/>
+                    <w:lang w:val="uk-UA"/>
+                  </w:rPr>
+                  <m:t>0,8</m:t>
+                </m:r>
+              </m:oMath>
+            </m:oMathPara>
+          </w:p>
+        </w:tc>
+        <w:tc>
+          <w:tcPr>
+            <w:tcW w:w="1275" w:type="dxa"/>
+          </w:tcPr>
+          <w:p>
+            <w:pPr>
+              <w:spacing w:line="240" w:lineRule="auto"/>
+              <w:jc w:val="center"/>
+              <w:rPr>
+                <w:rFonts w:ascii="Times New Roman" w:eastAsiaTheme="minorEastAsia" w:hAnsi="Times New Roman" w:cs="Times New Roman"/>
+                <w:lang w:val="en-US"/>
+              </w:rPr>
+            </w:pPr>
+            <m:oMathPara>
+              <m:oMath>
+                <m:r>
+                  <w:rPr>
+                    <w:rFonts w:ascii="Cambria Math" w:eastAsiaTheme="minorEastAsia" w:hAnsi="Cambria Math" w:cs="Times New Roman"/>
+                    <w:lang w:val="en-US"/>
+                  </w:rPr>
+                  <m:t>0,88</m:t>
+                </m:r>
+              </m:oMath>
+            </m:oMathPara>
+          </w:p>
+        </w:tc>
+        <w:tc>
+          <w:tcPr>
+            <w:tcW w:w="1276" w:type="dxa"/>
+          </w:tcPr>
+          <w:p>
+            <w:pPr>
+              <w:spacing w:line="240" w:lineRule="auto"/>
+              <w:jc w:val="center"/>
+              <w:rPr>
+                <w:rFonts w:ascii="Times New Roman" w:eastAsiaTheme="minorEastAsia" w:hAnsi="Times New Roman" w:cs="Times New Roman"/>
+                <w:lang w:val="uk-UA"/>
+              </w:rPr>
+            </w:pPr>
+            <m:oMathPara>
+              <m:oMath>
+                <m:r>
+                  <w:rPr>
+                    <w:rFonts w:ascii="Cambria Math" w:eastAsiaTheme="minorEastAsia" w:hAnsi="Cambria Math" w:cs="Times New Roman"/>
+                    <w:lang w:val="uk-UA"/>
+                  </w:rPr>
+                  <m:t>0,91</m:t>
+                </m:r>
+              </m:oMath>
+            </m:oMathPara>
+          </w:p>
+        </w:tc>
+        <w:tc>
+          <w:tcPr>
+            <w:tcW w:w="1418" w:type="dxa"/>
+          </w:tcPr>
+          <w:p>
+            <w:pPr>
+              <w:spacing w:line="240" w:lineRule="auto"/>
+              <w:jc w:val="center"/>
+              <w:rPr>
+                <w:rFonts w:ascii="Times New Roman" w:eastAsiaTheme="minorEastAsia" w:hAnsi="Times New Roman" w:cs="Times New Roman"/>
+                <w:lang w:val="uk-UA"/>
+              </w:rPr>
+            </w:pPr>
+            <m:oMathPara>
+              <m:oMath>
+                <m:r>
+                  <w:rPr>
+                    <w:rFonts w:ascii="Cambria Math" w:eastAsiaTheme="minorEastAsia" w:hAnsi="Cambria Math" w:cs="Times New Roman"/>
+                    <w:lang w:val="uk-UA"/>
+                  </w:rPr>
+                  <m:t>0,96</m:t>
+                </m:r>
+              </m:oMath>
+            </m:oMathPara>
+          </w:p>
+        </w:tc>
+        <w:tc>
+          <w:tcPr>
+            <w:tcW w:w="1417" w:type="dxa"/>
+          </w:tcPr>
+          <w:p>
+            <w:pPr>
+              <w:spacing w:line="240" w:lineRule="auto"/>
+              <w:jc w:val="center"/>
+              <w:rPr>
+                <w:rFonts w:ascii="Times New Roman" w:eastAsiaTheme="minorEastAsia" w:hAnsi="Times New Roman" w:cs="Times New Roman"/>
+                <w:lang w:val="uk-UA"/>
+              </w:rPr>
+            </w:pPr>
+            <m:oMathPara>
+              <m:oMath>
+                <m:r>
+                  <w:rPr>
+                    <w:rFonts w:ascii="Cambria Math" w:eastAsiaTheme="minorEastAsia" w:hAnsi="Cambria Math" w:cs="Times New Roman"/>
+                    <w:lang w:val="uk-UA"/>
+                  </w:rPr>
+                  <m:t>0,97</m:t>
+                </m:r>
+              </m:oMath>
+            </m:oMathPara>
+          </w:p>
+        </w:tc>
+        <w:tc>
+          <w:tcPr>
+            <w:tcW w:w="1418" w:type="dxa"/>
+          </w:tcPr>
+          <w:p>
+            <w:pPr>
+              <w:spacing w:line="240" w:lineRule="auto"/>
+              <w:jc w:val="center"/>
+              <w:rPr>
+                <w:rFonts w:ascii="Times New Roman" w:eastAsiaTheme="minorEastAsia" w:hAnsi="Times New Roman" w:cs="Times New Roman"/>
+                <w:lang w:val="uk-UA"/>
+              </w:rPr>
+            </w:pPr>
+            <m:oMathPara>
+              <m:oMath>
+                <m:r>
+                  <w:rPr>
+                    <w:rFonts w:ascii="Cambria Math" w:eastAsiaTheme="minorEastAsia" w:hAnsi="Cambria Math" w:cs="Times New Roman"/>
+                    <w:lang w:val="uk-UA"/>
+                  </w:rPr>
+                  <m:t>1</m:t>
+                </m:r>
+              </m:oMath>
+            </m:oMathPara>
+          </w:p>
+        </w:tc>
+      </w:tr>
+    </w:tbl>
+    <w:p>
+      <w:pPr>
+        <w:spacing w:line="240" w:lineRule="auto"/>
+        <w:rPr>
+          <w:rFonts w:ascii="Times New Roman" w:eastAsiaTheme="minorEastAsia" w:hAnsi="Times New Roman" w:cs="Times New Roman"/>
+          <w:sz w:val="28"/>
+          <w:szCs w:val="28"/>
+          <w:lang w:val="uk-UA"/>
+        </w:rPr>
+      </w:pPr>
+    </w:p>
+    <w:p>
+      <w:pPr>
+        <w:spacing w:line="240" w:lineRule="auto"/>
+        <w:rPr>
+          <w:rFonts w:ascii="Times New Roman" w:hAnsi="Times New Roman" w:cs="Times New Roman"/>
+          <w:sz w:val="28"/>
+          <w:szCs w:val="28"/>
+          <w:lang w:val="uk-UA"/>
         </w:rPr>
       </w:pPr>
     </w:p>
@@ -1265,6 +3889,27 @@
       <w:szCs w:val="22"/>
     </w:rPr>
   </w:style>
+  <w:style w:type="paragraph" w:styleId="Heading1">
+    <w:name w:val="heading 1"/>
+    <w:basedOn w:val="Normal"/>
+    <w:next w:val="Normal"/>
+    <w:link w:val="Heading1Char"/>
+    <w:uiPriority w:val="9"/>
+    <w:qFormat/>
+    <w:rsid w:val="005F5C59"/>
+    <w:pPr>
+      <w:keepNext/>
+      <w:keepLines/>
+      <w:spacing w:before="240" w:after="0"/>
+      <w:outlineLvl w:val="0"/>
+    </w:pPr>
+    <w:rPr>
+      <w:rFonts w:asciiTheme="majorHAnsi" w:eastAsiaTheme="majorEastAsia" w:hAnsiTheme="majorHAnsi" w:cstheme="majorBidi"/>
+      <w:color w:val="2F5496" w:themeColor="accent1" w:themeShade="BF"/>
+      <w:sz w:val="32"/>
+      <w:szCs w:val="32"/>
+    </w:rPr>
+  </w:style>
   <w:style w:type="character" w:default="1" w:styleId="DefaultParagraphFont">
     <w:name w:val="Default Paragraph Font"/>
     <w:uiPriority w:val="1"/>
@@ -1290,6 +3935,86 @@
     <w:uiPriority w:val="99"/>
     <w:semiHidden/>
     <w:unhideWhenUsed/>
+  </w:style>
+  <w:style w:type="paragraph" w:styleId="ListParagraph">
+    <w:name w:val="List Paragraph"/>
+    <w:basedOn w:val="Normal"/>
+    <w:uiPriority w:val="34"/>
+    <w:qFormat/>
+    <w:rsid w:val="006475D0"/>
+    <w:pPr>
+      <w:ind w:left="720"/>
+      <w:contextualSpacing/>
+    </w:pPr>
+  </w:style>
+  <w:style w:type="character" w:customStyle="1" w:styleId="Heading1Char">
+    <w:name w:val="Heading 1 Char"/>
+    <w:basedOn w:val="DefaultParagraphFont"/>
+    <w:link w:val="Heading1"/>
+    <w:uiPriority w:val="9"/>
+    <w:rsid w:val="005F5C59"/>
+    <w:rPr>
+      <w:rFonts w:asciiTheme="majorHAnsi" w:eastAsiaTheme="majorEastAsia" w:hAnsiTheme="majorHAnsi" w:cstheme="majorBidi"/>
+      <w:color w:val="2F5496" w:themeColor="accent1" w:themeShade="BF"/>
+      <w:sz w:val="32"/>
+      <w:szCs w:val="32"/>
+    </w:rPr>
+  </w:style>
+  <w:style w:type="character" w:styleId="PlaceholderText">
+    <w:name w:val="Placeholder Text"/>
+    <w:basedOn w:val="DefaultParagraphFont"/>
+    <w:uiPriority w:val="99"/>
+    <w:semiHidden/>
+    <w:rsid w:val="004E2581"/>
+    <w:rPr>
+      <w:color w:val="808080"/>
+    </w:rPr>
+  </w:style>
+  <w:style w:type="table" w:styleId="TableGrid">
+    <w:name w:val="Table Grid"/>
+    <w:basedOn w:val="TableNormal"/>
+    <w:uiPriority w:val="39"/>
+    <w:rsid w:val="00213C67"/>
+    <w:tblPr>
+      <w:tblBorders>
+        <w:top w:val="single" w:sz="4" w:space="0" w:color="auto"/>
+        <w:left w:val="single" w:sz="4" w:space="0" w:color="auto"/>
+        <w:bottom w:val="single" w:sz="4" w:space="0" w:color="auto"/>
+        <w:right w:val="single" w:sz="4" w:space="0" w:color="auto"/>
+        <w:insideH w:val="single" w:sz="4" w:space="0" w:color="auto"/>
+        <w:insideV w:val="single" w:sz="4" w:space="0" w:color="auto"/>
+      </w:tblBorders>
+    </w:tblPr>
+  </w:style>
+  <w:style w:type="paragraph" w:styleId="BalloonText">
+    <w:name w:val="Balloon Text"/>
+    <w:basedOn w:val="Normal"/>
+    <w:link w:val="BalloonTextChar"/>
+    <w:uiPriority w:val="99"/>
+    <w:semiHidden/>
+    <w:unhideWhenUsed/>
+    <w:rsid w:val="003D2C9C"/>
+    <w:pPr>
+      <w:spacing w:after="0" w:line="240" w:lineRule="auto"/>
+    </w:pPr>
+    <w:rPr>
+      <w:rFonts w:ascii="Times New Roman" w:hAnsi="Times New Roman" w:cs="Times New Roman"/>
+      <w:sz w:val="18"/>
+      <w:szCs w:val="18"/>
+    </w:rPr>
+  </w:style>
+  <w:style w:type="character" w:customStyle="1" w:styleId="BalloonTextChar">
+    <w:name w:val="Balloon Text Char"/>
+    <w:basedOn w:val="DefaultParagraphFont"/>
+    <w:link w:val="BalloonText"/>
+    <w:uiPriority w:val="99"/>
+    <w:semiHidden/>
+    <w:rsid w:val="003D2C9C"/>
+    <w:rPr>
+      <w:rFonts w:ascii="Times New Roman" w:hAnsi="Times New Roman" w:cs="Times New Roman"/>
+      <w:sz w:val="18"/>
+      <w:szCs w:val="18"/>
+    </w:rPr>
   </w:style>
 </w:styles>
 </file>

</xml_diff>

<commit_message>
Add histogram into documentation and histogram height function to script
</commit_message>
<xml_diff>
--- a/Lab1/Звіт.docx
+++ b/Lab1/Звіт.docx
@@ -689,7 +689,7 @@
           <v:shape id="_x0000_i1027" type="#_x0000_t75" alt="" style="width:16.85pt;height:18.4pt;mso-width-percent:0;mso-height-percent:0;mso-width-percent:0;mso-height-percent:0" o:ole="" fillcolor="window">
             <v:imagedata r:id="rId6" o:title=""/>
           </v:shape>
-          <o:OLEObject Type="Embed" ProgID="Equation.3" ShapeID="_x0000_i1027" DrawAspect="Content" ObjectID="_1713796733" r:id="rId7"/>
+          <o:OLEObject Type="Embed" ProgID="Equation.3" ShapeID="_x0000_i1027" DrawAspect="Content" ObjectID="_1713811133" r:id="rId7"/>
         </w:object>
       </w:r>
       <w:r>
@@ -733,7 +733,7 @@
           <v:shape id="_x0000_i1026" type="#_x0000_t75" alt="" style="width:10.7pt;height:10.7pt;mso-width-percent:0;mso-height-percent:0;mso-width-percent:0;mso-height-percent:0" o:ole="" fillcolor="window">
             <v:imagedata r:id="rId8" o:title=""/>
           </v:shape>
-          <o:OLEObject Type="Embed" ProgID="Equation.3" ShapeID="_x0000_i1026" DrawAspect="Content" ObjectID="_1713796734" r:id="rId9"/>
+          <o:OLEObject Type="Embed" ProgID="Equation.3" ShapeID="_x0000_i1026" DrawAspect="Content" ObjectID="_1713811134" r:id="rId9"/>
         </w:object>
       </w:r>
       <w:r>
@@ -781,7 +781,7 @@
           <v:shape id="_x0000_i1025" type="#_x0000_t75" alt="" style="width:43.65pt;height:16.1pt;mso-width-percent:0;mso-height-percent:0;mso-width-percent:0;mso-height-percent:0" o:ole="">
             <v:imagedata r:id="rId10" o:title=""/>
           </v:shape>
-          <o:OLEObject Type="Embed" ProgID="Equation.DSMT4" ShapeID="_x0000_i1025" DrawAspect="Content" ObjectID="_1713796735" r:id="rId11"/>
+          <o:OLEObject Type="Embed" ProgID="Equation.DSMT4" ShapeID="_x0000_i1025" DrawAspect="Content" ObjectID="_1713811135" r:id="rId11"/>
         </w:object>
       </w:r>
       <w:r>
@@ -1104,7 +1104,25 @@
           <w:lang w:val="uk-UA"/>
         </w:rPr>
         <w:lastRenderedPageBreak/>
-        <w:t xml:space="preserve">З початку </w:t>
+        <w:t>З</w:t>
+      </w:r>
+      <w:r>
+        <w:rPr>
+          <w:rFonts w:ascii="Times New Roman" w:hAnsi="Times New Roman" w:cs="Times New Roman"/>
+          <w:sz w:val="28"/>
+          <w:szCs w:val="28"/>
+          <w:lang w:val="uk-UA"/>
+        </w:rPr>
+        <w:t xml:space="preserve"> </w:t>
+      </w:r>
+      <w:r>
+        <w:rPr>
+          <w:rFonts w:ascii="Times New Roman" w:hAnsi="Times New Roman" w:cs="Times New Roman"/>
+          <w:sz w:val="28"/>
+          <w:szCs w:val="28"/>
+          <w:lang w:val="uk-UA"/>
+        </w:rPr>
+        <w:t xml:space="preserve">початку </w:t>
       </w:r>
       <w:r>
         <w:rPr>
@@ -1413,7 +1431,27 @@
           <w:color w:val="000000" w:themeColor="text1"/>
           <w:lang w:val="uk-UA"/>
         </w:rPr>
-        <w:t xml:space="preserve">1. Побудуємо інтервальний варіаційний </w:t>
+        <w:t>1. Побуду</w:t>
+      </w:r>
+      <w:r>
+        <w:rPr>
+          <w:rFonts w:ascii="Times New Roman" w:hAnsi="Times New Roman" w:cs="Times New Roman"/>
+          <w:b/>
+          <w:bCs/>
+          <w:color w:val="000000" w:themeColor="text1"/>
+          <w:lang w:val="uk-UA"/>
+        </w:rPr>
+        <w:t>вати</w:t>
+      </w:r>
+      <w:r>
+        <w:rPr>
+          <w:rFonts w:ascii="Times New Roman" w:hAnsi="Times New Roman" w:cs="Times New Roman"/>
+          <w:b/>
+          <w:bCs/>
+          <w:color w:val="000000" w:themeColor="text1"/>
+          <w:lang w:val="uk-UA"/>
+        </w:rPr>
+        <w:t xml:space="preserve"> інтервальний варіаційний </w:t>
       </w:r>
       <w:r>
         <w:rPr>
@@ -3441,7 +3479,2229 @@
       <w:pPr>
         <w:spacing w:line="240" w:lineRule="auto"/>
         <w:rPr>
-          <w:rFonts w:ascii="Times New Roman" w:hAnsi="Times New Roman" w:cs="Times New Roman"/>
+          <w:rFonts w:ascii="Times New Roman" w:eastAsiaTheme="minorEastAsia" w:hAnsi="Times New Roman" w:cs="Times New Roman"/>
+          <w:sz w:val="28"/>
+          <w:szCs w:val="28"/>
+          <w:lang w:val="uk-UA"/>
+        </w:rPr>
+      </w:pPr>
+    </w:p>
+    <w:p>
+      <w:pPr>
+        <w:spacing w:line="240" w:lineRule="auto"/>
+        <w:rPr>
+          <w:rFonts w:ascii="Times New Roman" w:eastAsiaTheme="majorEastAsia" w:hAnsi="Times New Roman" w:cs="Times New Roman"/>
+          <w:b/>
+          <w:bCs/>
+          <w:color w:val="000000" w:themeColor="text1"/>
+          <w:sz w:val="32"/>
+          <w:szCs w:val="32"/>
+          <w:lang w:val="uk-UA"/>
+        </w:rPr>
+      </w:pPr>
+      <w:r>
+        <w:rPr>
+          <w:rFonts w:ascii="Times New Roman" w:eastAsiaTheme="majorEastAsia" w:hAnsi="Times New Roman" w:cs="Times New Roman"/>
+          <w:b/>
+          <w:bCs/>
+          <w:color w:val="000000" w:themeColor="text1"/>
+          <w:sz w:val="32"/>
+          <w:szCs w:val="32"/>
+          <w:lang w:val="uk-UA"/>
+        </w:rPr>
+        <w:t>2. Зробити графічне зображення вибірки</w:t>
+      </w:r>
+    </w:p>
+    <w:p>
+      <w:pPr>
+        <w:spacing w:line="240" w:lineRule="auto"/>
+        <w:rPr>
+          <w:rFonts w:ascii="Times New Roman" w:eastAsiaTheme="majorEastAsia" w:hAnsi="Times New Roman" w:cs="Times New Roman"/>
+          <w:color w:val="000000" w:themeColor="text1"/>
+          <w:sz w:val="28"/>
+          <w:szCs w:val="28"/>
+          <w:lang w:val="uk-UA"/>
+        </w:rPr>
+      </w:pPr>
+    </w:p>
+    <w:p>
+      <w:pPr>
+        <w:spacing w:line="240" w:lineRule="auto"/>
+        <w:rPr>
+          <w:rFonts w:ascii="Times New Roman" w:eastAsiaTheme="majorEastAsia" w:hAnsi="Times New Roman" w:cs="Times New Roman"/>
+          <w:color w:val="000000" w:themeColor="text1"/>
+          <w:sz w:val="28"/>
+          <w:szCs w:val="28"/>
+          <w:lang w:val="uk-UA"/>
+        </w:rPr>
+      </w:pPr>
+      <w:r>
+        <w:rPr>
+          <w:rFonts w:ascii="Times New Roman" w:eastAsiaTheme="majorEastAsia" w:hAnsi="Times New Roman" w:cs="Times New Roman"/>
+          <w:color w:val="000000" w:themeColor="text1"/>
+          <w:sz w:val="28"/>
+          <w:szCs w:val="28"/>
+          <w:lang w:val="uk-UA"/>
+        </w:rPr>
+        <w:t xml:space="preserve">Графічним зображення конкретної реалізації вибірки є гістограма, що складається з прямокутників, які побудовані на </w:t>
+      </w:r>
+      <m:oMath>
+        <m:sSub>
+          <m:sSubPr>
+            <m:ctrlPr>
+              <w:rPr>
+                <w:rFonts w:ascii="Cambria Math" w:eastAsiaTheme="majorEastAsia" w:hAnsi="Cambria Math" w:cs="Times New Roman"/>
+                <w:i/>
+                <w:color w:val="000000" w:themeColor="text1"/>
+                <w:sz w:val="28"/>
+                <w:szCs w:val="28"/>
+                <w:lang w:val="uk-UA"/>
+              </w:rPr>
+            </m:ctrlPr>
+          </m:sSubPr>
+          <m:e>
+            <m:r>
+              <w:rPr>
+                <w:rFonts w:ascii="Cambria Math" w:eastAsiaTheme="majorEastAsia" w:hAnsi="Cambria Math" w:cs="Times New Roman"/>
+                <w:color w:val="000000" w:themeColor="text1"/>
+                <w:sz w:val="28"/>
+                <w:szCs w:val="28"/>
+                <w:lang w:val="uk-UA"/>
+              </w:rPr>
+              <m:t>∆</m:t>
+            </m:r>
+          </m:e>
+          <m:sub>
+            <m:r>
+              <w:rPr>
+                <w:rFonts w:ascii="Cambria Math" w:eastAsiaTheme="majorEastAsia" w:hAnsi="Cambria Math" w:cs="Times New Roman"/>
+                <w:color w:val="000000" w:themeColor="text1"/>
+                <w:sz w:val="28"/>
+                <w:szCs w:val="28"/>
+                <w:lang w:val="uk-UA"/>
+              </w:rPr>
+              <m:t>i</m:t>
+            </m:r>
+          </m:sub>
+        </m:sSub>
+      </m:oMath>
+      <w:r>
+        <w:rPr>
+          <w:rFonts w:ascii="Times New Roman" w:eastAsiaTheme="majorEastAsia" w:hAnsi="Times New Roman" w:cs="Times New Roman"/>
+          <w:color w:val="000000" w:themeColor="text1"/>
+          <w:sz w:val="28"/>
+          <w:szCs w:val="28"/>
+          <w:lang w:val="uk-UA"/>
+        </w:rPr>
+        <w:t xml:space="preserve"> </w:t>
+      </w:r>
+      <w:r>
+        <w:rPr>
+          <w:rFonts w:ascii="Times New Roman" w:eastAsiaTheme="majorEastAsia" w:hAnsi="Times New Roman" w:cs="Times New Roman"/>
+          <w:color w:val="000000" w:themeColor="text1"/>
+          <w:sz w:val="28"/>
+          <w:szCs w:val="28"/>
+          <w:lang w:val="uk-UA"/>
+        </w:rPr>
+        <w:t xml:space="preserve">та мають висоти </w:t>
+      </w:r>
+      <m:oMath>
+        <m:sSub>
+          <m:sSubPr>
+            <m:ctrlPr>
+              <w:rPr>
+                <w:rFonts w:ascii="Cambria Math" w:eastAsiaTheme="majorEastAsia" w:hAnsi="Cambria Math" w:cs="Times New Roman"/>
+                <w:i/>
+                <w:color w:val="000000" w:themeColor="text1"/>
+                <w:sz w:val="28"/>
+                <w:szCs w:val="28"/>
+                <w:lang w:val="uk-UA"/>
+              </w:rPr>
+            </m:ctrlPr>
+          </m:sSubPr>
+          <m:e>
+            <m:r>
+              <w:rPr>
+                <w:rFonts w:ascii="Cambria Math" w:eastAsiaTheme="majorEastAsia" w:hAnsi="Cambria Math" w:cs="Times New Roman"/>
+                <w:color w:val="000000" w:themeColor="text1"/>
+                <w:sz w:val="28"/>
+                <w:szCs w:val="28"/>
+                <w:lang w:val="uk-UA"/>
+              </w:rPr>
+              <m:t>h</m:t>
+            </m:r>
+          </m:e>
+          <m:sub>
+            <m:r>
+              <w:rPr>
+                <w:rFonts w:ascii="Cambria Math" w:eastAsiaTheme="majorEastAsia" w:hAnsi="Cambria Math" w:cs="Times New Roman"/>
+                <w:color w:val="000000" w:themeColor="text1"/>
+                <w:sz w:val="28"/>
+                <w:szCs w:val="28"/>
+                <w:lang w:val="uk-UA"/>
+              </w:rPr>
+              <m:t>i</m:t>
+            </m:r>
+          </m:sub>
+        </m:sSub>
+        <m:r>
+          <w:rPr>
+            <w:rFonts w:ascii="Cambria Math" w:eastAsiaTheme="majorEastAsia" w:hAnsi="Cambria Math" w:cs="Times New Roman"/>
+            <w:color w:val="000000" w:themeColor="text1"/>
+            <w:sz w:val="28"/>
+            <w:szCs w:val="28"/>
+            <w:lang w:val="uk-UA"/>
+          </w:rPr>
+          <m:t>=</m:t>
+        </m:r>
+        <m:f>
+          <m:fPr>
+            <m:ctrlPr>
+              <w:rPr>
+                <w:rFonts w:ascii="Cambria Math" w:eastAsiaTheme="majorEastAsia" w:hAnsi="Cambria Math" w:cs="Times New Roman"/>
+                <w:i/>
+                <w:color w:val="000000" w:themeColor="text1"/>
+                <w:sz w:val="28"/>
+                <w:szCs w:val="28"/>
+                <w:lang w:val="uk-UA"/>
+              </w:rPr>
+            </m:ctrlPr>
+          </m:fPr>
+          <m:num>
+            <m:sSub>
+              <m:sSubPr>
+                <m:ctrlPr>
+                  <w:rPr>
+                    <w:rFonts w:ascii="Cambria Math" w:eastAsiaTheme="majorEastAsia" w:hAnsi="Cambria Math" w:cs="Times New Roman"/>
+                    <w:i/>
+                    <w:color w:val="000000" w:themeColor="text1"/>
+                    <w:sz w:val="28"/>
+                    <w:szCs w:val="28"/>
+                    <w:lang w:val="uk-UA"/>
+                  </w:rPr>
+                </m:ctrlPr>
+              </m:sSubPr>
+              <m:e>
+                <m:r>
+                  <w:rPr>
+                    <w:rFonts w:ascii="Cambria Math" w:eastAsiaTheme="majorEastAsia" w:hAnsi="Cambria Math" w:cs="Times New Roman"/>
+                    <w:color w:val="000000" w:themeColor="text1"/>
+                    <w:sz w:val="28"/>
+                    <w:szCs w:val="28"/>
+                    <w:lang w:val="uk-UA"/>
+                  </w:rPr>
+                  <m:t>ω</m:t>
+                </m:r>
+              </m:e>
+              <m:sub>
+                <m:r>
+                  <w:rPr>
+                    <w:rFonts w:ascii="Cambria Math" w:eastAsiaTheme="majorEastAsia" w:hAnsi="Cambria Math" w:cs="Times New Roman"/>
+                    <w:color w:val="000000" w:themeColor="text1"/>
+                    <w:sz w:val="28"/>
+                    <w:szCs w:val="28"/>
+                    <w:lang w:val="uk-UA"/>
+                  </w:rPr>
+                  <m:t>i</m:t>
+                </m:r>
+              </m:sub>
+            </m:sSub>
+          </m:num>
+          <m:den>
+            <m:sSub>
+              <m:sSubPr>
+                <m:ctrlPr>
+                  <w:rPr>
+                    <w:rFonts w:ascii="Cambria Math" w:eastAsiaTheme="majorEastAsia" w:hAnsi="Cambria Math" w:cs="Times New Roman"/>
+                    <w:i/>
+                    <w:color w:val="000000" w:themeColor="text1"/>
+                    <w:sz w:val="28"/>
+                    <w:szCs w:val="28"/>
+                    <w:lang w:val="uk-UA"/>
+                  </w:rPr>
+                </m:ctrlPr>
+              </m:sSubPr>
+              <m:e>
+                <m:r>
+                  <w:rPr>
+                    <w:rFonts w:ascii="Cambria Math" w:eastAsiaTheme="majorEastAsia" w:hAnsi="Cambria Math" w:cs="Times New Roman"/>
+                    <w:color w:val="000000" w:themeColor="text1"/>
+                    <w:sz w:val="28"/>
+                    <w:szCs w:val="28"/>
+                    <w:lang w:val="uk-UA"/>
+                  </w:rPr>
+                  <m:t>d</m:t>
+                </m:r>
+              </m:e>
+              <m:sub>
+                <m:r>
+                  <w:rPr>
+                    <w:rFonts w:ascii="Cambria Math" w:eastAsiaTheme="majorEastAsia" w:hAnsi="Cambria Math" w:cs="Times New Roman"/>
+                    <w:color w:val="000000" w:themeColor="text1"/>
+                    <w:sz w:val="28"/>
+                    <w:szCs w:val="28"/>
+                    <w:lang w:val="uk-UA"/>
+                  </w:rPr>
+                  <m:t>i</m:t>
+                </m:r>
+              </m:sub>
+            </m:sSub>
+          </m:den>
+        </m:f>
+      </m:oMath>
+      <w:r>
+        <w:rPr>
+          <w:rFonts w:ascii="Times New Roman" w:eastAsiaTheme="majorEastAsia" w:hAnsi="Times New Roman" w:cs="Times New Roman"/>
+          <w:color w:val="000000" w:themeColor="text1"/>
+          <w:sz w:val="28"/>
+          <w:szCs w:val="28"/>
+          <w:lang w:val="uk-UA"/>
+        </w:rPr>
+        <w:t xml:space="preserve">, </w:t>
+      </w:r>
+      <w:r>
+        <w:rPr>
+          <w:rFonts w:ascii="Times New Roman" w:eastAsiaTheme="majorEastAsia" w:hAnsi="Times New Roman" w:cs="Times New Roman"/>
+          <w:color w:val="000000" w:themeColor="text1"/>
+          <w:sz w:val="28"/>
+          <w:szCs w:val="28"/>
+          <w:lang w:val="uk-UA"/>
+        </w:rPr>
+        <w:t xml:space="preserve">де </w:t>
+      </w:r>
+      <m:oMath>
+        <m:sSub>
+          <m:sSubPr>
+            <m:ctrlPr>
+              <w:rPr>
+                <w:rFonts w:ascii="Cambria Math" w:eastAsiaTheme="majorEastAsia" w:hAnsi="Cambria Math" w:cs="Times New Roman"/>
+                <w:i/>
+                <w:color w:val="000000" w:themeColor="text1"/>
+                <w:sz w:val="28"/>
+                <w:szCs w:val="28"/>
+                <w:lang w:val="uk-UA"/>
+              </w:rPr>
+            </m:ctrlPr>
+          </m:sSubPr>
+          <m:e>
+            <m:r>
+              <w:rPr>
+                <w:rFonts w:ascii="Cambria Math" w:eastAsiaTheme="majorEastAsia" w:hAnsi="Cambria Math" w:cs="Times New Roman"/>
+                <w:color w:val="000000" w:themeColor="text1"/>
+                <w:sz w:val="28"/>
+                <w:szCs w:val="28"/>
+                <w:lang w:val="uk-UA"/>
+              </w:rPr>
+              <m:t>d</m:t>
+            </m:r>
+          </m:e>
+          <m:sub>
+            <m:r>
+              <w:rPr>
+                <w:rFonts w:ascii="Cambria Math" w:eastAsiaTheme="majorEastAsia" w:hAnsi="Cambria Math" w:cs="Times New Roman"/>
+                <w:color w:val="000000" w:themeColor="text1"/>
+                <w:sz w:val="28"/>
+                <w:szCs w:val="28"/>
+                <w:lang w:val="uk-UA"/>
+              </w:rPr>
+              <m:t>i</m:t>
+            </m:r>
+          </m:sub>
+        </m:sSub>
+      </m:oMath>
+      <w:r>
+        <w:rPr>
+          <w:rFonts w:ascii="Times New Roman" w:eastAsiaTheme="majorEastAsia" w:hAnsi="Times New Roman" w:cs="Times New Roman"/>
+          <w:color w:val="000000" w:themeColor="text1"/>
+          <w:sz w:val="28"/>
+          <w:szCs w:val="28"/>
+          <w:lang w:val="uk-UA"/>
+        </w:rPr>
+        <w:t xml:space="preserve"> </w:t>
+      </w:r>
+      <w:r>
+        <w:rPr>
+          <w:rFonts w:ascii="Times New Roman" w:eastAsiaTheme="majorEastAsia" w:hAnsi="Times New Roman" w:cs="Times New Roman"/>
+          <w:color w:val="000000" w:themeColor="text1"/>
+          <w:sz w:val="28"/>
+          <w:szCs w:val="28"/>
+          <w:lang w:val="uk-UA"/>
+        </w:rPr>
+        <w:t xml:space="preserve">– довжина </w:t>
+      </w:r>
+      <m:oMath>
+        <m:sSub>
+          <m:sSubPr>
+            <m:ctrlPr>
+              <w:rPr>
+                <w:rFonts w:ascii="Cambria Math" w:eastAsiaTheme="majorEastAsia" w:hAnsi="Cambria Math" w:cs="Times New Roman"/>
+                <w:i/>
+                <w:color w:val="000000" w:themeColor="text1"/>
+                <w:sz w:val="28"/>
+                <w:szCs w:val="28"/>
+                <w:lang w:val="uk-UA"/>
+              </w:rPr>
+            </m:ctrlPr>
+          </m:sSubPr>
+          <m:e>
+            <m:r>
+              <w:rPr>
+                <w:rFonts w:ascii="Cambria Math" w:eastAsiaTheme="majorEastAsia" w:hAnsi="Cambria Math" w:cs="Times New Roman"/>
+                <w:color w:val="000000" w:themeColor="text1"/>
+                <w:sz w:val="28"/>
+                <w:szCs w:val="28"/>
+                <w:lang w:val="uk-UA"/>
+              </w:rPr>
+              <m:t>∆</m:t>
+            </m:r>
+          </m:e>
+          <m:sub>
+            <m:r>
+              <w:rPr>
+                <w:rFonts w:ascii="Cambria Math" w:eastAsiaTheme="majorEastAsia" w:hAnsi="Cambria Math" w:cs="Times New Roman"/>
+                <w:color w:val="000000" w:themeColor="text1"/>
+                <w:sz w:val="28"/>
+                <w:szCs w:val="28"/>
+                <w:lang w:val="uk-UA"/>
+              </w:rPr>
+              <m:t>i</m:t>
+            </m:r>
+          </m:sub>
+        </m:sSub>
+      </m:oMath>
+      <w:r>
+        <w:rPr>
+          <w:rFonts w:ascii="Times New Roman" w:eastAsiaTheme="majorEastAsia" w:hAnsi="Times New Roman" w:cs="Times New Roman"/>
+          <w:color w:val="000000" w:themeColor="text1"/>
+          <w:sz w:val="28"/>
+          <w:szCs w:val="28"/>
+          <w:lang w:val="uk-UA"/>
+        </w:rPr>
+        <w:t xml:space="preserve">. </w:t>
+      </w:r>
+      <w:r>
+        <w:rPr>
+          <w:rFonts w:ascii="Times New Roman" w:eastAsiaTheme="majorEastAsia" w:hAnsi="Times New Roman" w:cs="Times New Roman"/>
+          <w:color w:val="000000" w:themeColor="text1"/>
+          <w:sz w:val="28"/>
+          <w:szCs w:val="28"/>
+          <w:lang w:val="uk-UA"/>
+        </w:rPr>
+        <w:t xml:space="preserve">У нашому випадку </w:t>
+      </w:r>
+      <m:oMath>
+        <m:sSub>
+          <m:sSubPr>
+            <m:ctrlPr>
+              <w:rPr>
+                <w:rFonts w:ascii="Cambria Math" w:eastAsiaTheme="majorEastAsia" w:hAnsi="Cambria Math" w:cs="Times New Roman"/>
+                <w:i/>
+                <w:color w:val="000000" w:themeColor="text1"/>
+                <w:sz w:val="28"/>
+                <w:szCs w:val="28"/>
+                <w:lang w:val="uk-UA"/>
+              </w:rPr>
+            </m:ctrlPr>
+          </m:sSubPr>
+          <m:e>
+            <m:r>
+              <w:rPr>
+                <w:rFonts w:ascii="Cambria Math" w:eastAsiaTheme="majorEastAsia" w:hAnsi="Cambria Math" w:cs="Times New Roman"/>
+                <w:color w:val="000000" w:themeColor="text1"/>
+                <w:sz w:val="28"/>
+                <w:szCs w:val="28"/>
+                <w:lang w:val="uk-UA"/>
+              </w:rPr>
+              <m:t>d</m:t>
+            </m:r>
+          </m:e>
+          <m:sub>
+            <m:r>
+              <w:rPr>
+                <w:rFonts w:ascii="Cambria Math" w:eastAsiaTheme="majorEastAsia" w:hAnsi="Cambria Math" w:cs="Times New Roman"/>
+                <w:color w:val="000000" w:themeColor="text1"/>
+                <w:sz w:val="28"/>
+                <w:szCs w:val="28"/>
+                <w:lang w:val="uk-UA"/>
+              </w:rPr>
+              <m:t>i</m:t>
+            </m:r>
+          </m:sub>
+        </m:sSub>
+      </m:oMath>
+      <w:r>
+        <w:rPr>
+          <w:rFonts w:ascii="Times New Roman" w:eastAsiaTheme="majorEastAsia" w:hAnsi="Times New Roman" w:cs="Times New Roman"/>
+          <w:color w:val="000000" w:themeColor="text1"/>
+          <w:sz w:val="28"/>
+          <w:szCs w:val="28"/>
+          <w:lang w:val="uk-UA"/>
+        </w:rPr>
+        <w:t xml:space="preserve"> однакове для всіх інтервалів: </w:t>
+      </w:r>
+      <m:oMath>
+        <m:sSub>
+          <m:sSubPr>
+            <m:ctrlPr>
+              <w:rPr>
+                <w:rFonts w:ascii="Cambria Math" w:eastAsiaTheme="majorEastAsia" w:hAnsi="Cambria Math" w:cs="Times New Roman"/>
+                <w:i/>
+                <w:color w:val="000000" w:themeColor="text1"/>
+                <w:sz w:val="28"/>
+                <w:szCs w:val="28"/>
+                <w:lang w:val="uk-UA"/>
+              </w:rPr>
+            </m:ctrlPr>
+          </m:sSubPr>
+          <m:e>
+            <m:r>
+              <w:rPr>
+                <w:rFonts w:ascii="Cambria Math" w:eastAsiaTheme="majorEastAsia" w:hAnsi="Cambria Math" w:cs="Times New Roman"/>
+                <w:color w:val="000000" w:themeColor="text1"/>
+                <w:sz w:val="28"/>
+                <w:szCs w:val="28"/>
+                <w:lang w:val="uk-UA"/>
+              </w:rPr>
+              <m:t>d</m:t>
+            </m:r>
+          </m:e>
+          <m:sub>
+            <m:r>
+              <w:rPr>
+                <w:rFonts w:ascii="Cambria Math" w:eastAsiaTheme="majorEastAsia" w:hAnsi="Cambria Math" w:cs="Times New Roman"/>
+                <w:color w:val="000000" w:themeColor="text1"/>
+                <w:sz w:val="28"/>
+                <w:szCs w:val="28"/>
+                <w:lang w:val="uk-UA"/>
+              </w:rPr>
+              <m:t>i</m:t>
+            </m:r>
+          </m:sub>
+        </m:sSub>
+        <m:r>
+          <w:rPr>
+            <w:rFonts w:ascii="Cambria Math" w:eastAsiaTheme="majorEastAsia" w:hAnsi="Cambria Math" w:cs="Times New Roman"/>
+            <w:color w:val="000000" w:themeColor="text1"/>
+            <w:sz w:val="28"/>
+            <w:szCs w:val="28"/>
+            <w:lang w:val="uk-UA"/>
+          </w:rPr>
+          <m:t>=d=1,62</m:t>
+        </m:r>
+      </m:oMath>
+      <w:r>
+        <w:rPr>
+          <w:rFonts w:ascii="Times New Roman" w:eastAsiaTheme="majorEastAsia" w:hAnsi="Times New Roman" w:cs="Times New Roman"/>
+          <w:color w:val="000000" w:themeColor="text1"/>
+          <w:sz w:val="28"/>
+          <w:szCs w:val="28"/>
+          <w:lang w:val="ru-RU"/>
+        </w:rPr>
+        <w:t xml:space="preserve">. </w:t>
+      </w:r>
+      <w:r>
+        <w:rPr>
+          <w:rFonts w:ascii="Times New Roman" w:eastAsiaTheme="majorEastAsia" w:hAnsi="Times New Roman" w:cs="Times New Roman"/>
+          <w:color w:val="000000" w:themeColor="text1"/>
+          <w:sz w:val="28"/>
+          <w:szCs w:val="28"/>
+          <w:lang w:val="uk-UA"/>
+        </w:rPr>
+        <w:t xml:space="preserve">Для зручності побудови гістограми </w:t>
+      </w:r>
+      <w:r>
+        <w:rPr>
+          <w:rFonts w:ascii="Times New Roman" w:eastAsiaTheme="majorEastAsia" w:hAnsi="Times New Roman" w:cs="Times New Roman"/>
+          <w:color w:val="000000" w:themeColor="text1"/>
+          <w:sz w:val="28"/>
+          <w:szCs w:val="28"/>
+          <w:lang w:val="uk-UA"/>
+        </w:rPr>
+        <w:t>додаємо до ІВР ще один рядок – висоти.</w:t>
+      </w:r>
+    </w:p>
+    <w:tbl>
+      <w:tblPr>
+        <w:tblStyle w:val="TableGrid"/>
+        <w:tblpPr w:leftFromText="180" w:rightFromText="180" w:vertAnchor="page" w:horzAnchor="margin" w:tblpXSpec="center" w:tblpY="8473"/>
+        <w:tblW w:w="11761" w:type="dxa"/>
+        <w:tblLayout w:type="fixed"/>
+        <w:tblLook w:val="04A0" w:firstRow="1" w:lastRow="0" w:firstColumn="1" w:lastColumn="0" w:noHBand="0" w:noVBand="1"/>
+      </w:tblPr>
+      <w:tblGrid>
+        <w:gridCol w:w="1303"/>
+        <w:gridCol w:w="1244"/>
+        <w:gridCol w:w="1221"/>
+        <w:gridCol w:w="1189"/>
+        <w:gridCol w:w="1275"/>
+        <w:gridCol w:w="1276"/>
+        <w:gridCol w:w="1418"/>
+        <w:gridCol w:w="1417"/>
+        <w:gridCol w:w="1418"/>
+      </w:tblGrid>
+      <w:tr>
+        <w:trPr>
+          <w:trHeight w:val="504"/>
+        </w:trPr>
+        <w:tc>
+          <w:tcPr>
+            <w:tcW w:w="1303" w:type="dxa"/>
+          </w:tcPr>
+          <w:p>
+            <w:pPr>
+              <w:spacing w:line="240" w:lineRule="auto"/>
+              <w:rPr>
+                <w:rFonts w:ascii="Times New Roman" w:eastAsiaTheme="minorEastAsia" w:hAnsi="Times New Roman" w:cs="Times New Roman"/>
+                <w:sz w:val="20"/>
+                <w:szCs w:val="20"/>
+                <w:lang w:val="uk-UA"/>
+              </w:rPr>
+            </w:pPr>
+            <w:r>
+              <w:rPr>
+                <w:rFonts w:ascii="Times New Roman" w:eastAsiaTheme="minorEastAsia" w:hAnsi="Times New Roman" w:cs="Times New Roman"/>
+                <w:sz w:val="20"/>
+                <w:szCs w:val="20"/>
+                <w:lang w:val="uk-UA"/>
+              </w:rPr>
+              <w:t xml:space="preserve">Інтервал </w:t>
+            </w:r>
+            <m:oMath>
+              <m:sSub>
+                <m:sSubPr>
+                  <m:ctrlPr>
+                    <w:rPr>
+                      <w:rFonts w:ascii="Cambria Math" w:eastAsiaTheme="minorEastAsia" w:hAnsi="Cambria Math" w:cs="Times New Roman"/>
+                      <w:i/>
+                      <w:sz w:val="20"/>
+                      <w:szCs w:val="20"/>
+                      <w:lang w:val="uk-UA"/>
+                    </w:rPr>
+                  </m:ctrlPr>
+                </m:sSubPr>
+                <m:e>
+                  <m:r>
+                    <w:rPr>
+                      <w:rFonts w:ascii="Cambria Math" w:eastAsiaTheme="minorEastAsia" w:hAnsi="Cambria Math" w:cs="Times New Roman"/>
+                      <w:sz w:val="20"/>
+                      <w:szCs w:val="20"/>
+                      <w:lang w:val="uk-UA"/>
+                    </w:rPr>
+                    <m:t>∆</m:t>
+                  </m:r>
+                </m:e>
+                <m:sub>
+                  <m:r>
+                    <w:rPr>
+                      <w:rFonts w:ascii="Cambria Math" w:eastAsiaTheme="minorEastAsia" w:hAnsi="Cambria Math" w:cs="Times New Roman"/>
+                      <w:sz w:val="20"/>
+                      <w:szCs w:val="20"/>
+                      <w:lang w:val="uk-UA"/>
+                    </w:rPr>
+                    <m:t>i</m:t>
+                  </m:r>
+                </m:sub>
+              </m:sSub>
+            </m:oMath>
+          </w:p>
+        </w:tc>
+        <w:tc>
+          <w:tcPr>
+            <w:tcW w:w="1244" w:type="dxa"/>
+          </w:tcPr>
+          <w:p>
+            <w:pPr>
+              <w:spacing w:line="240" w:lineRule="auto"/>
+              <w:rPr>
+                <w:rFonts w:ascii="Times New Roman" w:eastAsiaTheme="minorEastAsia" w:hAnsi="Times New Roman" w:cs="Times New Roman"/>
+                <w:sz w:val="21"/>
+                <w:szCs w:val="21"/>
+                <w:lang w:val="en-US"/>
+              </w:rPr>
+            </w:pPr>
+            <m:oMathPara>
+              <m:oMathParaPr>
+                <m:jc m:val="left"/>
+              </m:oMathParaPr>
+              <m:oMath>
+                <m:d>
+                  <m:dPr>
+                    <m:begChr m:val="["/>
+                    <m:ctrlPr>
+                      <w:rPr>
+                        <w:rFonts w:ascii="Cambria Math" w:eastAsiaTheme="minorEastAsia" w:hAnsi="Cambria Math" w:cs="Times New Roman"/>
+                        <w:i/>
+                        <w:sz w:val="21"/>
+                        <w:szCs w:val="21"/>
+                        <w:lang w:val="en-US"/>
+                      </w:rPr>
+                    </m:ctrlPr>
+                  </m:dPr>
+                  <m:e>
+                    <m:r>
+                      <w:rPr>
+                        <w:rFonts w:ascii="Cambria Math" w:eastAsiaTheme="minorEastAsia" w:hAnsi="Cambria Math" w:cs="Times New Roman"/>
+                        <w:sz w:val="21"/>
+                        <w:szCs w:val="21"/>
+                        <w:lang w:val="en-US"/>
+                      </w:rPr>
+                      <m:t>2,57;4,19</m:t>
+                    </m:r>
+                  </m:e>
+                </m:d>
+              </m:oMath>
+            </m:oMathPara>
+          </w:p>
+        </w:tc>
+        <w:tc>
+          <w:tcPr>
+            <w:tcW w:w="1221" w:type="dxa"/>
+          </w:tcPr>
+          <w:p>
+            <w:pPr>
+              <w:spacing w:line="240" w:lineRule="auto"/>
+              <w:rPr>
+                <w:rFonts w:ascii="Times New Roman" w:eastAsiaTheme="minorEastAsia" w:hAnsi="Times New Roman" w:cs="Times New Roman"/>
+                <w:i/>
+                <w:sz w:val="21"/>
+                <w:szCs w:val="21"/>
+                <w:lang w:val="uk-UA"/>
+              </w:rPr>
+            </w:pPr>
+            <m:oMathPara>
+              <m:oMath>
+                <m:d>
+                  <m:dPr>
+                    <m:begChr m:val="["/>
+                    <m:ctrlPr>
+                      <w:rPr>
+                        <w:rFonts w:ascii="Cambria Math" w:eastAsiaTheme="minorEastAsia" w:hAnsi="Cambria Math" w:cs="Times New Roman"/>
+                        <w:i/>
+                        <w:sz w:val="21"/>
+                        <w:szCs w:val="21"/>
+                        <w:lang w:val="uk-UA"/>
+                      </w:rPr>
+                    </m:ctrlPr>
+                  </m:dPr>
+                  <m:e>
+                    <m:r>
+                      <w:rPr>
+                        <w:rFonts w:ascii="Cambria Math" w:eastAsiaTheme="minorEastAsia" w:hAnsi="Cambria Math" w:cs="Times New Roman"/>
+                        <w:sz w:val="21"/>
+                        <w:szCs w:val="21"/>
+                        <w:lang w:val="uk-UA"/>
+                      </w:rPr>
+                      <m:t>4,19;5,81</m:t>
+                    </m:r>
+                  </m:e>
+                </m:d>
+              </m:oMath>
+            </m:oMathPara>
+          </w:p>
+        </w:tc>
+        <w:tc>
+          <w:tcPr>
+            <w:tcW w:w="1189" w:type="dxa"/>
+          </w:tcPr>
+          <w:p>
+            <w:pPr>
+              <w:spacing w:line="240" w:lineRule="auto"/>
+              <w:rPr>
+                <w:rFonts w:ascii="Times New Roman" w:eastAsiaTheme="minorEastAsia" w:hAnsi="Times New Roman" w:cs="Times New Roman"/>
+                <w:sz w:val="21"/>
+                <w:szCs w:val="21"/>
+                <w:lang w:val="uk-UA"/>
+              </w:rPr>
+            </w:pPr>
+            <m:oMathPara>
+              <m:oMath>
+                <m:r>
+                  <w:rPr>
+                    <w:rFonts w:ascii="Cambria Math" w:eastAsiaTheme="minorEastAsia" w:hAnsi="Cambria Math" w:cs="Times New Roman"/>
+                    <w:sz w:val="21"/>
+                    <w:szCs w:val="21"/>
+                    <w:lang w:val="uk-UA"/>
+                  </w:rPr>
+                  <m:t>[5,81;7,43)</m:t>
+                </m:r>
+              </m:oMath>
+            </m:oMathPara>
+          </w:p>
+        </w:tc>
+        <w:tc>
+          <w:tcPr>
+            <w:tcW w:w="1275" w:type="dxa"/>
+          </w:tcPr>
+          <w:p>
+            <w:pPr>
+              <w:spacing w:line="240" w:lineRule="auto"/>
+              <w:rPr>
+                <w:rFonts w:ascii="Times New Roman" w:eastAsiaTheme="minorEastAsia" w:hAnsi="Times New Roman" w:cs="Times New Roman"/>
+                <w:sz w:val="21"/>
+                <w:szCs w:val="21"/>
+                <w:lang w:val="uk-UA"/>
+              </w:rPr>
+            </w:pPr>
+            <m:oMathPara>
+              <m:oMath>
+                <m:r>
+                  <w:rPr>
+                    <w:rFonts w:ascii="Cambria Math" w:eastAsiaTheme="minorEastAsia" w:hAnsi="Cambria Math" w:cs="Times New Roman"/>
+                    <w:sz w:val="21"/>
+                    <w:szCs w:val="21"/>
+                    <w:lang w:val="uk-UA"/>
+                  </w:rPr>
+                  <m:t>[7,43;9,05)</m:t>
+                </m:r>
+              </m:oMath>
+            </m:oMathPara>
+          </w:p>
+        </w:tc>
+        <w:tc>
+          <w:tcPr>
+            <w:tcW w:w="1276" w:type="dxa"/>
+          </w:tcPr>
+          <w:p>
+            <w:pPr>
+              <w:spacing w:line="240" w:lineRule="auto"/>
+              <w:rPr>
+                <w:rFonts w:ascii="Times New Roman" w:eastAsiaTheme="minorEastAsia" w:hAnsi="Times New Roman" w:cs="Times New Roman"/>
+                <w:sz w:val="21"/>
+                <w:szCs w:val="21"/>
+                <w:lang w:val="uk-UA"/>
+              </w:rPr>
+            </w:pPr>
+            <m:oMathPara>
+              <m:oMath>
+                <m:r>
+                  <w:rPr>
+                    <w:rFonts w:ascii="Cambria Math" w:eastAsiaTheme="minorEastAsia" w:hAnsi="Cambria Math" w:cs="Times New Roman"/>
+                    <w:sz w:val="21"/>
+                    <w:szCs w:val="21"/>
+                    <w:lang w:val="uk-UA"/>
+                  </w:rPr>
+                  <m:t>[9,05;10,67)</m:t>
+                </m:r>
+              </m:oMath>
+            </m:oMathPara>
+          </w:p>
+        </w:tc>
+        <w:tc>
+          <w:tcPr>
+            <w:tcW w:w="1418" w:type="dxa"/>
+          </w:tcPr>
+          <w:p>
+            <w:pPr>
+              <w:spacing w:line="240" w:lineRule="auto"/>
+              <w:rPr>
+                <w:rFonts w:ascii="Times New Roman" w:eastAsiaTheme="minorEastAsia" w:hAnsi="Times New Roman" w:cs="Times New Roman"/>
+                <w:sz w:val="21"/>
+                <w:szCs w:val="21"/>
+                <w:lang w:val="uk-UA"/>
+              </w:rPr>
+            </w:pPr>
+            <m:oMathPara>
+              <m:oMath>
+                <m:r>
+                  <w:rPr>
+                    <w:rFonts w:ascii="Cambria Math" w:eastAsiaTheme="minorEastAsia" w:hAnsi="Cambria Math" w:cs="Times New Roman"/>
+                    <w:sz w:val="21"/>
+                    <w:szCs w:val="21"/>
+                    <w:lang w:val="uk-UA"/>
+                  </w:rPr>
+                  <m:t>[10,67;12,29)</m:t>
+                </m:r>
+              </m:oMath>
+            </m:oMathPara>
+          </w:p>
+        </w:tc>
+        <w:tc>
+          <w:tcPr>
+            <w:tcW w:w="1417" w:type="dxa"/>
+          </w:tcPr>
+          <w:p>
+            <w:pPr>
+              <w:spacing w:line="240" w:lineRule="auto"/>
+              <w:rPr>
+                <w:rFonts w:ascii="Times New Roman" w:eastAsiaTheme="minorEastAsia" w:hAnsi="Times New Roman" w:cs="Times New Roman"/>
+                <w:sz w:val="21"/>
+                <w:szCs w:val="21"/>
+                <w:lang w:val="uk-UA"/>
+              </w:rPr>
+            </w:pPr>
+            <m:oMathPara>
+              <m:oMath>
+                <m:r>
+                  <w:rPr>
+                    <w:rFonts w:ascii="Cambria Math" w:eastAsiaTheme="minorEastAsia" w:hAnsi="Cambria Math" w:cs="Times New Roman"/>
+                    <w:sz w:val="21"/>
+                    <w:szCs w:val="21"/>
+                    <w:lang w:val="uk-UA"/>
+                  </w:rPr>
+                  <m:t>[12,29;13,91)</m:t>
+                </m:r>
+              </m:oMath>
+            </m:oMathPara>
+          </w:p>
+        </w:tc>
+        <w:tc>
+          <w:tcPr>
+            <w:tcW w:w="1418" w:type="dxa"/>
+          </w:tcPr>
+          <w:p>
+            <w:pPr>
+              <w:spacing w:line="240" w:lineRule="auto"/>
+              <w:rPr>
+                <w:rFonts w:ascii="Times New Roman" w:eastAsiaTheme="minorEastAsia" w:hAnsi="Times New Roman" w:cs="Times New Roman"/>
+                <w:sz w:val="21"/>
+                <w:szCs w:val="21"/>
+                <w:lang w:val="uk-UA"/>
+              </w:rPr>
+            </w:pPr>
+            <m:oMathPara>
+              <m:oMath>
+                <m:d>
+                  <m:dPr>
+                    <m:begChr m:val="["/>
+                    <m:ctrlPr>
+                      <w:rPr>
+                        <w:rFonts w:ascii="Cambria Math" w:eastAsiaTheme="minorEastAsia" w:hAnsi="Cambria Math" w:cs="Times New Roman"/>
+                        <w:i/>
+                        <w:sz w:val="21"/>
+                        <w:szCs w:val="21"/>
+                        <w:lang w:val="uk-UA"/>
+                      </w:rPr>
+                    </m:ctrlPr>
+                  </m:dPr>
+                  <m:e>
+                    <m:r>
+                      <w:rPr>
+                        <w:rFonts w:ascii="Cambria Math" w:eastAsiaTheme="minorEastAsia" w:hAnsi="Cambria Math" w:cs="Times New Roman"/>
+                        <w:sz w:val="21"/>
+                        <w:szCs w:val="21"/>
+                        <w:lang w:val="uk-UA"/>
+                      </w:rPr>
+                      <m:t>13,91;15,53</m:t>
+                    </m:r>
+                  </m:e>
+                </m:d>
+              </m:oMath>
+            </m:oMathPara>
+          </w:p>
+        </w:tc>
+      </w:tr>
+      <w:tr>
+        <w:trPr>
+          <w:trHeight w:val="388"/>
+        </w:trPr>
+        <w:tc>
+          <w:tcPr>
+            <w:tcW w:w="1303" w:type="dxa"/>
+          </w:tcPr>
+          <w:p>
+            <w:pPr>
+              <w:spacing w:line="240" w:lineRule="auto"/>
+              <w:rPr>
+                <w:rFonts w:ascii="Times New Roman" w:eastAsiaTheme="minorEastAsia" w:hAnsi="Times New Roman" w:cs="Times New Roman"/>
+                <w:sz w:val="20"/>
+                <w:szCs w:val="20"/>
+                <w:lang w:val="uk-UA"/>
+              </w:rPr>
+            </w:pPr>
+            <w:r>
+              <w:rPr>
+                <w:rFonts w:ascii="Times New Roman" w:eastAsiaTheme="minorEastAsia" w:hAnsi="Times New Roman" w:cs="Times New Roman"/>
+                <w:sz w:val="20"/>
+                <w:szCs w:val="20"/>
+                <w:lang w:val="uk-UA"/>
+              </w:rPr>
+              <w:t xml:space="preserve">Частоти </w:t>
+            </w:r>
+            <m:oMath>
+              <m:sSub>
+                <m:sSubPr>
+                  <m:ctrlPr>
+                    <w:rPr>
+                      <w:rFonts w:ascii="Cambria Math" w:eastAsiaTheme="minorEastAsia" w:hAnsi="Cambria Math" w:cs="Times New Roman"/>
+                      <w:i/>
+                      <w:sz w:val="20"/>
+                      <w:szCs w:val="20"/>
+                      <w:lang w:val="uk-UA"/>
+                    </w:rPr>
+                  </m:ctrlPr>
+                </m:sSubPr>
+                <m:e>
+                  <m:r>
+                    <w:rPr>
+                      <w:rFonts w:ascii="Cambria Math" w:eastAsiaTheme="minorEastAsia" w:hAnsi="Cambria Math" w:cs="Times New Roman"/>
+                      <w:sz w:val="20"/>
+                      <w:szCs w:val="20"/>
+                      <w:lang w:val="uk-UA"/>
+                    </w:rPr>
+                    <m:t>n</m:t>
+                  </m:r>
+                </m:e>
+                <m:sub>
+                  <m:r>
+                    <w:rPr>
+                      <w:rFonts w:ascii="Cambria Math" w:eastAsiaTheme="minorEastAsia" w:hAnsi="Cambria Math" w:cs="Times New Roman"/>
+                      <w:sz w:val="20"/>
+                      <w:szCs w:val="20"/>
+                      <w:lang w:val="uk-UA"/>
+                    </w:rPr>
+                    <m:t>i</m:t>
+                  </m:r>
+                </m:sub>
+              </m:sSub>
+            </m:oMath>
+          </w:p>
+        </w:tc>
+        <w:tc>
+          <w:tcPr>
+            <w:tcW w:w="1244" w:type="dxa"/>
+          </w:tcPr>
+          <w:p>
+            <w:pPr>
+              <w:spacing w:line="240" w:lineRule="auto"/>
+              <w:jc w:val="center"/>
+              <w:rPr>
+                <w:rFonts w:ascii="Times New Roman" w:eastAsiaTheme="minorEastAsia" w:hAnsi="Times New Roman" w:cs="Times New Roman"/>
+                <w:lang w:val="en-US"/>
+              </w:rPr>
+            </w:pPr>
+            <m:oMathPara>
+              <m:oMath>
+                <m:r>
+                  <w:rPr>
+                    <w:rFonts w:ascii="Cambria Math" w:eastAsiaTheme="minorEastAsia" w:hAnsi="Cambria Math" w:cs="Times New Roman"/>
+                    <w:lang w:val="en-US"/>
+                  </w:rPr>
+                  <m:t>40</m:t>
+                </m:r>
+              </m:oMath>
+            </m:oMathPara>
+          </w:p>
+        </w:tc>
+        <w:tc>
+          <w:tcPr>
+            <w:tcW w:w="1221" w:type="dxa"/>
+          </w:tcPr>
+          <w:p>
+            <w:pPr>
+              <w:spacing w:line="240" w:lineRule="auto"/>
+              <w:jc w:val="center"/>
+              <w:rPr>
+                <w:rFonts w:ascii="Times New Roman" w:eastAsiaTheme="minorEastAsia" w:hAnsi="Times New Roman" w:cs="Times New Roman"/>
+                <w:lang w:val="uk-UA"/>
+              </w:rPr>
+            </w:pPr>
+            <m:oMathPara>
+              <m:oMath>
+                <m:r>
+                  <w:rPr>
+                    <w:rFonts w:ascii="Cambria Math" w:eastAsiaTheme="minorEastAsia" w:hAnsi="Cambria Math" w:cs="Times New Roman"/>
+                    <w:lang w:val="uk-UA"/>
+                  </w:rPr>
+                  <m:t>24</m:t>
+                </m:r>
+              </m:oMath>
+            </m:oMathPara>
+          </w:p>
+        </w:tc>
+        <w:tc>
+          <w:tcPr>
+            <w:tcW w:w="1189" w:type="dxa"/>
+          </w:tcPr>
+          <w:p>
+            <w:pPr>
+              <w:spacing w:line="240" w:lineRule="auto"/>
+              <w:jc w:val="center"/>
+              <w:rPr>
+                <w:rFonts w:ascii="Times New Roman" w:eastAsiaTheme="minorEastAsia" w:hAnsi="Times New Roman" w:cs="Times New Roman"/>
+                <w:lang w:val="uk-UA"/>
+              </w:rPr>
+            </w:pPr>
+            <m:oMathPara>
+              <m:oMath>
+                <m:r>
+                  <w:rPr>
+                    <w:rFonts w:ascii="Cambria Math" w:eastAsiaTheme="minorEastAsia" w:hAnsi="Cambria Math" w:cs="Times New Roman"/>
+                    <w:lang w:val="uk-UA"/>
+                  </w:rPr>
+                  <m:t>16</m:t>
+                </m:r>
+              </m:oMath>
+            </m:oMathPara>
+          </w:p>
+        </w:tc>
+        <w:tc>
+          <w:tcPr>
+            <w:tcW w:w="1275" w:type="dxa"/>
+          </w:tcPr>
+          <w:p>
+            <w:pPr>
+              <w:spacing w:line="240" w:lineRule="auto"/>
+              <w:jc w:val="center"/>
+              <w:rPr>
+                <w:rFonts w:ascii="Times New Roman" w:eastAsiaTheme="minorEastAsia" w:hAnsi="Times New Roman" w:cs="Times New Roman"/>
+                <w:lang w:val="uk-UA"/>
+              </w:rPr>
+            </w:pPr>
+            <m:oMathPara>
+              <m:oMath>
+                <m:r>
+                  <w:rPr>
+                    <w:rFonts w:ascii="Cambria Math" w:eastAsiaTheme="minorEastAsia" w:hAnsi="Cambria Math" w:cs="Times New Roman"/>
+                    <w:lang w:val="uk-UA"/>
+                  </w:rPr>
+                  <m:t>8</m:t>
+                </m:r>
+              </m:oMath>
+            </m:oMathPara>
+          </w:p>
+        </w:tc>
+        <w:tc>
+          <w:tcPr>
+            <w:tcW w:w="1276" w:type="dxa"/>
+          </w:tcPr>
+          <w:p>
+            <w:pPr>
+              <w:spacing w:line="240" w:lineRule="auto"/>
+              <w:jc w:val="center"/>
+              <w:rPr>
+                <w:rFonts w:ascii="Times New Roman" w:eastAsiaTheme="minorEastAsia" w:hAnsi="Times New Roman" w:cs="Times New Roman"/>
+                <w:lang w:val="uk-UA"/>
+              </w:rPr>
+            </w:pPr>
+            <m:oMathPara>
+              <m:oMath>
+                <m:r>
+                  <w:rPr>
+                    <w:rFonts w:ascii="Cambria Math" w:eastAsiaTheme="minorEastAsia" w:hAnsi="Cambria Math" w:cs="Times New Roman"/>
+                    <w:lang w:val="uk-UA"/>
+                  </w:rPr>
+                  <m:t>3</m:t>
+                </m:r>
+              </m:oMath>
+            </m:oMathPara>
+          </w:p>
+        </w:tc>
+        <w:tc>
+          <w:tcPr>
+            <w:tcW w:w="1418" w:type="dxa"/>
+          </w:tcPr>
+          <w:p>
+            <w:pPr>
+              <w:spacing w:line="240" w:lineRule="auto"/>
+              <w:jc w:val="center"/>
+              <w:rPr>
+                <w:rFonts w:ascii="Times New Roman" w:eastAsiaTheme="minorEastAsia" w:hAnsi="Times New Roman" w:cs="Times New Roman"/>
+                <w:lang w:val="uk-UA"/>
+              </w:rPr>
+            </w:pPr>
+            <m:oMathPara>
+              <m:oMath>
+                <m:r>
+                  <w:rPr>
+                    <w:rFonts w:ascii="Cambria Math" w:eastAsiaTheme="minorEastAsia" w:hAnsi="Cambria Math" w:cs="Times New Roman"/>
+                    <w:lang w:val="uk-UA"/>
+                  </w:rPr>
+                  <m:t>5</m:t>
+                </m:r>
+              </m:oMath>
+            </m:oMathPara>
+          </w:p>
+        </w:tc>
+        <w:tc>
+          <w:tcPr>
+            <w:tcW w:w="1417" w:type="dxa"/>
+          </w:tcPr>
+          <w:p>
+            <w:pPr>
+              <w:spacing w:line="240" w:lineRule="auto"/>
+              <w:jc w:val="center"/>
+              <w:rPr>
+                <w:rFonts w:ascii="Times New Roman" w:eastAsiaTheme="minorEastAsia" w:hAnsi="Times New Roman" w:cs="Times New Roman"/>
+                <w:lang w:val="uk-UA"/>
+              </w:rPr>
+            </w:pPr>
+            <m:oMathPara>
+              <m:oMath>
+                <m:r>
+                  <w:rPr>
+                    <w:rFonts w:ascii="Cambria Math" w:eastAsiaTheme="minorEastAsia" w:hAnsi="Cambria Math" w:cs="Times New Roman"/>
+                    <w:lang w:val="uk-UA"/>
+                  </w:rPr>
+                  <m:t>1</m:t>
+                </m:r>
+              </m:oMath>
+            </m:oMathPara>
+          </w:p>
+        </w:tc>
+        <w:tc>
+          <w:tcPr>
+            <w:tcW w:w="1418" w:type="dxa"/>
+          </w:tcPr>
+          <w:p>
+            <w:pPr>
+              <w:spacing w:line="240" w:lineRule="auto"/>
+              <w:jc w:val="center"/>
+              <w:rPr>
+                <w:rFonts w:ascii="Times New Roman" w:eastAsiaTheme="minorEastAsia" w:hAnsi="Times New Roman" w:cs="Times New Roman"/>
+                <w:lang w:val="uk-UA"/>
+              </w:rPr>
+            </w:pPr>
+            <m:oMathPara>
+              <m:oMath>
+                <m:r>
+                  <w:rPr>
+                    <w:rFonts w:ascii="Cambria Math" w:eastAsiaTheme="minorEastAsia" w:hAnsi="Cambria Math" w:cs="Times New Roman"/>
+                    <w:lang w:val="uk-UA"/>
+                  </w:rPr>
+                  <m:t>3</m:t>
+                </m:r>
+              </m:oMath>
+            </m:oMathPara>
+          </w:p>
+        </w:tc>
+      </w:tr>
+      <w:tr>
+        <w:trPr>
+          <w:trHeight w:val="442"/>
+        </w:trPr>
+        <w:tc>
+          <w:tcPr>
+            <w:tcW w:w="1303" w:type="dxa"/>
+          </w:tcPr>
+          <w:p>
+            <w:pPr>
+              <w:spacing w:line="240" w:lineRule="auto"/>
+              <w:rPr>
+                <w:rFonts w:ascii="Times New Roman" w:eastAsiaTheme="minorEastAsia" w:hAnsi="Times New Roman" w:cs="Times New Roman"/>
+                <w:sz w:val="20"/>
+                <w:szCs w:val="20"/>
+                <w:lang w:val="uk-UA"/>
+              </w:rPr>
+            </w:pPr>
+            <w:r>
+              <w:rPr>
+                <w:rFonts w:ascii="Times New Roman" w:eastAsiaTheme="minorEastAsia" w:hAnsi="Times New Roman" w:cs="Times New Roman"/>
+                <w:sz w:val="20"/>
+                <w:szCs w:val="20"/>
+                <w:lang w:val="uk-UA"/>
+              </w:rPr>
+              <w:t xml:space="preserve">Частості </w:t>
+            </w:r>
+            <m:oMath>
+              <m:sSub>
+                <m:sSubPr>
+                  <m:ctrlPr>
+                    <w:rPr>
+                      <w:rFonts w:ascii="Cambria Math" w:eastAsiaTheme="minorEastAsia" w:hAnsi="Cambria Math" w:cs="Times New Roman"/>
+                      <w:i/>
+                      <w:sz w:val="20"/>
+                      <w:szCs w:val="20"/>
+                      <w:lang w:val="uk-UA"/>
+                    </w:rPr>
+                  </m:ctrlPr>
+                </m:sSubPr>
+                <m:e>
+                  <m:r>
+                    <w:rPr>
+                      <w:rFonts w:ascii="Cambria Math" w:eastAsiaTheme="minorEastAsia" w:hAnsi="Cambria Math" w:cs="Times New Roman"/>
+                      <w:sz w:val="20"/>
+                      <w:szCs w:val="20"/>
+                      <w:lang w:val="uk-UA"/>
+                    </w:rPr>
+                    <m:t>ω</m:t>
+                  </m:r>
+                </m:e>
+                <m:sub>
+                  <m:r>
+                    <w:rPr>
+                      <w:rFonts w:ascii="Cambria Math" w:eastAsiaTheme="minorEastAsia" w:hAnsi="Cambria Math" w:cs="Times New Roman"/>
+                      <w:sz w:val="20"/>
+                      <w:szCs w:val="20"/>
+                      <w:lang w:val="uk-UA"/>
+                    </w:rPr>
+                    <m:t>i</m:t>
+                  </m:r>
+                </m:sub>
+              </m:sSub>
+            </m:oMath>
+          </w:p>
+        </w:tc>
+        <w:tc>
+          <w:tcPr>
+            <w:tcW w:w="1244" w:type="dxa"/>
+          </w:tcPr>
+          <w:p>
+            <w:pPr>
+              <w:spacing w:line="240" w:lineRule="auto"/>
+              <w:jc w:val="center"/>
+              <w:rPr>
+                <w:rFonts w:ascii="Times New Roman" w:eastAsiaTheme="minorEastAsia" w:hAnsi="Times New Roman" w:cs="Times New Roman"/>
+                <w:lang w:val="en-US"/>
+              </w:rPr>
+            </w:pPr>
+            <m:oMathPara>
+              <m:oMath>
+                <m:r>
+                  <w:rPr>
+                    <w:rFonts w:ascii="Cambria Math" w:eastAsiaTheme="minorEastAsia" w:hAnsi="Cambria Math" w:cs="Times New Roman"/>
+                    <w:lang w:val="en-US"/>
+                  </w:rPr>
+                  <m:t>0,4</m:t>
+                </m:r>
+              </m:oMath>
+            </m:oMathPara>
+          </w:p>
+        </w:tc>
+        <w:tc>
+          <w:tcPr>
+            <w:tcW w:w="1221" w:type="dxa"/>
+          </w:tcPr>
+          <w:p>
+            <w:pPr>
+              <w:spacing w:line="240" w:lineRule="auto"/>
+              <w:jc w:val="center"/>
+              <w:rPr>
+                <w:rFonts w:ascii="Times New Roman" w:eastAsiaTheme="minorEastAsia" w:hAnsi="Times New Roman" w:cs="Times New Roman"/>
+                <w:lang w:val="uk-UA"/>
+              </w:rPr>
+            </w:pPr>
+            <m:oMathPara>
+              <m:oMath>
+                <m:r>
+                  <w:rPr>
+                    <w:rFonts w:ascii="Cambria Math" w:eastAsiaTheme="minorEastAsia" w:hAnsi="Cambria Math" w:cs="Times New Roman"/>
+                    <w:lang w:val="uk-UA"/>
+                  </w:rPr>
+                  <m:t>0,24</m:t>
+                </m:r>
+              </m:oMath>
+            </m:oMathPara>
+          </w:p>
+        </w:tc>
+        <w:tc>
+          <w:tcPr>
+            <w:tcW w:w="1189" w:type="dxa"/>
+          </w:tcPr>
+          <w:p>
+            <w:pPr>
+              <w:spacing w:line="240" w:lineRule="auto"/>
+              <w:jc w:val="center"/>
+              <w:rPr>
+                <w:rFonts w:ascii="Times New Roman" w:eastAsiaTheme="minorEastAsia" w:hAnsi="Times New Roman" w:cs="Times New Roman"/>
+                <w:lang w:val="en-US"/>
+              </w:rPr>
+            </w:pPr>
+            <m:oMathPara>
+              <m:oMath>
+                <m:r>
+                  <w:rPr>
+                    <w:rFonts w:ascii="Cambria Math" w:eastAsiaTheme="minorEastAsia" w:hAnsi="Cambria Math" w:cs="Times New Roman"/>
+                    <w:lang w:val="en-US"/>
+                  </w:rPr>
+                  <m:t>0,16</m:t>
+                </m:r>
+              </m:oMath>
+            </m:oMathPara>
+          </w:p>
+        </w:tc>
+        <w:tc>
+          <w:tcPr>
+            <w:tcW w:w="1275" w:type="dxa"/>
+          </w:tcPr>
+          <w:p>
+            <w:pPr>
+              <w:spacing w:line="240" w:lineRule="auto"/>
+              <w:jc w:val="center"/>
+              <w:rPr>
+                <w:rFonts w:ascii="Times New Roman" w:eastAsiaTheme="minorEastAsia" w:hAnsi="Times New Roman" w:cs="Times New Roman"/>
+                <w:lang w:val="uk-UA"/>
+              </w:rPr>
+            </w:pPr>
+            <m:oMathPara>
+              <m:oMath>
+                <m:r>
+                  <w:rPr>
+                    <w:rFonts w:ascii="Cambria Math" w:eastAsiaTheme="minorEastAsia" w:hAnsi="Cambria Math" w:cs="Times New Roman"/>
+                    <w:lang w:val="uk-UA"/>
+                  </w:rPr>
+                  <m:t>0,08</m:t>
+                </m:r>
+              </m:oMath>
+            </m:oMathPara>
+          </w:p>
+        </w:tc>
+        <w:tc>
+          <w:tcPr>
+            <w:tcW w:w="1276" w:type="dxa"/>
+          </w:tcPr>
+          <w:p>
+            <w:pPr>
+              <w:spacing w:line="240" w:lineRule="auto"/>
+              <w:jc w:val="center"/>
+              <w:rPr>
+                <w:rFonts w:ascii="Times New Roman" w:eastAsiaTheme="minorEastAsia" w:hAnsi="Times New Roman" w:cs="Times New Roman"/>
+                <w:lang w:val="en-US"/>
+              </w:rPr>
+            </w:pPr>
+            <m:oMathPara>
+              <m:oMath>
+                <m:r>
+                  <w:rPr>
+                    <w:rFonts w:ascii="Cambria Math" w:eastAsiaTheme="minorEastAsia" w:hAnsi="Cambria Math" w:cs="Times New Roman"/>
+                    <w:lang w:val="en-US"/>
+                  </w:rPr>
+                  <m:t>0,03</m:t>
+                </m:r>
+              </m:oMath>
+            </m:oMathPara>
+          </w:p>
+        </w:tc>
+        <w:tc>
+          <w:tcPr>
+            <w:tcW w:w="1418" w:type="dxa"/>
+          </w:tcPr>
+          <w:p>
+            <w:pPr>
+              <w:spacing w:line="240" w:lineRule="auto"/>
+              <w:jc w:val="center"/>
+              <w:rPr>
+                <w:rFonts w:ascii="Times New Roman" w:eastAsiaTheme="minorEastAsia" w:hAnsi="Times New Roman" w:cs="Times New Roman"/>
+                <w:lang w:val="uk-UA"/>
+              </w:rPr>
+            </w:pPr>
+            <m:oMathPara>
+              <m:oMath>
+                <m:r>
+                  <w:rPr>
+                    <w:rFonts w:ascii="Cambria Math" w:eastAsiaTheme="minorEastAsia" w:hAnsi="Cambria Math" w:cs="Times New Roman"/>
+                    <w:lang w:val="uk-UA"/>
+                  </w:rPr>
+                  <m:t>0,05</m:t>
+                </m:r>
+              </m:oMath>
+            </m:oMathPara>
+          </w:p>
+        </w:tc>
+        <w:tc>
+          <w:tcPr>
+            <w:tcW w:w="1417" w:type="dxa"/>
+          </w:tcPr>
+          <w:p>
+            <w:pPr>
+              <w:spacing w:line="240" w:lineRule="auto"/>
+              <w:jc w:val="center"/>
+              <w:rPr>
+                <w:rFonts w:ascii="Times New Roman" w:eastAsiaTheme="minorEastAsia" w:hAnsi="Times New Roman" w:cs="Times New Roman"/>
+                <w:lang w:val="uk-UA"/>
+              </w:rPr>
+            </w:pPr>
+            <m:oMathPara>
+              <m:oMath>
+                <m:r>
+                  <w:rPr>
+                    <w:rFonts w:ascii="Cambria Math" w:eastAsiaTheme="minorEastAsia" w:hAnsi="Cambria Math" w:cs="Times New Roman"/>
+                    <w:lang w:val="uk-UA"/>
+                  </w:rPr>
+                  <m:t>0,01</m:t>
+                </m:r>
+              </m:oMath>
+            </m:oMathPara>
+          </w:p>
+        </w:tc>
+        <w:tc>
+          <w:tcPr>
+            <w:tcW w:w="1418" w:type="dxa"/>
+          </w:tcPr>
+          <w:p>
+            <w:pPr>
+              <w:spacing w:line="240" w:lineRule="auto"/>
+              <w:jc w:val="center"/>
+              <w:rPr>
+                <w:rFonts w:ascii="Times New Roman" w:eastAsiaTheme="minorEastAsia" w:hAnsi="Times New Roman" w:cs="Times New Roman"/>
+                <w:lang w:val="uk-UA"/>
+              </w:rPr>
+            </w:pPr>
+            <m:oMathPara>
+              <m:oMath>
+                <m:r>
+                  <w:rPr>
+                    <w:rFonts w:ascii="Cambria Math" w:eastAsiaTheme="minorEastAsia" w:hAnsi="Cambria Math" w:cs="Times New Roman"/>
+                    <w:lang w:val="uk-UA"/>
+                  </w:rPr>
+                  <m:t>0,03</m:t>
+                </m:r>
+              </m:oMath>
+            </m:oMathPara>
+          </w:p>
+        </w:tc>
+      </w:tr>
+      <w:tr>
+        <w:trPr>
+          <w:trHeight w:val="861"/>
+        </w:trPr>
+        <w:tc>
+          <w:tcPr>
+            <w:tcW w:w="1303" w:type="dxa"/>
+          </w:tcPr>
+          <w:p>
+            <w:pPr>
+              <w:spacing w:line="240" w:lineRule="auto"/>
+              <w:rPr>
+                <w:rFonts w:ascii="Times New Roman" w:eastAsiaTheme="minorEastAsia" w:hAnsi="Times New Roman" w:cs="Times New Roman"/>
+                <w:sz w:val="20"/>
+                <w:szCs w:val="20"/>
+                <w:lang w:val="uk-UA"/>
+              </w:rPr>
+            </w:pPr>
+            <w:r>
+              <w:rPr>
+                <w:rFonts w:ascii="Times New Roman" w:eastAsiaTheme="minorEastAsia" w:hAnsi="Times New Roman" w:cs="Times New Roman"/>
+                <w:sz w:val="20"/>
+                <w:szCs w:val="20"/>
+                <w:lang w:val="uk-UA"/>
+              </w:rPr>
+              <w:t xml:space="preserve">Накопичені частості </w:t>
+            </w:r>
+            <m:oMath>
+              <m:sSubSup>
+                <m:sSubSupPr>
+                  <m:ctrlPr>
+                    <w:rPr>
+                      <w:rFonts w:ascii="Cambria Math" w:eastAsiaTheme="minorEastAsia" w:hAnsi="Cambria Math" w:cs="Times New Roman"/>
+                      <w:i/>
+                      <w:sz w:val="20"/>
+                      <w:szCs w:val="20"/>
+                      <w:lang w:val="uk-UA"/>
+                    </w:rPr>
+                  </m:ctrlPr>
+                </m:sSubSupPr>
+                <m:e>
+                  <m:r>
+                    <w:rPr>
+                      <w:rFonts w:ascii="Cambria Math" w:eastAsiaTheme="minorEastAsia" w:hAnsi="Cambria Math" w:cs="Times New Roman"/>
+                      <w:sz w:val="20"/>
+                      <w:szCs w:val="20"/>
+                      <w:lang w:val="uk-UA"/>
+                    </w:rPr>
+                    <m:t>ω</m:t>
+                  </m:r>
+                </m:e>
+                <m:sub>
+                  <m:r>
+                    <w:rPr>
+                      <w:rFonts w:ascii="Cambria Math" w:eastAsiaTheme="minorEastAsia" w:hAnsi="Cambria Math" w:cs="Times New Roman"/>
+                      <w:sz w:val="20"/>
+                      <w:szCs w:val="20"/>
+                      <w:lang w:val="uk-UA"/>
+                    </w:rPr>
+                    <m:t>i</m:t>
+                  </m:r>
+                </m:sub>
+                <m:sup>
+                  <m:r>
+                    <w:rPr>
+                      <w:rFonts w:ascii="Cambria Math" w:eastAsiaTheme="minorEastAsia" w:hAnsi="Cambria Math" w:cs="Times New Roman"/>
+                      <w:sz w:val="20"/>
+                      <w:szCs w:val="20"/>
+                      <w:lang w:val="uk-UA"/>
+                    </w:rPr>
+                    <m:t>нак</m:t>
+                  </m:r>
+                </m:sup>
+              </m:sSubSup>
+            </m:oMath>
+          </w:p>
+        </w:tc>
+        <w:tc>
+          <w:tcPr>
+            <w:tcW w:w="1244" w:type="dxa"/>
+          </w:tcPr>
+          <w:p>
+            <w:pPr>
+              <w:spacing w:line="240" w:lineRule="auto"/>
+              <w:jc w:val="center"/>
+              <w:rPr>
+                <w:rFonts w:ascii="Times New Roman" w:eastAsiaTheme="minorEastAsia" w:hAnsi="Times New Roman" w:cs="Times New Roman"/>
+                <w:lang w:val="en-US"/>
+              </w:rPr>
+            </w:pPr>
+            <m:oMathPara>
+              <m:oMath>
+                <m:r>
+                  <w:rPr>
+                    <w:rFonts w:ascii="Cambria Math" w:eastAsiaTheme="minorEastAsia" w:hAnsi="Cambria Math" w:cs="Times New Roman"/>
+                    <w:lang w:val="en-US"/>
+                  </w:rPr>
+                  <m:t>0,4</m:t>
+                </m:r>
+              </m:oMath>
+            </m:oMathPara>
+          </w:p>
+        </w:tc>
+        <w:tc>
+          <w:tcPr>
+            <w:tcW w:w="1221" w:type="dxa"/>
+          </w:tcPr>
+          <w:p>
+            <w:pPr>
+              <w:spacing w:line="240" w:lineRule="auto"/>
+              <w:jc w:val="center"/>
+              <w:rPr>
+                <w:rFonts w:ascii="Times New Roman" w:eastAsiaTheme="minorEastAsia" w:hAnsi="Times New Roman" w:cs="Times New Roman"/>
+                <w:lang w:val="uk-UA"/>
+              </w:rPr>
+            </w:pPr>
+            <m:oMathPara>
+              <m:oMath>
+                <m:r>
+                  <w:rPr>
+                    <w:rFonts w:ascii="Cambria Math" w:eastAsiaTheme="minorEastAsia" w:hAnsi="Cambria Math" w:cs="Times New Roman"/>
+                    <w:lang w:val="uk-UA"/>
+                  </w:rPr>
+                  <m:t>0,64</m:t>
+                </m:r>
+              </m:oMath>
+            </m:oMathPara>
+          </w:p>
+        </w:tc>
+        <w:tc>
+          <w:tcPr>
+            <w:tcW w:w="1189" w:type="dxa"/>
+          </w:tcPr>
+          <w:p>
+            <w:pPr>
+              <w:spacing w:line="240" w:lineRule="auto"/>
+              <w:jc w:val="center"/>
+              <w:rPr>
+                <w:rFonts w:ascii="Times New Roman" w:eastAsiaTheme="minorEastAsia" w:hAnsi="Times New Roman" w:cs="Times New Roman"/>
+                <w:lang w:val="uk-UA"/>
+              </w:rPr>
+            </w:pPr>
+            <m:oMathPara>
+              <m:oMath>
+                <m:r>
+                  <w:rPr>
+                    <w:rFonts w:ascii="Cambria Math" w:eastAsiaTheme="minorEastAsia" w:hAnsi="Cambria Math" w:cs="Times New Roman"/>
+                    <w:lang w:val="uk-UA"/>
+                  </w:rPr>
+                  <m:t>0,8</m:t>
+                </m:r>
+              </m:oMath>
+            </m:oMathPara>
+          </w:p>
+        </w:tc>
+        <w:tc>
+          <w:tcPr>
+            <w:tcW w:w="1275" w:type="dxa"/>
+          </w:tcPr>
+          <w:p>
+            <w:pPr>
+              <w:spacing w:line="240" w:lineRule="auto"/>
+              <w:jc w:val="center"/>
+              <w:rPr>
+                <w:rFonts w:ascii="Times New Roman" w:eastAsiaTheme="minorEastAsia" w:hAnsi="Times New Roman" w:cs="Times New Roman"/>
+                <w:lang w:val="en-US"/>
+              </w:rPr>
+            </w:pPr>
+            <m:oMathPara>
+              <m:oMath>
+                <m:r>
+                  <w:rPr>
+                    <w:rFonts w:ascii="Cambria Math" w:eastAsiaTheme="minorEastAsia" w:hAnsi="Cambria Math" w:cs="Times New Roman"/>
+                    <w:lang w:val="en-US"/>
+                  </w:rPr>
+                  <m:t>0,88</m:t>
+                </m:r>
+              </m:oMath>
+            </m:oMathPara>
+          </w:p>
+        </w:tc>
+        <w:tc>
+          <w:tcPr>
+            <w:tcW w:w="1276" w:type="dxa"/>
+          </w:tcPr>
+          <w:p>
+            <w:pPr>
+              <w:spacing w:line="240" w:lineRule="auto"/>
+              <w:jc w:val="center"/>
+              <w:rPr>
+                <w:rFonts w:ascii="Times New Roman" w:eastAsiaTheme="minorEastAsia" w:hAnsi="Times New Roman" w:cs="Times New Roman"/>
+                <w:lang w:val="uk-UA"/>
+              </w:rPr>
+            </w:pPr>
+            <m:oMathPara>
+              <m:oMath>
+                <m:r>
+                  <w:rPr>
+                    <w:rFonts w:ascii="Cambria Math" w:eastAsiaTheme="minorEastAsia" w:hAnsi="Cambria Math" w:cs="Times New Roman"/>
+                    <w:lang w:val="uk-UA"/>
+                  </w:rPr>
+                  <m:t>0,91</m:t>
+                </m:r>
+              </m:oMath>
+            </m:oMathPara>
+          </w:p>
+        </w:tc>
+        <w:tc>
+          <w:tcPr>
+            <w:tcW w:w="1418" w:type="dxa"/>
+          </w:tcPr>
+          <w:p>
+            <w:pPr>
+              <w:spacing w:line="240" w:lineRule="auto"/>
+              <w:jc w:val="center"/>
+              <w:rPr>
+                <w:rFonts w:ascii="Times New Roman" w:eastAsiaTheme="minorEastAsia" w:hAnsi="Times New Roman" w:cs="Times New Roman"/>
+                <w:lang w:val="uk-UA"/>
+              </w:rPr>
+            </w:pPr>
+            <m:oMathPara>
+              <m:oMath>
+                <m:r>
+                  <w:rPr>
+                    <w:rFonts w:ascii="Cambria Math" w:eastAsiaTheme="minorEastAsia" w:hAnsi="Cambria Math" w:cs="Times New Roman"/>
+                    <w:lang w:val="uk-UA"/>
+                  </w:rPr>
+                  <m:t>0,96</m:t>
+                </m:r>
+              </m:oMath>
+            </m:oMathPara>
+          </w:p>
+        </w:tc>
+        <w:tc>
+          <w:tcPr>
+            <w:tcW w:w="1417" w:type="dxa"/>
+          </w:tcPr>
+          <w:p>
+            <w:pPr>
+              <w:spacing w:line="240" w:lineRule="auto"/>
+              <w:jc w:val="center"/>
+              <w:rPr>
+                <w:rFonts w:ascii="Times New Roman" w:eastAsiaTheme="minorEastAsia" w:hAnsi="Times New Roman" w:cs="Times New Roman"/>
+                <w:lang w:val="uk-UA"/>
+              </w:rPr>
+            </w:pPr>
+            <m:oMathPara>
+              <m:oMath>
+                <m:r>
+                  <w:rPr>
+                    <w:rFonts w:ascii="Cambria Math" w:eastAsiaTheme="minorEastAsia" w:hAnsi="Cambria Math" w:cs="Times New Roman"/>
+                    <w:lang w:val="uk-UA"/>
+                  </w:rPr>
+                  <m:t>0,97</m:t>
+                </m:r>
+              </m:oMath>
+            </m:oMathPara>
+          </w:p>
+        </w:tc>
+        <w:tc>
+          <w:tcPr>
+            <w:tcW w:w="1418" w:type="dxa"/>
+          </w:tcPr>
+          <w:p>
+            <w:pPr>
+              <w:spacing w:line="240" w:lineRule="auto"/>
+              <w:jc w:val="center"/>
+              <w:rPr>
+                <w:rFonts w:ascii="Times New Roman" w:eastAsiaTheme="minorEastAsia" w:hAnsi="Times New Roman" w:cs="Times New Roman"/>
+                <w:lang w:val="uk-UA"/>
+              </w:rPr>
+            </w:pPr>
+            <m:oMathPara>
+              <m:oMath>
+                <m:r>
+                  <w:rPr>
+                    <w:rFonts w:ascii="Cambria Math" w:eastAsiaTheme="minorEastAsia" w:hAnsi="Cambria Math" w:cs="Times New Roman"/>
+                    <w:lang w:val="uk-UA"/>
+                  </w:rPr>
+                  <m:t>1</m:t>
+                </m:r>
+              </m:oMath>
+            </m:oMathPara>
+          </w:p>
+        </w:tc>
+      </w:tr>
+      <w:tr>
+        <w:trPr>
+          <w:trHeight w:val="277"/>
+        </w:trPr>
+        <w:tc>
+          <w:tcPr>
+            <w:tcW w:w="1303" w:type="dxa"/>
+          </w:tcPr>
+          <w:p>
+            <w:pPr>
+              <w:spacing w:line="240" w:lineRule="auto"/>
+              <w:rPr>
+                <w:rFonts w:ascii="Times New Roman" w:eastAsiaTheme="minorEastAsia" w:hAnsi="Times New Roman" w:cs="Times New Roman"/>
+                <w:sz w:val="20"/>
+                <w:szCs w:val="20"/>
+                <w:lang w:val="en-US"/>
+              </w:rPr>
+            </w:pPr>
+            <w:r>
+              <w:rPr>
+                <w:rFonts w:ascii="Times New Roman" w:eastAsiaTheme="minorEastAsia" w:hAnsi="Times New Roman" w:cs="Times New Roman"/>
+                <w:sz w:val="20"/>
+                <w:szCs w:val="20"/>
+                <w:lang w:val="uk-UA"/>
+              </w:rPr>
+              <w:t xml:space="preserve">Висоти </w:t>
+            </w:r>
+            <m:oMath>
+              <m:sSub>
+                <m:sSubPr>
+                  <m:ctrlPr>
+                    <w:rPr>
+                      <w:rFonts w:ascii="Cambria Math" w:eastAsiaTheme="minorEastAsia" w:hAnsi="Cambria Math" w:cs="Times New Roman"/>
+                      <w:i/>
+                      <w:sz w:val="20"/>
+                      <w:szCs w:val="20"/>
+                      <w:lang w:val="uk-UA"/>
+                    </w:rPr>
+                  </m:ctrlPr>
+                </m:sSubPr>
+                <m:e>
+                  <m:r>
+                    <w:rPr>
+                      <w:rFonts w:ascii="Cambria Math" w:eastAsiaTheme="minorEastAsia" w:hAnsi="Cambria Math" w:cs="Times New Roman"/>
+                      <w:sz w:val="20"/>
+                      <w:szCs w:val="20"/>
+                      <w:lang w:val="uk-UA"/>
+                    </w:rPr>
+                    <m:t>h</m:t>
+                  </m:r>
+                </m:e>
+                <m:sub>
+                  <m:r>
+                    <w:rPr>
+                      <w:rFonts w:ascii="Cambria Math" w:eastAsiaTheme="minorEastAsia" w:hAnsi="Cambria Math" w:cs="Times New Roman"/>
+                      <w:sz w:val="20"/>
+                      <w:szCs w:val="20"/>
+                      <w:lang w:val="uk-UA"/>
+                    </w:rPr>
+                    <m:t>i</m:t>
+                  </m:r>
+                </m:sub>
+              </m:sSub>
+            </m:oMath>
+          </w:p>
+        </w:tc>
+        <w:tc>
+          <w:tcPr>
+            <w:tcW w:w="1244" w:type="dxa"/>
+          </w:tcPr>
+          <w:p>
+            <w:pPr>
+              <w:spacing w:line="240" w:lineRule="auto"/>
+              <w:jc w:val="center"/>
+              <w:rPr>
+                <w:rFonts w:ascii="Times New Roman" w:eastAsia="Times New Roman" w:hAnsi="Times New Roman" w:cs="Times New Roman"/>
+                <w:lang w:val="en-US"/>
+              </w:rPr>
+            </w:pPr>
+            <m:oMathPara>
+              <m:oMath>
+                <m:r>
+                  <w:rPr>
+                    <w:rFonts w:ascii="Cambria Math" w:eastAsia="Times New Roman" w:hAnsi="Cambria Math" w:cs="Times New Roman"/>
+                    <w:lang w:val="en-US"/>
+                  </w:rPr>
+                  <m:t>0,247</m:t>
+                </m:r>
+              </m:oMath>
+            </m:oMathPara>
+          </w:p>
+        </w:tc>
+        <w:tc>
+          <w:tcPr>
+            <w:tcW w:w="1221" w:type="dxa"/>
+          </w:tcPr>
+          <w:p>
+            <w:pPr>
+              <w:spacing w:line="240" w:lineRule="auto"/>
+              <w:jc w:val="center"/>
+              <w:rPr>
+                <w:rFonts w:ascii="Times New Roman" w:eastAsia="Times New Roman" w:hAnsi="Times New Roman" w:cs="Times New Roman"/>
+                <w:lang w:val="uk-UA"/>
+              </w:rPr>
+            </w:pPr>
+            <m:oMathPara>
+              <m:oMath>
+                <m:r>
+                  <w:rPr>
+                    <w:rFonts w:ascii="Cambria Math" w:eastAsia="Times New Roman" w:hAnsi="Cambria Math" w:cs="Times New Roman"/>
+                    <w:lang w:val="uk-UA"/>
+                  </w:rPr>
+                  <m:t>0,148</m:t>
+                </m:r>
+              </m:oMath>
+            </m:oMathPara>
+          </w:p>
+        </w:tc>
+        <w:tc>
+          <w:tcPr>
+            <w:tcW w:w="1189" w:type="dxa"/>
+          </w:tcPr>
+          <w:p>
+            <w:pPr>
+              <w:spacing w:line="240" w:lineRule="auto"/>
+              <w:jc w:val="center"/>
+              <w:rPr>
+                <w:rFonts w:ascii="Times New Roman" w:eastAsia="Times New Roman" w:hAnsi="Times New Roman" w:cs="Times New Roman"/>
+                <w:lang w:val="uk-UA"/>
+              </w:rPr>
+            </w:pPr>
+            <m:oMathPara>
+              <m:oMath>
+                <m:r>
+                  <w:rPr>
+                    <w:rFonts w:ascii="Cambria Math" w:eastAsia="Times New Roman" w:hAnsi="Cambria Math" w:cs="Times New Roman"/>
+                    <w:lang w:val="uk-UA"/>
+                  </w:rPr>
+                  <m:t>0,099</m:t>
+                </m:r>
+              </m:oMath>
+            </m:oMathPara>
+          </w:p>
+        </w:tc>
+        <w:tc>
+          <w:tcPr>
+            <w:tcW w:w="1275" w:type="dxa"/>
+          </w:tcPr>
+          <w:p>
+            <w:pPr>
+              <w:spacing w:line="240" w:lineRule="auto"/>
+              <w:jc w:val="center"/>
+              <w:rPr>
+                <w:rFonts w:ascii="Times New Roman" w:eastAsia="Times New Roman" w:hAnsi="Times New Roman" w:cs="Times New Roman"/>
+                <w:lang w:val="en-US"/>
+              </w:rPr>
+            </w:pPr>
+            <m:oMathPara>
+              <m:oMath>
+                <m:r>
+                  <w:rPr>
+                    <w:rFonts w:ascii="Cambria Math" w:eastAsia="Times New Roman" w:hAnsi="Cambria Math" w:cs="Times New Roman"/>
+                    <w:lang w:val="en-US"/>
+                  </w:rPr>
+                  <m:t>0,049</m:t>
+                </m:r>
+              </m:oMath>
+            </m:oMathPara>
+          </w:p>
+        </w:tc>
+        <w:tc>
+          <w:tcPr>
+            <w:tcW w:w="1276" w:type="dxa"/>
+          </w:tcPr>
+          <w:p>
+            <w:pPr>
+              <w:spacing w:line="240" w:lineRule="auto"/>
+              <w:jc w:val="center"/>
+              <w:rPr>
+                <w:rFonts w:ascii="Times New Roman" w:eastAsia="Times New Roman" w:hAnsi="Times New Roman" w:cs="Times New Roman"/>
+                <w:lang w:val="uk-UA"/>
+              </w:rPr>
+            </w:pPr>
+            <m:oMathPara>
+              <m:oMath>
+                <m:r>
+                  <w:rPr>
+                    <w:rFonts w:ascii="Cambria Math" w:eastAsia="Times New Roman" w:hAnsi="Cambria Math" w:cs="Times New Roman"/>
+                    <w:lang w:val="uk-UA"/>
+                  </w:rPr>
+                  <m:t>0,019</m:t>
+                </m:r>
+              </m:oMath>
+            </m:oMathPara>
+          </w:p>
+        </w:tc>
+        <w:tc>
+          <w:tcPr>
+            <w:tcW w:w="1418" w:type="dxa"/>
+          </w:tcPr>
+          <w:p>
+            <w:pPr>
+              <w:spacing w:line="240" w:lineRule="auto"/>
+              <w:jc w:val="center"/>
+              <w:rPr>
+                <w:rFonts w:ascii="Times New Roman" w:eastAsia="Times New Roman" w:hAnsi="Times New Roman" w:cs="Times New Roman"/>
+                <w:lang w:val="en-US"/>
+              </w:rPr>
+            </w:pPr>
+            <m:oMathPara>
+              <m:oMath>
+                <m:r>
+                  <w:rPr>
+                    <w:rFonts w:ascii="Cambria Math" w:eastAsia="Times New Roman" w:hAnsi="Cambria Math" w:cs="Times New Roman"/>
+                    <w:lang w:val="en-US"/>
+                  </w:rPr>
+                  <m:t>0,031</m:t>
+                </m:r>
+              </m:oMath>
+            </m:oMathPara>
+          </w:p>
+        </w:tc>
+        <w:tc>
+          <w:tcPr>
+            <w:tcW w:w="1417" w:type="dxa"/>
+          </w:tcPr>
+          <w:p>
+            <w:pPr>
+              <w:spacing w:line="240" w:lineRule="auto"/>
+              <w:jc w:val="center"/>
+              <w:rPr>
+                <w:rFonts w:ascii="Times New Roman" w:eastAsia="Times New Roman" w:hAnsi="Times New Roman" w:cs="Times New Roman"/>
+                <w:lang w:val="en-US"/>
+              </w:rPr>
+            </w:pPr>
+            <m:oMathPara>
+              <m:oMath>
+                <m:r>
+                  <w:rPr>
+                    <w:rFonts w:ascii="Cambria Math" w:eastAsia="Times New Roman" w:hAnsi="Cambria Math" w:cs="Times New Roman"/>
+                    <w:lang w:val="en-US"/>
+                  </w:rPr>
+                  <m:t>0,006</m:t>
+                </m:r>
+              </m:oMath>
+            </m:oMathPara>
+          </w:p>
+        </w:tc>
+        <w:tc>
+          <w:tcPr>
+            <w:tcW w:w="1418" w:type="dxa"/>
+          </w:tcPr>
+          <w:p>
+            <w:pPr>
+              <w:spacing w:line="240" w:lineRule="auto"/>
+              <w:jc w:val="center"/>
+              <w:rPr>
+                <w:rFonts w:ascii="Times New Roman" w:eastAsia="Times New Roman" w:hAnsi="Times New Roman" w:cs="Times New Roman"/>
+                <w:lang w:val="en-US"/>
+              </w:rPr>
+            </w:pPr>
+            <m:oMathPara>
+              <m:oMath>
+                <m:r>
+                  <w:rPr>
+                    <w:rFonts w:ascii="Cambria Math" w:eastAsia="Times New Roman" w:hAnsi="Cambria Math" w:cs="Times New Roman"/>
+                    <w:lang w:val="en-US"/>
+                  </w:rPr>
+                  <m:t>0,019</m:t>
+                </m:r>
+              </m:oMath>
+            </m:oMathPara>
+          </w:p>
+        </w:tc>
+      </w:tr>
+    </w:tbl>
+    <w:p>
+      <w:pPr>
+        <w:spacing w:line="240" w:lineRule="auto"/>
+        <w:rPr>
+          <w:rFonts w:ascii="Times New Roman" w:eastAsiaTheme="majorEastAsia" w:hAnsi="Times New Roman" w:cs="Times New Roman"/>
+          <w:i/>
+          <w:color w:val="000000" w:themeColor="text1"/>
+          <w:sz w:val="28"/>
+          <w:szCs w:val="28"/>
+          <w:lang w:val="uk-UA"/>
+        </w:rPr>
+      </w:pPr>
+    </w:p>
+    <w:p>
+      <w:pPr>
+        <w:spacing w:line="240" w:lineRule="auto"/>
+        <w:rPr>
+          <w:rFonts w:ascii="Times New Roman" w:eastAsiaTheme="majorEastAsia" w:hAnsi="Times New Roman" w:cs="Times New Roman"/>
+          <w:i/>
+          <w:color w:val="000000" w:themeColor="text1"/>
+          <w:sz w:val="28"/>
+          <w:szCs w:val="28"/>
+          <w:lang w:val="uk-UA"/>
+        </w:rPr>
+      </w:pPr>
+    </w:p>
+    <w:p>
+      <w:pPr>
+        <w:spacing w:line="240" w:lineRule="auto"/>
+        <w:rPr>
+          <w:rFonts w:ascii="Times New Roman" w:eastAsiaTheme="majorEastAsia" w:hAnsi="Times New Roman" w:cs="Times New Roman"/>
+          <w:iCs/>
+          <w:color w:val="000000" w:themeColor="text1"/>
+          <w:sz w:val="28"/>
+          <w:szCs w:val="28"/>
+          <w:lang w:val="uk-UA"/>
+        </w:rPr>
+      </w:pPr>
+      <w:r>
+        <w:rPr>
+          <w:rFonts w:ascii="Times New Roman" w:eastAsiaTheme="majorEastAsia" w:hAnsi="Times New Roman" w:cs="Times New Roman"/>
+          <w:iCs/>
+          <w:color w:val="000000" w:themeColor="text1"/>
+          <w:sz w:val="28"/>
+          <w:szCs w:val="28"/>
+          <w:lang w:val="en-US"/>
+        </w:rPr>
+        <w:drawing>
+          <wp:anchor distT="0" distB="0" distL="114300" distR="114300" simplePos="0" relativeHeight="251660288" behindDoc="0" locked="0" layoutInCell="1" allowOverlap="1" wp14:anchorId="776568A7" wp14:editId="02F9206F">
+            <wp:simplePos x="0" y="0"/>
+            <wp:positionH relativeFrom="column">
+              <wp:posOffset>-38735</wp:posOffset>
+            </wp:positionH>
+            <wp:positionV relativeFrom="paragraph">
+              <wp:posOffset>389633</wp:posOffset>
+            </wp:positionV>
+            <wp:extent cx="5731510" cy="2882265"/>
+            <wp:effectExtent l="0" t="0" r="0" b="635"/>
+            <wp:wrapNone/>
+            <wp:docPr id="34" name="Picture 34"/>
+            <wp:cNvGraphicFramePr>
+              <a:graphicFrameLocks xmlns:a="http://schemas.openxmlformats.org/drawingml/2006/main" noChangeAspect="1"/>
+            </wp:cNvGraphicFramePr>
+            <a:graphic xmlns:a="http://schemas.openxmlformats.org/drawingml/2006/main">
+              <a:graphicData uri="http://schemas.openxmlformats.org/drawingml/2006/picture">
+                <pic:pic xmlns:pic="http://schemas.openxmlformats.org/drawingml/2006/picture">
+                  <pic:nvPicPr>
+                    <pic:cNvPr id="1" name=""/>
+                    <pic:cNvPicPr/>
+                  </pic:nvPicPr>
+                  <pic:blipFill>
+                    <a:blip r:embed="rId12" cstate="print">
+                      <a:extLst>
+                        <a:ext uri="{28A0092B-C50C-407E-A947-70E740481C1C}">
+                          <a14:useLocalDpi xmlns:a14="http://schemas.microsoft.com/office/drawing/2010/main" val="0"/>
+                        </a:ext>
+                      </a:extLst>
+                    </a:blip>
+                    <a:stretch>
+                      <a:fillRect/>
+                    </a:stretch>
+                  </pic:blipFill>
+                  <pic:spPr>
+                    <a:xfrm>
+                      <a:off x="0" y="0"/>
+                      <a:ext cx="5731510" cy="2882265"/>
+                    </a:xfrm>
+                    <a:prstGeom prst="rect">
+                      <a:avLst/>
+                    </a:prstGeom>
+                  </pic:spPr>
+                </pic:pic>
+              </a:graphicData>
+            </a:graphic>
+            <wp14:sizeRelH relativeFrom="page">
+              <wp14:pctWidth>0</wp14:pctWidth>
+            </wp14:sizeRelH>
+            <wp14:sizeRelV relativeFrom="page">
+              <wp14:pctHeight>0</wp14:pctHeight>
+            </wp14:sizeRelV>
+          </wp:anchor>
+        </w:drawing>
+      </w:r>
+      <w:r>
+        <w:rPr>
+          <w:rFonts w:ascii="Times New Roman" w:eastAsiaTheme="majorEastAsia" w:hAnsi="Times New Roman" w:cs="Times New Roman"/>
+          <w:iCs/>
+          <w:color w:val="000000" w:themeColor="text1"/>
+          <w:sz w:val="28"/>
+          <w:szCs w:val="28"/>
+          <w:lang w:val="uk-UA"/>
+        </w:rPr>
+        <w:t>Побудуємо тепер гістограму, яка і є геометричною інтерпретацією даної реалізації:</w:t>
+      </w:r>
+    </w:p>
+    <w:p>
+      <w:pPr>
+        <w:spacing w:line="240" w:lineRule="auto"/>
+        <w:rPr>
+          <w:rFonts w:ascii="Times New Roman" w:eastAsiaTheme="majorEastAsia" w:hAnsi="Times New Roman" w:cs="Times New Roman"/>
+          <w:iCs/>
+          <w:color w:val="000000" w:themeColor="text1"/>
+          <w:sz w:val="28"/>
+          <w:szCs w:val="28"/>
+          <w:lang w:val="uk-UA"/>
+        </w:rPr>
+      </w:pPr>
+    </w:p>
+    <w:p>
+      <w:pPr>
+        <w:spacing w:line="240" w:lineRule="auto"/>
+        <w:rPr>
+          <w:rFonts w:ascii="Times New Roman" w:eastAsiaTheme="majorEastAsia" w:hAnsi="Times New Roman" w:cs="Times New Roman"/>
+          <w:iCs/>
+          <w:color w:val="000000" w:themeColor="text1"/>
+          <w:sz w:val="28"/>
+          <w:szCs w:val="28"/>
+          <w:lang w:val="uk-UA"/>
+        </w:rPr>
+      </w:pPr>
+    </w:p>
+    <w:p>
+      <w:pPr>
+        <w:spacing w:line="240" w:lineRule="auto"/>
+        <w:rPr>
+          <w:rFonts w:ascii="Times New Roman" w:eastAsiaTheme="majorEastAsia" w:hAnsi="Times New Roman" w:cs="Times New Roman"/>
+          <w:iCs/>
+          <w:color w:val="000000" w:themeColor="text1"/>
+          <w:sz w:val="28"/>
+          <w:szCs w:val="28"/>
+          <w:lang w:val="uk-UA"/>
+        </w:rPr>
+      </w:pPr>
+    </w:p>
+    <w:p>
+      <w:pPr>
+        <w:spacing w:line="240" w:lineRule="auto"/>
+        <w:rPr>
+          <w:rFonts w:ascii="Times New Roman" w:eastAsiaTheme="majorEastAsia" w:hAnsi="Times New Roman" w:cs="Times New Roman"/>
+          <w:iCs/>
+          <w:color w:val="000000" w:themeColor="text1"/>
+          <w:sz w:val="28"/>
+          <w:szCs w:val="28"/>
+          <w:lang w:val="uk-UA"/>
+        </w:rPr>
+      </w:pPr>
+    </w:p>
+    <w:p>
+      <w:pPr>
+        <w:spacing w:line="240" w:lineRule="auto"/>
+        <w:rPr>
+          <w:rFonts w:ascii="Times New Roman" w:eastAsiaTheme="majorEastAsia" w:hAnsi="Times New Roman" w:cs="Times New Roman"/>
+          <w:iCs/>
+          <w:color w:val="000000" w:themeColor="text1"/>
+          <w:sz w:val="28"/>
+          <w:szCs w:val="28"/>
+          <w:lang w:val="uk-UA"/>
+        </w:rPr>
+      </w:pPr>
+    </w:p>
+    <w:p>
+      <w:pPr>
+        <w:spacing w:line="240" w:lineRule="auto"/>
+        <w:rPr>
+          <w:rFonts w:ascii="Times New Roman" w:eastAsiaTheme="majorEastAsia" w:hAnsi="Times New Roman" w:cs="Times New Roman"/>
+          <w:iCs/>
+          <w:color w:val="000000" w:themeColor="text1"/>
+          <w:sz w:val="28"/>
+          <w:szCs w:val="28"/>
+          <w:lang w:val="uk-UA"/>
+        </w:rPr>
+      </w:pPr>
+    </w:p>
+    <w:p>
+      <w:pPr>
+        <w:spacing w:line="240" w:lineRule="auto"/>
+        <w:rPr>
+          <w:rFonts w:ascii="Times New Roman" w:eastAsiaTheme="majorEastAsia" w:hAnsi="Times New Roman" w:cs="Times New Roman"/>
+          <w:iCs/>
+          <w:color w:val="000000" w:themeColor="text1"/>
           <w:sz w:val="28"/>
           <w:szCs w:val="28"/>
           <w:lang w:val="uk-UA"/>

</xml_diff>

<commit_message>
Add distribution function and file with illustrations
</commit_message>
<xml_diff>
--- a/Lab1/Звіт.docx
+++ b/Lab1/Звіт.docx
@@ -689,7 +689,7 @@
           <v:shape id="_x0000_i1027" type="#_x0000_t75" alt="" style="width:16.85pt;height:18.4pt;mso-width-percent:0;mso-height-percent:0;mso-width-percent:0;mso-height-percent:0" o:ole="" fillcolor="window">
             <v:imagedata r:id="rId6" o:title=""/>
           </v:shape>
-          <o:OLEObject Type="Embed" ProgID="Equation.3" ShapeID="_x0000_i1027" DrawAspect="Content" ObjectID="_1713811133" r:id="rId7"/>
+          <o:OLEObject Type="Embed" ProgID="Equation.3" ShapeID="_x0000_i1027" DrawAspect="Content" ObjectID="_1713894430" r:id="rId7"/>
         </w:object>
       </w:r>
       <w:r>
@@ -733,7 +733,7 @@
           <v:shape id="_x0000_i1026" type="#_x0000_t75" alt="" style="width:10.7pt;height:10.7pt;mso-width-percent:0;mso-height-percent:0;mso-width-percent:0;mso-height-percent:0" o:ole="" fillcolor="window">
             <v:imagedata r:id="rId8" o:title=""/>
           </v:shape>
-          <o:OLEObject Type="Embed" ProgID="Equation.3" ShapeID="_x0000_i1026" DrawAspect="Content" ObjectID="_1713811134" r:id="rId9"/>
+          <o:OLEObject Type="Embed" ProgID="Equation.3" ShapeID="_x0000_i1026" DrawAspect="Content" ObjectID="_1713894431" r:id="rId9"/>
         </w:object>
       </w:r>
       <w:r>
@@ -781,7 +781,7 @@
           <v:shape id="_x0000_i1025" type="#_x0000_t75" alt="" style="width:43.65pt;height:16.1pt;mso-width-percent:0;mso-height-percent:0;mso-width-percent:0;mso-height-percent:0" o:ole="">
             <v:imagedata r:id="rId10" o:title=""/>
           </v:shape>
-          <o:OLEObject Type="Embed" ProgID="Equation.DSMT4" ShapeID="_x0000_i1025" DrawAspect="Content" ObjectID="_1713811135" r:id="rId11"/>
+          <o:OLEObject Type="Embed" ProgID="Equation.DSMT4" ShapeID="_x0000_i1025" DrawAspect="Content" ObjectID="_1713894432" r:id="rId11"/>
         </w:object>
       </w:r>
       <w:r>
@@ -5616,6 +5616,1597 @@
         </w:rPr>
         <w:t>Побудуємо тепер гістограму, яка і є геометричною інтерпретацією даної реалізації:</w:t>
       </w:r>
+    </w:p>
+    <w:p>
+      <w:pPr>
+        <w:spacing w:line="240" w:lineRule="auto"/>
+        <w:rPr>
+          <w:rFonts w:ascii="Times New Roman" w:eastAsiaTheme="majorEastAsia" w:hAnsi="Times New Roman" w:cs="Times New Roman"/>
+          <w:iCs/>
+          <w:color w:val="000000" w:themeColor="text1"/>
+          <w:sz w:val="28"/>
+          <w:szCs w:val="28"/>
+          <w:lang w:val="uk-UA"/>
+        </w:rPr>
+      </w:pPr>
+    </w:p>
+    <w:p>
+      <w:pPr>
+        <w:spacing w:line="240" w:lineRule="auto"/>
+        <w:rPr>
+          <w:rFonts w:ascii="Times New Roman" w:eastAsiaTheme="majorEastAsia" w:hAnsi="Times New Roman" w:cs="Times New Roman"/>
+          <w:iCs/>
+          <w:color w:val="000000" w:themeColor="text1"/>
+          <w:sz w:val="28"/>
+          <w:szCs w:val="28"/>
+          <w:lang w:val="uk-UA"/>
+        </w:rPr>
+      </w:pPr>
+    </w:p>
+    <w:p>
+      <w:pPr>
+        <w:spacing w:line="240" w:lineRule="auto"/>
+        <w:rPr>
+          <w:rFonts w:ascii="Times New Roman" w:eastAsiaTheme="majorEastAsia" w:hAnsi="Times New Roman" w:cs="Times New Roman"/>
+          <w:iCs/>
+          <w:color w:val="000000" w:themeColor="text1"/>
+          <w:sz w:val="28"/>
+          <w:szCs w:val="28"/>
+          <w:lang w:val="uk-UA"/>
+        </w:rPr>
+      </w:pPr>
+    </w:p>
+    <w:p>
+      <w:pPr>
+        <w:spacing w:line="240" w:lineRule="auto"/>
+        <w:rPr>
+          <w:rFonts w:ascii="Times New Roman" w:eastAsiaTheme="majorEastAsia" w:hAnsi="Times New Roman" w:cs="Times New Roman"/>
+          <w:iCs/>
+          <w:color w:val="000000" w:themeColor="text1"/>
+          <w:sz w:val="28"/>
+          <w:szCs w:val="28"/>
+          <w:lang w:val="uk-UA"/>
+        </w:rPr>
+      </w:pPr>
+    </w:p>
+    <w:p>
+      <w:pPr>
+        <w:spacing w:line="240" w:lineRule="auto"/>
+        <w:rPr>
+          <w:rFonts w:ascii="Times New Roman" w:eastAsiaTheme="majorEastAsia" w:hAnsi="Times New Roman" w:cs="Times New Roman"/>
+          <w:iCs/>
+          <w:color w:val="000000" w:themeColor="text1"/>
+          <w:sz w:val="28"/>
+          <w:szCs w:val="28"/>
+          <w:lang w:val="uk-UA"/>
+        </w:rPr>
+      </w:pPr>
+    </w:p>
+    <w:p>
+      <w:pPr>
+        <w:spacing w:line="240" w:lineRule="auto"/>
+        <w:rPr>
+          <w:rFonts w:ascii="Times New Roman" w:eastAsiaTheme="majorEastAsia" w:hAnsi="Times New Roman" w:cs="Times New Roman"/>
+          <w:iCs/>
+          <w:color w:val="000000" w:themeColor="text1"/>
+          <w:sz w:val="28"/>
+          <w:szCs w:val="28"/>
+          <w:lang w:val="uk-UA"/>
+        </w:rPr>
+      </w:pPr>
+    </w:p>
+    <w:p>
+      <w:pPr>
+        <w:spacing w:line="240" w:lineRule="auto"/>
+        <w:rPr>
+          <w:rFonts w:ascii="Times New Roman" w:eastAsiaTheme="majorEastAsia" w:hAnsi="Times New Roman" w:cs="Times New Roman"/>
+          <w:b/>
+          <w:bCs/>
+          <w:iCs/>
+          <w:color w:val="000000" w:themeColor="text1"/>
+          <w:sz w:val="28"/>
+          <w:szCs w:val="28"/>
+          <w:lang w:val="uk-UA"/>
+        </w:rPr>
+      </w:pPr>
+      <w:r>
+        <w:rPr>
+          <w:rFonts w:ascii="Times New Roman" w:eastAsiaTheme="majorEastAsia" w:hAnsi="Times New Roman" w:cs="Times New Roman"/>
+          <w:b/>
+          <w:bCs/>
+          <w:iCs/>
+          <w:color w:val="000000" w:themeColor="text1"/>
+          <w:sz w:val="28"/>
+          <w:szCs w:val="28"/>
+          <w:lang w:val="uk-UA"/>
+        </w:rPr>
+        <w:lastRenderedPageBreak/>
+        <w:t xml:space="preserve">3. </w:t>
+      </w:r>
+      <w:r>
+        <w:rPr>
+          <w:rFonts w:ascii="Times New Roman" w:eastAsiaTheme="majorEastAsia" w:hAnsi="Times New Roman" w:cs="Times New Roman"/>
+          <w:b/>
+          <w:bCs/>
+          <w:iCs/>
+          <w:color w:val="000000" w:themeColor="text1"/>
+          <w:sz w:val="28"/>
+          <w:szCs w:val="28"/>
+          <w:lang w:val="uk-UA"/>
+        </w:rPr>
+        <w:t>Побудувати емпіричну функцію розподілу</w:t>
+      </w:r>
+    </w:p>
+    <w:p>
+      <w:pPr>
+        <w:spacing w:line="240" w:lineRule="auto"/>
+        <w:rPr>
+          <w:rFonts w:ascii="Times New Roman" w:eastAsiaTheme="majorEastAsia" w:hAnsi="Times New Roman" w:cs="Times New Roman"/>
+          <w:iCs/>
+          <w:color w:val="000000" w:themeColor="text1"/>
+          <w:sz w:val="28"/>
+          <w:szCs w:val="28"/>
+          <w:lang w:val="uk-UA"/>
+        </w:rPr>
+      </w:pPr>
+      <w:r>
+        <w:rPr>
+          <w:rFonts w:ascii="Times New Roman" w:eastAsiaTheme="majorEastAsia" w:hAnsi="Times New Roman" w:cs="Times New Roman"/>
+          <w:iCs/>
+          <w:color w:val="000000" w:themeColor="text1"/>
+          <w:sz w:val="28"/>
+          <w:szCs w:val="28"/>
+          <w:lang w:val="uk-UA"/>
+        </w:rPr>
+        <w:t>Побудуємо емпіричну функцію розподілу нашої конкретної реалізації вибірки:</w:t>
+      </w:r>
+    </w:p>
+    <w:p>
+      <w:pPr>
+        <w:spacing w:line="240" w:lineRule="auto"/>
+        <w:rPr>
+          <w:rFonts w:ascii="Times New Roman" w:eastAsiaTheme="majorEastAsia" w:hAnsi="Times New Roman" w:cs="Times New Roman"/>
+          <w:iCs/>
+          <w:color w:val="000000" w:themeColor="text1"/>
+          <w:sz w:val="28"/>
+          <w:szCs w:val="28"/>
+          <w:lang w:val="uk-UA"/>
+        </w:rPr>
+      </w:pPr>
+      <m:oMathPara>
+        <m:oMath>
+          <m:sSubSup>
+            <m:sSubSupPr>
+              <m:ctrlPr>
+                <w:rPr>
+                  <w:rFonts w:ascii="Cambria Math" w:eastAsiaTheme="majorEastAsia" w:hAnsi="Cambria Math" w:cs="Times New Roman"/>
+                  <w:i/>
+                  <w:iCs/>
+                  <w:color w:val="000000" w:themeColor="text1"/>
+                  <w:sz w:val="28"/>
+                  <w:szCs w:val="28"/>
+                  <w:lang w:val="uk-UA"/>
+                </w:rPr>
+              </m:ctrlPr>
+            </m:sSubSupPr>
+            <m:e>
+              <m:r>
+                <w:rPr>
+                  <w:rFonts w:ascii="Cambria Math" w:eastAsiaTheme="majorEastAsia" w:hAnsi="Cambria Math" w:cs="Times New Roman"/>
+                  <w:color w:val="000000" w:themeColor="text1"/>
+                  <w:sz w:val="28"/>
+                  <w:szCs w:val="28"/>
+                  <w:lang w:val="uk-UA"/>
+                </w:rPr>
+                <m:t>F</m:t>
+              </m:r>
+            </m:e>
+            <m:sub>
+              <m:r>
+                <w:rPr>
+                  <w:rFonts w:ascii="Cambria Math" w:eastAsiaTheme="majorEastAsia" w:hAnsi="Cambria Math" w:cs="Times New Roman"/>
+                  <w:color w:val="000000" w:themeColor="text1"/>
+                  <w:sz w:val="28"/>
+                  <w:szCs w:val="28"/>
+                  <w:lang w:val="uk-UA"/>
+                </w:rPr>
+                <m:t>n</m:t>
+              </m:r>
+            </m:sub>
+            <m:sup>
+              <m:r>
+                <w:rPr>
+                  <w:rFonts w:ascii="Cambria Math" w:eastAsiaTheme="majorEastAsia" w:hAnsi="Cambria Math" w:cs="Times New Roman"/>
+                  <w:color w:val="000000" w:themeColor="text1"/>
+                  <w:sz w:val="28"/>
+                  <w:szCs w:val="28"/>
+                  <w:lang w:val="uk-UA"/>
+                </w:rPr>
+                <m:t>*</m:t>
+              </m:r>
+            </m:sup>
+          </m:sSubSup>
+          <m:d>
+            <m:dPr>
+              <m:ctrlPr>
+                <w:rPr>
+                  <w:rFonts w:ascii="Cambria Math" w:eastAsiaTheme="majorEastAsia" w:hAnsi="Cambria Math" w:cs="Times New Roman"/>
+                  <w:i/>
+                  <w:iCs/>
+                  <w:color w:val="000000" w:themeColor="text1"/>
+                  <w:sz w:val="28"/>
+                  <w:szCs w:val="28"/>
+                  <w:lang w:val="uk-UA"/>
+                </w:rPr>
+              </m:ctrlPr>
+            </m:dPr>
+            <m:e>
+              <m:r>
+                <w:rPr>
+                  <w:rFonts w:ascii="Cambria Math" w:eastAsiaTheme="majorEastAsia" w:hAnsi="Cambria Math" w:cs="Times New Roman"/>
+                  <w:color w:val="000000" w:themeColor="text1"/>
+                  <w:sz w:val="28"/>
+                  <w:szCs w:val="28"/>
+                  <w:lang w:val="uk-UA"/>
+                </w:rPr>
+                <m:t>x</m:t>
+              </m:r>
+            </m:e>
+          </m:d>
+          <m:r>
+            <w:rPr>
+              <w:rFonts w:ascii="Cambria Math" w:eastAsiaTheme="majorEastAsia" w:hAnsi="Cambria Math" w:cs="Times New Roman"/>
+              <w:color w:val="000000" w:themeColor="text1"/>
+              <w:sz w:val="28"/>
+              <w:szCs w:val="28"/>
+              <w:lang w:val="uk-UA"/>
+            </w:rPr>
+            <m:t>=</m:t>
+          </m:r>
+          <m:d>
+            <m:dPr>
+              <m:begChr m:val="{"/>
+              <m:endChr m:val=""/>
+              <m:ctrlPr>
+                <w:rPr>
+                  <w:rFonts w:ascii="Cambria Math" w:eastAsiaTheme="majorEastAsia" w:hAnsi="Cambria Math" w:cs="Times New Roman"/>
+                  <w:i/>
+                  <w:iCs/>
+                  <w:color w:val="000000" w:themeColor="text1"/>
+                  <w:sz w:val="28"/>
+                  <w:szCs w:val="28"/>
+                  <w:lang w:val="uk-UA"/>
+                </w:rPr>
+              </m:ctrlPr>
+            </m:dPr>
+            <m:e>
+              <m:eqArr>
+                <m:eqArrPr>
+                  <m:ctrlPr>
+                    <w:rPr>
+                      <w:rFonts w:ascii="Cambria Math" w:eastAsiaTheme="majorEastAsia" w:hAnsi="Cambria Math" w:cs="Times New Roman"/>
+                      <w:i/>
+                      <w:iCs/>
+                      <w:color w:val="000000" w:themeColor="text1"/>
+                      <w:sz w:val="28"/>
+                      <w:szCs w:val="28"/>
+                      <w:lang w:val="uk-UA"/>
+                    </w:rPr>
+                  </m:ctrlPr>
+                </m:eqArrPr>
+                <m:e>
+                  <m:r>
+                    <w:rPr>
+                      <w:rFonts w:ascii="Cambria Math" w:eastAsiaTheme="majorEastAsia" w:hAnsi="Cambria Math" w:cs="Times New Roman"/>
+                      <w:color w:val="000000" w:themeColor="text1"/>
+                      <w:sz w:val="28"/>
+                      <w:szCs w:val="28"/>
+                      <w:lang w:val="uk-UA"/>
+                    </w:rPr>
+                    <m:t>0,                          x≤</m:t>
+                  </m:r>
+                  <m:sSub>
+                    <m:sSubPr>
+                      <m:ctrlPr>
+                        <w:rPr>
+                          <w:rFonts w:ascii="Cambria Math" w:eastAsiaTheme="majorEastAsia" w:hAnsi="Cambria Math" w:cs="Times New Roman"/>
+                          <w:i/>
+                          <w:iCs/>
+                          <w:color w:val="000000" w:themeColor="text1"/>
+                          <w:sz w:val="28"/>
+                          <w:szCs w:val="28"/>
+                          <w:lang w:val="uk-UA"/>
+                        </w:rPr>
+                      </m:ctrlPr>
+                    </m:sSubPr>
+                    <m:e>
+                      <m:r>
+                        <w:rPr>
+                          <w:rFonts w:ascii="Cambria Math" w:eastAsiaTheme="majorEastAsia" w:hAnsi="Cambria Math" w:cs="Times New Roman"/>
+                          <w:color w:val="000000" w:themeColor="text1"/>
+                          <w:sz w:val="28"/>
+                          <w:szCs w:val="28"/>
+                          <w:lang w:val="uk-UA"/>
+                        </w:rPr>
+                        <m:t>x</m:t>
+                      </m:r>
+                    </m:e>
+                    <m:sub>
+                      <m:r>
+                        <w:rPr>
+                          <w:rFonts w:ascii="Cambria Math" w:eastAsiaTheme="majorEastAsia" w:hAnsi="Cambria Math" w:cs="Times New Roman"/>
+                          <w:color w:val="000000" w:themeColor="text1"/>
+                          <w:sz w:val="28"/>
+                          <w:szCs w:val="28"/>
+                          <w:lang w:val="uk-UA"/>
+                        </w:rPr>
+                        <m:t>min</m:t>
+                      </m:r>
+                    </m:sub>
+                  </m:sSub>
+                </m:e>
+                <m:e>
+                  <m:sSubSup>
+                    <m:sSubSupPr>
+                      <m:ctrlPr>
+                        <w:rPr>
+                          <w:rFonts w:ascii="Cambria Math" w:eastAsiaTheme="majorEastAsia" w:hAnsi="Cambria Math" w:cs="Times New Roman"/>
+                          <w:i/>
+                          <w:iCs/>
+                          <w:color w:val="000000" w:themeColor="text1"/>
+                          <w:sz w:val="28"/>
+                          <w:szCs w:val="28"/>
+                          <w:lang w:val="uk-UA"/>
+                        </w:rPr>
+                      </m:ctrlPr>
+                    </m:sSubSupPr>
+                    <m:e>
+                      <m:r>
+                        <w:rPr>
+                          <w:rFonts w:ascii="Cambria Math" w:eastAsiaTheme="majorEastAsia" w:hAnsi="Cambria Math" w:cs="Times New Roman"/>
+                          <w:color w:val="000000" w:themeColor="text1"/>
+                          <w:sz w:val="28"/>
+                          <w:szCs w:val="28"/>
+                          <w:lang w:val="uk-UA"/>
+                        </w:rPr>
+                        <m:t>ω</m:t>
+                      </m:r>
+                    </m:e>
+                    <m:sub>
+                      <m:r>
+                        <w:rPr>
+                          <w:rFonts w:ascii="Cambria Math" w:eastAsiaTheme="majorEastAsia" w:hAnsi="Cambria Math" w:cs="Times New Roman"/>
+                          <w:color w:val="000000" w:themeColor="text1"/>
+                          <w:sz w:val="28"/>
+                          <w:szCs w:val="28"/>
+                          <w:lang w:val="uk-UA"/>
+                        </w:rPr>
+                        <m:t>1</m:t>
+                      </m:r>
+                    </m:sub>
+                    <m:sup>
+                      <m:r>
+                        <w:rPr>
+                          <w:rFonts w:ascii="Cambria Math" w:eastAsiaTheme="majorEastAsia" w:hAnsi="Cambria Math" w:cs="Times New Roman"/>
+                          <w:color w:val="000000" w:themeColor="text1"/>
+                          <w:sz w:val="28"/>
+                          <w:szCs w:val="28"/>
+                          <w:lang w:val="uk-UA"/>
+                        </w:rPr>
+                        <m:t>нак</m:t>
+                      </m:r>
+                    </m:sup>
+                  </m:sSubSup>
+                  <m:r>
+                    <w:rPr>
+                      <w:rFonts w:ascii="Cambria Math" w:eastAsiaTheme="majorEastAsia" w:hAnsi="Cambria Math" w:cs="Times New Roman"/>
+                      <w:color w:val="000000" w:themeColor="text1"/>
+                      <w:sz w:val="28"/>
+                      <w:szCs w:val="28"/>
+                      <w:lang w:val="en-US"/>
+                    </w:rPr>
+                    <m:t xml:space="preserve">,  </m:t>
+                  </m:r>
+                  <m:sSub>
+                    <m:sSubPr>
+                      <m:ctrlPr>
+                        <w:rPr>
+                          <w:rFonts w:ascii="Cambria Math" w:eastAsiaTheme="majorEastAsia" w:hAnsi="Cambria Math" w:cs="Times New Roman"/>
+                          <w:i/>
+                          <w:iCs/>
+                          <w:color w:val="000000" w:themeColor="text1"/>
+                          <w:sz w:val="28"/>
+                          <w:szCs w:val="28"/>
+                          <w:lang w:val="uk-UA"/>
+                        </w:rPr>
+                      </m:ctrlPr>
+                    </m:sSubPr>
+                    <m:e>
+                      <m:r>
+                        <w:rPr>
+                          <w:rFonts w:ascii="Cambria Math" w:eastAsiaTheme="majorEastAsia" w:hAnsi="Cambria Math" w:cs="Times New Roman"/>
+                          <w:color w:val="000000" w:themeColor="text1"/>
+                          <w:sz w:val="28"/>
+                          <w:szCs w:val="28"/>
+                          <w:lang w:val="uk-UA"/>
+                        </w:rPr>
+                        <m:t>x</m:t>
+                      </m:r>
+                    </m:e>
+                    <m:sub>
+                      <m:r>
+                        <w:rPr>
+                          <w:rFonts w:ascii="Cambria Math" w:eastAsiaTheme="majorEastAsia" w:hAnsi="Cambria Math" w:cs="Times New Roman"/>
+                          <w:color w:val="000000" w:themeColor="text1"/>
+                          <w:sz w:val="28"/>
+                          <w:szCs w:val="28"/>
+                          <w:lang w:val="uk-UA"/>
+                        </w:rPr>
+                        <m:t>min</m:t>
+                      </m:r>
+                    </m:sub>
+                  </m:sSub>
+                  <m:r>
+                    <w:rPr>
+                      <w:rFonts w:ascii="Cambria Math" w:eastAsiaTheme="majorEastAsia" w:hAnsi="Cambria Math" w:cs="Times New Roman"/>
+                      <w:color w:val="000000" w:themeColor="text1"/>
+                      <w:sz w:val="28"/>
+                      <w:szCs w:val="28"/>
+                      <w:lang w:val="en-US"/>
+                    </w:rPr>
+                    <m:t>&lt;x≤</m:t>
+                  </m:r>
+                  <m:sSub>
+                    <m:sSubPr>
+                      <m:ctrlPr>
+                        <w:rPr>
+                          <w:rFonts w:ascii="Cambria Math" w:eastAsiaTheme="majorEastAsia" w:hAnsi="Cambria Math" w:cs="Times New Roman"/>
+                          <w:i/>
+                          <w:iCs/>
+                          <w:color w:val="000000" w:themeColor="text1"/>
+                          <w:sz w:val="28"/>
+                          <w:szCs w:val="28"/>
+                          <w:lang w:val="en-US"/>
+                        </w:rPr>
+                      </m:ctrlPr>
+                    </m:sSubPr>
+                    <m:e>
+                      <m:r>
+                        <w:rPr>
+                          <w:rFonts w:ascii="Cambria Math" w:eastAsiaTheme="majorEastAsia" w:hAnsi="Cambria Math" w:cs="Times New Roman"/>
+                          <w:color w:val="000000" w:themeColor="text1"/>
+                          <w:sz w:val="28"/>
+                          <w:szCs w:val="28"/>
+                          <w:lang w:val="en-US"/>
+                        </w:rPr>
+                        <m:t>t</m:t>
+                      </m:r>
+                    </m:e>
+                    <m:sub>
+                      <m:r>
+                        <w:rPr>
+                          <w:rFonts w:ascii="Cambria Math" w:eastAsiaTheme="majorEastAsia" w:hAnsi="Cambria Math" w:cs="Times New Roman"/>
+                          <w:color w:val="000000" w:themeColor="text1"/>
+                          <w:sz w:val="28"/>
+                          <w:szCs w:val="28"/>
+                          <w:lang w:val="en-US"/>
+                        </w:rPr>
+                        <m:t>1</m:t>
+                      </m:r>
+                    </m:sub>
+                  </m:sSub>
+                  <m:r>
+                    <w:rPr>
+                      <w:rFonts w:ascii="Cambria Math" w:eastAsiaTheme="majorEastAsia" w:hAnsi="Cambria Math" w:cs="Times New Roman"/>
+                      <w:color w:val="000000" w:themeColor="text1"/>
+                      <w:sz w:val="28"/>
+                      <w:szCs w:val="28"/>
+                      <w:lang w:val="en-US"/>
+                    </w:rPr>
+                    <m:t xml:space="preserve"> </m:t>
+                  </m:r>
+                  <m:ctrlPr>
+                    <w:rPr>
+                      <w:rFonts w:ascii="Cambria Math" w:eastAsia="Cambria Math" w:hAnsi="Cambria Math" w:cs="Cambria Math"/>
+                      <w:i/>
+                      <w:iCs/>
+                      <w:color w:val="000000" w:themeColor="text1"/>
+                      <w:sz w:val="28"/>
+                      <w:szCs w:val="28"/>
+                      <w:lang w:val="en-US"/>
+                    </w:rPr>
+                  </m:ctrlPr>
+                </m:e>
+                <m:e>
+                  <m:sSubSup>
+                    <m:sSubSupPr>
+                      <m:ctrlPr>
+                        <w:rPr>
+                          <w:rFonts w:ascii="Cambria Math" w:eastAsiaTheme="majorEastAsia" w:hAnsi="Cambria Math" w:cs="Times New Roman"/>
+                          <w:i/>
+                          <w:iCs/>
+                          <w:color w:val="000000" w:themeColor="text1"/>
+                          <w:sz w:val="28"/>
+                          <w:szCs w:val="28"/>
+                          <w:lang w:val="uk-UA"/>
+                        </w:rPr>
+                      </m:ctrlPr>
+                    </m:sSubSupPr>
+                    <m:e>
+                      <m:r>
+                        <w:rPr>
+                          <w:rFonts w:ascii="Cambria Math" w:eastAsiaTheme="majorEastAsia" w:hAnsi="Cambria Math" w:cs="Times New Roman"/>
+                          <w:color w:val="000000" w:themeColor="text1"/>
+                          <w:sz w:val="28"/>
+                          <w:szCs w:val="28"/>
+                          <w:lang w:val="uk-UA"/>
+                        </w:rPr>
+                        <m:t>ω</m:t>
+                      </m:r>
+                    </m:e>
+                    <m:sub>
+                      <m:r>
+                        <w:rPr>
+                          <w:rFonts w:ascii="Cambria Math" w:eastAsiaTheme="majorEastAsia" w:hAnsi="Cambria Math" w:cs="Times New Roman"/>
+                          <w:color w:val="000000" w:themeColor="text1"/>
+                          <w:sz w:val="28"/>
+                          <w:szCs w:val="28"/>
+                          <w:lang w:val="uk-UA"/>
+                        </w:rPr>
+                        <m:t>2</m:t>
+                      </m:r>
+                    </m:sub>
+                    <m:sup>
+                      <m:r>
+                        <w:rPr>
+                          <w:rFonts w:ascii="Cambria Math" w:eastAsiaTheme="majorEastAsia" w:hAnsi="Cambria Math" w:cs="Times New Roman"/>
+                          <w:color w:val="000000" w:themeColor="text1"/>
+                          <w:sz w:val="28"/>
+                          <w:szCs w:val="28"/>
+                          <w:lang w:val="uk-UA"/>
+                        </w:rPr>
+                        <m:t>нак</m:t>
+                      </m:r>
+                    </m:sup>
+                  </m:sSubSup>
+                  <m:r>
+                    <w:rPr>
+                      <w:rFonts w:ascii="Cambria Math" w:eastAsiaTheme="majorEastAsia" w:hAnsi="Cambria Math" w:cs="Times New Roman"/>
+                      <w:color w:val="000000" w:themeColor="text1"/>
+                      <w:sz w:val="28"/>
+                      <w:szCs w:val="28"/>
+                      <w:lang w:val="en-US"/>
+                    </w:rPr>
+                    <m:t xml:space="preserve">,  </m:t>
+                  </m:r>
+                  <m:r>
+                    <w:rPr>
+                      <w:rFonts w:ascii="Cambria Math" w:eastAsiaTheme="majorEastAsia" w:hAnsi="Cambria Math" w:cs="Times New Roman"/>
+                      <w:color w:val="000000" w:themeColor="text1"/>
+                      <w:sz w:val="28"/>
+                      <w:szCs w:val="28"/>
+                      <w:lang w:val="en-US"/>
+                    </w:rPr>
+                    <m:t xml:space="preserve">             </m:t>
+                  </m:r>
+                  <m:sSub>
+                    <m:sSubPr>
+                      <m:ctrlPr>
+                        <w:rPr>
+                          <w:rFonts w:ascii="Cambria Math" w:eastAsiaTheme="majorEastAsia" w:hAnsi="Cambria Math" w:cs="Times New Roman"/>
+                          <w:i/>
+                          <w:iCs/>
+                          <w:color w:val="000000" w:themeColor="text1"/>
+                          <w:sz w:val="28"/>
+                          <w:szCs w:val="28"/>
+                          <w:lang w:val="en-US"/>
+                        </w:rPr>
+                      </m:ctrlPr>
+                    </m:sSubPr>
+                    <m:e>
+                      <m:r>
+                        <w:rPr>
+                          <w:rFonts w:ascii="Cambria Math" w:eastAsiaTheme="majorEastAsia" w:hAnsi="Cambria Math" w:cs="Times New Roman"/>
+                          <w:color w:val="000000" w:themeColor="text1"/>
+                          <w:sz w:val="28"/>
+                          <w:szCs w:val="28"/>
+                          <w:lang w:val="en-US"/>
+                        </w:rPr>
+                        <m:t>t</m:t>
+                      </m:r>
+                    </m:e>
+                    <m:sub>
+                      <m:r>
+                        <w:rPr>
+                          <w:rFonts w:ascii="Cambria Math" w:eastAsiaTheme="majorEastAsia" w:hAnsi="Cambria Math" w:cs="Times New Roman"/>
+                          <w:color w:val="000000" w:themeColor="text1"/>
+                          <w:sz w:val="28"/>
+                          <w:szCs w:val="28"/>
+                          <w:lang w:val="en-US"/>
+                        </w:rPr>
+                        <m:t>1</m:t>
+                      </m:r>
+                    </m:sub>
+                  </m:sSub>
+                  <m:r>
+                    <w:rPr>
+                      <w:rFonts w:ascii="Cambria Math" w:eastAsiaTheme="majorEastAsia" w:hAnsi="Cambria Math" w:cs="Times New Roman"/>
+                      <w:color w:val="000000" w:themeColor="text1"/>
+                      <w:sz w:val="28"/>
+                      <w:szCs w:val="28"/>
+                      <w:lang w:val="en-US"/>
+                    </w:rPr>
+                    <m:t>&lt;x≤</m:t>
+                  </m:r>
+                  <m:sSub>
+                    <m:sSubPr>
+                      <m:ctrlPr>
+                        <w:rPr>
+                          <w:rFonts w:ascii="Cambria Math" w:eastAsiaTheme="majorEastAsia" w:hAnsi="Cambria Math" w:cs="Times New Roman"/>
+                          <w:i/>
+                          <w:iCs/>
+                          <w:color w:val="000000" w:themeColor="text1"/>
+                          <w:sz w:val="28"/>
+                          <w:szCs w:val="28"/>
+                          <w:lang w:val="en-US"/>
+                        </w:rPr>
+                      </m:ctrlPr>
+                    </m:sSubPr>
+                    <m:e>
+                      <m:r>
+                        <w:rPr>
+                          <w:rFonts w:ascii="Cambria Math" w:eastAsiaTheme="majorEastAsia" w:hAnsi="Cambria Math" w:cs="Times New Roman"/>
+                          <w:color w:val="000000" w:themeColor="text1"/>
+                          <w:sz w:val="28"/>
+                          <w:szCs w:val="28"/>
+                          <w:lang w:val="en-US"/>
+                        </w:rPr>
+                        <m:t>t</m:t>
+                      </m:r>
+                    </m:e>
+                    <m:sub>
+                      <m:r>
+                        <w:rPr>
+                          <w:rFonts w:ascii="Cambria Math" w:eastAsiaTheme="majorEastAsia" w:hAnsi="Cambria Math" w:cs="Times New Roman"/>
+                          <w:color w:val="000000" w:themeColor="text1"/>
+                          <w:sz w:val="28"/>
+                          <w:szCs w:val="28"/>
+                          <w:lang w:val="en-US"/>
+                        </w:rPr>
+                        <m:t>2</m:t>
+                      </m:r>
+                    </m:sub>
+                  </m:sSub>
+                  <m:ctrlPr>
+                    <w:rPr>
+                      <w:rFonts w:ascii="Cambria Math" w:eastAsia="Cambria Math" w:hAnsi="Cambria Math" w:cs="Cambria Math"/>
+                      <w:i/>
+                      <w:iCs/>
+                      <w:color w:val="000000" w:themeColor="text1"/>
+                      <w:sz w:val="28"/>
+                      <w:szCs w:val="28"/>
+                      <w:lang w:val="en-US"/>
+                    </w:rPr>
+                  </m:ctrlPr>
+                </m:e>
+                <m:e>
+                  <m:r>
+                    <w:rPr>
+                      <w:rFonts w:ascii="Cambria Math" w:eastAsia="Cambria Math" w:hAnsi="Cambria Math" w:cs="Cambria Math"/>
+                      <w:color w:val="000000" w:themeColor="text1"/>
+                      <w:sz w:val="28"/>
+                      <w:szCs w:val="28"/>
+                      <w:lang w:val="en-US"/>
+                    </w:rPr>
+                    <m:t xml:space="preserve">…                                           </m:t>
+                  </m:r>
+                  <m:ctrlPr>
+                    <w:rPr>
+                      <w:rFonts w:ascii="Cambria Math" w:eastAsia="Cambria Math" w:hAnsi="Cambria Math" w:cs="Cambria Math"/>
+                      <w:i/>
+                      <w:iCs/>
+                      <w:color w:val="000000" w:themeColor="text1"/>
+                      <w:sz w:val="28"/>
+                      <w:szCs w:val="28"/>
+                      <w:lang w:val="en-US"/>
+                    </w:rPr>
+                  </m:ctrlPr>
+                </m:e>
+                <m:e>
+                  <m:r>
+                    <w:rPr>
+                      <w:rFonts w:ascii="Cambria Math" w:eastAsia="Cambria Math" w:hAnsi="Cambria Math" w:cs="Cambria Math"/>
+                      <w:color w:val="000000" w:themeColor="text1"/>
+                      <w:sz w:val="28"/>
+                      <w:szCs w:val="28"/>
+                      <w:lang w:val="en-US"/>
+                    </w:rPr>
+                    <m:t>1,                               x&gt;</m:t>
+                  </m:r>
+                  <m:sSub>
+                    <m:sSubPr>
+                      <m:ctrlPr>
+                        <w:rPr>
+                          <w:rFonts w:ascii="Cambria Math" w:eastAsia="Cambria Math" w:hAnsi="Cambria Math" w:cs="Cambria Math"/>
+                          <w:i/>
+                          <w:iCs/>
+                          <w:color w:val="000000" w:themeColor="text1"/>
+                          <w:sz w:val="28"/>
+                          <w:szCs w:val="28"/>
+                          <w:lang w:val="en-US"/>
+                        </w:rPr>
+                      </m:ctrlPr>
+                    </m:sSubPr>
+                    <m:e>
+                      <m:r>
+                        <w:rPr>
+                          <w:rFonts w:ascii="Cambria Math" w:eastAsia="Cambria Math" w:hAnsi="Cambria Math" w:cs="Cambria Math"/>
+                          <w:color w:val="000000" w:themeColor="text1"/>
+                          <w:sz w:val="28"/>
+                          <w:szCs w:val="28"/>
+                          <w:lang w:val="en-US"/>
+                        </w:rPr>
+                        <m:t>t</m:t>
+                      </m:r>
+                    </m:e>
+                    <m:sub>
+                      <m:r>
+                        <w:rPr>
+                          <w:rFonts w:ascii="Cambria Math" w:eastAsia="Cambria Math" w:hAnsi="Cambria Math" w:cs="Cambria Math"/>
+                          <w:color w:val="000000" w:themeColor="text1"/>
+                          <w:sz w:val="28"/>
+                          <w:szCs w:val="28"/>
+                          <w:lang w:val="en-US"/>
+                        </w:rPr>
+                        <m:t>r</m:t>
+                      </m:r>
+                    </m:sub>
+                  </m:sSub>
+                </m:e>
+              </m:eqArr>
+            </m:e>
+          </m:d>
+          <m:r>
+            <w:rPr>
+              <w:rFonts w:ascii="Cambria Math" w:eastAsiaTheme="majorEastAsia" w:hAnsi="Cambria Math" w:cs="Times New Roman"/>
+              <w:color w:val="000000" w:themeColor="text1"/>
+              <w:sz w:val="28"/>
+              <w:szCs w:val="28"/>
+              <w:lang w:val="uk-UA"/>
+            </w:rPr>
+            <m:t>=</m:t>
+          </m:r>
+          <m:d>
+            <m:dPr>
+              <m:begChr m:val="{"/>
+              <m:endChr m:val=""/>
+              <m:ctrlPr>
+                <w:rPr>
+                  <w:rFonts w:ascii="Cambria Math" w:eastAsiaTheme="majorEastAsia" w:hAnsi="Cambria Math" w:cs="Times New Roman"/>
+                  <w:i/>
+                  <w:iCs/>
+                  <w:color w:val="000000" w:themeColor="text1"/>
+                  <w:sz w:val="28"/>
+                  <w:szCs w:val="28"/>
+                  <w:lang w:val="uk-UA"/>
+                </w:rPr>
+              </m:ctrlPr>
+            </m:dPr>
+            <m:e>
+              <m:eqArr>
+                <m:eqArrPr>
+                  <m:ctrlPr>
+                    <w:rPr>
+                      <w:rFonts w:ascii="Cambria Math" w:eastAsiaTheme="majorEastAsia" w:hAnsi="Cambria Math" w:cs="Times New Roman"/>
+                      <w:i/>
+                      <w:iCs/>
+                      <w:color w:val="000000" w:themeColor="text1"/>
+                      <w:sz w:val="28"/>
+                      <w:szCs w:val="28"/>
+                      <w:lang w:val="uk-UA"/>
+                    </w:rPr>
+                  </m:ctrlPr>
+                </m:eqArrPr>
+                <m:e>
+                  <m:r>
+                    <w:rPr>
+                      <w:rFonts w:ascii="Cambria Math" w:eastAsiaTheme="majorEastAsia" w:hAnsi="Cambria Math" w:cs="Times New Roman"/>
+                      <w:color w:val="000000" w:themeColor="text1"/>
+                      <w:sz w:val="28"/>
+                      <w:szCs w:val="28"/>
+                      <w:lang w:val="uk-UA"/>
+                    </w:rPr>
+                    <m:t xml:space="preserve">0,            </m:t>
+                  </m:r>
+                  <m:r>
+                    <w:rPr>
+                      <w:rFonts w:ascii="Cambria Math" w:eastAsiaTheme="majorEastAsia" w:hAnsi="Cambria Math" w:cs="Times New Roman"/>
+                      <w:color w:val="000000" w:themeColor="text1"/>
+                      <w:sz w:val="28"/>
+                      <w:szCs w:val="28"/>
+                      <w:lang w:val="uk-UA"/>
+                    </w:rPr>
+                    <m:t xml:space="preserve">           </m:t>
+                  </m:r>
+                  <m:r>
+                    <w:rPr>
+                      <w:rFonts w:ascii="Cambria Math" w:eastAsiaTheme="majorEastAsia" w:hAnsi="Cambria Math" w:cs="Times New Roman"/>
+                      <w:color w:val="000000" w:themeColor="text1"/>
+                      <w:sz w:val="28"/>
+                      <w:szCs w:val="28"/>
+                      <w:lang w:val="uk-UA"/>
+                    </w:rPr>
+                    <m:t xml:space="preserve">   </m:t>
+                  </m:r>
+                  <m:r>
+                    <w:rPr>
+                      <w:rFonts w:ascii="Cambria Math" w:eastAsiaTheme="majorEastAsia" w:hAnsi="Cambria Math" w:cs="Times New Roman"/>
+                      <w:color w:val="000000" w:themeColor="text1"/>
+                      <w:sz w:val="28"/>
+                      <w:szCs w:val="28"/>
+                      <w:lang w:val="uk-UA"/>
+                    </w:rPr>
+                    <m:t xml:space="preserve">        x≤2,57</m:t>
+                  </m:r>
+                </m:e>
+                <m:e>
+                  <m:r>
+                    <w:rPr>
+                      <w:rFonts w:ascii="Cambria Math" w:eastAsiaTheme="majorEastAsia" w:hAnsi="Cambria Math" w:cs="Times New Roman"/>
+                      <w:color w:val="000000" w:themeColor="text1"/>
+                      <w:sz w:val="28"/>
+                      <w:szCs w:val="28"/>
+                      <w:lang w:val="uk-UA"/>
+                    </w:rPr>
+                    <m:t>0,4,</m:t>
+                  </m:r>
+                  <m:r>
+                    <w:rPr>
+                      <w:rFonts w:ascii="Cambria Math" w:eastAsiaTheme="majorEastAsia" w:hAnsi="Cambria Math" w:cs="Times New Roman"/>
+                      <w:color w:val="000000" w:themeColor="text1"/>
+                      <w:sz w:val="28"/>
+                      <w:szCs w:val="28"/>
+                      <w:lang w:val="uk-UA"/>
+                    </w:rPr>
+                    <m:t xml:space="preserve">           </m:t>
+                  </m:r>
+                  <m:r>
+                    <w:rPr>
+                      <w:rFonts w:ascii="Cambria Math" w:eastAsiaTheme="majorEastAsia" w:hAnsi="Cambria Math" w:cs="Times New Roman"/>
+                      <w:color w:val="000000" w:themeColor="text1"/>
+                      <w:sz w:val="28"/>
+                      <w:szCs w:val="28"/>
+                      <w:lang w:val="uk-UA"/>
+                    </w:rPr>
+                    <m:t xml:space="preserve">  </m:t>
+                  </m:r>
+                  <m:r>
+                    <w:rPr>
+                      <w:rFonts w:ascii="Cambria Math" w:eastAsiaTheme="majorEastAsia" w:hAnsi="Cambria Math" w:cs="Times New Roman"/>
+                      <w:color w:val="000000" w:themeColor="text1"/>
+                      <w:sz w:val="28"/>
+                      <w:szCs w:val="28"/>
+                      <w:lang w:val="uk-UA"/>
+                    </w:rPr>
+                    <m:t xml:space="preserve">   </m:t>
+                  </m:r>
+                  <m:r>
+                    <w:rPr>
+                      <w:rFonts w:ascii="Cambria Math" w:eastAsiaTheme="majorEastAsia" w:hAnsi="Cambria Math" w:cs="Times New Roman"/>
+                      <w:color w:val="000000" w:themeColor="text1"/>
+                      <w:sz w:val="28"/>
+                      <w:szCs w:val="28"/>
+                      <w:lang w:val="uk-UA"/>
+                    </w:rPr>
+                    <m:t>2,57&lt;x≤4,19</m:t>
+                  </m:r>
+                  <m:ctrlPr>
+                    <w:rPr>
+                      <w:rFonts w:ascii="Cambria Math" w:eastAsia="Cambria Math" w:hAnsi="Cambria Math" w:cs="Cambria Math"/>
+                      <w:i/>
+                      <w:iCs/>
+                      <w:color w:val="000000" w:themeColor="text1"/>
+                      <w:sz w:val="28"/>
+                      <w:szCs w:val="28"/>
+                      <w:lang w:val="uk-UA"/>
+                    </w:rPr>
+                  </m:ctrlPr>
+                </m:e>
+                <m:e>
+                  <m:r>
+                    <w:rPr>
+                      <w:rFonts w:ascii="Cambria Math" w:eastAsia="Cambria Math" w:hAnsi="Cambria Math" w:cs="Cambria Math"/>
+                      <w:color w:val="000000" w:themeColor="text1"/>
+                      <w:sz w:val="28"/>
+                      <w:szCs w:val="28"/>
+                      <w:lang w:val="uk-UA"/>
+                    </w:rPr>
+                    <m:t>0,64,</m:t>
+                  </m:r>
+                  <m:r>
+                    <w:rPr>
+                      <w:rFonts w:ascii="Cambria Math" w:eastAsia="Cambria Math" w:hAnsi="Cambria Math" w:cs="Cambria Math"/>
+                      <w:color w:val="000000" w:themeColor="text1"/>
+                      <w:sz w:val="28"/>
+                      <w:szCs w:val="28"/>
+                      <w:lang w:val="uk-UA"/>
+                    </w:rPr>
+                    <m:t xml:space="preserve">        </m:t>
+                  </m:r>
+                  <m:r>
+                    <w:rPr>
+                      <w:rFonts w:ascii="Cambria Math" w:eastAsia="Cambria Math" w:hAnsi="Cambria Math" w:cs="Cambria Math"/>
+                      <w:color w:val="000000" w:themeColor="text1"/>
+                      <w:sz w:val="28"/>
+                      <w:szCs w:val="28"/>
+                      <w:lang w:val="uk-UA"/>
+                    </w:rPr>
+                    <m:t xml:space="preserve">  </m:t>
+                  </m:r>
+                  <m:r>
+                    <w:rPr>
+                      <w:rFonts w:ascii="Cambria Math" w:eastAsia="Cambria Math" w:hAnsi="Cambria Math" w:cs="Cambria Math"/>
+                      <w:color w:val="000000" w:themeColor="text1"/>
+                      <w:sz w:val="28"/>
+                      <w:szCs w:val="28"/>
+                      <w:lang w:val="uk-UA"/>
+                    </w:rPr>
+                    <m:t xml:space="preserve">  </m:t>
+                  </m:r>
+                  <m:r>
+                    <w:rPr>
+                      <w:rFonts w:ascii="Cambria Math" w:eastAsia="Cambria Math" w:hAnsi="Cambria Math" w:cs="Cambria Math"/>
+                      <w:color w:val="000000" w:themeColor="text1"/>
+                      <w:sz w:val="28"/>
+                      <w:szCs w:val="28"/>
+                      <w:lang w:val="uk-UA"/>
+                    </w:rPr>
+                    <m:t xml:space="preserve">  4,19&lt;x≤5,81</m:t>
+                  </m:r>
+                  <m:ctrlPr>
+                    <w:rPr>
+                      <w:rFonts w:ascii="Cambria Math" w:eastAsia="Cambria Math" w:hAnsi="Cambria Math" w:cs="Cambria Math"/>
+                      <w:i/>
+                      <w:iCs/>
+                      <w:color w:val="000000" w:themeColor="text1"/>
+                      <w:sz w:val="28"/>
+                      <w:szCs w:val="28"/>
+                      <w:lang w:val="uk-UA"/>
+                    </w:rPr>
+                  </m:ctrlPr>
+                </m:e>
+                <m:e>
+                  <m:r>
+                    <w:rPr>
+                      <w:rFonts w:ascii="Cambria Math" w:eastAsia="Cambria Math" w:hAnsi="Cambria Math" w:cs="Cambria Math"/>
+                      <w:color w:val="000000" w:themeColor="text1"/>
+                      <w:sz w:val="28"/>
+                      <w:szCs w:val="28"/>
+                      <w:lang w:val="uk-UA"/>
+                    </w:rPr>
+                    <m:t>0,8,</m:t>
+                  </m:r>
+                  <m:r>
+                    <w:rPr>
+                      <w:rFonts w:ascii="Cambria Math" w:eastAsia="Cambria Math" w:hAnsi="Cambria Math" w:cs="Cambria Math"/>
+                      <w:color w:val="000000" w:themeColor="text1"/>
+                      <w:sz w:val="28"/>
+                      <w:szCs w:val="28"/>
+                      <w:lang w:val="uk-UA"/>
+                    </w:rPr>
+                    <m:t xml:space="preserve">         </m:t>
+                  </m:r>
+                  <m:r>
+                    <w:rPr>
+                      <w:rFonts w:ascii="Cambria Math" w:eastAsia="Cambria Math" w:hAnsi="Cambria Math" w:cs="Cambria Math"/>
+                      <w:color w:val="000000" w:themeColor="text1"/>
+                      <w:sz w:val="28"/>
+                      <w:szCs w:val="28"/>
+                      <w:lang w:val="uk-UA"/>
+                    </w:rPr>
+                    <m:t xml:space="preserve"> </m:t>
+                  </m:r>
+                  <m:r>
+                    <w:rPr>
+                      <w:rFonts w:ascii="Cambria Math" w:eastAsia="Cambria Math" w:hAnsi="Cambria Math" w:cs="Cambria Math"/>
+                      <w:color w:val="000000" w:themeColor="text1"/>
+                      <w:sz w:val="28"/>
+                      <w:szCs w:val="28"/>
+                      <w:lang w:val="uk-UA"/>
+                    </w:rPr>
+                    <m:t xml:space="preserve">    </m:t>
+                  </m:r>
+                  <m:r>
+                    <w:rPr>
+                      <w:rFonts w:ascii="Cambria Math" w:eastAsia="Cambria Math" w:hAnsi="Cambria Math" w:cs="Cambria Math"/>
+                      <w:color w:val="000000" w:themeColor="text1"/>
+                      <w:sz w:val="28"/>
+                      <w:szCs w:val="28"/>
+                      <w:lang w:val="uk-UA"/>
+                    </w:rPr>
+                    <m:t xml:space="preserve">  5,81&lt;x≤7,43</m:t>
+                  </m:r>
+                  <m:ctrlPr>
+                    <w:rPr>
+                      <w:rFonts w:ascii="Cambria Math" w:eastAsia="Cambria Math" w:hAnsi="Cambria Math" w:cs="Cambria Math"/>
+                      <w:i/>
+                      <w:iCs/>
+                      <w:color w:val="000000" w:themeColor="text1"/>
+                      <w:sz w:val="28"/>
+                      <w:szCs w:val="28"/>
+                      <w:lang w:val="uk-UA"/>
+                    </w:rPr>
+                  </m:ctrlPr>
+                </m:e>
+                <m:e>
+                  <m:r>
+                    <w:rPr>
+                      <w:rFonts w:ascii="Cambria Math" w:eastAsia="Cambria Math" w:hAnsi="Cambria Math" w:cs="Cambria Math"/>
+                      <w:color w:val="000000" w:themeColor="text1"/>
+                      <w:sz w:val="28"/>
+                      <w:szCs w:val="28"/>
+                      <w:lang w:val="uk-UA"/>
+                    </w:rPr>
+                    <m:t xml:space="preserve">0,88,           </m:t>
+                  </m:r>
+                  <m:r>
+                    <w:rPr>
+                      <w:rFonts w:ascii="Cambria Math" w:eastAsia="Cambria Math" w:hAnsi="Cambria Math" w:cs="Cambria Math"/>
+                      <w:color w:val="000000" w:themeColor="text1"/>
+                      <w:sz w:val="28"/>
+                      <w:szCs w:val="28"/>
+                      <w:lang w:val="uk-UA"/>
+                    </w:rPr>
+                    <m:t xml:space="preserve"> </m:t>
+                  </m:r>
+                  <m:r>
+                    <w:rPr>
+                      <w:rFonts w:ascii="Cambria Math" w:eastAsia="Cambria Math" w:hAnsi="Cambria Math" w:cs="Cambria Math"/>
+                      <w:color w:val="000000" w:themeColor="text1"/>
+                      <w:sz w:val="28"/>
+                      <w:szCs w:val="28"/>
+                      <w:lang w:val="uk-UA"/>
+                    </w:rPr>
+                    <m:t xml:space="preserve"> </m:t>
+                  </m:r>
+                  <m:r>
+                    <w:rPr>
+                      <w:rFonts w:ascii="Cambria Math" w:eastAsia="Cambria Math" w:hAnsi="Cambria Math" w:cs="Cambria Math"/>
+                      <w:color w:val="000000" w:themeColor="text1"/>
+                      <w:sz w:val="28"/>
+                      <w:szCs w:val="28"/>
+                      <w:lang w:val="uk-UA"/>
+                    </w:rPr>
+                    <m:t xml:space="preserve"> 7,43&lt;x≤9,05</m:t>
+                  </m:r>
+                  <m:ctrlPr>
+                    <w:rPr>
+                      <w:rFonts w:ascii="Cambria Math" w:eastAsia="Cambria Math" w:hAnsi="Cambria Math" w:cs="Cambria Math"/>
+                      <w:i/>
+                      <w:iCs/>
+                      <w:color w:val="000000" w:themeColor="text1"/>
+                      <w:sz w:val="28"/>
+                      <w:szCs w:val="28"/>
+                      <w:lang w:val="uk-UA"/>
+                    </w:rPr>
+                  </m:ctrlPr>
+                </m:e>
+                <m:e>
+                  <m:r>
+                    <w:rPr>
+                      <w:rFonts w:ascii="Cambria Math" w:eastAsia="Cambria Math" w:hAnsi="Cambria Math" w:cs="Cambria Math"/>
+                      <w:color w:val="000000" w:themeColor="text1"/>
+                      <w:sz w:val="28"/>
+                      <w:szCs w:val="28"/>
+                      <w:lang w:val="uk-UA"/>
+                    </w:rPr>
+                    <m:t>0,91,</m:t>
+                  </m:r>
+                  <m:r>
+                    <w:rPr>
+                      <w:rFonts w:ascii="Cambria Math" w:eastAsia="Cambria Math" w:hAnsi="Cambria Math" w:cs="Cambria Math"/>
+                      <w:color w:val="000000" w:themeColor="text1"/>
+                      <w:sz w:val="28"/>
+                      <w:szCs w:val="28"/>
+                      <w:lang w:val="uk-UA"/>
+                    </w:rPr>
+                    <m:t xml:space="preserve">        </m:t>
+                  </m:r>
+                  <m:r>
+                    <w:rPr>
+                      <w:rFonts w:ascii="Cambria Math" w:eastAsia="Cambria Math" w:hAnsi="Cambria Math" w:cs="Cambria Math"/>
+                      <w:color w:val="000000" w:themeColor="text1"/>
+                      <w:sz w:val="28"/>
+                      <w:szCs w:val="28"/>
+                      <w:lang w:val="uk-UA"/>
+                    </w:rPr>
+                    <m:t xml:space="preserve">  </m:t>
+                  </m:r>
+                  <m:r>
+                    <w:rPr>
+                      <w:rFonts w:ascii="Cambria Math" w:eastAsia="Cambria Math" w:hAnsi="Cambria Math" w:cs="Cambria Math"/>
+                      <w:color w:val="000000" w:themeColor="text1"/>
+                      <w:sz w:val="28"/>
+                      <w:szCs w:val="28"/>
+                      <w:lang w:val="uk-UA"/>
+                    </w:rPr>
+                    <m:t xml:space="preserve">  </m:t>
+                  </m:r>
+                  <m:r>
+                    <w:rPr>
+                      <w:rFonts w:ascii="Cambria Math" w:eastAsia="Cambria Math" w:hAnsi="Cambria Math" w:cs="Cambria Math"/>
+                      <w:color w:val="000000" w:themeColor="text1"/>
+                      <w:sz w:val="28"/>
+                      <w:szCs w:val="28"/>
+                      <w:lang w:val="uk-UA"/>
+                    </w:rPr>
+                    <m:t>9,05&lt;</m:t>
+                  </m:r>
+                  <m:r>
+                    <w:rPr>
+                      <w:rFonts w:ascii="Cambria Math" w:eastAsia="Cambria Math" w:hAnsi="Cambria Math" w:cs="Cambria Math"/>
+                      <w:color w:val="000000" w:themeColor="text1"/>
+                      <w:sz w:val="28"/>
+                      <w:szCs w:val="28"/>
+                      <w:lang w:val="uk-UA"/>
+                    </w:rPr>
+                    <m:t>x</m:t>
+                  </m:r>
+                  <m:r>
+                    <w:rPr>
+                      <w:rFonts w:ascii="Cambria Math" w:eastAsia="Cambria Math" w:hAnsi="Cambria Math" w:cs="Cambria Math"/>
+                      <w:color w:val="000000" w:themeColor="text1"/>
+                      <w:sz w:val="28"/>
+                      <w:szCs w:val="28"/>
+                      <w:lang w:val="uk-UA"/>
+                    </w:rPr>
+                    <m:t>≤10,67</m:t>
+                  </m:r>
+                  <m:ctrlPr>
+                    <w:rPr>
+                      <w:rFonts w:ascii="Cambria Math" w:eastAsia="Cambria Math" w:hAnsi="Cambria Math" w:cs="Cambria Math"/>
+                      <w:i/>
+                      <w:iCs/>
+                      <w:color w:val="000000" w:themeColor="text1"/>
+                      <w:sz w:val="28"/>
+                      <w:szCs w:val="28"/>
+                      <w:lang w:val="uk-UA"/>
+                    </w:rPr>
+                  </m:ctrlPr>
+                </m:e>
+                <m:e>
+                  <m:r>
+                    <w:rPr>
+                      <w:rFonts w:ascii="Cambria Math" w:eastAsia="Cambria Math" w:hAnsi="Cambria Math" w:cs="Cambria Math"/>
+                      <w:color w:val="000000" w:themeColor="text1"/>
+                      <w:sz w:val="28"/>
+                      <w:szCs w:val="28"/>
+                      <w:lang w:val="uk-UA"/>
+                    </w:rPr>
+                    <m:t>0,96</m:t>
+                  </m:r>
+                  <m:r>
+                    <w:rPr>
+                      <w:rFonts w:ascii="Cambria Math" w:eastAsia="Cambria Math" w:hAnsi="Cambria Math" w:cs="Cambria Math"/>
+                      <w:color w:val="000000" w:themeColor="text1"/>
+                      <w:sz w:val="28"/>
+                      <w:szCs w:val="28"/>
+                      <w:lang w:val="uk-UA"/>
+                    </w:rPr>
+                    <m:t>,  10,67&lt;x≤12,29</m:t>
+                  </m:r>
+                  <m:ctrlPr>
+                    <w:rPr>
+                      <w:rFonts w:ascii="Cambria Math" w:eastAsia="Cambria Math" w:hAnsi="Cambria Math" w:cs="Cambria Math"/>
+                      <w:i/>
+                      <w:iCs/>
+                      <w:color w:val="000000" w:themeColor="text1"/>
+                      <w:sz w:val="28"/>
+                      <w:szCs w:val="28"/>
+                      <w:lang w:val="uk-UA"/>
+                    </w:rPr>
+                  </m:ctrlPr>
+                </m:e>
+                <m:e>
+                  <m:r>
+                    <w:rPr>
+                      <w:rFonts w:ascii="Cambria Math" w:eastAsia="Cambria Math" w:hAnsi="Cambria Math" w:cs="Cambria Math"/>
+                      <w:color w:val="000000" w:themeColor="text1"/>
+                      <w:sz w:val="28"/>
+                      <w:szCs w:val="28"/>
+                      <w:lang w:val="uk-UA"/>
+                    </w:rPr>
+                    <m:t>0,97</m:t>
+                  </m:r>
+                  <m:r>
+                    <w:rPr>
+                      <w:rFonts w:ascii="Cambria Math" w:eastAsia="Cambria Math" w:hAnsi="Cambria Math" w:cs="Cambria Math"/>
+                      <w:color w:val="000000" w:themeColor="text1"/>
+                      <w:sz w:val="28"/>
+                      <w:szCs w:val="28"/>
+                      <w:lang w:val="uk-UA"/>
+                    </w:rPr>
+                    <m:t>,  12,29&lt;x≤13,91</m:t>
+                  </m:r>
+                  <m:ctrlPr>
+                    <w:rPr>
+                      <w:rFonts w:ascii="Cambria Math" w:eastAsia="Cambria Math" w:hAnsi="Cambria Math" w:cs="Cambria Math"/>
+                      <w:i/>
+                      <w:iCs/>
+                      <w:color w:val="000000" w:themeColor="text1"/>
+                      <w:sz w:val="28"/>
+                      <w:szCs w:val="28"/>
+                      <w:lang w:val="uk-UA"/>
+                    </w:rPr>
+                  </m:ctrlPr>
+                </m:e>
+                <m:e>
+                  <m:r>
+                    <w:rPr>
+                      <w:rFonts w:ascii="Cambria Math" w:eastAsia="Cambria Math" w:hAnsi="Cambria Math" w:cs="Cambria Math"/>
+                      <w:color w:val="000000" w:themeColor="text1"/>
+                      <w:sz w:val="28"/>
+                      <w:szCs w:val="28"/>
+                      <w:lang w:val="uk-UA"/>
+                    </w:rPr>
+                    <m:t>1</m:t>
+                  </m:r>
+                  <m:r>
+                    <w:rPr>
+                      <w:rFonts w:ascii="Cambria Math" w:eastAsia="Cambria Math" w:hAnsi="Cambria Math" w:cs="Cambria Math"/>
+                      <w:color w:val="000000" w:themeColor="text1"/>
+                      <w:sz w:val="28"/>
+                      <w:szCs w:val="28"/>
+                      <w:lang w:val="uk-UA"/>
+                    </w:rPr>
+                    <m:t xml:space="preserve">,                 </m:t>
+                  </m:r>
+                  <m:r>
+                    <w:rPr>
+                      <w:rFonts w:ascii="Cambria Math" w:eastAsia="Cambria Math" w:hAnsi="Cambria Math" w:cs="Cambria Math"/>
+                      <w:color w:val="000000" w:themeColor="text1"/>
+                      <w:sz w:val="28"/>
+                      <w:szCs w:val="28"/>
+                      <w:lang w:val="uk-UA"/>
+                    </w:rPr>
+                    <m:t xml:space="preserve">             </m:t>
+                  </m:r>
+                  <m:r>
+                    <w:rPr>
+                      <w:rFonts w:ascii="Cambria Math" w:eastAsia="Cambria Math" w:hAnsi="Cambria Math" w:cs="Cambria Math"/>
+                      <w:color w:val="000000" w:themeColor="text1"/>
+                      <w:sz w:val="28"/>
+                      <w:szCs w:val="28"/>
+                      <w:lang w:val="uk-UA"/>
+                    </w:rPr>
+                    <m:t xml:space="preserve">  x&gt;</m:t>
+                  </m:r>
+                  <m:r>
+                    <w:rPr>
+                      <w:rFonts w:ascii="Cambria Math" w:eastAsia="Cambria Math" w:hAnsi="Cambria Math" w:cs="Cambria Math"/>
+                      <w:color w:val="000000" w:themeColor="text1"/>
+                      <w:sz w:val="28"/>
+                      <w:szCs w:val="28"/>
+                      <w:lang w:val="uk-UA"/>
+                    </w:rPr>
+                    <m:t>13,91</m:t>
+                  </m:r>
+                </m:e>
+              </m:eqArr>
+            </m:e>
+          </m:d>
+        </m:oMath>
+      </m:oMathPara>
+    </w:p>
+    <w:p>
+      <w:pPr>
+        <w:spacing w:line="240" w:lineRule="auto"/>
+        <w:rPr>
+          <w:rFonts w:ascii="Times New Roman" w:eastAsiaTheme="majorEastAsia" w:hAnsi="Times New Roman" w:cs="Times New Roman"/>
+          <w:iCs/>
+          <w:color w:val="000000" w:themeColor="text1"/>
+          <w:sz w:val="28"/>
+          <w:szCs w:val="28"/>
+          <w:lang w:val="uk-UA"/>
+        </w:rPr>
+      </w:pPr>
+      <w:r>
+        <w:rPr>
+          <w:rFonts w:ascii="Times New Roman" w:eastAsiaTheme="majorEastAsia" w:hAnsi="Times New Roman" w:cs="Times New Roman"/>
+          <w:iCs/>
+          <w:color w:val="000000" w:themeColor="text1"/>
+          <w:sz w:val="28"/>
+          <w:szCs w:val="28"/>
+          <w:lang w:val="uk-UA"/>
+        </w:rPr>
+        <w:t>Побудуємо графік:</w:t>
+      </w:r>
+    </w:p>
+    <w:p>
+      <w:pPr>
+        <w:spacing w:line="240" w:lineRule="auto"/>
+        <w:rPr>
+          <w:rFonts w:ascii="Times New Roman" w:eastAsiaTheme="majorEastAsia" w:hAnsi="Times New Roman" w:cs="Times New Roman"/>
+          <w:iCs/>
+          <w:color w:val="000000" w:themeColor="text1"/>
+          <w:sz w:val="28"/>
+          <w:szCs w:val="28"/>
+          <w:lang w:val="uk-UA"/>
+        </w:rPr>
+      </w:pPr>
+      <w:r>
+        <w:rPr>
+          <w:rFonts w:ascii="Times New Roman" w:eastAsiaTheme="majorEastAsia" w:hAnsi="Times New Roman" w:cs="Times New Roman"/>
+          <w:iCs/>
+          <w:color w:val="000000" w:themeColor="text1"/>
+          <w:sz w:val="28"/>
+          <w:szCs w:val="28"/>
+          <w:lang w:val="uk-UA"/>
+        </w:rPr>
+        <w:drawing>
+          <wp:inline distT="0" distB="0" distL="0" distR="0" wp14:anchorId="0244E1E1" wp14:editId="299FE5BA">
+            <wp:extent cx="6003884" cy="3065799"/>
+            <wp:effectExtent l="0" t="0" r="3810" b="0"/>
+            <wp:docPr id="35" name="Picture 35"/>
+            <wp:cNvGraphicFramePr>
+              <a:graphicFrameLocks xmlns:a="http://schemas.openxmlformats.org/drawingml/2006/main" noChangeAspect="1"/>
+            </wp:cNvGraphicFramePr>
+            <a:graphic xmlns:a="http://schemas.openxmlformats.org/drawingml/2006/main">
+              <a:graphicData uri="http://schemas.openxmlformats.org/drawingml/2006/picture">
+                <pic:pic xmlns:pic="http://schemas.openxmlformats.org/drawingml/2006/picture">
+                  <pic:nvPicPr>
+                    <pic:cNvPr id="1" name=""/>
+                    <pic:cNvPicPr/>
+                  </pic:nvPicPr>
+                  <pic:blipFill>
+                    <a:blip r:embed="rId13"/>
+                    <a:stretch>
+                      <a:fillRect/>
+                    </a:stretch>
+                  </pic:blipFill>
+                  <pic:spPr>
+                    <a:xfrm>
+                      <a:off x="0" y="0"/>
+                      <a:ext cx="6017998" cy="3073006"/>
+                    </a:xfrm>
+                    <a:prstGeom prst="rect">
+                      <a:avLst/>
+                    </a:prstGeom>
+                  </pic:spPr>
+                </pic:pic>
+              </a:graphicData>
+            </a:graphic>
+          </wp:inline>
+        </w:drawing>
+      </w:r>
+    </w:p>
+    <w:p>
+      <w:pPr>
+        <w:spacing w:line="240" w:lineRule="auto"/>
+        <w:rPr>
+          <w:rFonts w:ascii="Times New Roman" w:eastAsiaTheme="majorEastAsia" w:hAnsi="Times New Roman" w:cs="Times New Roman"/>
+          <w:iCs/>
+          <w:color w:val="000000" w:themeColor="text1"/>
+          <w:sz w:val="28"/>
+          <w:szCs w:val="28"/>
+          <w:lang w:val="en-US"/>
+        </w:rPr>
+      </w:pPr>
+      <w:r>
+        <w:rPr>
+          <w:rFonts w:ascii="Times New Roman" w:eastAsiaTheme="majorEastAsia" w:hAnsi="Times New Roman" w:cs="Times New Roman"/>
+          <w:iCs/>
+          <w:color w:val="000000" w:themeColor="text1"/>
+          <w:sz w:val="28"/>
+          <w:szCs w:val="28"/>
+          <w:lang w:val="en-US"/>
+        </w:rPr>
+        <w:drawing>
+          <wp:anchor distT="0" distB="0" distL="114300" distR="114300" simplePos="0" relativeHeight="251661312" behindDoc="0" locked="0" layoutInCell="1" allowOverlap="1" wp14:anchorId="071D4AD8" wp14:editId="56F77F15">
+            <wp:simplePos x="0" y="0"/>
+            <wp:positionH relativeFrom="column">
+              <wp:posOffset>68026</wp:posOffset>
+            </wp:positionH>
+            <wp:positionV relativeFrom="paragraph">
+              <wp:posOffset>871220</wp:posOffset>
+            </wp:positionV>
+            <wp:extent cx="5277529" cy="2763306"/>
+            <wp:effectExtent l="0" t="0" r="0" b="5715"/>
+            <wp:wrapNone/>
+            <wp:docPr id="38" name="Picture 38"/>
+            <wp:cNvGraphicFramePr>
+              <a:graphicFrameLocks xmlns:a="http://schemas.openxmlformats.org/drawingml/2006/main" noChangeAspect="1"/>
+            </wp:cNvGraphicFramePr>
+            <a:graphic xmlns:a="http://schemas.openxmlformats.org/drawingml/2006/main">
+              <a:graphicData uri="http://schemas.openxmlformats.org/drawingml/2006/picture">
+                <pic:pic xmlns:pic="http://schemas.openxmlformats.org/drawingml/2006/picture">
+                  <pic:nvPicPr>
+                    <pic:cNvPr id="1" name=""/>
+                    <pic:cNvPicPr/>
+                  </pic:nvPicPr>
+                  <pic:blipFill>
+                    <a:blip r:embed="rId14" cstate="print">
+                      <a:extLst>
+                        <a:ext uri="{28A0092B-C50C-407E-A947-70E740481C1C}">
+                          <a14:useLocalDpi xmlns:a14="http://schemas.microsoft.com/office/drawing/2010/main" val="0"/>
+                        </a:ext>
+                      </a:extLst>
+                    </a:blip>
+                    <a:stretch>
+                      <a:fillRect/>
+                    </a:stretch>
+                  </pic:blipFill>
+                  <pic:spPr>
+                    <a:xfrm>
+                      <a:off x="0" y="0"/>
+                      <a:ext cx="5277529" cy="2763306"/>
+                    </a:xfrm>
+                    <a:prstGeom prst="rect">
+                      <a:avLst/>
+                    </a:prstGeom>
+                  </pic:spPr>
+                </pic:pic>
+              </a:graphicData>
+            </a:graphic>
+            <wp14:sizeRelH relativeFrom="page">
+              <wp14:pctWidth>0</wp14:pctWidth>
+            </wp14:sizeRelH>
+            <wp14:sizeRelV relativeFrom="page">
+              <wp14:pctHeight>0</wp14:pctHeight>
+            </wp14:sizeRelV>
+          </wp:anchor>
+        </w:drawing>
+      </w:r>
+      <w:r>
+        <w:rPr>
+          <w:rFonts w:ascii="Times New Roman" w:eastAsiaTheme="majorEastAsia" w:hAnsi="Times New Roman" w:cs="Times New Roman"/>
+          <w:iCs/>
+          <w:color w:val="000000" w:themeColor="text1"/>
+          <w:sz w:val="28"/>
+          <w:szCs w:val="28"/>
+          <w:lang w:val="uk-UA"/>
+        </w:rPr>
+        <w:t>Оскільки майже всі значення нашої конкретної реалізації унікальні можемо зробити припущення, що ГС, що породила цю реалізацію є неперервною</w:t>
+      </w:r>
+      <w:r>
+        <w:rPr>
+          <w:rFonts w:ascii="Times New Roman" w:eastAsiaTheme="majorEastAsia" w:hAnsi="Times New Roman" w:cs="Times New Roman"/>
+          <w:iCs/>
+          <w:color w:val="000000" w:themeColor="text1"/>
+          <w:sz w:val="28"/>
+          <w:szCs w:val="28"/>
+          <w:lang w:val="uk-UA"/>
+        </w:rPr>
+        <w:t>, тобто функція розподілу цієї ГС має бути неперервною</w:t>
+      </w:r>
+      <w:r>
+        <w:rPr>
+          <w:rFonts w:ascii="Times New Roman" w:eastAsiaTheme="majorEastAsia" w:hAnsi="Times New Roman" w:cs="Times New Roman"/>
+          <w:iCs/>
+          <w:color w:val="000000" w:themeColor="text1"/>
+          <w:sz w:val="28"/>
+          <w:szCs w:val="28"/>
+          <w:lang w:val="uk-UA"/>
+        </w:rPr>
+        <w:t>. Тому доцільним буде ще і побудувати кумулятивну криву.</w:t>
+      </w:r>
+    </w:p>
+    <w:p>
+      <w:pPr>
+        <w:spacing w:line="240" w:lineRule="auto"/>
+        <w:rPr>
+          <w:rFonts w:ascii="Times New Roman" w:eastAsiaTheme="majorEastAsia" w:hAnsi="Times New Roman" w:cs="Times New Roman"/>
+          <w:iCs/>
+          <w:color w:val="000000" w:themeColor="text1"/>
+          <w:sz w:val="28"/>
+          <w:szCs w:val="28"/>
+          <w:lang w:val="en-US"/>
+        </w:rPr>
+      </w:pPr>
+    </w:p>
+    <w:p>
+      <w:pPr>
+        <w:spacing w:line="240" w:lineRule="auto"/>
+        <w:rPr>
+          <w:rFonts w:ascii="Times New Roman" w:eastAsiaTheme="majorEastAsia" w:hAnsi="Times New Roman" w:cs="Times New Roman"/>
+          <w:iCs/>
+          <w:color w:val="000000" w:themeColor="text1"/>
+          <w:sz w:val="28"/>
+          <w:szCs w:val="28"/>
+          <w:lang w:val="en-US"/>
+        </w:rPr>
+      </w:pPr>
+    </w:p>
+    <w:p>
+      <w:pPr>
+        <w:spacing w:line="240" w:lineRule="auto"/>
+        <w:rPr>
+          <w:rFonts w:ascii="Times New Roman" w:eastAsiaTheme="majorEastAsia" w:hAnsi="Times New Roman" w:cs="Times New Roman"/>
+          <w:iCs/>
+          <w:color w:val="000000" w:themeColor="text1"/>
+          <w:sz w:val="28"/>
+          <w:szCs w:val="28"/>
+          <w:lang w:val="en-US"/>
+        </w:rPr>
+      </w:pPr>
+    </w:p>
+    <w:p>
+      <w:pPr>
+        <w:spacing w:line="240" w:lineRule="auto"/>
+        <w:rPr>
+          <w:rFonts w:ascii="Times New Roman" w:eastAsiaTheme="majorEastAsia" w:hAnsi="Times New Roman" w:cs="Times New Roman"/>
+          <w:iCs/>
+          <w:color w:val="000000" w:themeColor="text1"/>
+          <w:sz w:val="28"/>
+          <w:szCs w:val="28"/>
+          <w:lang w:val="en-US"/>
+        </w:rPr>
+      </w:pPr>
+    </w:p>
+    <w:p>
+      <w:pPr>
+        <w:spacing w:line="240" w:lineRule="auto"/>
+        <w:rPr>
+          <w:rFonts w:ascii="Times New Roman" w:eastAsiaTheme="majorEastAsia" w:hAnsi="Times New Roman" w:cs="Times New Roman"/>
+          <w:iCs/>
+          <w:color w:val="000000" w:themeColor="text1"/>
+          <w:sz w:val="28"/>
+          <w:szCs w:val="28"/>
+          <w:lang w:val="en-US"/>
+        </w:rPr>
+      </w:pPr>
+    </w:p>
+    <w:p>
+      <w:pPr>
+        <w:spacing w:line="240" w:lineRule="auto"/>
+        <w:rPr>
+          <w:rFonts w:ascii="Times New Roman" w:eastAsiaTheme="majorEastAsia" w:hAnsi="Times New Roman" w:cs="Times New Roman"/>
+          <w:iCs/>
+          <w:color w:val="000000" w:themeColor="text1"/>
+          <w:sz w:val="28"/>
+          <w:szCs w:val="28"/>
+          <w:lang w:val="en-US"/>
+        </w:rPr>
+      </w:pPr>
+    </w:p>
+    <w:p>
+      <w:pPr>
+        <w:spacing w:line="240" w:lineRule="auto"/>
+        <w:rPr>
+          <w:rFonts w:ascii="Times New Roman" w:eastAsiaTheme="majorEastAsia" w:hAnsi="Times New Roman" w:cs="Times New Roman"/>
+          <w:iCs/>
+          <w:color w:val="000000" w:themeColor="text1"/>
+          <w:sz w:val="28"/>
+          <w:szCs w:val="28"/>
+          <w:lang w:val="en-US"/>
+        </w:rPr>
+      </w:pPr>
+    </w:p>
+    <w:p>
+      <w:pPr>
+        <w:spacing w:line="240" w:lineRule="auto"/>
+        <w:rPr>
+          <w:rFonts w:ascii="Times New Roman" w:eastAsiaTheme="majorEastAsia" w:hAnsi="Times New Roman" w:cs="Times New Roman"/>
+          <w:iCs/>
+          <w:color w:val="000000" w:themeColor="text1"/>
+          <w:sz w:val="28"/>
+          <w:szCs w:val="28"/>
+          <w:lang w:val="en-US"/>
+        </w:rPr>
+      </w:pPr>
+    </w:p>
+    <w:p>
+      <w:pPr>
+        <w:spacing w:line="240" w:lineRule="auto"/>
+        <w:rPr>
+          <w:rFonts w:ascii="Times New Roman" w:eastAsiaTheme="majorEastAsia" w:hAnsi="Times New Roman" w:cs="Times New Roman"/>
+          <w:iCs/>
+          <w:color w:val="000000" w:themeColor="text1"/>
+          <w:sz w:val="28"/>
+          <w:szCs w:val="28"/>
+          <w:lang w:val="uk-UA"/>
+        </w:rPr>
+      </w:pPr>
     </w:p>
     <w:p>
       <w:pPr>

</xml_diff>

<commit_message>
Add numerical characteristics to doc and asymmetry function to script
</commit_message>
<xml_diff>
--- a/Lab1/Звіт.docx
+++ b/Lab1/Звіт.docx
@@ -5523,25 +5523,24 @@
         <w:rPr>
           <w:rFonts w:ascii="Times New Roman" w:eastAsiaTheme="majorEastAsia" w:hAnsi="Times New Roman" w:cs="Times New Roman"/>
           <w:iCs/>
-          <w:noProof/>
           <w:color w:val="000000" w:themeColor="text1"/>
           <w:sz w:val="28"/>
           <w:szCs w:val="28"/>
-          <w:lang w:val="en-US"/>
+          <w:lang w:val="uk-UA"/>
         </w:rPr>
         <w:drawing>
-          <wp:anchor distT="0" distB="0" distL="114300" distR="114300" simplePos="0" relativeHeight="251660288" behindDoc="0" locked="0" layoutInCell="1" allowOverlap="1" wp14:anchorId="776568A7" wp14:editId="02F9206F">
+          <wp:anchor distT="0" distB="0" distL="114300" distR="114300" simplePos="0" relativeHeight="251663360" behindDoc="1" locked="0" layoutInCell="1" allowOverlap="1" wp14:anchorId="53A6155E" wp14:editId="23F622DB">
             <wp:simplePos x="0" y="0"/>
             <wp:positionH relativeFrom="column">
-              <wp:posOffset>-38735</wp:posOffset>
+              <wp:posOffset>0</wp:posOffset>
             </wp:positionH>
             <wp:positionV relativeFrom="paragraph">
-              <wp:posOffset>389633</wp:posOffset>
+              <wp:posOffset>403536</wp:posOffset>
             </wp:positionV>
-            <wp:extent cx="5731510" cy="2882265"/>
+            <wp:extent cx="5731510" cy="2894965"/>
             <wp:effectExtent l="0" t="0" r="0" b="635"/>
             <wp:wrapNone/>
-            <wp:docPr id="34" name="Picture 34"/>
+            <wp:docPr id="10" name="Picture 10"/>
             <wp:cNvGraphicFramePr>
               <a:graphicFrameLocks xmlns:a="http://schemas.openxmlformats.org/drawingml/2006/main" noChangeAspect="1"/>
             </wp:cNvGraphicFramePr>
@@ -5567,7 +5566,7 @@
                   <pic:spPr>
                     <a:xfrm>
                       <a:off x="0" y="0"/>
-                      <a:ext cx="5731510" cy="2882265"/>
+                      <a:ext cx="5731510" cy="2894965"/>
                     </a:xfrm>
                     <a:prstGeom prst="rect">
                       <a:avLst/>
@@ -5755,31 +5754,125 @@
       </w:pPr>
       <m:oMathPara>
         <m:oMath>
-          <m:sSubSup>
-            <m:sSubSupPr>
+          <m:sSub>
+            <m:sSubPr>
               <m:ctrlPr>
                 <w:rPr>
                   <w:rFonts w:ascii="Cambria Math" w:eastAsiaTheme="majorEastAsia" w:hAnsi="Cambria Math" w:cs="Times New Roman"/>
                   <w:i/>
-                  <w:iCs/>
                   <w:color w:val="000000" w:themeColor="text1"/>
                   <w:sz w:val="28"/>
                   <w:szCs w:val="28"/>
                   <w:lang w:val="uk-UA"/>
                 </w:rPr>
               </m:ctrlPr>
-            </m:sSubSupPr>
+            </m:sSubPr>
             <m:e>
-              <m:r>
-                <w:rPr>
-                  <w:rFonts w:ascii="Cambria Math" w:eastAsiaTheme="majorEastAsia" w:hAnsi="Cambria Math" w:cs="Times New Roman"/>
-                  <w:color w:val="000000" w:themeColor="text1"/>
-                  <w:sz w:val="28"/>
-                  <w:szCs w:val="28"/>
-                  <w:lang w:val="uk-UA"/>
-                </w:rPr>
-                <m:t>F</m:t>
-              </m:r>
+              <m:d>
+                <m:dPr>
+                  <m:ctrlPr>
+                    <w:rPr>
+                      <w:rFonts w:ascii="Cambria Math" w:eastAsiaTheme="majorEastAsia" w:hAnsi="Cambria Math" w:cs="Times New Roman"/>
+                      <w:i/>
+                      <w:iCs/>
+                      <w:color w:val="000000" w:themeColor="text1"/>
+                      <w:sz w:val="28"/>
+                      <w:szCs w:val="28"/>
+                      <w:lang w:val="uk-UA"/>
+                    </w:rPr>
+                  </m:ctrlPr>
+                </m:dPr>
+                <m:e>
+                  <m:sSubSup>
+                    <m:sSubSupPr>
+                      <m:ctrlPr>
+                        <w:rPr>
+                          <w:rFonts w:ascii="Cambria Math" w:eastAsiaTheme="majorEastAsia" w:hAnsi="Cambria Math" w:cs="Times New Roman"/>
+                          <w:i/>
+                          <w:iCs/>
+                          <w:color w:val="000000" w:themeColor="text1"/>
+                          <w:sz w:val="28"/>
+                          <w:szCs w:val="28"/>
+                          <w:lang w:val="uk-UA"/>
+                        </w:rPr>
+                      </m:ctrlPr>
+                    </m:sSubSupPr>
+                    <m:e>
+                      <m:r>
+                        <w:rPr>
+                          <w:rFonts w:ascii="Cambria Math" w:eastAsiaTheme="majorEastAsia" w:hAnsi="Cambria Math" w:cs="Times New Roman"/>
+                          <w:color w:val="000000" w:themeColor="text1"/>
+                          <w:sz w:val="28"/>
+                          <w:szCs w:val="28"/>
+                          <w:lang w:val="uk-UA"/>
+                        </w:rPr>
+                        <m:t>F</m:t>
+                      </m:r>
+                    </m:e>
+                    <m:sub>
+                      <m:r>
+                        <w:rPr>
+                          <w:rFonts w:ascii="Cambria Math" w:eastAsiaTheme="majorEastAsia" w:hAnsi="Cambria Math" w:cs="Times New Roman"/>
+                          <w:color w:val="000000" w:themeColor="text1"/>
+                          <w:sz w:val="28"/>
+                          <w:szCs w:val="28"/>
+                          <w:lang w:val="uk-UA"/>
+                        </w:rPr>
+                        <m:t>n</m:t>
+                      </m:r>
+                    </m:sub>
+                    <m:sup>
+                      <m:r>
+                        <w:rPr>
+                          <w:rFonts w:ascii="Cambria Math" w:eastAsiaTheme="majorEastAsia" w:hAnsi="Cambria Math" w:cs="Times New Roman"/>
+                          <w:color w:val="000000" w:themeColor="text1"/>
+                          <w:sz w:val="28"/>
+                          <w:szCs w:val="28"/>
+                          <w:lang w:val="uk-UA"/>
+                        </w:rPr>
+                        <m:t>*</m:t>
+                      </m:r>
+                    </m:sup>
+                  </m:sSubSup>
+                  <m:d>
+                    <m:dPr>
+                      <m:ctrlPr>
+                        <w:rPr>
+                          <w:rFonts w:ascii="Cambria Math" w:eastAsiaTheme="majorEastAsia" w:hAnsi="Cambria Math" w:cs="Times New Roman"/>
+                          <w:i/>
+                          <w:iCs/>
+                          <w:color w:val="000000" w:themeColor="text1"/>
+                          <w:sz w:val="28"/>
+                          <w:szCs w:val="28"/>
+                          <w:lang w:val="uk-UA"/>
+                        </w:rPr>
+                      </m:ctrlPr>
+                    </m:dPr>
+                    <m:e>
+                      <m:r>
+                        <w:rPr>
+                          <w:rFonts w:ascii="Cambria Math" w:eastAsiaTheme="majorEastAsia" w:hAnsi="Cambria Math" w:cs="Times New Roman"/>
+                          <w:color w:val="000000" w:themeColor="text1"/>
+                          <w:sz w:val="28"/>
+                          <w:szCs w:val="28"/>
+                          <w:lang w:val="uk-UA"/>
+                        </w:rPr>
+                        <m:t>x</m:t>
+                      </m:r>
+                    </m:e>
+                  </m:d>
+                  <m:ctrlPr>
+                    <w:rPr>
+                      <w:rFonts w:ascii="Cambria Math" w:eastAsiaTheme="majorEastAsia" w:hAnsi="Cambria Math" w:cs="Times New Roman"/>
+                      <w:i/>
+                      <w:color w:val="000000" w:themeColor="text1"/>
+                      <w:sz w:val="28"/>
+                      <w:szCs w:val="28"/>
+                      <w:lang w:val="uk-UA"/>
+                    </w:rPr>
+                  </m:ctrlPr>
+                </m:e>
+              </m:d>
             </m:e>
             <m:sub>
               <m:r>
@@ -5790,49 +5883,10 @@
                   <w:szCs w:val="28"/>
                   <w:lang w:val="uk-UA"/>
                 </w:rPr>
-                <m:t>n</m:t>
+                <m:t>зн</m:t>
               </m:r>
             </m:sub>
-            <m:sup>
-              <m:r>
-                <w:rPr>
-                  <w:rFonts w:ascii="Cambria Math" w:eastAsiaTheme="majorEastAsia" w:hAnsi="Cambria Math" w:cs="Times New Roman"/>
-                  <w:color w:val="000000" w:themeColor="text1"/>
-                  <w:sz w:val="28"/>
-                  <w:szCs w:val="28"/>
-                  <w:lang w:val="uk-UA"/>
-                </w:rPr>
-                <m:t>*</m:t>
-              </m:r>
-            </m:sup>
-          </m:sSubSup>
-          <m:d>
-            <m:dPr>
-              <m:ctrlPr>
-                <w:rPr>
-                  <w:rFonts w:ascii="Cambria Math" w:eastAsiaTheme="majorEastAsia" w:hAnsi="Cambria Math" w:cs="Times New Roman"/>
-                  <w:i/>
-                  <w:iCs/>
-                  <w:color w:val="000000" w:themeColor="text1"/>
-                  <w:sz w:val="28"/>
-                  <w:szCs w:val="28"/>
-                  <w:lang w:val="uk-UA"/>
-                </w:rPr>
-              </m:ctrlPr>
-            </m:dPr>
-            <m:e>
-              <m:r>
-                <w:rPr>
-                  <w:rFonts w:ascii="Cambria Math" w:eastAsiaTheme="majorEastAsia" w:hAnsi="Cambria Math" w:cs="Times New Roman"/>
-                  <w:color w:val="000000" w:themeColor="text1"/>
-                  <w:sz w:val="28"/>
-                  <w:szCs w:val="28"/>
-                  <w:lang w:val="uk-UA"/>
-                </w:rPr>
-                <m:t>x</m:t>
-              </m:r>
-            </m:e>
-          </m:d>
+          </m:sSub>
           <m:r>
             <w:rPr>
               <w:rFonts w:ascii="Cambria Math" w:eastAsiaTheme="majorEastAsia" w:hAnsi="Cambria Math" w:cs="Times New Roman"/>
@@ -6608,17 +6662,16 @@
         <w:rPr>
           <w:rFonts w:ascii="Times New Roman" w:eastAsiaTheme="majorEastAsia" w:hAnsi="Times New Roman" w:cs="Times New Roman"/>
           <w:iCs/>
-          <w:noProof/>
           <w:color w:val="000000" w:themeColor="text1"/>
           <w:sz w:val="28"/>
           <w:szCs w:val="28"/>
           <w:lang w:val="uk-UA"/>
         </w:rPr>
         <w:drawing>
-          <wp:inline distT="0" distB="0" distL="0" distR="0" wp14:anchorId="0244E1E1" wp14:editId="299FE5BA">
-            <wp:extent cx="6003884" cy="3065799"/>
-            <wp:effectExtent l="0" t="0" r="3810" b="0"/>
-            <wp:docPr id="35" name="Picture 35"/>
+          <wp:inline distT="0" distB="0" distL="0" distR="0" wp14:anchorId="1996BC1E" wp14:editId="0737D4B9">
+            <wp:extent cx="5731510" cy="2922270"/>
+            <wp:effectExtent l="0" t="0" r="0" b="0"/>
+            <wp:docPr id="11" name="Picture 11"/>
             <wp:cNvGraphicFramePr>
               <a:graphicFrameLocks xmlns:a="http://schemas.openxmlformats.org/drawingml/2006/main" noChangeAspect="1"/>
             </wp:cNvGraphicFramePr>
@@ -6638,7 +6691,7 @@
                   <pic:spPr>
                     <a:xfrm>
                       <a:off x="0" y="0"/>
-                      <a:ext cx="6017998" cy="3073006"/>
+                      <a:ext cx="5743443" cy="2928354"/>
                     </a:xfrm>
                     <a:prstGeom prst="rect">
                       <a:avLst/>
@@ -6825,6 +6878,21 @@
           <w:sz w:val="28"/>
           <w:szCs w:val="28"/>
           <w:lang w:val="ru-RU"/>
+        </w:rPr>
+      </w:pPr>
+    </w:p>
+    <w:p>
+      <w:pPr>
+        <w:spacing w:line="240" w:lineRule="auto"/>
+        <w:rPr>
+          <w:rFonts w:ascii="Times New Roman" w:eastAsiaTheme="majorEastAsia" w:hAnsi="Times New Roman" w:cs="Times New Roman"/>
+          <w:b/>
+          <w:bCs/>
+          <w:iCs/>
+          <w:color w:val="000000" w:themeColor="text1"/>
+          <w:sz w:val="28"/>
+          <w:szCs w:val="28"/>
+          <w:lang w:val="uk-UA"/>
         </w:rPr>
       </w:pPr>
     </w:p>
@@ -15358,7 +15426,17 @@
               <w:szCs w:val="28"/>
               <w:lang w:val="en-US"/>
             </w:rPr>
-            <m:t>=9,001</m:t>
+            <m:t>≈</m:t>
+          </m:r>
+          <m:r>
+            <w:rPr>
+              <w:rFonts w:ascii="Cambria Math" w:eastAsiaTheme="majorEastAsia" w:hAnsi="Cambria Math" w:cs="Times New Roman"/>
+              <w:color w:val="000000" w:themeColor="text1"/>
+              <w:sz w:val="28"/>
+              <w:szCs w:val="28"/>
+              <w:lang w:val="en-US"/>
+            </w:rPr>
+            <m:t>9,001</m:t>
           </m:r>
           <m:r>
             <w:rPr>
@@ -15417,6 +15495,775 @@
         <w:spacing w:line="240" w:lineRule="auto"/>
         <w:rPr>
           <w:rFonts w:ascii="Times New Roman" w:eastAsiaTheme="majorEastAsia" w:hAnsi="Times New Roman" w:cs="Times New Roman"/>
+          <w:b/>
+          <w:bCs/>
+          <w:iCs/>
+          <w:color w:val="000000" w:themeColor="text1"/>
+          <w:sz w:val="28"/>
+          <w:szCs w:val="28"/>
+          <w:lang w:val="uk-UA"/>
+        </w:rPr>
+      </w:pPr>
+      <w:r>
+        <w:rPr>
+          <w:rFonts w:ascii="Times New Roman" w:eastAsiaTheme="majorEastAsia" w:hAnsi="Times New Roman" w:cs="Times New Roman"/>
+          <w:b/>
+          <w:bCs/>
+          <w:iCs/>
+          <w:color w:val="000000" w:themeColor="text1"/>
+          <w:sz w:val="28"/>
+          <w:szCs w:val="28"/>
+          <w:lang w:val="ru-RU"/>
+        </w:rPr>
+        <w:lastRenderedPageBreak/>
+        <w:t xml:space="preserve">5. </w:t>
+      </w:r>
+      <w:r>
+        <w:rPr>
+          <w:rFonts w:ascii="Times New Roman" w:eastAsiaTheme="majorEastAsia" w:hAnsi="Times New Roman" w:cs="Times New Roman"/>
+          <w:b/>
+          <w:bCs/>
+          <w:iCs/>
+          <w:color w:val="000000" w:themeColor="text1"/>
+          <w:sz w:val="28"/>
+          <w:szCs w:val="28"/>
+          <w:lang w:val="uk-UA"/>
+        </w:rPr>
+        <w:t>Обчислити значення вибіркової медіани, моди, асиметрії</w:t>
+      </w:r>
+    </w:p>
+    <w:p>
+      <w:pPr>
+        <w:spacing w:line="240" w:lineRule="auto"/>
+        <w:rPr>
+          <w:rFonts w:ascii="Times New Roman" w:eastAsiaTheme="majorEastAsia" w:hAnsi="Times New Roman" w:cs="Times New Roman"/>
+          <w:b/>
+          <w:bCs/>
+          <w:i/>
+          <w:color w:val="000000" w:themeColor="text1"/>
+          <w:sz w:val="28"/>
+          <w:szCs w:val="28"/>
+          <w:lang w:val="uk-UA"/>
+        </w:rPr>
+      </w:pPr>
+      <w:r>
+        <w:rPr>
+          <w:rFonts w:ascii="Times New Roman" w:eastAsiaTheme="majorEastAsia" w:hAnsi="Times New Roman" w:cs="Times New Roman"/>
+          <w:b/>
+          <w:bCs/>
+          <w:i/>
+          <w:color w:val="000000" w:themeColor="text1"/>
+          <w:sz w:val="28"/>
+          <w:szCs w:val="28"/>
+          <w:lang w:val="uk-UA"/>
+        </w:rPr>
+        <w:t>Вибіркова мода</w:t>
+      </w:r>
+    </w:p>
+    <w:p>
+      <w:pPr>
+        <w:spacing w:line="240" w:lineRule="auto"/>
+        <w:rPr>
+          <w:rFonts w:ascii="Times New Roman" w:eastAsiaTheme="majorEastAsia" w:hAnsi="Times New Roman" w:cs="Times New Roman"/>
+          <w:iCs/>
+          <w:color w:val="000000" w:themeColor="text1"/>
+          <w:sz w:val="28"/>
+          <w:szCs w:val="28"/>
+          <w:lang w:val="uk-UA"/>
+        </w:rPr>
+      </w:pPr>
+      <w:r>
+        <w:rPr>
+          <w:rFonts w:ascii="Times New Roman" w:eastAsiaTheme="majorEastAsia" w:hAnsi="Times New Roman" w:cs="Times New Roman"/>
+          <w:iCs/>
+          <w:color w:val="000000" w:themeColor="text1"/>
+          <w:sz w:val="28"/>
+          <w:szCs w:val="28"/>
+          <w:lang w:val="uk-UA"/>
+        </w:rPr>
+        <w:t>Оскільки у нас ІВР, то:</w:t>
+      </w:r>
+    </w:p>
+    <w:p>
+      <w:pPr>
+        <w:spacing w:line="240" w:lineRule="auto"/>
+        <w:rPr>
+          <w:rFonts w:ascii="Times New Roman" w:eastAsiaTheme="majorEastAsia" w:hAnsi="Times New Roman" w:cs="Times New Roman"/>
+          <w:iCs/>
+          <w:color w:val="000000" w:themeColor="text1"/>
+          <w:sz w:val="28"/>
+          <w:szCs w:val="28"/>
+          <w:lang w:val="en-US"/>
+        </w:rPr>
+      </w:pPr>
+      <m:oMathPara>
+        <m:oMath>
+          <m:sSub>
+            <m:sSubPr>
+              <m:ctrlPr>
+                <w:rPr>
+                  <w:rFonts w:ascii="Cambria Math" w:eastAsiaTheme="majorEastAsia" w:hAnsi="Cambria Math" w:cs="Times New Roman"/>
+                  <w:i/>
+                  <w:iCs/>
+                  <w:color w:val="000000" w:themeColor="text1"/>
+                  <w:sz w:val="28"/>
+                  <w:szCs w:val="28"/>
+                  <w:lang w:val="uk-UA"/>
+                </w:rPr>
+              </m:ctrlPr>
+            </m:sSubPr>
+            <m:e>
+              <m:d>
+                <m:dPr>
+                  <m:ctrlPr>
+                    <w:rPr>
+                      <w:rFonts w:ascii="Cambria Math" w:eastAsiaTheme="majorEastAsia" w:hAnsi="Cambria Math" w:cs="Times New Roman"/>
+                      <w:i/>
+                      <w:iCs/>
+                      <w:color w:val="000000" w:themeColor="text1"/>
+                      <w:sz w:val="28"/>
+                      <w:szCs w:val="28"/>
+                      <w:lang w:val="uk-UA"/>
+                    </w:rPr>
+                  </m:ctrlPr>
+                </m:dPr>
+                <m:e>
+                  <m:r>
+                    <w:rPr>
+                      <w:rFonts w:ascii="Cambria Math" w:eastAsiaTheme="majorEastAsia" w:hAnsi="Cambria Math" w:cs="Times New Roman"/>
+                      <w:color w:val="000000" w:themeColor="text1"/>
+                      <w:sz w:val="28"/>
+                      <w:szCs w:val="28"/>
+                      <w:lang w:val="uk-UA"/>
+                    </w:rPr>
+                    <m:t>M</m:t>
+                  </m:r>
+                  <m:sSup>
+                    <m:sSupPr>
+                      <m:ctrlPr>
+                        <w:rPr>
+                          <w:rFonts w:ascii="Cambria Math" w:eastAsiaTheme="majorEastAsia" w:hAnsi="Cambria Math" w:cs="Times New Roman"/>
+                          <w:i/>
+                          <w:iCs/>
+                          <w:color w:val="000000" w:themeColor="text1"/>
+                          <w:sz w:val="28"/>
+                          <w:szCs w:val="28"/>
+                          <w:lang w:val="uk-UA"/>
+                        </w:rPr>
+                      </m:ctrlPr>
+                    </m:sSupPr>
+                    <m:e>
+                      <m:r>
+                        <w:rPr>
+                          <w:rFonts w:ascii="Cambria Math" w:eastAsiaTheme="majorEastAsia" w:hAnsi="Cambria Math" w:cs="Times New Roman"/>
+                          <w:color w:val="000000" w:themeColor="text1"/>
+                          <w:sz w:val="28"/>
+                          <w:szCs w:val="28"/>
+                          <w:lang w:val="uk-UA"/>
+                        </w:rPr>
+                        <m:t>o</m:t>
+                      </m:r>
+                    </m:e>
+                    <m:sup>
+                      <m:r>
+                        <w:rPr>
+                          <w:rFonts w:ascii="Cambria Math" w:eastAsiaTheme="majorEastAsia" w:hAnsi="Cambria Math" w:cs="Times New Roman"/>
+                          <w:color w:val="000000" w:themeColor="text1"/>
+                          <w:sz w:val="28"/>
+                          <w:szCs w:val="28"/>
+                          <w:lang w:val="uk-UA"/>
+                        </w:rPr>
+                        <m:t>*</m:t>
+                      </m:r>
+                    </m:sup>
+                  </m:sSup>
+                  <m:r>
+                    <w:rPr>
+                      <w:rFonts w:ascii="Cambria Math" w:eastAsiaTheme="majorEastAsia" w:hAnsi="Cambria Math" w:cs="Times New Roman"/>
+                      <w:color w:val="000000" w:themeColor="text1"/>
+                      <w:sz w:val="28"/>
+                      <w:szCs w:val="28"/>
+                      <w:lang w:val="uk-UA"/>
+                    </w:rPr>
+                    <m:t>ξ</m:t>
+                  </m:r>
+                </m:e>
+              </m:d>
+            </m:e>
+            <m:sub>
+              <m:r>
+                <w:rPr>
+                  <w:rFonts w:ascii="Cambria Math" w:eastAsiaTheme="majorEastAsia" w:hAnsi="Cambria Math" w:cs="Times New Roman"/>
+                  <w:color w:val="000000" w:themeColor="text1"/>
+                  <w:sz w:val="28"/>
+                  <w:szCs w:val="28"/>
+                  <w:lang w:val="uk-UA"/>
+                </w:rPr>
+                <m:t>зн</m:t>
+              </m:r>
+            </m:sub>
+          </m:sSub>
+          <m:r>
+            <w:rPr>
+              <w:rFonts w:ascii="Cambria Math" w:eastAsiaTheme="majorEastAsia" w:hAnsi="Cambria Math" w:cs="Times New Roman"/>
+              <w:color w:val="000000" w:themeColor="text1"/>
+              <w:sz w:val="28"/>
+              <w:szCs w:val="28"/>
+              <w:lang w:val="en-US"/>
+            </w:rPr>
+            <m:t>=</m:t>
+          </m:r>
+          <m:sSub>
+            <m:sSubPr>
+              <m:ctrlPr>
+                <w:rPr>
+                  <w:rFonts w:ascii="Cambria Math" w:eastAsiaTheme="majorEastAsia" w:hAnsi="Cambria Math" w:cs="Times New Roman"/>
+                  <w:i/>
+                  <w:iCs/>
+                  <w:color w:val="000000" w:themeColor="text1"/>
+                  <w:sz w:val="28"/>
+                  <w:szCs w:val="28"/>
+                  <w:lang w:val="en-US"/>
+                </w:rPr>
+              </m:ctrlPr>
+            </m:sSubPr>
+            <m:e>
+              <m:r>
+                <w:rPr>
+                  <w:rFonts w:ascii="Cambria Math" w:eastAsiaTheme="majorEastAsia" w:hAnsi="Cambria Math" w:cs="Times New Roman"/>
+                  <w:color w:val="000000" w:themeColor="text1"/>
+                  <w:sz w:val="28"/>
+                  <w:szCs w:val="28"/>
+                  <w:lang w:val="en-US"/>
+                </w:rPr>
+                <m:t>y</m:t>
+              </m:r>
+            </m:e>
+            <m:sub>
+              <m:r>
+                <w:rPr>
+                  <w:rFonts w:ascii="Cambria Math" w:eastAsiaTheme="majorEastAsia" w:hAnsi="Cambria Math" w:cs="Times New Roman"/>
+                  <w:color w:val="000000" w:themeColor="text1"/>
+                  <w:sz w:val="28"/>
+                  <w:szCs w:val="28"/>
+                  <w:lang w:val="en-US"/>
+                </w:rPr>
+                <m:t>1</m:t>
+              </m:r>
+            </m:sub>
+          </m:sSub>
+          <m:r>
+            <w:rPr>
+              <w:rFonts w:ascii="Cambria Math" w:eastAsiaTheme="majorEastAsia" w:hAnsi="Cambria Math" w:cs="Times New Roman"/>
+              <w:color w:val="000000" w:themeColor="text1"/>
+              <w:sz w:val="28"/>
+              <w:szCs w:val="28"/>
+              <w:lang w:val="en-US"/>
+            </w:rPr>
+            <m:t>+</m:t>
+          </m:r>
+          <m:sSub>
+            <m:sSubPr>
+              <m:ctrlPr>
+                <w:rPr>
+                  <w:rFonts w:ascii="Cambria Math" w:eastAsiaTheme="majorEastAsia" w:hAnsi="Cambria Math" w:cs="Times New Roman"/>
+                  <w:i/>
+                  <w:iCs/>
+                  <w:color w:val="000000" w:themeColor="text1"/>
+                  <w:sz w:val="28"/>
+                  <w:szCs w:val="28"/>
+                  <w:lang w:val="en-US"/>
+                </w:rPr>
+              </m:ctrlPr>
+            </m:sSubPr>
+            <m:e>
+              <m:r>
+                <w:rPr>
+                  <w:rFonts w:ascii="Cambria Math" w:eastAsiaTheme="majorEastAsia" w:hAnsi="Cambria Math" w:cs="Times New Roman"/>
+                  <w:color w:val="000000" w:themeColor="text1"/>
+                  <w:sz w:val="28"/>
+                  <w:szCs w:val="28"/>
+                  <w:lang w:val="en-US"/>
+                </w:rPr>
+                <m:t>h</m:t>
+              </m:r>
+            </m:e>
+            <m:sub>
+              <m:r>
+                <w:rPr>
+                  <w:rFonts w:ascii="Cambria Math" w:eastAsiaTheme="majorEastAsia" w:hAnsi="Cambria Math" w:cs="Times New Roman"/>
+                  <w:color w:val="000000" w:themeColor="text1"/>
+                  <w:sz w:val="28"/>
+                  <w:szCs w:val="28"/>
+                  <w:lang w:val="en-US"/>
+                </w:rPr>
+                <m:t>1</m:t>
+              </m:r>
+            </m:sub>
+          </m:sSub>
+          <m:f>
+            <m:fPr>
+              <m:ctrlPr>
+                <w:rPr>
+                  <w:rFonts w:ascii="Cambria Math" w:eastAsiaTheme="majorEastAsia" w:hAnsi="Cambria Math" w:cs="Times New Roman"/>
+                  <w:i/>
+                  <w:iCs/>
+                  <w:color w:val="000000" w:themeColor="text1"/>
+                  <w:sz w:val="28"/>
+                  <w:szCs w:val="28"/>
+                  <w:lang w:val="en-US"/>
+                </w:rPr>
+              </m:ctrlPr>
+            </m:fPr>
+            <m:num>
+              <m:sSub>
+                <m:sSubPr>
+                  <m:ctrlPr>
+                    <w:rPr>
+                      <w:rFonts w:ascii="Cambria Math" w:eastAsiaTheme="majorEastAsia" w:hAnsi="Cambria Math" w:cs="Times New Roman"/>
+                      <w:i/>
+                      <w:iCs/>
+                      <w:color w:val="000000" w:themeColor="text1"/>
+                      <w:sz w:val="28"/>
+                      <w:szCs w:val="28"/>
+                      <w:lang w:val="en-US"/>
+                    </w:rPr>
+                  </m:ctrlPr>
+                </m:sSubPr>
+                <m:e>
+                  <m:r>
+                    <w:rPr>
+                      <w:rFonts w:ascii="Cambria Math" w:eastAsiaTheme="majorEastAsia" w:hAnsi="Cambria Math" w:cs="Times New Roman"/>
+                      <w:color w:val="000000" w:themeColor="text1"/>
+                      <w:sz w:val="28"/>
+                      <w:szCs w:val="28"/>
+                      <w:lang w:val="en-US"/>
+                    </w:rPr>
+                    <m:t>n</m:t>
+                  </m:r>
+                </m:e>
+                <m:sub>
+                  <m:r>
+                    <w:rPr>
+                      <w:rFonts w:ascii="Cambria Math" w:eastAsiaTheme="majorEastAsia" w:hAnsi="Cambria Math" w:cs="Times New Roman"/>
+                      <w:color w:val="000000" w:themeColor="text1"/>
+                      <w:sz w:val="28"/>
+                      <w:szCs w:val="28"/>
+                      <w:lang w:val="en-US"/>
+                    </w:rPr>
+                    <m:t>1</m:t>
+                  </m:r>
+                </m:sub>
+              </m:sSub>
+            </m:num>
+            <m:den>
+              <m:d>
+                <m:dPr>
+                  <m:ctrlPr>
+                    <w:rPr>
+                      <w:rFonts w:ascii="Cambria Math" w:eastAsiaTheme="majorEastAsia" w:hAnsi="Cambria Math" w:cs="Times New Roman"/>
+                      <w:i/>
+                      <w:iCs/>
+                      <w:color w:val="000000" w:themeColor="text1"/>
+                      <w:sz w:val="28"/>
+                      <w:szCs w:val="28"/>
+                      <w:lang w:val="en-US"/>
+                    </w:rPr>
+                  </m:ctrlPr>
+                </m:dPr>
+                <m:e>
+                  <m:sSub>
+                    <m:sSubPr>
+                      <m:ctrlPr>
+                        <w:rPr>
+                          <w:rFonts w:ascii="Cambria Math" w:eastAsiaTheme="majorEastAsia" w:hAnsi="Cambria Math" w:cs="Times New Roman"/>
+                          <w:i/>
+                          <w:iCs/>
+                          <w:color w:val="000000" w:themeColor="text1"/>
+                          <w:sz w:val="28"/>
+                          <w:szCs w:val="28"/>
+                          <w:lang w:val="en-US"/>
+                        </w:rPr>
+                      </m:ctrlPr>
+                    </m:sSubPr>
+                    <m:e>
+                      <m:r>
+                        <w:rPr>
+                          <w:rFonts w:ascii="Cambria Math" w:eastAsiaTheme="majorEastAsia" w:hAnsi="Cambria Math" w:cs="Times New Roman"/>
+                          <w:color w:val="000000" w:themeColor="text1"/>
+                          <w:sz w:val="28"/>
+                          <w:szCs w:val="28"/>
+                          <w:lang w:val="en-US"/>
+                        </w:rPr>
+                        <m:t>n</m:t>
+                      </m:r>
+                    </m:e>
+                    <m:sub>
+                      <m:r>
+                        <w:rPr>
+                          <w:rFonts w:ascii="Cambria Math" w:eastAsiaTheme="majorEastAsia" w:hAnsi="Cambria Math" w:cs="Times New Roman"/>
+                          <w:color w:val="000000" w:themeColor="text1"/>
+                          <w:sz w:val="28"/>
+                          <w:szCs w:val="28"/>
+                          <w:lang w:val="en-US"/>
+                        </w:rPr>
+                        <m:t>1</m:t>
+                      </m:r>
+                    </m:sub>
+                  </m:sSub>
+                </m:e>
+              </m:d>
+              <m:r>
+                <w:rPr>
+                  <w:rFonts w:ascii="Cambria Math" w:eastAsiaTheme="majorEastAsia" w:hAnsi="Cambria Math" w:cs="Times New Roman"/>
+                  <w:color w:val="000000" w:themeColor="text1"/>
+                  <w:sz w:val="28"/>
+                  <w:szCs w:val="28"/>
+                  <w:lang w:val="en-US"/>
+                </w:rPr>
+                <m:t>+</m:t>
+              </m:r>
+              <m:d>
+                <m:dPr>
+                  <m:ctrlPr>
+                    <w:rPr>
+                      <w:rFonts w:ascii="Cambria Math" w:eastAsiaTheme="majorEastAsia" w:hAnsi="Cambria Math" w:cs="Times New Roman"/>
+                      <w:i/>
+                      <w:iCs/>
+                      <w:color w:val="000000" w:themeColor="text1"/>
+                      <w:sz w:val="28"/>
+                      <w:szCs w:val="28"/>
+                      <w:lang w:val="en-US"/>
+                    </w:rPr>
+                  </m:ctrlPr>
+                </m:dPr>
+                <m:e>
+                  <m:sSub>
+                    <m:sSubPr>
+                      <m:ctrlPr>
+                        <w:rPr>
+                          <w:rFonts w:ascii="Cambria Math" w:eastAsiaTheme="majorEastAsia" w:hAnsi="Cambria Math" w:cs="Times New Roman"/>
+                          <w:i/>
+                          <w:iCs/>
+                          <w:color w:val="000000" w:themeColor="text1"/>
+                          <w:sz w:val="28"/>
+                          <w:szCs w:val="28"/>
+                          <w:lang w:val="en-US"/>
+                        </w:rPr>
+                      </m:ctrlPr>
+                    </m:sSubPr>
+                    <m:e>
+                      <m:r>
+                        <w:rPr>
+                          <w:rFonts w:ascii="Cambria Math" w:eastAsiaTheme="majorEastAsia" w:hAnsi="Cambria Math" w:cs="Times New Roman"/>
+                          <w:color w:val="000000" w:themeColor="text1"/>
+                          <w:sz w:val="28"/>
+                          <w:szCs w:val="28"/>
+                          <w:lang w:val="en-US"/>
+                        </w:rPr>
+                        <m:t>n</m:t>
+                      </m:r>
+                    </m:e>
+                    <m:sub>
+                      <m:r>
+                        <w:rPr>
+                          <w:rFonts w:ascii="Cambria Math" w:eastAsiaTheme="majorEastAsia" w:hAnsi="Cambria Math" w:cs="Times New Roman"/>
+                          <w:color w:val="000000" w:themeColor="text1"/>
+                          <w:sz w:val="28"/>
+                          <w:szCs w:val="28"/>
+                          <w:lang w:val="en-US"/>
+                        </w:rPr>
+                        <m:t>1</m:t>
+                      </m:r>
+                    </m:sub>
+                  </m:sSub>
+                  <m:r>
+                    <w:rPr>
+                      <w:rFonts w:ascii="Cambria Math" w:eastAsiaTheme="majorEastAsia" w:hAnsi="Cambria Math" w:cs="Times New Roman"/>
+                      <w:color w:val="000000" w:themeColor="text1"/>
+                      <w:sz w:val="28"/>
+                      <w:szCs w:val="28"/>
+                      <w:lang w:val="en-US"/>
+                    </w:rPr>
+                    <m:t>-</m:t>
+                  </m:r>
+                  <m:sSub>
+                    <m:sSubPr>
+                      <m:ctrlPr>
+                        <w:rPr>
+                          <w:rFonts w:ascii="Cambria Math" w:eastAsiaTheme="majorEastAsia" w:hAnsi="Cambria Math" w:cs="Times New Roman"/>
+                          <w:i/>
+                          <w:iCs/>
+                          <w:color w:val="000000" w:themeColor="text1"/>
+                          <w:sz w:val="28"/>
+                          <w:szCs w:val="28"/>
+                          <w:lang w:val="en-US"/>
+                        </w:rPr>
+                      </m:ctrlPr>
+                    </m:sSubPr>
+                    <m:e>
+                      <m:r>
+                        <w:rPr>
+                          <w:rFonts w:ascii="Cambria Math" w:eastAsiaTheme="majorEastAsia" w:hAnsi="Cambria Math" w:cs="Times New Roman"/>
+                          <w:color w:val="000000" w:themeColor="text1"/>
+                          <w:sz w:val="28"/>
+                          <w:szCs w:val="28"/>
+                          <w:lang w:val="en-US"/>
+                        </w:rPr>
+                        <m:t>n</m:t>
+                      </m:r>
+                    </m:e>
+                    <m:sub>
+                      <m:r>
+                        <w:rPr>
+                          <w:rFonts w:ascii="Cambria Math" w:eastAsiaTheme="majorEastAsia" w:hAnsi="Cambria Math" w:cs="Times New Roman"/>
+                          <w:color w:val="000000" w:themeColor="text1"/>
+                          <w:sz w:val="28"/>
+                          <w:szCs w:val="28"/>
+                          <w:lang w:val="en-US"/>
+                        </w:rPr>
+                        <m:t>2</m:t>
+                      </m:r>
+                    </m:sub>
+                  </m:sSub>
+                </m:e>
+              </m:d>
+            </m:den>
+          </m:f>
+          <m:r>
+            <w:rPr>
+              <w:rFonts w:ascii="Cambria Math" w:eastAsiaTheme="majorEastAsia" w:hAnsi="Cambria Math" w:cs="Times New Roman"/>
+              <w:color w:val="000000" w:themeColor="text1"/>
+              <w:sz w:val="28"/>
+              <w:szCs w:val="28"/>
+              <w:lang w:val="en-US"/>
+            </w:rPr>
+            <m:t>=2,57+</m:t>
+          </m:r>
+          <m:r>
+            <w:rPr>
+              <w:rFonts w:ascii="Cambria Math" w:eastAsiaTheme="majorEastAsia" w:hAnsi="Cambria Math" w:cs="Times New Roman"/>
+              <w:color w:val="000000" w:themeColor="text1"/>
+              <w:sz w:val="28"/>
+              <w:szCs w:val="28"/>
+              <w:lang w:val="en-US"/>
+            </w:rPr>
+            <m:t>1,62</m:t>
+          </m:r>
+          <m:f>
+            <m:fPr>
+              <m:ctrlPr>
+                <w:rPr>
+                  <w:rFonts w:ascii="Cambria Math" w:eastAsiaTheme="majorEastAsia" w:hAnsi="Cambria Math" w:cs="Times New Roman"/>
+                  <w:i/>
+                  <w:iCs/>
+                  <w:color w:val="000000" w:themeColor="text1"/>
+                  <w:sz w:val="28"/>
+                  <w:szCs w:val="28"/>
+                  <w:lang w:val="en-US"/>
+                </w:rPr>
+              </m:ctrlPr>
+            </m:fPr>
+            <m:num>
+              <m:r>
+                <w:rPr>
+                  <w:rFonts w:ascii="Cambria Math" w:eastAsiaTheme="majorEastAsia" w:hAnsi="Cambria Math" w:cs="Times New Roman"/>
+                  <w:color w:val="000000" w:themeColor="text1"/>
+                  <w:sz w:val="28"/>
+                  <w:szCs w:val="28"/>
+                  <w:lang w:val="en-US"/>
+                </w:rPr>
+                <m:t>40</m:t>
+              </m:r>
+            </m:num>
+            <m:den>
+              <m:r>
+                <w:rPr>
+                  <w:rFonts w:ascii="Cambria Math" w:eastAsiaTheme="majorEastAsia" w:hAnsi="Cambria Math" w:cs="Times New Roman"/>
+                  <w:color w:val="000000" w:themeColor="text1"/>
+                  <w:sz w:val="28"/>
+                  <w:szCs w:val="28"/>
+                  <w:lang w:val="en-US"/>
+                </w:rPr>
+                <m:t>40+</m:t>
+              </m:r>
+              <m:d>
+                <m:dPr>
+                  <m:ctrlPr>
+                    <w:rPr>
+                      <w:rFonts w:ascii="Cambria Math" w:eastAsiaTheme="majorEastAsia" w:hAnsi="Cambria Math" w:cs="Times New Roman"/>
+                      <w:i/>
+                      <w:iCs/>
+                      <w:color w:val="000000" w:themeColor="text1"/>
+                      <w:sz w:val="28"/>
+                      <w:szCs w:val="28"/>
+                      <w:lang w:val="en-US"/>
+                    </w:rPr>
+                  </m:ctrlPr>
+                </m:dPr>
+                <m:e>
+                  <m:r>
+                    <w:rPr>
+                      <w:rFonts w:ascii="Cambria Math" w:eastAsiaTheme="majorEastAsia" w:hAnsi="Cambria Math" w:cs="Times New Roman"/>
+                      <w:color w:val="000000" w:themeColor="text1"/>
+                      <w:sz w:val="28"/>
+                      <w:szCs w:val="28"/>
+                      <w:lang w:val="en-US"/>
+                    </w:rPr>
+                    <m:t>40-24</m:t>
+                  </m:r>
+                </m:e>
+              </m:d>
+            </m:den>
+          </m:f>
+        </m:oMath>
+      </m:oMathPara>
+    </w:p>
+    <w:p>
+      <w:pPr>
+        <w:spacing w:line="240" w:lineRule="auto"/>
+        <w:rPr>
+          <w:rFonts w:ascii="Times New Roman" w:eastAsiaTheme="majorEastAsia" w:hAnsi="Times New Roman" w:cs="Times New Roman"/>
+          <w:i/>
+          <w:iCs/>
+          <w:color w:val="000000" w:themeColor="text1"/>
+          <w:sz w:val="28"/>
+          <w:szCs w:val="28"/>
+          <w:lang w:val="en-US"/>
+        </w:rPr>
+      </w:pPr>
+      <m:oMathPara>
+        <m:oMathParaPr>
+          <m:jc m:val="left"/>
+        </m:oMathParaPr>
+        <m:oMath>
+          <m:r>
+            <w:rPr>
+              <w:rFonts w:ascii="Cambria Math" w:eastAsiaTheme="majorEastAsia" w:hAnsi="Cambria Math" w:cs="Times New Roman"/>
+              <w:color w:val="000000" w:themeColor="text1"/>
+              <w:sz w:val="28"/>
+              <w:szCs w:val="28"/>
+              <w:lang w:val="en-US"/>
+            </w:rPr>
+            <m:t>≈</m:t>
+          </m:r>
+          <m:r>
+            <w:rPr>
+              <w:rFonts w:ascii="Cambria Math" w:eastAsiaTheme="majorEastAsia" w:hAnsi="Cambria Math" w:cs="Times New Roman"/>
+              <w:color w:val="000000" w:themeColor="text1"/>
+              <w:sz w:val="28"/>
+              <w:szCs w:val="28"/>
+              <w:lang w:val="en-US"/>
+            </w:rPr>
+            <m:t>3,72</m:t>
+          </m:r>
+          <m:r>
+            <w:rPr>
+              <w:rFonts w:ascii="Cambria Math" w:eastAsiaTheme="majorEastAsia" w:hAnsi="Cambria Math" w:cs="Times New Roman"/>
+              <w:color w:val="000000" w:themeColor="text1"/>
+              <w:sz w:val="28"/>
+              <w:szCs w:val="28"/>
+              <w:lang w:val="en-US"/>
+            </w:rPr>
+            <m:t>7</m:t>
+          </m:r>
+        </m:oMath>
+      </m:oMathPara>
+    </w:p>
+    <w:p>
+      <w:pPr>
+        <w:spacing w:line="240" w:lineRule="auto"/>
+        <w:rPr>
+          <w:rFonts w:ascii="Times New Roman" w:eastAsiaTheme="majorEastAsia" w:hAnsi="Times New Roman" w:cs="Times New Roman"/>
+          <w:iCs/>
+          <w:color w:val="000000" w:themeColor="text1"/>
+          <w:sz w:val="28"/>
+          <w:szCs w:val="28"/>
+          <w:lang w:val="ru-RU"/>
+        </w:rPr>
+      </w:pPr>
+      <w:r>
+        <w:rPr>
+          <w:rFonts w:ascii="Times New Roman" w:eastAsiaTheme="majorEastAsia" w:hAnsi="Times New Roman" w:cs="Times New Roman"/>
+          <w:iCs/>
+          <w:color w:val="000000" w:themeColor="text1"/>
+          <w:sz w:val="28"/>
+          <w:szCs w:val="28"/>
+          <w:lang w:val="uk-UA"/>
+        </w:rPr>
+        <w:drawing>
+          <wp:anchor distT="0" distB="0" distL="114300" distR="114300" simplePos="0" relativeHeight="251662336" behindDoc="1" locked="0" layoutInCell="1" allowOverlap="1" wp14:anchorId="0A684697" wp14:editId="71F6573E">
+            <wp:simplePos x="0" y="0"/>
+            <wp:positionH relativeFrom="column">
+              <wp:posOffset>1254868</wp:posOffset>
+            </wp:positionH>
+            <wp:positionV relativeFrom="paragraph">
+              <wp:posOffset>306070</wp:posOffset>
+            </wp:positionV>
+            <wp:extent cx="3083668" cy="2584186"/>
+            <wp:effectExtent l="0" t="0" r="2540" b="0"/>
+            <wp:wrapNone/>
+            <wp:docPr id="8" name="Picture 8"/>
+            <wp:cNvGraphicFramePr>
+              <a:graphicFrameLocks xmlns:a="http://schemas.openxmlformats.org/drawingml/2006/main" noChangeAspect="1"/>
+            </wp:cNvGraphicFramePr>
+            <a:graphic xmlns:a="http://schemas.openxmlformats.org/drawingml/2006/main">
+              <a:graphicData uri="http://schemas.openxmlformats.org/drawingml/2006/picture">
+                <pic:pic xmlns:pic="http://schemas.openxmlformats.org/drawingml/2006/picture">
+                  <pic:nvPicPr>
+                    <pic:cNvPr id="1" name=""/>
+                    <pic:cNvPicPr/>
+                  </pic:nvPicPr>
+                  <pic:blipFill>
+                    <a:blip r:embed="rId12" cstate="print">
+                      <a:extLst>
+                        <a:ext uri="{28A0092B-C50C-407E-A947-70E740481C1C}">
+                          <a14:useLocalDpi xmlns:a14="http://schemas.microsoft.com/office/drawing/2010/main" val="0"/>
+                        </a:ext>
+                      </a:extLst>
+                    </a:blip>
+                    <a:stretch>
+                      <a:fillRect/>
+                    </a:stretch>
+                  </pic:blipFill>
+                  <pic:spPr>
+                    <a:xfrm>
+                      <a:off x="0" y="0"/>
+                      <a:ext cx="3083668" cy="2584186"/>
+                    </a:xfrm>
+                    <a:prstGeom prst="rect">
+                      <a:avLst/>
+                    </a:prstGeom>
+                  </pic:spPr>
+                </pic:pic>
+              </a:graphicData>
+            </a:graphic>
+            <wp14:sizeRelH relativeFrom="page">
+              <wp14:pctWidth>0</wp14:pctWidth>
+            </wp14:sizeRelH>
+            <wp14:sizeRelV relativeFrom="page">
+              <wp14:pctHeight>0</wp14:pctHeight>
+            </wp14:sizeRelV>
+          </wp:anchor>
+        </w:drawing>
+      </w:r>
+      <w:r>
+        <w:rPr>
+          <w:rFonts w:ascii="Times New Roman" w:eastAsiaTheme="majorEastAsia" w:hAnsi="Times New Roman" w:cs="Times New Roman"/>
+          <w:iCs/>
+          <w:color w:val="000000" w:themeColor="text1"/>
+          <w:sz w:val="28"/>
+          <w:szCs w:val="28"/>
+          <w:lang w:val="uk-UA"/>
+        </w:rPr>
+        <w:t>Також обчислимо геометричним шляхом:</w:t>
+      </w:r>
+    </w:p>
+    <w:p>
+      <w:pPr>
+        <w:spacing w:line="240" w:lineRule="auto"/>
+        <w:rPr>
+          <w:rFonts w:ascii="Times New Roman" w:eastAsiaTheme="majorEastAsia" w:hAnsi="Times New Roman" w:cs="Times New Roman"/>
           <w:iCs/>
           <w:color w:val="000000" w:themeColor="text1"/>
           <w:sz w:val="28"/>
@@ -15489,6 +16336,2606 @@
           <w:lang w:val="uk-UA"/>
         </w:rPr>
       </w:pPr>
+    </w:p>
+    <w:p>
+      <w:pPr>
+        <w:spacing w:line="240" w:lineRule="auto"/>
+        <w:rPr>
+          <w:rFonts w:ascii="Times New Roman" w:eastAsiaTheme="majorEastAsia" w:hAnsi="Times New Roman" w:cs="Times New Roman"/>
+          <w:iCs/>
+          <w:color w:val="000000" w:themeColor="text1"/>
+          <w:sz w:val="28"/>
+          <w:szCs w:val="28"/>
+          <w:lang w:val="uk-UA"/>
+        </w:rPr>
+      </w:pPr>
+    </w:p>
+    <w:p>
+      <w:pPr>
+        <w:spacing w:line="240" w:lineRule="auto"/>
+        <w:rPr>
+          <w:rFonts w:ascii="Times New Roman" w:eastAsiaTheme="majorEastAsia" w:hAnsi="Times New Roman" w:cs="Times New Roman"/>
+          <w:iCs/>
+          <w:color w:val="000000" w:themeColor="text1"/>
+          <w:sz w:val="28"/>
+          <w:szCs w:val="28"/>
+          <w:lang w:val="uk-UA"/>
+        </w:rPr>
+      </w:pPr>
+    </w:p>
+    <w:p>
+      <w:pPr>
+        <w:spacing w:line="240" w:lineRule="auto"/>
+        <w:rPr>
+          <w:rFonts w:ascii="Times New Roman" w:eastAsiaTheme="majorEastAsia" w:hAnsi="Times New Roman" w:cs="Times New Roman"/>
+          <w:iCs/>
+          <w:color w:val="000000" w:themeColor="text1"/>
+          <w:sz w:val="28"/>
+          <w:szCs w:val="28"/>
+          <w:lang w:val="uk-UA"/>
+        </w:rPr>
+      </w:pPr>
+    </w:p>
+    <w:p>
+      <w:pPr>
+        <w:spacing w:line="240" w:lineRule="auto"/>
+        <w:rPr>
+          <w:rFonts w:ascii="Times New Roman" w:eastAsiaTheme="majorEastAsia" w:hAnsi="Times New Roman" w:cs="Times New Roman"/>
+          <w:iCs/>
+          <w:color w:val="000000" w:themeColor="text1"/>
+          <w:sz w:val="28"/>
+          <w:szCs w:val="28"/>
+          <w:lang w:val="uk-UA"/>
+        </w:rPr>
+      </w:pPr>
+      <w:r>
+        <w:rPr>
+          <w:rFonts w:ascii="Times New Roman" w:eastAsiaTheme="majorEastAsia" w:hAnsi="Times New Roman" w:cs="Times New Roman"/>
+          <w:iCs/>
+          <w:color w:val="000000" w:themeColor="text1"/>
+          <w:sz w:val="28"/>
+          <w:szCs w:val="28"/>
+          <w:lang w:val="uk-UA"/>
+        </w:rPr>
+        <w:t>Таким шляхом отримали:</w:t>
+      </w:r>
+    </w:p>
+    <w:p>
+      <w:pPr>
+        <w:spacing w:line="240" w:lineRule="auto"/>
+        <w:rPr>
+          <w:rFonts w:ascii="Times New Roman" w:eastAsiaTheme="majorEastAsia" w:hAnsi="Times New Roman" w:cs="Times New Roman"/>
+          <w:iCs/>
+          <w:color w:val="000000" w:themeColor="text1"/>
+          <w:sz w:val="28"/>
+          <w:szCs w:val="28"/>
+          <w:lang w:val="uk-UA"/>
+        </w:rPr>
+      </w:pPr>
+      <m:oMathPara>
+        <m:oMathParaPr>
+          <m:jc m:val="left"/>
+        </m:oMathParaPr>
+        <m:oMath>
+          <m:sSub>
+            <m:sSubPr>
+              <m:ctrlPr>
+                <w:rPr>
+                  <w:rFonts w:ascii="Cambria Math" w:eastAsiaTheme="majorEastAsia" w:hAnsi="Cambria Math" w:cs="Times New Roman"/>
+                  <w:i/>
+                  <w:iCs/>
+                  <w:color w:val="000000" w:themeColor="text1"/>
+                  <w:sz w:val="28"/>
+                  <w:szCs w:val="28"/>
+                  <w:lang w:val="uk-UA"/>
+                </w:rPr>
+              </m:ctrlPr>
+            </m:sSubPr>
+            <m:e>
+              <m:d>
+                <m:dPr>
+                  <m:ctrlPr>
+                    <w:rPr>
+                      <w:rFonts w:ascii="Cambria Math" w:eastAsiaTheme="majorEastAsia" w:hAnsi="Cambria Math" w:cs="Times New Roman"/>
+                      <w:i/>
+                      <w:iCs/>
+                      <w:color w:val="000000" w:themeColor="text1"/>
+                      <w:sz w:val="28"/>
+                      <w:szCs w:val="28"/>
+                      <w:lang w:val="uk-UA"/>
+                    </w:rPr>
+                  </m:ctrlPr>
+                </m:dPr>
+                <m:e>
+                  <m:r>
+                    <w:rPr>
+                      <w:rFonts w:ascii="Cambria Math" w:eastAsiaTheme="majorEastAsia" w:hAnsi="Cambria Math" w:cs="Times New Roman"/>
+                      <w:color w:val="000000" w:themeColor="text1"/>
+                      <w:sz w:val="28"/>
+                      <w:szCs w:val="28"/>
+                      <w:lang w:val="uk-UA"/>
+                    </w:rPr>
+                    <m:t>M</m:t>
+                  </m:r>
+                  <m:sSup>
+                    <m:sSupPr>
+                      <m:ctrlPr>
+                        <w:rPr>
+                          <w:rFonts w:ascii="Cambria Math" w:eastAsiaTheme="majorEastAsia" w:hAnsi="Cambria Math" w:cs="Times New Roman"/>
+                          <w:i/>
+                          <w:iCs/>
+                          <w:color w:val="000000" w:themeColor="text1"/>
+                          <w:sz w:val="28"/>
+                          <w:szCs w:val="28"/>
+                          <w:lang w:val="uk-UA"/>
+                        </w:rPr>
+                      </m:ctrlPr>
+                    </m:sSupPr>
+                    <m:e>
+                      <m:r>
+                        <w:rPr>
+                          <w:rFonts w:ascii="Cambria Math" w:eastAsiaTheme="majorEastAsia" w:hAnsi="Cambria Math" w:cs="Times New Roman"/>
+                          <w:color w:val="000000" w:themeColor="text1"/>
+                          <w:sz w:val="28"/>
+                          <w:szCs w:val="28"/>
+                          <w:lang w:val="uk-UA"/>
+                        </w:rPr>
+                        <m:t>o</m:t>
+                      </m:r>
+                    </m:e>
+                    <m:sup>
+                      <m:r>
+                        <w:rPr>
+                          <w:rFonts w:ascii="Cambria Math" w:eastAsiaTheme="majorEastAsia" w:hAnsi="Cambria Math" w:cs="Times New Roman"/>
+                          <w:color w:val="000000" w:themeColor="text1"/>
+                          <w:sz w:val="28"/>
+                          <w:szCs w:val="28"/>
+                          <w:lang w:val="uk-UA"/>
+                        </w:rPr>
+                        <m:t>*</m:t>
+                      </m:r>
+                    </m:sup>
+                  </m:sSup>
+                  <m:r>
+                    <w:rPr>
+                      <w:rFonts w:ascii="Cambria Math" w:eastAsiaTheme="majorEastAsia" w:hAnsi="Cambria Math" w:cs="Times New Roman"/>
+                      <w:color w:val="000000" w:themeColor="text1"/>
+                      <w:sz w:val="28"/>
+                      <w:szCs w:val="28"/>
+                      <w:lang w:val="uk-UA"/>
+                    </w:rPr>
+                    <m:t>ξ</m:t>
+                  </m:r>
+                </m:e>
+              </m:d>
+            </m:e>
+            <m:sub>
+              <m:r>
+                <w:rPr>
+                  <w:rFonts w:ascii="Cambria Math" w:eastAsiaTheme="majorEastAsia" w:hAnsi="Cambria Math" w:cs="Times New Roman"/>
+                  <w:color w:val="000000" w:themeColor="text1"/>
+                  <w:sz w:val="28"/>
+                  <w:szCs w:val="28"/>
+                  <w:lang w:val="uk-UA"/>
+                </w:rPr>
+                <m:t>зн</m:t>
+              </m:r>
+            </m:sub>
+          </m:sSub>
+          <m:r>
+            <w:rPr>
+              <w:rFonts w:ascii="Cambria Math" w:eastAsiaTheme="majorEastAsia" w:hAnsi="Cambria Math" w:cs="Times New Roman"/>
+              <w:color w:val="000000" w:themeColor="text1"/>
+              <w:sz w:val="28"/>
+              <w:szCs w:val="28"/>
+              <w:lang w:val="uk-UA"/>
+            </w:rPr>
+            <m:t>≈</m:t>
+          </m:r>
+          <m:r>
+            <w:rPr>
+              <w:rFonts w:ascii="Cambria Math" w:eastAsiaTheme="majorEastAsia" w:hAnsi="Cambria Math" w:cs="Times New Roman"/>
+              <w:color w:val="000000" w:themeColor="text1"/>
+              <w:sz w:val="28"/>
+              <w:szCs w:val="28"/>
+              <w:lang w:val="uk-UA"/>
+            </w:rPr>
+            <m:t>3,72</m:t>
+          </m:r>
+          <m:r>
+            <w:rPr>
+              <w:rFonts w:ascii="Cambria Math" w:eastAsiaTheme="majorEastAsia" w:hAnsi="Cambria Math" w:cs="Times New Roman"/>
+              <w:color w:val="000000" w:themeColor="text1"/>
+              <w:sz w:val="28"/>
+              <w:szCs w:val="28"/>
+              <w:lang w:val="uk-UA"/>
+            </w:rPr>
+            <m:t>6</m:t>
+          </m:r>
+        </m:oMath>
+      </m:oMathPara>
+    </w:p>
+    <w:p>
+      <w:pPr>
+        <w:spacing w:line="240" w:lineRule="auto"/>
+        <w:rPr>
+          <w:rFonts w:ascii="Times New Roman" w:eastAsiaTheme="majorEastAsia" w:hAnsi="Times New Roman" w:cs="Times New Roman"/>
+          <w:b/>
+          <w:bCs/>
+          <w:i/>
+          <w:color w:val="000000" w:themeColor="text1"/>
+          <w:sz w:val="28"/>
+          <w:szCs w:val="28"/>
+          <w:lang w:val="uk-UA"/>
+        </w:rPr>
+      </w:pPr>
+      <w:r>
+        <w:rPr>
+          <w:rFonts w:ascii="Times New Roman" w:eastAsiaTheme="majorEastAsia" w:hAnsi="Times New Roman" w:cs="Times New Roman"/>
+          <w:b/>
+          <w:bCs/>
+          <w:i/>
+          <w:color w:val="000000" w:themeColor="text1"/>
+          <w:sz w:val="28"/>
+          <w:szCs w:val="28"/>
+          <w:lang w:val="uk-UA"/>
+        </w:rPr>
+        <w:t>Вибіркова медіана</w:t>
+      </w:r>
+    </w:p>
+    <w:p>
+      <w:pPr>
+        <w:spacing w:line="240" w:lineRule="auto"/>
+        <w:rPr>
+          <w:rFonts w:ascii="Times New Roman" w:eastAsiaTheme="majorEastAsia" w:hAnsi="Times New Roman" w:cs="Times New Roman"/>
+          <w:iCs/>
+          <w:color w:val="000000" w:themeColor="text1"/>
+          <w:sz w:val="28"/>
+          <w:szCs w:val="28"/>
+          <w:lang w:val="uk-UA"/>
+        </w:rPr>
+      </w:pPr>
+      <w:r>
+        <w:rPr>
+          <w:rFonts w:ascii="Times New Roman" w:eastAsiaTheme="majorEastAsia" w:hAnsi="Times New Roman" w:cs="Times New Roman"/>
+          <w:iCs/>
+          <w:color w:val="000000" w:themeColor="text1"/>
+          <w:sz w:val="28"/>
+          <w:szCs w:val="28"/>
+          <w:lang w:val="uk-UA"/>
+        </w:rPr>
+        <w:t>Оскільки у нас ІВР, то:</w:t>
+      </w:r>
+    </w:p>
+    <w:p>
+      <w:pPr>
+        <w:spacing w:line="240" w:lineRule="auto"/>
+        <w:rPr>
+          <w:rFonts w:ascii="Times New Roman" w:eastAsiaTheme="majorEastAsia" w:hAnsi="Times New Roman" w:cs="Times New Roman"/>
+          <w:i/>
+          <w:iCs/>
+          <w:color w:val="000000" w:themeColor="text1"/>
+          <w:sz w:val="28"/>
+          <w:szCs w:val="28"/>
+          <w:lang w:val="uk-UA"/>
+        </w:rPr>
+      </w:pPr>
+      <m:oMathPara>
+        <m:oMathParaPr>
+          <m:jc m:val="left"/>
+        </m:oMathParaPr>
+        <m:oMath>
+          <m:sSub>
+            <m:sSubPr>
+              <m:ctrlPr>
+                <w:rPr>
+                  <w:rFonts w:ascii="Cambria Math" w:eastAsiaTheme="majorEastAsia" w:hAnsi="Cambria Math" w:cs="Times New Roman"/>
+                  <w:i/>
+                  <w:iCs/>
+                  <w:color w:val="000000" w:themeColor="text1"/>
+                  <w:sz w:val="28"/>
+                  <w:szCs w:val="28"/>
+                  <w:lang w:val="en-US"/>
+                </w:rPr>
+              </m:ctrlPr>
+            </m:sSubPr>
+            <m:e>
+              <m:d>
+                <m:dPr>
+                  <m:ctrlPr>
+                    <w:rPr>
+                      <w:rFonts w:ascii="Cambria Math" w:eastAsiaTheme="majorEastAsia" w:hAnsi="Cambria Math" w:cs="Times New Roman"/>
+                      <w:i/>
+                      <w:iCs/>
+                      <w:color w:val="000000" w:themeColor="text1"/>
+                      <w:sz w:val="28"/>
+                      <w:szCs w:val="28"/>
+                      <w:lang w:val="en-US"/>
+                    </w:rPr>
+                  </m:ctrlPr>
+                </m:dPr>
+                <m:e>
+                  <m:sSup>
+                    <m:sSupPr>
+                      <m:ctrlPr>
+                        <w:rPr>
+                          <w:rFonts w:ascii="Cambria Math" w:eastAsiaTheme="majorEastAsia" w:hAnsi="Cambria Math" w:cs="Times New Roman"/>
+                          <w:i/>
+                          <w:iCs/>
+                          <w:color w:val="000000" w:themeColor="text1"/>
+                          <w:sz w:val="28"/>
+                          <w:szCs w:val="28"/>
+                          <w:lang w:val="en-US"/>
+                        </w:rPr>
+                      </m:ctrlPr>
+                    </m:sSupPr>
+                    <m:e>
+                      <m:r>
+                        <w:rPr>
+                          <w:rFonts w:ascii="Cambria Math" w:eastAsiaTheme="majorEastAsia" w:hAnsi="Cambria Math" w:cs="Times New Roman"/>
+                          <w:color w:val="000000" w:themeColor="text1"/>
+                          <w:sz w:val="28"/>
+                          <w:szCs w:val="28"/>
+                          <w:lang w:val="en-US"/>
+                        </w:rPr>
+                        <m:t>Me</m:t>
+                      </m:r>
+                    </m:e>
+                    <m:sup>
+                      <m:r>
+                        <w:rPr>
+                          <w:rFonts w:ascii="Cambria Math" w:eastAsiaTheme="majorEastAsia" w:hAnsi="Cambria Math" w:cs="Times New Roman"/>
+                          <w:color w:val="000000" w:themeColor="text1"/>
+                          <w:sz w:val="28"/>
+                          <w:szCs w:val="28"/>
+                          <w:lang w:val="en-US"/>
+                        </w:rPr>
+                        <m:t>*</m:t>
+                      </m:r>
+                    </m:sup>
+                  </m:sSup>
+                  <m:r>
+                    <w:rPr>
+                      <w:rFonts w:ascii="Cambria Math" w:eastAsiaTheme="majorEastAsia" w:hAnsi="Cambria Math" w:cs="Times New Roman"/>
+                      <w:color w:val="000000" w:themeColor="text1"/>
+                      <w:sz w:val="28"/>
+                      <w:szCs w:val="28"/>
+                      <w:lang w:val="en-US"/>
+                    </w:rPr>
+                    <m:t>ξ</m:t>
+                  </m:r>
+                </m:e>
+              </m:d>
+              <m:ctrlPr>
+                <w:rPr>
+                  <w:rFonts w:ascii="Cambria Math" w:eastAsiaTheme="majorEastAsia" w:hAnsi="Cambria Math" w:cs="Times New Roman"/>
+                  <w:i/>
+                  <w:iCs/>
+                  <w:color w:val="000000" w:themeColor="text1"/>
+                  <w:sz w:val="28"/>
+                  <w:szCs w:val="28"/>
+                  <w:lang w:val="uk-UA"/>
+                </w:rPr>
+              </m:ctrlPr>
+            </m:e>
+            <m:sub>
+              <m:r>
+                <w:rPr>
+                  <w:rFonts w:ascii="Cambria Math" w:eastAsiaTheme="majorEastAsia" w:hAnsi="Cambria Math" w:cs="Times New Roman"/>
+                  <w:color w:val="000000" w:themeColor="text1"/>
+                  <w:sz w:val="28"/>
+                  <w:szCs w:val="28"/>
+                  <w:lang w:val="uk-UA"/>
+                </w:rPr>
+                <m:t>зн</m:t>
+              </m:r>
+            </m:sub>
+          </m:sSub>
+          <m:r>
+            <w:rPr>
+              <w:rFonts w:ascii="Cambria Math" w:eastAsiaTheme="majorEastAsia" w:hAnsi="Cambria Math" w:cs="Times New Roman"/>
+              <w:color w:val="000000" w:themeColor="text1"/>
+              <w:sz w:val="28"/>
+              <w:szCs w:val="28"/>
+              <w:lang w:val="en-US"/>
+            </w:rPr>
+            <m:t>=</m:t>
+          </m:r>
+          <m:sSub>
+            <m:sSubPr>
+              <m:ctrlPr>
+                <w:rPr>
+                  <w:rFonts w:ascii="Cambria Math" w:eastAsiaTheme="majorEastAsia" w:hAnsi="Cambria Math" w:cs="Times New Roman"/>
+                  <w:i/>
+                  <w:iCs/>
+                  <w:color w:val="000000" w:themeColor="text1"/>
+                  <w:sz w:val="28"/>
+                  <w:szCs w:val="28"/>
+                  <w:lang w:val="en-US"/>
+                </w:rPr>
+              </m:ctrlPr>
+            </m:sSubPr>
+            <m:e>
+              <m:r>
+                <w:rPr>
+                  <w:rFonts w:ascii="Cambria Math" w:eastAsiaTheme="majorEastAsia" w:hAnsi="Cambria Math" w:cs="Times New Roman"/>
+                  <w:color w:val="000000" w:themeColor="text1"/>
+                  <w:sz w:val="28"/>
+                  <w:szCs w:val="28"/>
+                  <w:lang w:val="en-US"/>
+                </w:rPr>
+                <m:t>y</m:t>
+              </m:r>
+            </m:e>
+            <m:sub>
+              <m:r>
+                <w:rPr>
+                  <w:rFonts w:ascii="Cambria Math" w:eastAsiaTheme="majorEastAsia" w:hAnsi="Cambria Math" w:cs="Times New Roman"/>
+                  <w:color w:val="000000" w:themeColor="text1"/>
+                  <w:sz w:val="28"/>
+                  <w:szCs w:val="28"/>
+                  <w:lang w:val="en-US"/>
+                </w:rPr>
+                <m:t>2</m:t>
+              </m:r>
+            </m:sub>
+          </m:sSub>
+          <m:r>
+            <w:rPr>
+              <w:rFonts w:ascii="Cambria Math" w:eastAsiaTheme="majorEastAsia" w:hAnsi="Cambria Math" w:cs="Times New Roman"/>
+              <w:color w:val="000000" w:themeColor="text1"/>
+              <w:sz w:val="28"/>
+              <w:szCs w:val="28"/>
+              <w:lang w:val="en-US"/>
+            </w:rPr>
+            <m:t>+</m:t>
+          </m:r>
+          <m:f>
+            <m:fPr>
+              <m:ctrlPr>
+                <w:rPr>
+                  <w:rFonts w:ascii="Cambria Math" w:eastAsiaTheme="majorEastAsia" w:hAnsi="Cambria Math" w:cs="Times New Roman"/>
+                  <w:i/>
+                  <w:iCs/>
+                  <w:color w:val="000000" w:themeColor="text1"/>
+                  <w:sz w:val="28"/>
+                  <w:szCs w:val="28"/>
+                  <w:lang w:val="en-US"/>
+                </w:rPr>
+              </m:ctrlPr>
+            </m:fPr>
+            <m:num>
+              <m:sSub>
+                <m:sSubPr>
+                  <m:ctrlPr>
+                    <w:rPr>
+                      <w:rFonts w:ascii="Cambria Math" w:eastAsiaTheme="majorEastAsia" w:hAnsi="Cambria Math" w:cs="Times New Roman"/>
+                      <w:i/>
+                      <w:iCs/>
+                      <w:color w:val="000000" w:themeColor="text1"/>
+                      <w:sz w:val="28"/>
+                      <w:szCs w:val="28"/>
+                      <w:lang w:val="en-US"/>
+                    </w:rPr>
+                  </m:ctrlPr>
+                </m:sSubPr>
+                <m:e>
+                  <m:r>
+                    <w:rPr>
+                      <w:rFonts w:ascii="Cambria Math" w:eastAsiaTheme="majorEastAsia" w:hAnsi="Cambria Math" w:cs="Times New Roman"/>
+                      <w:color w:val="000000" w:themeColor="text1"/>
+                      <w:sz w:val="28"/>
+                      <w:szCs w:val="28"/>
+                      <w:lang w:val="en-US"/>
+                    </w:rPr>
+                    <m:t>h</m:t>
+                  </m:r>
+                </m:e>
+                <m:sub>
+                  <m:r>
+                    <w:rPr>
+                      <w:rFonts w:ascii="Cambria Math" w:eastAsiaTheme="majorEastAsia" w:hAnsi="Cambria Math" w:cs="Times New Roman"/>
+                      <w:color w:val="000000" w:themeColor="text1"/>
+                      <w:sz w:val="28"/>
+                      <w:szCs w:val="28"/>
+                      <w:lang w:val="en-US"/>
+                    </w:rPr>
+                    <m:t>2</m:t>
+                  </m:r>
+                </m:sub>
+              </m:sSub>
+            </m:num>
+            <m:den>
+              <m:sSub>
+                <m:sSubPr>
+                  <m:ctrlPr>
+                    <w:rPr>
+                      <w:rFonts w:ascii="Cambria Math" w:eastAsiaTheme="majorEastAsia" w:hAnsi="Cambria Math" w:cs="Times New Roman"/>
+                      <w:i/>
+                      <w:iCs/>
+                      <w:color w:val="000000" w:themeColor="text1"/>
+                      <w:sz w:val="28"/>
+                      <w:szCs w:val="28"/>
+                      <w:lang w:val="en-US"/>
+                    </w:rPr>
+                  </m:ctrlPr>
+                </m:sSubPr>
+                <m:e>
+                  <m:r>
+                    <w:rPr>
+                      <w:rFonts w:ascii="Cambria Math" w:eastAsiaTheme="majorEastAsia" w:hAnsi="Cambria Math" w:cs="Times New Roman"/>
+                      <w:color w:val="000000" w:themeColor="text1"/>
+                      <w:sz w:val="28"/>
+                      <w:szCs w:val="28"/>
+                      <w:lang w:val="en-US"/>
+                    </w:rPr>
+                    <m:t>n</m:t>
+                  </m:r>
+                </m:e>
+                <m:sub>
+                  <m:r>
+                    <w:rPr>
+                      <w:rFonts w:ascii="Cambria Math" w:eastAsiaTheme="majorEastAsia" w:hAnsi="Cambria Math" w:cs="Times New Roman"/>
+                      <w:color w:val="000000" w:themeColor="text1"/>
+                      <w:sz w:val="28"/>
+                      <w:szCs w:val="28"/>
+                      <w:lang w:val="en-US"/>
+                    </w:rPr>
+                    <m:t>2</m:t>
+                  </m:r>
+                </m:sub>
+              </m:sSub>
+            </m:den>
+          </m:f>
+          <m:d>
+            <m:dPr>
+              <m:ctrlPr>
+                <w:rPr>
+                  <w:rFonts w:ascii="Cambria Math" w:eastAsiaTheme="majorEastAsia" w:hAnsi="Cambria Math" w:cs="Times New Roman"/>
+                  <w:i/>
+                  <w:iCs/>
+                  <w:color w:val="000000" w:themeColor="text1"/>
+                  <w:sz w:val="28"/>
+                  <w:szCs w:val="28"/>
+                  <w:lang w:val="en-US"/>
+                </w:rPr>
+              </m:ctrlPr>
+            </m:dPr>
+            <m:e>
+              <m:f>
+                <m:fPr>
+                  <m:ctrlPr>
+                    <w:rPr>
+                      <w:rFonts w:ascii="Cambria Math" w:eastAsiaTheme="majorEastAsia" w:hAnsi="Cambria Math" w:cs="Times New Roman"/>
+                      <w:i/>
+                      <w:iCs/>
+                      <w:color w:val="000000" w:themeColor="text1"/>
+                      <w:sz w:val="28"/>
+                      <w:szCs w:val="28"/>
+                      <w:lang w:val="en-US"/>
+                    </w:rPr>
+                  </m:ctrlPr>
+                </m:fPr>
+                <m:num>
+                  <m:r>
+                    <w:rPr>
+                      <w:rFonts w:ascii="Cambria Math" w:eastAsiaTheme="majorEastAsia" w:hAnsi="Cambria Math" w:cs="Times New Roman"/>
+                      <w:color w:val="000000" w:themeColor="text1"/>
+                      <w:sz w:val="28"/>
+                      <w:szCs w:val="28"/>
+                      <w:lang w:val="en-US"/>
+                    </w:rPr>
+                    <m:t>n</m:t>
+                  </m:r>
+                </m:num>
+                <m:den>
+                  <m:r>
+                    <w:rPr>
+                      <w:rFonts w:ascii="Cambria Math" w:eastAsiaTheme="majorEastAsia" w:hAnsi="Cambria Math" w:cs="Times New Roman"/>
+                      <w:color w:val="000000" w:themeColor="text1"/>
+                      <w:sz w:val="28"/>
+                      <w:szCs w:val="28"/>
+                      <w:lang w:val="en-US"/>
+                    </w:rPr>
+                    <m:t>2</m:t>
+                  </m:r>
+                </m:den>
+              </m:f>
+              <m:r>
+                <w:rPr>
+                  <w:rFonts w:ascii="Cambria Math" w:eastAsiaTheme="majorEastAsia" w:hAnsi="Cambria Math" w:cs="Times New Roman"/>
+                  <w:color w:val="000000" w:themeColor="text1"/>
+                  <w:sz w:val="28"/>
+                  <w:szCs w:val="28"/>
+                  <w:lang w:val="en-US"/>
+                </w:rPr>
+                <m:t>-</m:t>
+              </m:r>
+              <m:nary>
+                <m:naryPr>
+                  <m:chr m:val="∑"/>
+                  <m:limLoc m:val="undOvr"/>
+                  <m:ctrlPr>
+                    <w:rPr>
+                      <w:rFonts w:ascii="Cambria Math" w:eastAsiaTheme="majorEastAsia" w:hAnsi="Cambria Math" w:cs="Times New Roman"/>
+                      <w:i/>
+                      <w:iCs/>
+                      <w:color w:val="000000" w:themeColor="text1"/>
+                      <w:sz w:val="28"/>
+                      <w:szCs w:val="28"/>
+                      <w:lang w:val="en-US"/>
+                    </w:rPr>
+                  </m:ctrlPr>
+                </m:naryPr>
+                <m:sub>
+                  <m:r>
+                    <w:rPr>
+                      <w:rFonts w:ascii="Cambria Math" w:eastAsiaTheme="majorEastAsia" w:hAnsi="Cambria Math" w:cs="Times New Roman"/>
+                      <w:color w:val="000000" w:themeColor="text1"/>
+                      <w:sz w:val="28"/>
+                      <w:szCs w:val="28"/>
+                      <w:lang w:val="en-US"/>
+                    </w:rPr>
+                    <m:t>k=1</m:t>
+                  </m:r>
+                </m:sub>
+                <m:sup>
+                  <m:r>
+                    <w:rPr>
+                      <w:rFonts w:ascii="Cambria Math" w:eastAsiaTheme="majorEastAsia" w:hAnsi="Cambria Math" w:cs="Times New Roman"/>
+                      <w:color w:val="000000" w:themeColor="text1"/>
+                      <w:sz w:val="28"/>
+                      <w:szCs w:val="28"/>
+                      <w:lang w:val="en-US"/>
+                    </w:rPr>
+                    <m:t>2</m:t>
+                  </m:r>
+                </m:sup>
+                <m:e>
+                  <m:sSub>
+                    <m:sSubPr>
+                      <m:ctrlPr>
+                        <w:rPr>
+                          <w:rFonts w:ascii="Cambria Math" w:eastAsiaTheme="majorEastAsia" w:hAnsi="Cambria Math" w:cs="Times New Roman"/>
+                          <w:i/>
+                          <w:iCs/>
+                          <w:color w:val="000000" w:themeColor="text1"/>
+                          <w:sz w:val="28"/>
+                          <w:szCs w:val="28"/>
+                          <w:lang w:val="en-US"/>
+                        </w:rPr>
+                      </m:ctrlPr>
+                    </m:sSubPr>
+                    <m:e>
+                      <m:r>
+                        <w:rPr>
+                          <w:rFonts w:ascii="Cambria Math" w:eastAsiaTheme="majorEastAsia" w:hAnsi="Cambria Math" w:cs="Times New Roman"/>
+                          <w:color w:val="000000" w:themeColor="text1"/>
+                          <w:sz w:val="28"/>
+                          <w:szCs w:val="28"/>
+                          <w:lang w:val="en-US"/>
+                        </w:rPr>
+                        <m:t>n</m:t>
+                      </m:r>
+                    </m:e>
+                    <m:sub>
+                      <m:r>
+                        <w:rPr>
+                          <w:rFonts w:ascii="Cambria Math" w:eastAsiaTheme="majorEastAsia" w:hAnsi="Cambria Math" w:cs="Times New Roman"/>
+                          <w:color w:val="000000" w:themeColor="text1"/>
+                          <w:sz w:val="28"/>
+                          <w:szCs w:val="28"/>
+                          <w:lang w:val="en-US"/>
+                        </w:rPr>
+                        <m:t>k</m:t>
+                      </m:r>
+                    </m:sub>
+                  </m:sSub>
+                </m:e>
+              </m:nary>
+            </m:e>
+          </m:d>
+          <m:r>
+            <w:rPr>
+              <w:rFonts w:ascii="Cambria Math" w:eastAsiaTheme="majorEastAsia" w:hAnsi="Cambria Math" w:cs="Times New Roman"/>
+              <w:color w:val="000000" w:themeColor="text1"/>
+              <w:sz w:val="28"/>
+              <w:szCs w:val="28"/>
+              <w:lang w:val="en-US"/>
+            </w:rPr>
+            <m:t>=4,19+</m:t>
+          </m:r>
+          <m:f>
+            <m:fPr>
+              <m:ctrlPr>
+                <w:rPr>
+                  <w:rFonts w:ascii="Cambria Math" w:eastAsiaTheme="majorEastAsia" w:hAnsi="Cambria Math" w:cs="Times New Roman"/>
+                  <w:i/>
+                  <w:iCs/>
+                  <w:color w:val="000000" w:themeColor="text1"/>
+                  <w:sz w:val="28"/>
+                  <w:szCs w:val="28"/>
+                  <w:lang w:val="en-US"/>
+                </w:rPr>
+              </m:ctrlPr>
+            </m:fPr>
+            <m:num>
+              <m:r>
+                <w:rPr>
+                  <w:rFonts w:ascii="Cambria Math" w:eastAsiaTheme="majorEastAsia" w:hAnsi="Cambria Math" w:cs="Times New Roman"/>
+                  <w:color w:val="000000" w:themeColor="text1"/>
+                  <w:sz w:val="28"/>
+                  <w:szCs w:val="28"/>
+                  <w:lang w:val="en-US"/>
+                </w:rPr>
+                <m:t>1,62</m:t>
+              </m:r>
+            </m:num>
+            <m:den>
+              <m:r>
+                <w:rPr>
+                  <w:rFonts w:ascii="Cambria Math" w:eastAsiaTheme="majorEastAsia" w:hAnsi="Cambria Math" w:cs="Times New Roman"/>
+                  <w:color w:val="000000" w:themeColor="text1"/>
+                  <w:sz w:val="28"/>
+                  <w:szCs w:val="28"/>
+                  <w:lang w:val="en-US"/>
+                </w:rPr>
+                <m:t>24</m:t>
+              </m:r>
+            </m:den>
+          </m:f>
+          <m:d>
+            <m:dPr>
+              <m:ctrlPr>
+                <w:rPr>
+                  <w:rFonts w:ascii="Cambria Math" w:eastAsiaTheme="majorEastAsia" w:hAnsi="Cambria Math" w:cs="Times New Roman"/>
+                  <w:i/>
+                  <w:iCs/>
+                  <w:color w:val="000000" w:themeColor="text1"/>
+                  <w:sz w:val="28"/>
+                  <w:szCs w:val="28"/>
+                  <w:lang w:val="en-US"/>
+                </w:rPr>
+              </m:ctrlPr>
+            </m:dPr>
+            <m:e>
+              <m:f>
+                <m:fPr>
+                  <m:ctrlPr>
+                    <w:rPr>
+                      <w:rFonts w:ascii="Cambria Math" w:eastAsiaTheme="majorEastAsia" w:hAnsi="Cambria Math" w:cs="Times New Roman"/>
+                      <w:i/>
+                      <w:iCs/>
+                      <w:color w:val="000000" w:themeColor="text1"/>
+                      <w:sz w:val="28"/>
+                      <w:szCs w:val="28"/>
+                      <w:lang w:val="en-US"/>
+                    </w:rPr>
+                  </m:ctrlPr>
+                </m:fPr>
+                <m:num>
+                  <m:r>
+                    <w:rPr>
+                      <w:rFonts w:ascii="Cambria Math" w:eastAsiaTheme="majorEastAsia" w:hAnsi="Cambria Math" w:cs="Times New Roman"/>
+                      <w:color w:val="000000" w:themeColor="text1"/>
+                      <w:sz w:val="28"/>
+                      <w:szCs w:val="28"/>
+                      <w:lang w:val="en-US"/>
+                    </w:rPr>
+                    <m:t>100</m:t>
+                  </m:r>
+                </m:num>
+                <m:den>
+                  <m:r>
+                    <w:rPr>
+                      <w:rFonts w:ascii="Cambria Math" w:eastAsiaTheme="majorEastAsia" w:hAnsi="Cambria Math" w:cs="Times New Roman"/>
+                      <w:color w:val="000000" w:themeColor="text1"/>
+                      <w:sz w:val="28"/>
+                      <w:szCs w:val="28"/>
+                      <w:lang w:val="en-US"/>
+                    </w:rPr>
+                    <m:t>2</m:t>
+                  </m:r>
+                </m:den>
+              </m:f>
+              <m:r>
+                <w:rPr>
+                  <w:rFonts w:ascii="Cambria Math" w:eastAsiaTheme="majorEastAsia" w:hAnsi="Cambria Math" w:cs="Times New Roman"/>
+                  <w:color w:val="000000" w:themeColor="text1"/>
+                  <w:sz w:val="28"/>
+                  <w:szCs w:val="28"/>
+                  <w:lang w:val="en-US"/>
+                </w:rPr>
+                <m:t>-</m:t>
+              </m:r>
+              <m:r>
+                <w:rPr>
+                  <w:rFonts w:ascii="Cambria Math" w:eastAsiaTheme="majorEastAsia" w:hAnsi="Cambria Math" w:cs="Times New Roman"/>
+                  <w:color w:val="000000" w:themeColor="text1"/>
+                  <w:sz w:val="28"/>
+                  <w:szCs w:val="28"/>
+                  <w:lang w:val="en-US"/>
+                </w:rPr>
+                <m:t>40</m:t>
+              </m:r>
+            </m:e>
+          </m:d>
+          <m:r>
+            <w:rPr>
+              <w:rFonts w:ascii="Cambria Math" w:eastAsiaTheme="majorEastAsia" w:hAnsi="Cambria Math" w:cs="Times New Roman"/>
+              <w:color w:val="000000" w:themeColor="text1"/>
+              <w:sz w:val="28"/>
+              <w:szCs w:val="28"/>
+              <w:lang w:val="en-US"/>
+            </w:rPr>
+            <m:t>=4,865</m:t>
+          </m:r>
+          <m:r>
+            <w:rPr>
+              <w:rFonts w:ascii="Cambria Math" w:eastAsiaTheme="majorEastAsia" w:hAnsi="Cambria Math" w:cs="Times New Roman"/>
+              <w:color w:val="000000" w:themeColor="text1"/>
+              <w:sz w:val="28"/>
+              <w:szCs w:val="28"/>
+              <w:lang w:val="en-US"/>
+            </w:rPr>
+            <m:t xml:space="preserve"> </m:t>
+          </m:r>
+        </m:oMath>
+      </m:oMathPara>
+    </w:p>
+    <w:p>
+      <w:pPr>
+        <w:spacing w:line="240" w:lineRule="auto"/>
+        <w:rPr>
+          <w:rFonts w:ascii="Times New Roman" w:eastAsiaTheme="majorEastAsia" w:hAnsi="Times New Roman" w:cs="Times New Roman"/>
+          <w:iCs/>
+          <w:color w:val="000000" w:themeColor="text1"/>
+          <w:sz w:val="28"/>
+          <w:szCs w:val="28"/>
+          <w:lang w:val="uk-UA"/>
+        </w:rPr>
+      </w:pPr>
+      <w:r>
+        <w:rPr>
+          <w:rFonts w:ascii="Times New Roman" w:eastAsiaTheme="majorEastAsia" w:hAnsi="Times New Roman" w:cs="Times New Roman"/>
+          <w:iCs/>
+          <w:color w:val="000000" w:themeColor="text1"/>
+          <w:sz w:val="28"/>
+          <w:szCs w:val="28"/>
+          <w:lang w:val="uk-UA"/>
+        </w:rPr>
+        <w:t xml:space="preserve">Також знайдемо значення вибіркової медіани на нашій реалізації за допомогою кумулятивної кривої. Це буде абсциса точки, в якій </w:t>
+      </w:r>
+      <w:proofErr w:type="spellStart"/>
+      <w:r>
+        <w:rPr>
+          <w:rFonts w:ascii="Times New Roman" w:eastAsiaTheme="majorEastAsia" w:hAnsi="Times New Roman" w:cs="Times New Roman"/>
+          <w:iCs/>
+          <w:color w:val="000000" w:themeColor="text1"/>
+          <w:sz w:val="28"/>
+          <w:szCs w:val="28"/>
+          <w:lang w:val="uk-UA"/>
+        </w:rPr>
+        <w:t>кумулята</w:t>
+      </w:r>
+      <w:proofErr w:type="spellEnd"/>
+      <w:r>
+        <w:rPr>
+          <w:rFonts w:ascii="Times New Roman" w:eastAsiaTheme="majorEastAsia" w:hAnsi="Times New Roman" w:cs="Times New Roman"/>
+          <w:iCs/>
+          <w:color w:val="000000" w:themeColor="text1"/>
+          <w:sz w:val="28"/>
+          <w:szCs w:val="28"/>
+          <w:lang w:val="uk-UA"/>
+        </w:rPr>
+        <w:t xml:space="preserve"> набуває значення </w:t>
+      </w:r>
+      <m:oMath>
+        <m:r>
+          <w:rPr>
+            <w:rFonts w:ascii="Cambria Math" w:eastAsiaTheme="majorEastAsia" w:hAnsi="Cambria Math" w:cs="Times New Roman"/>
+            <w:color w:val="000000" w:themeColor="text1"/>
+            <w:sz w:val="28"/>
+            <w:szCs w:val="28"/>
+            <w:lang w:val="uk-UA"/>
+          </w:rPr>
+          <m:t>0</m:t>
+        </m:r>
+        <m:r>
+          <w:rPr>
+            <w:rFonts w:ascii="Cambria Math" w:eastAsiaTheme="majorEastAsia" w:hAnsi="Cambria Math" w:cs="Times New Roman"/>
+            <w:color w:val="000000" w:themeColor="text1"/>
+            <w:sz w:val="28"/>
+            <w:szCs w:val="28"/>
+            <w:lang w:val="ru-RU"/>
+          </w:rPr>
+          <m:t>,5</m:t>
+        </m:r>
+      </m:oMath>
+      <w:r>
+        <w:rPr>
+          <w:rFonts w:ascii="Times New Roman" w:eastAsiaTheme="majorEastAsia" w:hAnsi="Times New Roman" w:cs="Times New Roman"/>
+          <w:iCs/>
+          <w:color w:val="000000" w:themeColor="text1"/>
+          <w:sz w:val="28"/>
+          <w:szCs w:val="28"/>
+          <w:lang w:val="ru-RU"/>
+        </w:rPr>
+        <w:t xml:space="preserve">. </w:t>
+      </w:r>
+      <w:r>
+        <w:rPr>
+          <w:rFonts w:ascii="Times New Roman" w:eastAsiaTheme="majorEastAsia" w:hAnsi="Times New Roman" w:cs="Times New Roman"/>
+          <w:iCs/>
+          <w:color w:val="000000" w:themeColor="text1"/>
+          <w:sz w:val="28"/>
+          <w:szCs w:val="28"/>
+          <w:lang w:val="uk-UA"/>
+        </w:rPr>
+        <w:t xml:space="preserve">Оскільки </w:t>
+      </w:r>
+      <w:proofErr w:type="spellStart"/>
+      <w:r>
+        <w:rPr>
+          <w:rFonts w:ascii="Times New Roman" w:eastAsiaTheme="majorEastAsia" w:hAnsi="Times New Roman" w:cs="Times New Roman"/>
+          <w:iCs/>
+          <w:color w:val="000000" w:themeColor="text1"/>
+          <w:sz w:val="28"/>
+          <w:szCs w:val="28"/>
+          <w:lang w:val="uk-UA"/>
+        </w:rPr>
+        <w:t>кумулята</w:t>
+      </w:r>
+      <w:proofErr w:type="spellEnd"/>
+      <w:r>
+        <w:rPr>
+          <w:rFonts w:ascii="Times New Roman" w:eastAsiaTheme="majorEastAsia" w:hAnsi="Times New Roman" w:cs="Times New Roman"/>
+          <w:iCs/>
+          <w:color w:val="000000" w:themeColor="text1"/>
+          <w:sz w:val="28"/>
+          <w:szCs w:val="28"/>
+          <w:lang w:val="uk-UA"/>
+        </w:rPr>
+        <w:t xml:space="preserve"> є аналогом </w:t>
+      </w:r>
+      <w:r>
+        <w:rPr>
+          <w:rFonts w:ascii="Times New Roman" w:eastAsiaTheme="majorEastAsia" w:hAnsi="Times New Roman" w:cs="Times New Roman"/>
+          <w:iCs/>
+          <w:color w:val="000000" w:themeColor="text1"/>
+          <w:sz w:val="28"/>
+          <w:szCs w:val="28"/>
+          <w:lang w:val="uk-UA"/>
+        </w:rPr>
+        <w:t xml:space="preserve">функції розподілу, а медіана це абсциса точки в якій функція розподілу набуває значення </w:t>
+      </w:r>
+      <m:oMath>
+        <m:r>
+          <w:rPr>
+            <w:rFonts w:ascii="Cambria Math" w:eastAsiaTheme="majorEastAsia" w:hAnsi="Cambria Math" w:cs="Times New Roman"/>
+            <w:color w:val="000000" w:themeColor="text1"/>
+            <w:sz w:val="28"/>
+            <w:szCs w:val="28"/>
+            <w:lang w:val="uk-UA"/>
+          </w:rPr>
+          <m:t>0,5</m:t>
+        </m:r>
+      </m:oMath>
+      <w:r>
+        <w:rPr>
+          <w:rFonts w:ascii="Times New Roman" w:eastAsiaTheme="majorEastAsia" w:hAnsi="Times New Roman" w:cs="Times New Roman"/>
+          <w:iCs/>
+          <w:color w:val="000000" w:themeColor="text1"/>
+          <w:sz w:val="28"/>
+          <w:szCs w:val="28"/>
+          <w:lang w:val="uk-UA"/>
+        </w:rPr>
+        <w:t>.</w:t>
+      </w:r>
+    </w:p>
+    <w:p>
+      <w:pPr>
+        <w:spacing w:line="240" w:lineRule="auto"/>
+        <w:rPr>
+          <w:rFonts w:ascii="Times New Roman" w:eastAsiaTheme="majorEastAsia" w:hAnsi="Times New Roman" w:cs="Times New Roman"/>
+          <w:iCs/>
+          <w:color w:val="000000" w:themeColor="text1"/>
+          <w:sz w:val="28"/>
+          <w:szCs w:val="28"/>
+          <w:lang w:val="uk-UA"/>
+        </w:rPr>
+      </w:pPr>
+      <w:r>
+        <w:rPr>
+          <w:rFonts w:ascii="Times New Roman" w:eastAsiaTheme="majorEastAsia" w:hAnsi="Times New Roman" w:cs="Times New Roman"/>
+          <w:iCs/>
+          <w:color w:val="000000" w:themeColor="text1"/>
+          <w:sz w:val="28"/>
+          <w:szCs w:val="28"/>
+          <w:lang w:val="uk-UA"/>
+        </w:rPr>
+        <w:t xml:space="preserve">Таким чином маємо: </w:t>
+      </w:r>
+      <m:oMath>
+        <m:sSub>
+          <m:sSubPr>
+            <m:ctrlPr>
+              <w:rPr>
+                <w:rFonts w:ascii="Cambria Math" w:eastAsiaTheme="majorEastAsia" w:hAnsi="Cambria Math" w:cs="Times New Roman"/>
+                <w:i/>
+                <w:iCs/>
+                <w:color w:val="000000" w:themeColor="text1"/>
+                <w:sz w:val="28"/>
+                <w:szCs w:val="28"/>
+                <w:lang w:val="en-US"/>
+              </w:rPr>
+            </m:ctrlPr>
+          </m:sSubPr>
+          <m:e>
+            <m:d>
+              <m:dPr>
+                <m:ctrlPr>
+                  <w:rPr>
+                    <w:rFonts w:ascii="Cambria Math" w:eastAsiaTheme="majorEastAsia" w:hAnsi="Cambria Math" w:cs="Times New Roman"/>
+                    <w:i/>
+                    <w:iCs/>
+                    <w:color w:val="000000" w:themeColor="text1"/>
+                    <w:sz w:val="28"/>
+                    <w:szCs w:val="28"/>
+                    <w:lang w:val="en-US"/>
+                  </w:rPr>
+                </m:ctrlPr>
+              </m:dPr>
+              <m:e>
+                <m:sSup>
+                  <m:sSupPr>
+                    <m:ctrlPr>
+                      <w:rPr>
+                        <w:rFonts w:ascii="Cambria Math" w:eastAsiaTheme="majorEastAsia" w:hAnsi="Cambria Math" w:cs="Times New Roman"/>
+                        <w:i/>
+                        <w:iCs/>
+                        <w:color w:val="000000" w:themeColor="text1"/>
+                        <w:sz w:val="28"/>
+                        <w:szCs w:val="28"/>
+                        <w:lang w:val="en-US"/>
+                      </w:rPr>
+                    </m:ctrlPr>
+                  </m:sSupPr>
+                  <m:e>
+                    <m:r>
+                      <w:rPr>
+                        <w:rFonts w:ascii="Cambria Math" w:eastAsiaTheme="majorEastAsia" w:hAnsi="Cambria Math" w:cs="Times New Roman"/>
+                        <w:color w:val="000000" w:themeColor="text1"/>
+                        <w:sz w:val="28"/>
+                        <w:szCs w:val="28"/>
+                        <w:lang w:val="en-US"/>
+                      </w:rPr>
+                      <m:t>Me</m:t>
+                    </m:r>
+                  </m:e>
+                  <m:sup>
+                    <m:r>
+                      <w:rPr>
+                        <w:rFonts w:ascii="Cambria Math" w:eastAsiaTheme="majorEastAsia" w:hAnsi="Cambria Math" w:cs="Times New Roman"/>
+                        <w:color w:val="000000" w:themeColor="text1"/>
+                        <w:sz w:val="28"/>
+                        <w:szCs w:val="28"/>
+                        <w:lang w:val="en-US"/>
+                      </w:rPr>
+                      <m:t>*</m:t>
+                    </m:r>
+                  </m:sup>
+                </m:sSup>
+                <m:r>
+                  <w:rPr>
+                    <w:rFonts w:ascii="Cambria Math" w:eastAsiaTheme="majorEastAsia" w:hAnsi="Cambria Math" w:cs="Times New Roman"/>
+                    <w:color w:val="000000" w:themeColor="text1"/>
+                    <w:sz w:val="28"/>
+                    <w:szCs w:val="28"/>
+                    <w:lang w:val="en-US"/>
+                  </w:rPr>
+                  <m:t>ξ</m:t>
+                </m:r>
+              </m:e>
+            </m:d>
+            <m:ctrlPr>
+              <w:rPr>
+                <w:rFonts w:ascii="Cambria Math" w:eastAsiaTheme="majorEastAsia" w:hAnsi="Cambria Math" w:cs="Times New Roman"/>
+                <w:i/>
+                <w:iCs/>
+                <w:color w:val="000000" w:themeColor="text1"/>
+                <w:sz w:val="28"/>
+                <w:szCs w:val="28"/>
+                <w:lang w:val="uk-UA"/>
+              </w:rPr>
+            </m:ctrlPr>
+          </m:e>
+          <m:sub>
+            <m:r>
+              <w:rPr>
+                <w:rFonts w:ascii="Cambria Math" w:eastAsiaTheme="majorEastAsia" w:hAnsi="Cambria Math" w:cs="Times New Roman"/>
+                <w:color w:val="000000" w:themeColor="text1"/>
+                <w:sz w:val="28"/>
+                <w:szCs w:val="28"/>
+                <w:lang w:val="uk-UA"/>
+              </w:rPr>
+              <m:t>зн</m:t>
+            </m:r>
+          </m:sub>
+        </m:sSub>
+        <m:r>
+          <w:rPr>
+            <w:rFonts w:ascii="Cambria Math" w:eastAsiaTheme="majorEastAsia" w:hAnsi="Cambria Math" w:cs="Times New Roman"/>
+            <w:color w:val="000000" w:themeColor="text1"/>
+            <w:sz w:val="28"/>
+            <w:szCs w:val="28"/>
+            <w:lang w:val="en-US"/>
+          </w:rPr>
+          <m:t>=4,865</m:t>
+        </m:r>
+      </m:oMath>
+    </w:p>
+    <w:p>
+      <w:pPr>
+        <w:spacing w:line="240" w:lineRule="auto"/>
+        <w:rPr>
+          <w:rFonts w:ascii="Times New Roman" w:eastAsiaTheme="majorEastAsia" w:hAnsi="Times New Roman" w:cs="Times New Roman"/>
+          <w:iCs/>
+          <w:color w:val="000000" w:themeColor="text1"/>
+          <w:sz w:val="28"/>
+          <w:szCs w:val="28"/>
+          <w:lang w:val="uk-UA"/>
+        </w:rPr>
+      </w:pPr>
+      <w:r>
+        <w:rPr>
+          <w:rFonts w:ascii="Times New Roman" w:eastAsiaTheme="majorEastAsia" w:hAnsi="Times New Roman" w:cs="Times New Roman"/>
+          <w:iCs/>
+          <w:color w:val="000000" w:themeColor="text1"/>
+          <w:sz w:val="28"/>
+          <w:szCs w:val="28"/>
+          <w:lang w:val="uk-UA"/>
+        </w:rPr>
+        <w:t xml:space="preserve">Також можемо обрахувати </w:t>
+      </w:r>
+      <w:r>
+        <w:rPr>
+          <w:rFonts w:ascii="Times New Roman" w:eastAsiaTheme="majorEastAsia" w:hAnsi="Times New Roman" w:cs="Times New Roman"/>
+          <w:iCs/>
+          <w:color w:val="000000" w:themeColor="text1"/>
+          <w:sz w:val="28"/>
+          <w:szCs w:val="28"/>
+          <w:lang w:val="uk-UA"/>
+        </w:rPr>
+        <w:t xml:space="preserve">значення </w:t>
+      </w:r>
+      <w:r>
+        <w:rPr>
+          <w:rFonts w:ascii="Times New Roman" w:eastAsiaTheme="majorEastAsia" w:hAnsi="Times New Roman" w:cs="Times New Roman"/>
+          <w:iCs/>
+          <w:color w:val="000000" w:themeColor="text1"/>
+          <w:sz w:val="28"/>
+          <w:szCs w:val="28"/>
+          <w:lang w:val="uk-UA"/>
+        </w:rPr>
+        <w:t>медіан</w:t>
+      </w:r>
+      <w:r>
+        <w:rPr>
+          <w:rFonts w:ascii="Times New Roman" w:eastAsiaTheme="majorEastAsia" w:hAnsi="Times New Roman" w:cs="Times New Roman"/>
+          <w:iCs/>
+          <w:color w:val="000000" w:themeColor="text1"/>
+          <w:sz w:val="28"/>
+          <w:szCs w:val="28"/>
+          <w:lang w:val="uk-UA"/>
+        </w:rPr>
+        <w:t>и</w:t>
+      </w:r>
+      <w:r>
+        <w:rPr>
+          <w:rFonts w:ascii="Times New Roman" w:eastAsiaTheme="majorEastAsia" w:hAnsi="Times New Roman" w:cs="Times New Roman"/>
+          <w:iCs/>
+          <w:color w:val="000000" w:themeColor="text1"/>
+          <w:sz w:val="28"/>
+          <w:szCs w:val="28"/>
+          <w:lang w:val="uk-UA"/>
+        </w:rPr>
+        <w:t xml:space="preserve"> як серединне значення нашої відсортованої конкретної реалізації</w:t>
+      </w:r>
+      <w:r>
+        <w:rPr>
+          <w:rFonts w:ascii="Times New Roman" w:eastAsiaTheme="majorEastAsia" w:hAnsi="Times New Roman" w:cs="Times New Roman"/>
+          <w:iCs/>
+          <w:color w:val="000000" w:themeColor="text1"/>
+          <w:sz w:val="28"/>
+          <w:szCs w:val="28"/>
+          <w:lang w:val="uk-UA"/>
+        </w:rPr>
+        <w:t>:</w:t>
+      </w:r>
+    </w:p>
+    <w:p>
+      <w:pPr>
+        <w:spacing w:line="240" w:lineRule="auto"/>
+        <w:rPr>
+          <w:rFonts w:ascii="Times New Roman" w:eastAsiaTheme="majorEastAsia" w:hAnsi="Times New Roman" w:cs="Times New Roman"/>
+          <w:iCs/>
+          <w:color w:val="000000" w:themeColor="text1"/>
+          <w:sz w:val="28"/>
+          <w:szCs w:val="28"/>
+          <w:lang w:val="uk-UA"/>
+        </w:rPr>
+      </w:pPr>
+      <m:oMathPara>
+        <m:oMathParaPr>
+          <m:jc m:val="left"/>
+        </m:oMathParaPr>
+        <m:oMath>
+          <m:sSub>
+            <m:sSubPr>
+              <m:ctrlPr>
+                <w:rPr>
+                  <w:rFonts w:ascii="Cambria Math" w:eastAsiaTheme="majorEastAsia" w:hAnsi="Cambria Math" w:cs="Times New Roman"/>
+                  <w:i/>
+                  <w:iCs/>
+                  <w:color w:val="000000" w:themeColor="text1"/>
+                  <w:sz w:val="28"/>
+                  <w:szCs w:val="28"/>
+                  <w:lang w:val="en-US"/>
+                </w:rPr>
+              </m:ctrlPr>
+            </m:sSubPr>
+            <m:e>
+              <m:d>
+                <m:dPr>
+                  <m:ctrlPr>
+                    <w:rPr>
+                      <w:rFonts w:ascii="Cambria Math" w:eastAsiaTheme="majorEastAsia" w:hAnsi="Cambria Math" w:cs="Times New Roman"/>
+                      <w:i/>
+                      <w:iCs/>
+                      <w:color w:val="000000" w:themeColor="text1"/>
+                      <w:sz w:val="28"/>
+                      <w:szCs w:val="28"/>
+                      <w:lang w:val="en-US"/>
+                    </w:rPr>
+                  </m:ctrlPr>
+                </m:dPr>
+                <m:e>
+                  <m:sSup>
+                    <m:sSupPr>
+                      <m:ctrlPr>
+                        <w:rPr>
+                          <w:rFonts w:ascii="Cambria Math" w:eastAsiaTheme="majorEastAsia" w:hAnsi="Cambria Math" w:cs="Times New Roman"/>
+                          <w:i/>
+                          <w:iCs/>
+                          <w:color w:val="000000" w:themeColor="text1"/>
+                          <w:sz w:val="28"/>
+                          <w:szCs w:val="28"/>
+                          <w:lang w:val="en-US"/>
+                        </w:rPr>
+                      </m:ctrlPr>
+                    </m:sSupPr>
+                    <m:e>
+                      <m:r>
+                        <w:rPr>
+                          <w:rFonts w:ascii="Cambria Math" w:eastAsiaTheme="majorEastAsia" w:hAnsi="Cambria Math" w:cs="Times New Roman"/>
+                          <w:color w:val="000000" w:themeColor="text1"/>
+                          <w:sz w:val="28"/>
+                          <w:szCs w:val="28"/>
+                          <w:lang w:val="en-US"/>
+                        </w:rPr>
+                        <m:t>Me</m:t>
+                      </m:r>
+                    </m:e>
+                    <m:sup>
+                      <m:r>
+                        <w:rPr>
+                          <w:rFonts w:ascii="Cambria Math" w:eastAsiaTheme="majorEastAsia" w:hAnsi="Cambria Math" w:cs="Times New Roman"/>
+                          <w:color w:val="000000" w:themeColor="text1"/>
+                          <w:sz w:val="28"/>
+                          <w:szCs w:val="28"/>
+                          <w:lang w:val="en-US"/>
+                        </w:rPr>
+                        <m:t>*</m:t>
+                      </m:r>
+                    </m:sup>
+                  </m:sSup>
+                  <m:r>
+                    <w:rPr>
+                      <w:rFonts w:ascii="Cambria Math" w:eastAsiaTheme="majorEastAsia" w:hAnsi="Cambria Math" w:cs="Times New Roman"/>
+                      <w:color w:val="000000" w:themeColor="text1"/>
+                      <w:sz w:val="28"/>
+                      <w:szCs w:val="28"/>
+                      <w:lang w:val="en-US"/>
+                    </w:rPr>
+                    <m:t>ξ</m:t>
+                  </m:r>
+                </m:e>
+              </m:d>
+              <m:ctrlPr>
+                <w:rPr>
+                  <w:rFonts w:ascii="Cambria Math" w:eastAsiaTheme="majorEastAsia" w:hAnsi="Cambria Math" w:cs="Times New Roman"/>
+                  <w:i/>
+                  <w:iCs/>
+                  <w:color w:val="000000" w:themeColor="text1"/>
+                  <w:sz w:val="28"/>
+                  <w:szCs w:val="28"/>
+                  <w:lang w:val="uk-UA"/>
+                </w:rPr>
+              </m:ctrlPr>
+            </m:e>
+            <m:sub>
+              <m:r>
+                <w:rPr>
+                  <w:rFonts w:ascii="Cambria Math" w:eastAsiaTheme="majorEastAsia" w:hAnsi="Cambria Math" w:cs="Times New Roman"/>
+                  <w:color w:val="000000" w:themeColor="text1"/>
+                  <w:sz w:val="28"/>
+                  <w:szCs w:val="28"/>
+                  <w:lang w:val="uk-UA"/>
+                </w:rPr>
+                <m:t>зн</m:t>
+              </m:r>
+            </m:sub>
+          </m:sSub>
+          <m:r>
+            <w:rPr>
+              <w:rFonts w:ascii="Cambria Math" w:eastAsiaTheme="majorEastAsia" w:hAnsi="Cambria Math" w:cs="Times New Roman"/>
+              <w:color w:val="000000" w:themeColor="text1"/>
+              <w:sz w:val="28"/>
+              <w:szCs w:val="28"/>
+              <w:lang w:val="en-US"/>
+            </w:rPr>
+            <m:t>=(</m:t>
+          </m:r>
+          <m:r>
+            <w:rPr>
+              <w:rFonts w:ascii="Cambria Math" w:eastAsiaTheme="majorEastAsia" w:hAnsi="Cambria Math" w:cs="Times New Roman"/>
+              <w:color w:val="000000" w:themeColor="text1"/>
+              <w:sz w:val="28"/>
+              <w:szCs w:val="28"/>
+              <w:lang w:val="en-US"/>
+            </w:rPr>
+            <m:t>4,67+4,7</m:t>
+          </m:r>
+          <m:r>
+            <w:rPr>
+              <w:rFonts w:ascii="Cambria Math" w:eastAsiaTheme="majorEastAsia" w:hAnsi="Cambria Math" w:cs="Times New Roman"/>
+              <w:color w:val="000000" w:themeColor="text1"/>
+              <w:sz w:val="28"/>
+              <w:szCs w:val="28"/>
+              <w:lang w:val="en-US"/>
+            </w:rPr>
+            <m:t>)/2 =4,68</m:t>
+          </m:r>
+          <m:r>
+            <w:rPr>
+              <w:rFonts w:ascii="Cambria Math" w:eastAsiaTheme="majorEastAsia" w:hAnsi="Cambria Math" w:cs="Times New Roman"/>
+              <w:color w:val="000000" w:themeColor="text1"/>
+              <w:sz w:val="28"/>
+              <w:szCs w:val="28"/>
+              <w:lang w:val="en-US"/>
+            </w:rPr>
+            <m:t>5</m:t>
+          </m:r>
+        </m:oMath>
+      </m:oMathPara>
+    </w:p>
+    <w:p>
+      <w:pPr>
+        <w:spacing w:line="240" w:lineRule="auto"/>
+        <w:rPr>
+          <w:rFonts w:ascii="Times New Roman" w:eastAsiaTheme="majorEastAsia" w:hAnsi="Times New Roman" w:cs="Times New Roman"/>
+          <w:b/>
+          <w:bCs/>
+          <w:i/>
+          <w:color w:val="000000" w:themeColor="text1"/>
+          <w:sz w:val="28"/>
+          <w:szCs w:val="28"/>
+          <w:lang w:val="uk-UA"/>
+        </w:rPr>
+      </w:pPr>
+      <w:r>
+        <w:rPr>
+          <w:rFonts w:ascii="Times New Roman" w:eastAsiaTheme="majorEastAsia" w:hAnsi="Times New Roman" w:cs="Times New Roman"/>
+          <w:b/>
+          <w:bCs/>
+          <w:i/>
+          <w:color w:val="000000" w:themeColor="text1"/>
+          <w:sz w:val="28"/>
+          <w:szCs w:val="28"/>
+          <w:lang w:val="uk-UA"/>
+        </w:rPr>
+        <w:lastRenderedPageBreak/>
+        <w:t>Вибіркова асиметрія</w:t>
+      </w:r>
+    </w:p>
+    <w:p>
+      <w:pPr>
+        <w:spacing w:line="240" w:lineRule="auto"/>
+        <w:rPr>
+          <w:rFonts w:ascii="Times New Roman" w:eastAsiaTheme="majorEastAsia" w:hAnsi="Times New Roman" w:cs="Times New Roman"/>
+          <w:iCs/>
+          <w:color w:val="000000" w:themeColor="text1"/>
+          <w:sz w:val="28"/>
+          <w:szCs w:val="28"/>
+          <w:lang w:val="en-US"/>
+        </w:rPr>
+      </w:pPr>
+      <m:oMathPara>
+        <m:oMathParaPr>
+          <m:jc m:val="left"/>
+        </m:oMathParaPr>
+        <m:oMath>
+          <m:sSup>
+            <m:sSupPr>
+              <m:ctrlPr>
+                <w:rPr>
+                  <w:rFonts w:ascii="Cambria Math" w:eastAsiaTheme="majorEastAsia" w:hAnsi="Cambria Math" w:cs="Times New Roman"/>
+                  <w:i/>
+                  <w:iCs/>
+                  <w:color w:val="000000" w:themeColor="text1"/>
+                  <w:sz w:val="28"/>
+                  <w:szCs w:val="28"/>
+                  <w:lang w:val="en-US"/>
+                </w:rPr>
+              </m:ctrlPr>
+            </m:sSupPr>
+            <m:e>
+              <m:r>
+                <w:rPr>
+                  <w:rFonts w:ascii="Cambria Math" w:eastAsiaTheme="majorEastAsia" w:hAnsi="Cambria Math" w:cs="Times New Roman"/>
+                  <w:color w:val="000000" w:themeColor="text1"/>
+                  <w:sz w:val="28"/>
+                  <w:szCs w:val="28"/>
+                  <w:lang w:val="en-US"/>
+                </w:rPr>
+                <m:t>As</m:t>
+              </m:r>
+            </m:e>
+            <m:sup>
+              <m:r>
+                <w:rPr>
+                  <w:rFonts w:ascii="Cambria Math" w:eastAsiaTheme="majorEastAsia" w:hAnsi="Cambria Math" w:cs="Times New Roman"/>
+                  <w:color w:val="000000" w:themeColor="text1"/>
+                  <w:sz w:val="28"/>
+                  <w:szCs w:val="28"/>
+                  <w:lang w:val="en-US"/>
+                </w:rPr>
+                <m:t>*</m:t>
+              </m:r>
+            </m:sup>
+          </m:sSup>
+          <m:r>
+            <w:rPr>
+              <w:rFonts w:ascii="Cambria Math" w:eastAsiaTheme="majorEastAsia" w:hAnsi="Cambria Math" w:cs="Times New Roman"/>
+              <w:color w:val="000000" w:themeColor="text1"/>
+              <w:sz w:val="28"/>
+              <w:szCs w:val="28"/>
+              <w:lang w:val="en-US"/>
+            </w:rPr>
+            <m:t>ξ=</m:t>
+          </m:r>
+          <m:f>
+            <m:fPr>
+              <m:ctrlPr>
+                <w:rPr>
+                  <w:rFonts w:ascii="Cambria Math" w:eastAsiaTheme="majorEastAsia" w:hAnsi="Cambria Math" w:cs="Times New Roman"/>
+                  <w:i/>
+                  <w:iCs/>
+                  <w:color w:val="000000" w:themeColor="text1"/>
+                  <w:sz w:val="28"/>
+                  <w:szCs w:val="28"/>
+                  <w:lang w:val="en-US"/>
+                </w:rPr>
+              </m:ctrlPr>
+            </m:fPr>
+            <m:num>
+              <m:f>
+                <m:fPr>
+                  <m:ctrlPr>
+                    <w:rPr>
+                      <w:rFonts w:ascii="Cambria Math" w:eastAsiaTheme="majorEastAsia" w:hAnsi="Cambria Math" w:cs="Times New Roman"/>
+                      <w:i/>
+                      <w:iCs/>
+                      <w:color w:val="000000" w:themeColor="text1"/>
+                      <w:sz w:val="28"/>
+                      <w:szCs w:val="28"/>
+                      <w:lang w:val="en-US"/>
+                    </w:rPr>
+                  </m:ctrlPr>
+                </m:fPr>
+                <m:num>
+                  <m:r>
+                    <w:rPr>
+                      <w:rFonts w:ascii="Cambria Math" w:eastAsiaTheme="majorEastAsia" w:hAnsi="Cambria Math" w:cs="Times New Roman"/>
+                      <w:color w:val="000000" w:themeColor="text1"/>
+                      <w:sz w:val="28"/>
+                      <w:szCs w:val="28"/>
+                      <w:lang w:val="en-US"/>
+                    </w:rPr>
+                    <m:t>1</m:t>
+                  </m:r>
+                </m:num>
+                <m:den>
+                  <m:r>
+                    <w:rPr>
+                      <w:rFonts w:ascii="Cambria Math" w:eastAsiaTheme="majorEastAsia" w:hAnsi="Cambria Math" w:cs="Times New Roman"/>
+                      <w:color w:val="000000" w:themeColor="text1"/>
+                      <w:sz w:val="28"/>
+                      <w:szCs w:val="28"/>
+                      <w:lang w:val="en-US"/>
+                    </w:rPr>
+                    <m:t>n</m:t>
+                  </m:r>
+                </m:den>
+              </m:f>
+              <m:nary>
+                <m:naryPr>
+                  <m:chr m:val="∑"/>
+                  <m:limLoc m:val="undOvr"/>
+                  <m:ctrlPr>
+                    <w:rPr>
+                      <w:rFonts w:ascii="Cambria Math" w:eastAsiaTheme="majorEastAsia" w:hAnsi="Cambria Math" w:cs="Times New Roman"/>
+                      <w:i/>
+                      <w:iCs/>
+                      <w:color w:val="000000" w:themeColor="text1"/>
+                      <w:sz w:val="28"/>
+                      <w:szCs w:val="28"/>
+                      <w:lang w:val="en-US"/>
+                    </w:rPr>
+                  </m:ctrlPr>
+                </m:naryPr>
+                <m:sub>
+                  <m:r>
+                    <w:rPr>
+                      <w:rFonts w:ascii="Cambria Math" w:eastAsiaTheme="majorEastAsia" w:hAnsi="Cambria Math" w:cs="Times New Roman"/>
+                      <w:color w:val="000000" w:themeColor="text1"/>
+                      <w:sz w:val="28"/>
+                      <w:szCs w:val="28"/>
+                      <w:lang w:val="en-US"/>
+                    </w:rPr>
+                    <m:t>i=1</m:t>
+                  </m:r>
+                </m:sub>
+                <m:sup>
+                  <m:r>
+                    <w:rPr>
+                      <w:rFonts w:ascii="Cambria Math" w:eastAsiaTheme="majorEastAsia" w:hAnsi="Cambria Math" w:cs="Times New Roman"/>
+                      <w:color w:val="000000" w:themeColor="text1"/>
+                      <w:sz w:val="28"/>
+                      <w:szCs w:val="28"/>
+                      <w:lang w:val="en-US"/>
+                    </w:rPr>
+                    <m:t>n</m:t>
+                  </m:r>
+                </m:sup>
+                <m:e>
+                  <m:sSup>
+                    <m:sSupPr>
+                      <m:ctrlPr>
+                        <w:rPr>
+                          <w:rFonts w:ascii="Cambria Math" w:eastAsiaTheme="majorEastAsia" w:hAnsi="Cambria Math" w:cs="Times New Roman"/>
+                          <w:i/>
+                          <w:iCs/>
+                          <w:color w:val="000000" w:themeColor="text1"/>
+                          <w:sz w:val="28"/>
+                          <w:szCs w:val="28"/>
+                          <w:lang w:val="en-US"/>
+                        </w:rPr>
+                      </m:ctrlPr>
+                    </m:sSupPr>
+                    <m:e>
+                      <m:d>
+                        <m:dPr>
+                          <m:ctrlPr>
+                            <w:rPr>
+                              <w:rFonts w:ascii="Cambria Math" w:eastAsiaTheme="majorEastAsia" w:hAnsi="Cambria Math" w:cs="Times New Roman"/>
+                              <w:i/>
+                              <w:iCs/>
+                              <w:color w:val="000000" w:themeColor="text1"/>
+                              <w:sz w:val="28"/>
+                              <w:szCs w:val="28"/>
+                              <w:lang w:val="en-US"/>
+                            </w:rPr>
+                          </m:ctrlPr>
+                        </m:dPr>
+                        <m:e>
+                          <m:sSub>
+                            <m:sSubPr>
+                              <m:ctrlPr>
+                                <w:rPr>
+                                  <w:rFonts w:ascii="Cambria Math" w:eastAsiaTheme="majorEastAsia" w:hAnsi="Cambria Math" w:cs="Times New Roman"/>
+                                  <w:i/>
+                                  <w:iCs/>
+                                  <w:color w:val="000000" w:themeColor="text1"/>
+                                  <w:sz w:val="28"/>
+                                  <w:szCs w:val="28"/>
+                                  <w:lang w:val="en-US"/>
+                                </w:rPr>
+                              </m:ctrlPr>
+                            </m:sSubPr>
+                            <m:e>
+                              <m:r>
+                                <w:rPr>
+                                  <w:rFonts w:ascii="Cambria Math" w:eastAsiaTheme="majorEastAsia" w:hAnsi="Cambria Math" w:cs="Times New Roman"/>
+                                  <w:color w:val="000000" w:themeColor="text1"/>
+                                  <w:sz w:val="28"/>
+                                  <w:szCs w:val="28"/>
+                                  <w:lang w:val="en-US"/>
+                                </w:rPr>
+                                <m:t>ξ</m:t>
+                              </m:r>
+                            </m:e>
+                            <m:sub>
+                              <m:r>
+                                <w:rPr>
+                                  <w:rFonts w:ascii="Cambria Math" w:eastAsiaTheme="majorEastAsia" w:hAnsi="Cambria Math" w:cs="Times New Roman"/>
+                                  <w:color w:val="000000" w:themeColor="text1"/>
+                                  <w:sz w:val="28"/>
+                                  <w:szCs w:val="28"/>
+                                  <w:lang w:val="en-US"/>
+                                </w:rPr>
+                                <m:t>i</m:t>
+                              </m:r>
+                            </m:sub>
+                          </m:sSub>
+                          <m:r>
+                            <w:rPr>
+                              <w:rFonts w:ascii="Cambria Math" w:eastAsiaTheme="majorEastAsia" w:hAnsi="Cambria Math" w:cs="Times New Roman"/>
+                              <w:color w:val="000000" w:themeColor="text1"/>
+                              <w:sz w:val="28"/>
+                              <w:szCs w:val="28"/>
+                              <w:lang w:val="en-US"/>
+                            </w:rPr>
+                            <m:t>-</m:t>
+                          </m:r>
+                          <m:acc>
+                            <m:accPr>
+                              <m:chr m:val="̅"/>
+                              <m:ctrlPr>
+                                <w:rPr>
+                                  <w:rFonts w:ascii="Cambria Math" w:eastAsiaTheme="majorEastAsia" w:hAnsi="Cambria Math" w:cs="Times New Roman"/>
+                                  <w:i/>
+                                  <w:iCs/>
+                                  <w:color w:val="000000" w:themeColor="text1"/>
+                                  <w:sz w:val="28"/>
+                                  <w:szCs w:val="28"/>
+                                  <w:lang w:val="uk-UA"/>
+                                </w:rPr>
+                              </m:ctrlPr>
+                            </m:accPr>
+                            <m:e>
+                              <m:r>
+                                <w:rPr>
+                                  <w:rFonts w:ascii="Cambria Math" w:eastAsiaTheme="majorEastAsia" w:hAnsi="Cambria Math" w:cs="Times New Roman"/>
+                                  <w:color w:val="000000" w:themeColor="text1"/>
+                                  <w:sz w:val="28"/>
+                                  <w:szCs w:val="28"/>
+                                  <w:lang w:val="uk-UA"/>
+                                </w:rPr>
+                                <m:t>ξ</m:t>
+                              </m:r>
+                            </m:e>
+                          </m:acc>
+                        </m:e>
+                      </m:d>
+                    </m:e>
+                    <m:sup>
+                      <m:r>
+                        <w:rPr>
+                          <w:rFonts w:ascii="Cambria Math" w:eastAsiaTheme="majorEastAsia" w:hAnsi="Cambria Math" w:cs="Times New Roman"/>
+                          <w:color w:val="000000" w:themeColor="text1"/>
+                          <w:sz w:val="28"/>
+                          <w:szCs w:val="28"/>
+                          <w:lang w:val="en-US"/>
+                        </w:rPr>
+                        <m:t>3</m:t>
+                      </m:r>
+                    </m:sup>
+                  </m:sSup>
+                </m:e>
+              </m:nary>
+            </m:num>
+            <m:den>
+              <m:sSup>
+                <m:sSupPr>
+                  <m:ctrlPr>
+                    <w:rPr>
+                      <w:rFonts w:ascii="Cambria Math" w:eastAsiaTheme="majorEastAsia" w:hAnsi="Cambria Math" w:cs="Times New Roman"/>
+                      <w:i/>
+                      <w:iCs/>
+                      <w:color w:val="000000" w:themeColor="text1"/>
+                      <w:sz w:val="28"/>
+                      <w:szCs w:val="28"/>
+                      <w:lang w:val="en-US"/>
+                    </w:rPr>
+                  </m:ctrlPr>
+                </m:sSupPr>
+                <m:e>
+                  <m:d>
+                    <m:dPr>
+                      <m:ctrlPr>
+                        <w:rPr>
+                          <w:rFonts w:ascii="Cambria Math" w:eastAsiaTheme="majorEastAsia" w:hAnsi="Cambria Math" w:cs="Times New Roman"/>
+                          <w:i/>
+                          <w:iCs/>
+                          <w:color w:val="000000" w:themeColor="text1"/>
+                          <w:sz w:val="28"/>
+                          <w:szCs w:val="28"/>
+                          <w:lang w:val="en-US"/>
+                        </w:rPr>
+                      </m:ctrlPr>
+                    </m:dPr>
+                    <m:e>
+                      <m:sSup>
+                        <m:sSupPr>
+                          <m:ctrlPr>
+                            <w:rPr>
+                              <w:rFonts w:ascii="Cambria Math" w:eastAsiaTheme="majorEastAsia" w:hAnsi="Cambria Math" w:cs="Times New Roman"/>
+                              <w:i/>
+                              <w:iCs/>
+                              <w:color w:val="000000" w:themeColor="text1"/>
+                              <w:sz w:val="28"/>
+                              <w:szCs w:val="28"/>
+                              <w:lang w:val="en-US"/>
+                            </w:rPr>
+                          </m:ctrlPr>
+                        </m:sSupPr>
+                        <m:e>
+                          <m:r>
+                            <m:rPr>
+                              <m:scr m:val="double-struck"/>
+                            </m:rPr>
+                            <w:rPr>
+                              <w:rFonts w:ascii="Cambria Math" w:eastAsiaTheme="majorEastAsia" w:hAnsi="Cambria Math" w:cs="Times New Roman"/>
+                              <w:color w:val="000000" w:themeColor="text1"/>
+                              <w:sz w:val="28"/>
+                              <w:szCs w:val="28"/>
+                              <w:lang w:val="en-US"/>
+                            </w:rPr>
+                            <m:t>D</m:t>
+                          </m:r>
+                        </m:e>
+                        <m:sup>
+                          <m:r>
+                            <w:rPr>
+                              <w:rFonts w:ascii="Cambria Math" w:eastAsiaTheme="majorEastAsia" w:hAnsi="Cambria Math" w:cs="Times New Roman"/>
+                              <w:color w:val="000000" w:themeColor="text1"/>
+                              <w:sz w:val="28"/>
+                              <w:szCs w:val="28"/>
+                              <w:lang w:val="en-US"/>
+                            </w:rPr>
+                            <m:t>**</m:t>
+                          </m:r>
+                        </m:sup>
+                      </m:sSup>
+                      <m:r>
+                        <w:rPr>
+                          <w:rFonts w:ascii="Cambria Math" w:eastAsiaTheme="majorEastAsia" w:hAnsi="Cambria Math" w:cs="Times New Roman"/>
+                          <w:color w:val="000000" w:themeColor="text1"/>
+                          <w:sz w:val="28"/>
+                          <w:szCs w:val="28"/>
+                          <w:lang w:val="en-US"/>
+                        </w:rPr>
+                        <m:t>ξ</m:t>
+                      </m:r>
+                    </m:e>
+                  </m:d>
+                </m:e>
+                <m:sup>
+                  <m:f>
+                    <m:fPr>
+                      <m:ctrlPr>
+                        <w:rPr>
+                          <w:rFonts w:ascii="Cambria Math" w:eastAsiaTheme="majorEastAsia" w:hAnsi="Cambria Math" w:cs="Times New Roman"/>
+                          <w:i/>
+                          <w:iCs/>
+                          <w:color w:val="000000" w:themeColor="text1"/>
+                          <w:sz w:val="28"/>
+                          <w:szCs w:val="28"/>
+                          <w:lang w:val="en-US"/>
+                        </w:rPr>
+                      </m:ctrlPr>
+                    </m:fPr>
+                    <m:num>
+                      <m:r>
+                        <w:rPr>
+                          <w:rFonts w:ascii="Cambria Math" w:eastAsiaTheme="majorEastAsia" w:hAnsi="Cambria Math" w:cs="Times New Roman"/>
+                          <w:color w:val="000000" w:themeColor="text1"/>
+                          <w:sz w:val="28"/>
+                          <w:szCs w:val="28"/>
+                          <w:lang w:val="en-US"/>
+                        </w:rPr>
+                        <m:t>3</m:t>
+                      </m:r>
+                    </m:num>
+                    <m:den>
+                      <m:r>
+                        <w:rPr>
+                          <w:rFonts w:ascii="Cambria Math" w:eastAsiaTheme="majorEastAsia" w:hAnsi="Cambria Math" w:cs="Times New Roman"/>
+                          <w:color w:val="000000" w:themeColor="text1"/>
+                          <w:sz w:val="28"/>
+                          <w:szCs w:val="28"/>
+                          <w:lang w:val="en-US"/>
+                        </w:rPr>
+                        <m:t>2</m:t>
+                      </m:r>
+                    </m:den>
+                  </m:f>
+                </m:sup>
+              </m:sSup>
+            </m:den>
+          </m:f>
+        </m:oMath>
+      </m:oMathPara>
+    </w:p>
+    <w:p>
+      <w:pPr>
+        <w:spacing w:line="240" w:lineRule="auto"/>
+        <w:rPr>
+          <w:rFonts w:ascii="Times New Roman" w:eastAsiaTheme="majorEastAsia" w:hAnsi="Times New Roman" w:cs="Times New Roman"/>
+          <w:i/>
+          <w:iCs/>
+          <w:color w:val="000000" w:themeColor="text1"/>
+          <w:sz w:val="28"/>
+          <w:szCs w:val="28"/>
+          <w:lang w:val="en-US"/>
+        </w:rPr>
+      </w:pPr>
+      <m:oMathPara>
+        <m:oMathParaPr>
+          <m:jc m:val="left"/>
+        </m:oMathParaPr>
+        <m:oMath>
+          <m:sSub>
+            <m:sSubPr>
+              <m:ctrlPr>
+                <w:rPr>
+                  <w:rFonts w:ascii="Cambria Math" w:eastAsiaTheme="majorEastAsia" w:hAnsi="Cambria Math" w:cs="Times New Roman"/>
+                  <w:i/>
+                  <w:iCs/>
+                  <w:color w:val="000000" w:themeColor="text1"/>
+                  <w:sz w:val="28"/>
+                  <w:szCs w:val="28"/>
+                  <w:lang w:val="en-US"/>
+                </w:rPr>
+              </m:ctrlPr>
+            </m:sSubPr>
+            <m:e>
+              <m:d>
+                <m:dPr>
+                  <m:ctrlPr>
+                    <w:rPr>
+                      <w:rFonts w:ascii="Cambria Math" w:eastAsiaTheme="majorEastAsia" w:hAnsi="Cambria Math" w:cs="Times New Roman"/>
+                      <w:i/>
+                      <w:iCs/>
+                      <w:color w:val="000000" w:themeColor="text1"/>
+                      <w:sz w:val="28"/>
+                      <w:szCs w:val="28"/>
+                      <w:lang w:val="en-US"/>
+                    </w:rPr>
+                  </m:ctrlPr>
+                </m:dPr>
+                <m:e>
+                  <m:sSup>
+                    <m:sSupPr>
+                      <m:ctrlPr>
+                        <w:rPr>
+                          <w:rFonts w:ascii="Cambria Math" w:eastAsiaTheme="majorEastAsia" w:hAnsi="Cambria Math" w:cs="Times New Roman"/>
+                          <w:i/>
+                          <w:iCs/>
+                          <w:color w:val="000000" w:themeColor="text1"/>
+                          <w:sz w:val="28"/>
+                          <w:szCs w:val="28"/>
+                          <w:lang w:val="en-US"/>
+                        </w:rPr>
+                      </m:ctrlPr>
+                    </m:sSupPr>
+                    <m:e>
+                      <m:r>
+                        <w:rPr>
+                          <w:rFonts w:ascii="Cambria Math" w:eastAsiaTheme="majorEastAsia" w:hAnsi="Cambria Math" w:cs="Times New Roman"/>
+                          <w:color w:val="000000" w:themeColor="text1"/>
+                          <w:sz w:val="28"/>
+                          <w:szCs w:val="28"/>
+                          <w:lang w:val="en-US"/>
+                        </w:rPr>
+                        <m:t>As</m:t>
+                      </m:r>
+                    </m:e>
+                    <m:sup>
+                      <m:r>
+                        <w:rPr>
+                          <w:rFonts w:ascii="Cambria Math" w:eastAsiaTheme="majorEastAsia" w:hAnsi="Cambria Math" w:cs="Times New Roman"/>
+                          <w:color w:val="000000" w:themeColor="text1"/>
+                          <w:sz w:val="28"/>
+                          <w:szCs w:val="28"/>
+                          <w:lang w:val="en-US"/>
+                        </w:rPr>
+                        <m:t>*</m:t>
+                      </m:r>
+                    </m:sup>
+                  </m:sSup>
+                  <m:r>
+                    <w:rPr>
+                      <w:rFonts w:ascii="Cambria Math" w:eastAsiaTheme="majorEastAsia" w:hAnsi="Cambria Math" w:cs="Times New Roman"/>
+                      <w:color w:val="000000" w:themeColor="text1"/>
+                      <w:sz w:val="28"/>
+                      <w:szCs w:val="28"/>
+                      <w:lang w:val="en-US"/>
+                    </w:rPr>
+                    <m:t>ξ</m:t>
+                  </m:r>
+                </m:e>
+              </m:d>
+              <m:ctrlPr>
+                <w:rPr>
+                  <w:rFonts w:ascii="Cambria Math" w:eastAsiaTheme="majorEastAsia" w:hAnsi="Cambria Math" w:cs="Times New Roman"/>
+                  <w:i/>
+                  <w:iCs/>
+                  <w:color w:val="000000" w:themeColor="text1"/>
+                  <w:sz w:val="28"/>
+                  <w:szCs w:val="28"/>
+                  <w:lang w:val="uk-UA"/>
+                </w:rPr>
+              </m:ctrlPr>
+            </m:e>
+            <m:sub>
+              <m:r>
+                <w:rPr>
+                  <w:rFonts w:ascii="Cambria Math" w:eastAsiaTheme="majorEastAsia" w:hAnsi="Cambria Math" w:cs="Times New Roman"/>
+                  <w:color w:val="000000" w:themeColor="text1"/>
+                  <w:sz w:val="28"/>
+                  <w:szCs w:val="28"/>
+                  <w:lang w:val="uk-UA"/>
+                </w:rPr>
+                <m:t>зн</m:t>
+              </m:r>
+            </m:sub>
+          </m:sSub>
+          <m:r>
+            <w:rPr>
+              <w:rFonts w:ascii="Cambria Math" w:eastAsiaTheme="majorEastAsia" w:hAnsi="Cambria Math" w:cs="Times New Roman"/>
+              <w:color w:val="000000" w:themeColor="text1"/>
+              <w:sz w:val="28"/>
+              <w:szCs w:val="28"/>
+              <w:lang w:val="en-US"/>
+            </w:rPr>
+            <m:t>=</m:t>
+          </m:r>
+          <m:f>
+            <m:fPr>
+              <m:ctrlPr>
+                <w:rPr>
+                  <w:rFonts w:ascii="Cambria Math" w:eastAsiaTheme="majorEastAsia" w:hAnsi="Cambria Math" w:cs="Times New Roman"/>
+                  <w:i/>
+                  <w:iCs/>
+                  <w:color w:val="000000" w:themeColor="text1"/>
+                  <w:sz w:val="28"/>
+                  <w:szCs w:val="28"/>
+                  <w:lang w:val="en-US"/>
+                </w:rPr>
+              </m:ctrlPr>
+            </m:fPr>
+            <m:num>
+              <m:f>
+                <m:fPr>
+                  <m:ctrlPr>
+                    <w:rPr>
+                      <w:rFonts w:ascii="Cambria Math" w:eastAsiaTheme="majorEastAsia" w:hAnsi="Cambria Math" w:cs="Times New Roman"/>
+                      <w:i/>
+                      <w:iCs/>
+                      <w:color w:val="000000" w:themeColor="text1"/>
+                      <w:sz w:val="28"/>
+                      <w:szCs w:val="28"/>
+                      <w:lang w:val="en-US"/>
+                    </w:rPr>
+                  </m:ctrlPr>
+                </m:fPr>
+                <m:num>
+                  <m:r>
+                    <w:rPr>
+                      <w:rFonts w:ascii="Cambria Math" w:eastAsiaTheme="majorEastAsia" w:hAnsi="Cambria Math" w:cs="Times New Roman"/>
+                      <w:color w:val="000000" w:themeColor="text1"/>
+                      <w:sz w:val="28"/>
+                      <w:szCs w:val="28"/>
+                      <w:lang w:val="en-US"/>
+                    </w:rPr>
+                    <m:t>1</m:t>
+                  </m:r>
+                </m:num>
+                <m:den>
+                  <m:r>
+                    <w:rPr>
+                      <w:rFonts w:ascii="Cambria Math" w:eastAsiaTheme="majorEastAsia" w:hAnsi="Cambria Math" w:cs="Times New Roman"/>
+                      <w:color w:val="000000" w:themeColor="text1"/>
+                      <w:sz w:val="28"/>
+                      <w:szCs w:val="28"/>
+                      <w:lang w:val="en-US"/>
+                    </w:rPr>
+                    <m:t>n</m:t>
+                  </m:r>
+                </m:den>
+              </m:f>
+              <m:nary>
+                <m:naryPr>
+                  <m:chr m:val="∑"/>
+                  <m:limLoc m:val="undOvr"/>
+                  <m:ctrlPr>
+                    <w:rPr>
+                      <w:rFonts w:ascii="Cambria Math" w:eastAsiaTheme="majorEastAsia" w:hAnsi="Cambria Math" w:cs="Times New Roman"/>
+                      <w:i/>
+                      <w:iCs/>
+                      <w:color w:val="000000" w:themeColor="text1"/>
+                      <w:sz w:val="28"/>
+                      <w:szCs w:val="28"/>
+                      <w:lang w:val="en-US"/>
+                    </w:rPr>
+                  </m:ctrlPr>
+                </m:naryPr>
+                <m:sub>
+                  <m:r>
+                    <w:rPr>
+                      <w:rFonts w:ascii="Cambria Math" w:eastAsiaTheme="majorEastAsia" w:hAnsi="Cambria Math" w:cs="Times New Roman"/>
+                      <w:color w:val="000000" w:themeColor="text1"/>
+                      <w:sz w:val="28"/>
+                      <w:szCs w:val="28"/>
+                      <w:lang w:val="en-US"/>
+                    </w:rPr>
+                    <m:t>i=1</m:t>
+                  </m:r>
+                </m:sub>
+                <m:sup>
+                  <m:r>
+                    <w:rPr>
+                      <w:rFonts w:ascii="Cambria Math" w:eastAsiaTheme="majorEastAsia" w:hAnsi="Cambria Math" w:cs="Times New Roman"/>
+                      <w:color w:val="000000" w:themeColor="text1"/>
+                      <w:sz w:val="28"/>
+                      <w:szCs w:val="28"/>
+                      <w:lang w:val="en-US"/>
+                    </w:rPr>
+                    <m:t>n</m:t>
+                  </m:r>
+                </m:sup>
+                <m:e>
+                  <m:sSup>
+                    <m:sSupPr>
+                      <m:ctrlPr>
+                        <w:rPr>
+                          <w:rFonts w:ascii="Cambria Math" w:eastAsiaTheme="majorEastAsia" w:hAnsi="Cambria Math" w:cs="Times New Roman"/>
+                          <w:i/>
+                          <w:iCs/>
+                          <w:color w:val="000000" w:themeColor="text1"/>
+                          <w:sz w:val="28"/>
+                          <w:szCs w:val="28"/>
+                          <w:lang w:val="en-US"/>
+                        </w:rPr>
+                      </m:ctrlPr>
+                    </m:sSupPr>
+                    <m:e>
+                      <m:d>
+                        <m:dPr>
+                          <m:ctrlPr>
+                            <w:rPr>
+                              <w:rFonts w:ascii="Cambria Math" w:eastAsiaTheme="majorEastAsia" w:hAnsi="Cambria Math" w:cs="Times New Roman"/>
+                              <w:i/>
+                              <w:iCs/>
+                              <w:color w:val="000000" w:themeColor="text1"/>
+                              <w:sz w:val="28"/>
+                              <w:szCs w:val="28"/>
+                              <w:lang w:val="en-US"/>
+                            </w:rPr>
+                          </m:ctrlPr>
+                        </m:dPr>
+                        <m:e>
+                          <m:sSub>
+                            <m:sSubPr>
+                              <m:ctrlPr>
+                                <w:rPr>
+                                  <w:rFonts w:ascii="Cambria Math" w:eastAsiaTheme="majorEastAsia" w:hAnsi="Cambria Math" w:cs="Times New Roman"/>
+                                  <w:i/>
+                                  <w:iCs/>
+                                  <w:color w:val="000000" w:themeColor="text1"/>
+                                  <w:sz w:val="28"/>
+                                  <w:szCs w:val="28"/>
+                                  <w:lang w:val="en-US"/>
+                                </w:rPr>
+                              </m:ctrlPr>
+                            </m:sSubPr>
+                            <m:e>
+                              <m:r>
+                                <w:rPr>
+                                  <w:rFonts w:ascii="Cambria Math" w:eastAsiaTheme="majorEastAsia" w:hAnsi="Cambria Math" w:cs="Times New Roman"/>
+                                  <w:color w:val="000000" w:themeColor="text1"/>
+                                  <w:sz w:val="28"/>
+                                  <w:szCs w:val="28"/>
+                                  <w:lang w:val="en-US"/>
+                                </w:rPr>
+                                <m:t>x</m:t>
+                              </m:r>
+                            </m:e>
+                            <m:sub>
+                              <m:r>
+                                <w:rPr>
+                                  <w:rFonts w:ascii="Cambria Math" w:eastAsiaTheme="majorEastAsia" w:hAnsi="Cambria Math" w:cs="Times New Roman"/>
+                                  <w:color w:val="000000" w:themeColor="text1"/>
+                                  <w:sz w:val="28"/>
+                                  <w:szCs w:val="28"/>
+                                  <w:lang w:val="en-US"/>
+                                </w:rPr>
+                                <m:t>i</m:t>
+                              </m:r>
+                            </m:sub>
+                          </m:sSub>
+                          <m:r>
+                            <w:rPr>
+                              <w:rFonts w:ascii="Cambria Math" w:eastAsiaTheme="majorEastAsia" w:hAnsi="Cambria Math" w:cs="Times New Roman"/>
+                              <w:color w:val="000000" w:themeColor="text1"/>
+                              <w:sz w:val="28"/>
+                              <w:szCs w:val="28"/>
+                              <w:lang w:val="en-US"/>
+                            </w:rPr>
+                            <m:t>-</m:t>
+                          </m:r>
+                          <m:acc>
+                            <m:accPr>
+                              <m:chr m:val="̅"/>
+                              <m:ctrlPr>
+                                <w:rPr>
+                                  <w:rFonts w:ascii="Cambria Math" w:eastAsiaTheme="majorEastAsia" w:hAnsi="Cambria Math" w:cs="Times New Roman"/>
+                                  <w:i/>
+                                  <w:iCs/>
+                                  <w:color w:val="000000" w:themeColor="text1"/>
+                                  <w:sz w:val="28"/>
+                                  <w:szCs w:val="28"/>
+                                  <w:lang w:val="uk-UA"/>
+                                </w:rPr>
+                              </m:ctrlPr>
+                            </m:accPr>
+                            <m:e>
+                              <m:r>
+                                <w:rPr>
+                                  <w:rFonts w:ascii="Cambria Math" w:eastAsiaTheme="majorEastAsia" w:hAnsi="Cambria Math" w:cs="Times New Roman"/>
+                                  <w:color w:val="000000" w:themeColor="text1"/>
+                                  <w:sz w:val="28"/>
+                                  <w:szCs w:val="28"/>
+                                  <w:lang w:val="en-US"/>
+                                </w:rPr>
+                                <m:t>x</m:t>
+                              </m:r>
+                            </m:e>
+                          </m:acc>
+                        </m:e>
+                      </m:d>
+                    </m:e>
+                    <m:sup>
+                      <m:r>
+                        <w:rPr>
+                          <w:rFonts w:ascii="Cambria Math" w:eastAsiaTheme="majorEastAsia" w:hAnsi="Cambria Math" w:cs="Times New Roman"/>
+                          <w:color w:val="000000" w:themeColor="text1"/>
+                          <w:sz w:val="28"/>
+                          <w:szCs w:val="28"/>
+                          <w:lang w:val="en-US"/>
+                        </w:rPr>
+                        <m:t>3</m:t>
+                      </m:r>
+                    </m:sup>
+                  </m:sSup>
+                </m:e>
+              </m:nary>
+            </m:num>
+            <m:den>
+              <m:sSubSup>
+                <m:sSubSupPr>
+                  <m:ctrlPr>
+                    <w:rPr>
+                      <w:rFonts w:ascii="Cambria Math" w:eastAsiaTheme="majorEastAsia" w:hAnsi="Cambria Math" w:cs="Times New Roman"/>
+                      <w:i/>
+                      <w:iCs/>
+                      <w:color w:val="000000" w:themeColor="text1"/>
+                      <w:sz w:val="28"/>
+                      <w:szCs w:val="28"/>
+                      <w:lang w:val="en-US"/>
+                    </w:rPr>
+                  </m:ctrlPr>
+                </m:sSubSupPr>
+                <m:e>
+                  <m:d>
+                    <m:dPr>
+                      <m:ctrlPr>
+                        <w:rPr>
+                          <w:rFonts w:ascii="Cambria Math" w:eastAsiaTheme="majorEastAsia" w:hAnsi="Cambria Math" w:cs="Times New Roman"/>
+                          <w:i/>
+                          <w:iCs/>
+                          <w:color w:val="000000" w:themeColor="text1"/>
+                          <w:sz w:val="28"/>
+                          <w:szCs w:val="28"/>
+                          <w:lang w:val="en-US"/>
+                        </w:rPr>
+                      </m:ctrlPr>
+                    </m:dPr>
+                    <m:e>
+                      <m:sSup>
+                        <m:sSupPr>
+                          <m:ctrlPr>
+                            <w:rPr>
+                              <w:rFonts w:ascii="Cambria Math" w:eastAsiaTheme="majorEastAsia" w:hAnsi="Cambria Math" w:cs="Times New Roman"/>
+                              <w:i/>
+                              <w:iCs/>
+                              <w:color w:val="000000" w:themeColor="text1"/>
+                              <w:sz w:val="28"/>
+                              <w:szCs w:val="28"/>
+                              <w:lang w:val="en-US"/>
+                            </w:rPr>
+                          </m:ctrlPr>
+                        </m:sSupPr>
+                        <m:e>
+                          <m:r>
+                            <m:rPr>
+                              <m:scr m:val="double-struck"/>
+                            </m:rPr>
+                            <w:rPr>
+                              <w:rFonts w:ascii="Cambria Math" w:eastAsiaTheme="majorEastAsia" w:hAnsi="Cambria Math" w:cs="Times New Roman"/>
+                              <w:color w:val="000000" w:themeColor="text1"/>
+                              <w:sz w:val="28"/>
+                              <w:szCs w:val="28"/>
+                              <w:lang w:val="en-US"/>
+                            </w:rPr>
+                            <m:t>D</m:t>
+                          </m:r>
+                        </m:e>
+                        <m:sup>
+                          <m:r>
+                            <w:rPr>
+                              <w:rFonts w:ascii="Cambria Math" w:eastAsiaTheme="majorEastAsia" w:hAnsi="Cambria Math" w:cs="Times New Roman"/>
+                              <w:color w:val="000000" w:themeColor="text1"/>
+                              <w:sz w:val="28"/>
+                              <w:szCs w:val="28"/>
+                              <w:lang w:val="en-US"/>
+                            </w:rPr>
+                            <m:t>**</m:t>
+                          </m:r>
+                        </m:sup>
+                      </m:sSup>
+                      <m:r>
+                        <w:rPr>
+                          <w:rFonts w:ascii="Cambria Math" w:eastAsiaTheme="majorEastAsia" w:hAnsi="Cambria Math" w:cs="Times New Roman"/>
+                          <w:color w:val="000000" w:themeColor="text1"/>
+                          <w:sz w:val="28"/>
+                          <w:szCs w:val="28"/>
+                          <w:lang w:val="en-US"/>
+                        </w:rPr>
+                        <m:t>ξ</m:t>
+                      </m:r>
+                    </m:e>
+                  </m:d>
+                  <m:ctrlPr>
+                    <w:rPr>
+                      <w:rFonts w:ascii="Cambria Math" w:eastAsiaTheme="majorEastAsia" w:hAnsi="Cambria Math" w:cs="Times New Roman"/>
+                      <w:i/>
+                      <w:iCs/>
+                      <w:color w:val="000000" w:themeColor="text1"/>
+                      <w:sz w:val="28"/>
+                      <w:szCs w:val="28"/>
+                      <w:lang w:val="uk-UA"/>
+                    </w:rPr>
+                  </m:ctrlPr>
+                </m:e>
+                <m:sub>
+                  <m:r>
+                    <w:rPr>
+                      <w:rFonts w:ascii="Cambria Math" w:eastAsiaTheme="majorEastAsia" w:hAnsi="Cambria Math" w:cs="Times New Roman"/>
+                      <w:color w:val="000000" w:themeColor="text1"/>
+                      <w:sz w:val="28"/>
+                      <w:szCs w:val="28"/>
+                      <w:lang w:val="uk-UA"/>
+                    </w:rPr>
+                    <m:t>зн</m:t>
+                  </m:r>
+                  <m:ctrlPr>
+                    <w:rPr>
+                      <w:rFonts w:ascii="Cambria Math" w:eastAsiaTheme="majorEastAsia" w:hAnsi="Cambria Math" w:cs="Times New Roman"/>
+                      <w:i/>
+                      <w:iCs/>
+                      <w:color w:val="000000" w:themeColor="text1"/>
+                      <w:sz w:val="28"/>
+                      <w:szCs w:val="28"/>
+                      <w:lang w:val="uk-UA"/>
+                    </w:rPr>
+                  </m:ctrlPr>
+                </m:sub>
+                <m:sup>
+                  <m:r>
+                    <w:rPr>
+                      <w:rFonts w:ascii="Cambria Math" w:eastAsiaTheme="majorEastAsia" w:hAnsi="Cambria Math" w:cs="Times New Roman"/>
+                      <w:color w:val="000000" w:themeColor="text1"/>
+                      <w:sz w:val="28"/>
+                      <w:szCs w:val="28"/>
+                      <w:lang w:val="uk-UA"/>
+                    </w:rPr>
+                    <m:t>3/2</m:t>
+                  </m:r>
+                </m:sup>
+              </m:sSubSup>
+            </m:den>
+          </m:f>
+          <m:r>
+            <w:rPr>
+              <w:rFonts w:ascii="Cambria Math" w:eastAsiaTheme="majorEastAsia" w:hAnsi="Cambria Math" w:cs="Times New Roman"/>
+              <w:color w:val="000000" w:themeColor="text1"/>
+              <w:sz w:val="28"/>
+              <w:szCs w:val="28"/>
+              <w:lang w:val="en-US"/>
+            </w:rPr>
+            <m:t>=</m:t>
+          </m:r>
+          <m:f>
+            <m:fPr>
+              <m:ctrlPr>
+                <w:rPr>
+                  <w:rFonts w:ascii="Cambria Math" w:eastAsiaTheme="majorEastAsia" w:hAnsi="Cambria Math" w:cs="Times New Roman"/>
+                  <w:i/>
+                  <w:iCs/>
+                  <w:color w:val="000000" w:themeColor="text1"/>
+                  <w:sz w:val="28"/>
+                  <w:szCs w:val="28"/>
+                  <w:lang w:val="en-US"/>
+                </w:rPr>
+              </m:ctrlPr>
+            </m:fPr>
+            <m:num>
+              <m:f>
+                <m:fPr>
+                  <m:ctrlPr>
+                    <w:rPr>
+                      <w:rFonts w:ascii="Cambria Math" w:eastAsiaTheme="majorEastAsia" w:hAnsi="Cambria Math" w:cs="Times New Roman"/>
+                      <w:i/>
+                      <w:iCs/>
+                      <w:color w:val="000000" w:themeColor="text1"/>
+                      <w:sz w:val="28"/>
+                      <w:szCs w:val="28"/>
+                      <w:lang w:val="en-US"/>
+                    </w:rPr>
+                  </m:ctrlPr>
+                </m:fPr>
+                <m:num>
+                  <m:r>
+                    <w:rPr>
+                      <w:rFonts w:ascii="Cambria Math" w:eastAsiaTheme="majorEastAsia" w:hAnsi="Cambria Math" w:cs="Times New Roman"/>
+                      <w:color w:val="000000" w:themeColor="text1"/>
+                      <w:sz w:val="28"/>
+                      <w:szCs w:val="28"/>
+                      <w:lang w:val="en-US"/>
+                    </w:rPr>
+                    <m:t>1</m:t>
+                  </m:r>
+                </m:num>
+                <m:den>
+                  <m:r>
+                    <w:rPr>
+                      <w:rFonts w:ascii="Cambria Math" w:eastAsiaTheme="majorEastAsia" w:hAnsi="Cambria Math" w:cs="Times New Roman"/>
+                      <w:color w:val="000000" w:themeColor="text1"/>
+                      <w:sz w:val="28"/>
+                      <w:szCs w:val="28"/>
+                      <w:lang w:val="en-US"/>
+                    </w:rPr>
+                    <m:t>100</m:t>
+                  </m:r>
+                </m:den>
+              </m:f>
+              <m:nary>
+                <m:naryPr>
+                  <m:chr m:val="∑"/>
+                  <m:limLoc m:val="undOvr"/>
+                  <m:ctrlPr>
+                    <w:rPr>
+                      <w:rFonts w:ascii="Cambria Math" w:eastAsiaTheme="majorEastAsia" w:hAnsi="Cambria Math" w:cs="Times New Roman"/>
+                      <w:i/>
+                      <w:iCs/>
+                      <w:color w:val="000000" w:themeColor="text1"/>
+                      <w:sz w:val="28"/>
+                      <w:szCs w:val="28"/>
+                      <w:lang w:val="en-US"/>
+                    </w:rPr>
+                  </m:ctrlPr>
+                </m:naryPr>
+                <m:sub>
+                  <m:r>
+                    <w:rPr>
+                      <w:rFonts w:ascii="Cambria Math" w:eastAsiaTheme="majorEastAsia" w:hAnsi="Cambria Math" w:cs="Times New Roman"/>
+                      <w:color w:val="000000" w:themeColor="text1"/>
+                      <w:sz w:val="28"/>
+                      <w:szCs w:val="28"/>
+                      <w:lang w:val="en-US"/>
+                    </w:rPr>
+                    <m:t>i=1</m:t>
+                  </m:r>
+                </m:sub>
+                <m:sup>
+                  <m:r>
+                    <w:rPr>
+                      <w:rFonts w:ascii="Cambria Math" w:eastAsiaTheme="majorEastAsia" w:hAnsi="Cambria Math" w:cs="Times New Roman"/>
+                      <w:color w:val="000000" w:themeColor="text1"/>
+                      <w:sz w:val="28"/>
+                      <w:szCs w:val="28"/>
+                      <w:lang w:val="en-US"/>
+                    </w:rPr>
+                    <m:t>n</m:t>
+                  </m:r>
+                </m:sup>
+                <m:e>
+                  <m:sSup>
+                    <m:sSupPr>
+                      <m:ctrlPr>
+                        <w:rPr>
+                          <w:rFonts w:ascii="Cambria Math" w:eastAsiaTheme="majorEastAsia" w:hAnsi="Cambria Math" w:cs="Times New Roman"/>
+                          <w:i/>
+                          <w:iCs/>
+                          <w:color w:val="000000" w:themeColor="text1"/>
+                          <w:sz w:val="28"/>
+                          <w:szCs w:val="28"/>
+                          <w:lang w:val="en-US"/>
+                        </w:rPr>
+                      </m:ctrlPr>
+                    </m:sSupPr>
+                    <m:e>
+                      <m:d>
+                        <m:dPr>
+                          <m:ctrlPr>
+                            <w:rPr>
+                              <w:rFonts w:ascii="Cambria Math" w:eastAsiaTheme="majorEastAsia" w:hAnsi="Cambria Math" w:cs="Times New Roman"/>
+                              <w:i/>
+                              <w:iCs/>
+                              <w:color w:val="000000" w:themeColor="text1"/>
+                              <w:sz w:val="28"/>
+                              <w:szCs w:val="28"/>
+                              <w:lang w:val="en-US"/>
+                            </w:rPr>
+                          </m:ctrlPr>
+                        </m:dPr>
+                        <m:e>
+                          <m:sSub>
+                            <m:sSubPr>
+                              <m:ctrlPr>
+                                <w:rPr>
+                                  <w:rFonts w:ascii="Cambria Math" w:eastAsiaTheme="majorEastAsia" w:hAnsi="Cambria Math" w:cs="Times New Roman"/>
+                                  <w:i/>
+                                  <w:iCs/>
+                                  <w:color w:val="000000" w:themeColor="text1"/>
+                                  <w:sz w:val="28"/>
+                                  <w:szCs w:val="28"/>
+                                  <w:lang w:val="en-US"/>
+                                </w:rPr>
+                              </m:ctrlPr>
+                            </m:sSubPr>
+                            <m:e>
+                              <m:r>
+                                <w:rPr>
+                                  <w:rFonts w:ascii="Cambria Math" w:eastAsiaTheme="majorEastAsia" w:hAnsi="Cambria Math" w:cs="Times New Roman"/>
+                                  <w:color w:val="000000" w:themeColor="text1"/>
+                                  <w:sz w:val="28"/>
+                                  <w:szCs w:val="28"/>
+                                  <w:lang w:val="en-US"/>
+                                </w:rPr>
+                                <m:t>x</m:t>
+                              </m:r>
+                            </m:e>
+                            <m:sub>
+                              <m:r>
+                                <w:rPr>
+                                  <w:rFonts w:ascii="Cambria Math" w:eastAsiaTheme="majorEastAsia" w:hAnsi="Cambria Math" w:cs="Times New Roman"/>
+                                  <w:color w:val="000000" w:themeColor="text1"/>
+                                  <w:sz w:val="28"/>
+                                  <w:szCs w:val="28"/>
+                                  <w:lang w:val="en-US"/>
+                                </w:rPr>
+                                <m:t>i</m:t>
+                              </m:r>
+                            </m:sub>
+                          </m:sSub>
+                          <m:r>
+                            <w:rPr>
+                              <w:rFonts w:ascii="Cambria Math" w:eastAsiaTheme="majorEastAsia" w:hAnsi="Cambria Math" w:cs="Times New Roman"/>
+                              <w:color w:val="000000" w:themeColor="text1"/>
+                              <w:sz w:val="28"/>
+                              <w:szCs w:val="28"/>
+                              <w:lang w:val="en-US"/>
+                            </w:rPr>
+                            <m:t>-5,627</m:t>
+                          </m:r>
+                          <m:r>
+                            <w:rPr>
+                              <w:rFonts w:ascii="Cambria Math" w:eastAsiaTheme="majorEastAsia" w:hAnsi="Cambria Math" w:cs="Times New Roman"/>
+                              <w:color w:val="000000" w:themeColor="text1"/>
+                              <w:sz w:val="28"/>
+                              <w:szCs w:val="28"/>
+                              <w:lang w:val="en-US"/>
+                            </w:rPr>
+                            <m:t>8</m:t>
+                          </m:r>
+                        </m:e>
+                      </m:d>
+                    </m:e>
+                    <m:sup>
+                      <m:r>
+                        <w:rPr>
+                          <w:rFonts w:ascii="Cambria Math" w:eastAsiaTheme="majorEastAsia" w:hAnsi="Cambria Math" w:cs="Times New Roman"/>
+                          <w:color w:val="000000" w:themeColor="text1"/>
+                          <w:sz w:val="28"/>
+                          <w:szCs w:val="28"/>
+                          <w:lang w:val="en-US"/>
+                        </w:rPr>
+                        <m:t>3</m:t>
+                      </m:r>
+                    </m:sup>
+                  </m:sSup>
+                </m:e>
+              </m:nary>
+            </m:num>
+            <m:den>
+              <m:sSup>
+                <m:sSupPr>
+                  <m:ctrlPr>
+                    <w:rPr>
+                      <w:rFonts w:ascii="Cambria Math" w:eastAsiaTheme="majorEastAsia" w:hAnsi="Cambria Math" w:cs="Times New Roman"/>
+                      <w:i/>
+                      <w:iCs/>
+                      <w:color w:val="000000" w:themeColor="text1"/>
+                      <w:sz w:val="28"/>
+                      <w:szCs w:val="28"/>
+                      <w:lang w:val="en-US"/>
+                    </w:rPr>
+                  </m:ctrlPr>
+                </m:sSupPr>
+                <m:e>
+                  <m:r>
+                    <w:rPr>
+                      <w:rFonts w:ascii="Cambria Math" w:eastAsiaTheme="majorEastAsia" w:hAnsi="Cambria Math" w:cs="Times New Roman"/>
+                      <w:color w:val="000000" w:themeColor="text1"/>
+                      <w:sz w:val="28"/>
+                      <w:szCs w:val="28"/>
+                      <w:lang w:val="en-US"/>
+                    </w:rPr>
+                    <m:t>9,001</m:t>
+                  </m:r>
+                  <m:r>
+                    <w:rPr>
+                      <w:rFonts w:ascii="Cambria Math" w:eastAsiaTheme="majorEastAsia" w:hAnsi="Cambria Math" w:cs="Times New Roman"/>
+                      <w:color w:val="000000" w:themeColor="text1"/>
+                      <w:sz w:val="28"/>
+                      <w:szCs w:val="28"/>
+                      <w:lang w:val="en-US"/>
+                    </w:rPr>
+                    <m:t>9</m:t>
+                  </m:r>
+                </m:e>
+                <m:sup>
+                  <m:r>
+                    <w:rPr>
+                      <w:rFonts w:ascii="Cambria Math" w:eastAsiaTheme="majorEastAsia" w:hAnsi="Cambria Math" w:cs="Times New Roman"/>
+                      <w:color w:val="000000" w:themeColor="text1"/>
+                      <w:sz w:val="28"/>
+                      <w:szCs w:val="28"/>
+                      <w:lang w:val="en-US"/>
+                    </w:rPr>
+                    <m:t>3/2</m:t>
+                  </m:r>
+                </m:sup>
+              </m:sSup>
+            </m:den>
+          </m:f>
+          <m:r>
+            <w:rPr>
+              <w:rFonts w:ascii="Cambria Math" w:eastAsiaTheme="majorEastAsia" w:hAnsi="Cambria Math" w:cs="Times New Roman"/>
+              <w:color w:val="000000" w:themeColor="text1"/>
+              <w:sz w:val="28"/>
+              <w:szCs w:val="28"/>
+              <w:lang w:val="en-US"/>
+            </w:rPr>
+            <m:t>≈1,4436</m:t>
+          </m:r>
+        </m:oMath>
+      </m:oMathPara>
     </w:p>
     <w:sectPr>
       <w:pgSz w:w="11906" w:h="16838"/>

</xml_diff>

<commit_message>
Add chapter about mortgage distribution of statistical population
</commit_message>
<xml_diff>
--- a/Lab1/Звіт.docx
+++ b/Lab1/Звіт.docx
@@ -18936,6 +18936,1342 @@
           </m:r>
         </m:oMath>
       </m:oMathPara>
+    </w:p>
+    <w:p>
+      <w:pPr>
+        <w:spacing w:line="240" w:lineRule="auto"/>
+        <w:rPr>
+          <w:rFonts w:ascii="Times New Roman" w:eastAsiaTheme="majorEastAsia" w:hAnsi="Times New Roman" w:cs="Times New Roman"/>
+          <w:color w:val="000000" w:themeColor="text1"/>
+          <w:sz w:val="28"/>
+          <w:szCs w:val="28"/>
+          <w:lang w:val="en-US"/>
+        </w:rPr>
+      </w:pPr>
+    </w:p>
+    <w:p>
+      <w:pPr>
+        <w:spacing w:line="240" w:lineRule="auto"/>
+        <w:rPr>
+          <w:rFonts w:ascii="Times New Roman" w:eastAsiaTheme="majorEastAsia" w:hAnsi="Times New Roman" w:cs="Times New Roman"/>
+          <w:b/>
+          <w:bCs/>
+          <w:color w:val="000000" w:themeColor="text1"/>
+          <w:sz w:val="28"/>
+          <w:szCs w:val="28"/>
+          <w:lang w:val="uk-UA"/>
+        </w:rPr>
+      </w:pPr>
+      <w:r>
+        <w:rPr>
+          <w:rFonts w:ascii="Times New Roman" w:eastAsiaTheme="majorEastAsia" w:hAnsi="Times New Roman" w:cs="Times New Roman"/>
+          <w:b/>
+          <w:bCs/>
+          <w:color w:val="000000" w:themeColor="text1"/>
+          <w:sz w:val="28"/>
+          <w:szCs w:val="28"/>
+          <w:lang w:val="ru-RU"/>
+        </w:rPr>
+        <w:t xml:space="preserve">6. </w:t>
+      </w:r>
+      <w:r>
+        <w:rPr>
+          <w:rFonts w:ascii="Times New Roman" w:eastAsiaTheme="majorEastAsia" w:hAnsi="Times New Roman" w:cs="Times New Roman"/>
+          <w:b/>
+          <w:bCs/>
+          <w:color w:val="000000" w:themeColor="text1"/>
+          <w:sz w:val="28"/>
+          <w:szCs w:val="28"/>
+          <w:lang w:val="uk-UA"/>
+        </w:rPr>
+        <w:t>Висунити гіпотезу про розподіл, за яким отримано вибірку</w:t>
+      </w:r>
+    </w:p>
+    <w:p>
+      <w:pPr>
+        <w:spacing w:line="240" w:lineRule="auto"/>
+        <w:rPr>
+          <w:rFonts w:ascii="Times New Roman" w:eastAsiaTheme="majorEastAsia" w:hAnsi="Times New Roman" w:cs="Times New Roman"/>
+          <w:color w:val="000000" w:themeColor="text1"/>
+          <w:sz w:val="28"/>
+          <w:szCs w:val="28"/>
+          <w:lang w:val="uk-UA"/>
+        </w:rPr>
+      </w:pPr>
+      <w:r>
+        <w:rPr>
+          <w:rFonts w:ascii="Times New Roman" w:eastAsiaTheme="majorEastAsia" w:hAnsi="Times New Roman" w:cs="Times New Roman"/>
+          <w:color w:val="000000" w:themeColor="text1"/>
+          <w:sz w:val="28"/>
+          <w:szCs w:val="28"/>
+          <w:lang w:val="uk-UA"/>
+        </w:rPr>
+        <w:t>Для висування гіпотези звернемо свою увагу на наступні речі:</w:t>
+      </w:r>
+    </w:p>
+    <w:p>
+      <w:pPr>
+        <w:spacing w:line="240" w:lineRule="auto"/>
+        <w:rPr>
+          <w:rFonts w:ascii="Times New Roman" w:eastAsiaTheme="majorEastAsia" w:hAnsi="Times New Roman" w:cs="Times New Roman"/>
+          <w:color w:val="000000" w:themeColor="text1"/>
+          <w:sz w:val="28"/>
+          <w:szCs w:val="28"/>
+          <w:lang w:val="uk-UA"/>
+        </w:rPr>
+      </w:pPr>
+      <w:r>
+        <w:rPr>
+          <w:rFonts w:ascii="Times New Roman" w:eastAsiaTheme="majorEastAsia" w:hAnsi="Times New Roman" w:cs="Times New Roman"/>
+          <w:color w:val="000000" w:themeColor="text1"/>
+          <w:sz w:val="28"/>
+          <w:szCs w:val="28"/>
+          <w:lang w:val="uk-UA"/>
+        </w:rPr>
+        <w:t xml:space="preserve">Гістограма розподілу є своєрідним аналогом </w:t>
+      </w:r>
+      <w:r>
+        <w:rPr>
+          <w:rFonts w:ascii="Times New Roman" w:eastAsiaTheme="majorEastAsia" w:hAnsi="Times New Roman" w:cs="Times New Roman"/>
+          <w:color w:val="000000" w:themeColor="text1"/>
+          <w:sz w:val="28"/>
+          <w:szCs w:val="28"/>
+          <w:lang w:val="uk-UA"/>
+        </w:rPr>
+        <w:t>графіку</w:t>
+      </w:r>
+      <w:r>
+        <w:rPr>
+          <w:rFonts w:ascii="Times New Roman" w:eastAsiaTheme="majorEastAsia" w:hAnsi="Times New Roman" w:cs="Times New Roman"/>
+          <w:color w:val="000000" w:themeColor="text1"/>
+          <w:sz w:val="28"/>
+          <w:szCs w:val="28"/>
+          <w:lang w:val="uk-UA"/>
+        </w:rPr>
+        <w:t xml:space="preserve"> </w:t>
+      </w:r>
+      <w:r>
+        <w:rPr>
+          <w:rFonts w:ascii="Times New Roman" w:eastAsiaTheme="majorEastAsia" w:hAnsi="Times New Roman" w:cs="Times New Roman"/>
+          <w:color w:val="000000" w:themeColor="text1"/>
+          <w:sz w:val="28"/>
+          <w:szCs w:val="28"/>
+          <w:lang w:val="uk-UA"/>
+        </w:rPr>
+        <w:t>ро</w:t>
+      </w:r>
+      <w:r>
+        <w:rPr>
+          <w:rFonts w:ascii="Times New Roman" w:eastAsiaTheme="majorEastAsia" w:hAnsi="Times New Roman" w:cs="Times New Roman"/>
+          <w:color w:val="000000" w:themeColor="text1"/>
+          <w:sz w:val="28"/>
+          <w:szCs w:val="28"/>
+          <w:lang w:val="uk-UA"/>
+        </w:rPr>
+        <w:t>з</w:t>
+      </w:r>
+      <w:r>
+        <w:rPr>
+          <w:rFonts w:ascii="Times New Roman" w:eastAsiaTheme="majorEastAsia" w:hAnsi="Times New Roman" w:cs="Times New Roman"/>
+          <w:color w:val="000000" w:themeColor="text1"/>
+          <w:sz w:val="28"/>
+          <w:szCs w:val="28"/>
+          <w:lang w:val="uk-UA"/>
+        </w:rPr>
+        <w:t>поділу</w:t>
+      </w:r>
+      <w:r>
+        <w:rPr>
+          <w:rFonts w:ascii="Times New Roman" w:eastAsiaTheme="majorEastAsia" w:hAnsi="Times New Roman" w:cs="Times New Roman"/>
+          <w:color w:val="000000" w:themeColor="text1"/>
+          <w:sz w:val="28"/>
+          <w:szCs w:val="28"/>
+          <w:lang w:val="uk-UA"/>
+        </w:rPr>
+        <w:t xml:space="preserve"> щільності ГС. З гістограми можемо припустити, що щільність є спадною. А характер спаду нагадує графік щільності експоненційного закону. До того ж найменшим значенням у реалізації є </w:t>
+      </w:r>
+      <m:oMath>
+        <m:r>
+          <w:rPr>
+            <w:rFonts w:ascii="Cambria Math" w:eastAsiaTheme="majorEastAsia" w:hAnsi="Cambria Math" w:cs="Times New Roman"/>
+            <w:color w:val="000000" w:themeColor="text1"/>
+            <w:sz w:val="28"/>
+            <w:szCs w:val="28"/>
+            <w:lang w:val="uk-UA"/>
+          </w:rPr>
+          <m:t>2,57</m:t>
+        </m:r>
+      </m:oMath>
+      <w:r>
+        <w:rPr>
+          <w:rFonts w:ascii="Times New Roman" w:eastAsiaTheme="majorEastAsia" w:hAnsi="Times New Roman" w:cs="Times New Roman"/>
+          <w:color w:val="000000" w:themeColor="text1"/>
+          <w:sz w:val="28"/>
+          <w:szCs w:val="28"/>
+          <w:lang w:val="uk-UA"/>
+        </w:rPr>
+        <w:t xml:space="preserve">, то </w:t>
+      </w:r>
+      <w:r>
+        <w:rPr>
+          <w:rFonts w:ascii="Times New Roman" w:eastAsiaTheme="majorEastAsia" w:hAnsi="Times New Roman" w:cs="Times New Roman"/>
+          <w:color w:val="000000" w:themeColor="text1"/>
+          <w:sz w:val="28"/>
+          <w:szCs w:val="28"/>
+          <w:lang w:val="uk-UA"/>
+        </w:rPr>
+        <w:t xml:space="preserve">це більш схоже на експоненційний закон із зсувом. </w:t>
+      </w:r>
+    </w:p>
+    <w:p>
+      <w:pPr>
+        <w:spacing w:line="240" w:lineRule="auto"/>
+        <w:rPr>
+          <w:rFonts w:ascii="Times New Roman" w:eastAsiaTheme="majorEastAsia" w:hAnsi="Times New Roman" w:cs="Times New Roman"/>
+          <w:color w:val="000000" w:themeColor="text1"/>
+          <w:sz w:val="28"/>
+          <w:szCs w:val="28"/>
+          <w:lang w:val="uk-UA"/>
+        </w:rPr>
+      </w:pPr>
+      <w:r>
+        <w:rPr>
+          <w:rFonts w:ascii="Times New Roman" w:eastAsiaTheme="majorEastAsia" w:hAnsi="Times New Roman" w:cs="Times New Roman"/>
+          <w:color w:val="000000" w:themeColor="text1"/>
+          <w:sz w:val="28"/>
+          <w:szCs w:val="28"/>
+          <w:lang w:val="uk-UA"/>
+        </w:rPr>
+        <w:t xml:space="preserve">Графік </w:t>
+      </w:r>
+      <w:proofErr w:type="spellStart"/>
+      <w:r>
+        <w:rPr>
+          <w:rFonts w:ascii="Times New Roman" w:eastAsiaTheme="majorEastAsia" w:hAnsi="Times New Roman" w:cs="Times New Roman"/>
+          <w:color w:val="000000" w:themeColor="text1"/>
+          <w:sz w:val="28"/>
+          <w:szCs w:val="28"/>
+          <w:lang w:val="uk-UA"/>
+        </w:rPr>
+        <w:t>кумуляти</w:t>
+      </w:r>
+      <w:proofErr w:type="spellEnd"/>
+      <w:r>
+        <w:rPr>
+          <w:rFonts w:ascii="Times New Roman" w:eastAsiaTheme="majorEastAsia" w:hAnsi="Times New Roman" w:cs="Times New Roman"/>
+          <w:color w:val="000000" w:themeColor="text1"/>
+          <w:sz w:val="28"/>
+          <w:szCs w:val="28"/>
+          <w:lang w:val="uk-UA"/>
+        </w:rPr>
+        <w:t xml:space="preserve"> на нашій реалізації нагадує графік функції розподілу зсунутого експоненційного розподілу</w:t>
+      </w:r>
+      <w:r>
+        <w:rPr>
+          <w:rFonts w:ascii="Times New Roman" w:eastAsiaTheme="majorEastAsia" w:hAnsi="Times New Roman" w:cs="Times New Roman"/>
+          <w:color w:val="000000" w:themeColor="text1"/>
+          <w:sz w:val="28"/>
+          <w:szCs w:val="28"/>
+          <w:lang w:val="uk-UA"/>
+        </w:rPr>
+        <w:t>.</w:t>
+      </w:r>
+    </w:p>
+    <w:p>
+      <w:pPr>
+        <w:spacing w:line="240" w:lineRule="auto"/>
+        <w:rPr>
+          <w:rFonts w:ascii="Times New Roman" w:eastAsiaTheme="majorEastAsia" w:hAnsi="Times New Roman" w:cs="Times New Roman"/>
+          <w:color w:val="000000" w:themeColor="text1"/>
+          <w:sz w:val="28"/>
+          <w:szCs w:val="28"/>
+          <w:lang w:val="uk-UA"/>
+        </w:rPr>
+      </w:pPr>
+      <w:r>
+        <w:rPr>
+          <w:rFonts w:ascii="Times New Roman" w:eastAsiaTheme="majorEastAsia" w:hAnsi="Times New Roman" w:cs="Times New Roman"/>
+          <w:color w:val="000000" w:themeColor="text1"/>
+          <w:sz w:val="28"/>
+          <w:szCs w:val="28"/>
+          <w:lang w:val="uk-UA"/>
+        </w:rPr>
+        <w:t>Оскільки на нашій конкретній реалізації майже всі значення унікальні, то припустимо, що ГС – неперервна.</w:t>
+      </w:r>
+    </w:p>
+    <w:p>
+      <w:pPr>
+        <w:spacing w:line="240" w:lineRule="auto"/>
+        <w:rPr>
+          <w:rFonts w:ascii="Times New Roman" w:eastAsiaTheme="majorEastAsia" w:hAnsi="Times New Roman" w:cs="Times New Roman"/>
+          <w:color w:val="000000" w:themeColor="text1"/>
+          <w:sz w:val="28"/>
+          <w:szCs w:val="28"/>
+          <w:lang w:val="uk-UA"/>
+        </w:rPr>
+      </w:pPr>
+      <w:r>
+        <w:rPr>
+          <w:rFonts w:ascii="Times New Roman" w:eastAsiaTheme="majorEastAsia" w:hAnsi="Times New Roman" w:cs="Times New Roman"/>
+          <w:color w:val="000000" w:themeColor="text1"/>
+          <w:sz w:val="28"/>
+          <w:szCs w:val="28"/>
+          <w:lang w:val="uk-UA"/>
+        </w:rPr>
+        <w:t>Асиметрія не близька до нуля, то це скоріш за все не рівномірний і не нормальний закони</w:t>
+      </w:r>
+    </w:p>
+    <w:p>
+      <w:pPr>
+        <w:spacing w:line="240" w:lineRule="auto"/>
+        <w:rPr>
+          <w:rFonts w:ascii="Times New Roman" w:eastAsiaTheme="majorEastAsia" w:hAnsi="Times New Roman" w:cs="Times New Roman"/>
+          <w:iCs/>
+          <w:color w:val="000000" w:themeColor="text1"/>
+          <w:sz w:val="28"/>
+          <w:szCs w:val="28"/>
+          <w:lang w:val="uk-UA"/>
+        </w:rPr>
+      </w:pPr>
+      <w:r>
+        <w:rPr>
+          <w:rFonts w:ascii="Times New Roman" w:eastAsiaTheme="majorEastAsia" w:hAnsi="Times New Roman" w:cs="Times New Roman"/>
+          <w:color w:val="000000" w:themeColor="text1"/>
+          <w:sz w:val="28"/>
+          <w:szCs w:val="28"/>
+          <w:lang w:val="uk-UA"/>
+        </w:rPr>
+        <w:t xml:space="preserve">Щоб підкріпити думку про зсунутий експоненційний розподіл спробуємо </w:t>
+      </w:r>
+      <w:r>
+        <w:rPr>
+          <w:rFonts w:ascii="Times New Roman" w:eastAsiaTheme="majorEastAsia" w:hAnsi="Times New Roman" w:cs="Times New Roman"/>
+          <w:color w:val="000000" w:themeColor="text1"/>
+          <w:sz w:val="28"/>
+          <w:szCs w:val="28"/>
+          <w:lang w:val="uk-UA"/>
+        </w:rPr>
+        <w:t xml:space="preserve"> </w:t>
+      </w:r>
+      <w:r>
+        <w:rPr>
+          <w:rFonts w:ascii="Times New Roman" w:eastAsiaTheme="majorEastAsia" w:hAnsi="Times New Roman" w:cs="Times New Roman"/>
+          <w:color w:val="000000" w:themeColor="text1"/>
+          <w:sz w:val="28"/>
+          <w:szCs w:val="28"/>
+          <w:lang w:val="uk-UA"/>
+        </w:rPr>
+        <w:t xml:space="preserve">розглянути </w:t>
+      </w:r>
+      <m:oMath>
+        <m:r>
+          <w:rPr>
+            <w:rFonts w:ascii="Cambria Math" w:eastAsiaTheme="majorEastAsia" w:hAnsi="Cambria Math" w:cs="Times New Roman"/>
+            <w:color w:val="000000" w:themeColor="text1"/>
+            <w:sz w:val="28"/>
+            <w:szCs w:val="28"/>
+            <w:lang w:val="uk-UA"/>
+          </w:rPr>
+          <m:t>η~Exp(λ, b)</m:t>
+        </m:r>
+      </m:oMath>
+      <w:r>
+        <w:rPr>
+          <w:rFonts w:ascii="Times New Roman" w:eastAsiaTheme="majorEastAsia" w:hAnsi="Times New Roman" w:cs="Times New Roman"/>
+          <w:color w:val="000000" w:themeColor="text1"/>
+          <w:sz w:val="28"/>
+          <w:szCs w:val="28"/>
+          <w:lang w:val="uk-UA"/>
+        </w:rPr>
+        <w:t xml:space="preserve">. </w:t>
+      </w:r>
+      <m:oMath>
+        <m:r>
+          <m:rPr>
+            <m:scr m:val="double-struck"/>
+          </m:rPr>
+          <w:rPr>
+            <w:rFonts w:ascii="Cambria Math" w:eastAsiaTheme="majorEastAsia" w:hAnsi="Cambria Math" w:cs="Times New Roman"/>
+            <w:color w:val="000000" w:themeColor="text1"/>
+            <w:sz w:val="28"/>
+            <w:szCs w:val="28"/>
+            <w:lang w:val="uk-UA"/>
+          </w:rPr>
+          <m:t>D</m:t>
+        </m:r>
+        <m:r>
+          <w:rPr>
+            <w:rFonts w:ascii="Cambria Math" w:eastAsiaTheme="majorEastAsia" w:hAnsi="Cambria Math" w:cs="Times New Roman"/>
+            <w:color w:val="000000" w:themeColor="text1"/>
+            <w:sz w:val="28"/>
+            <w:szCs w:val="28"/>
+            <w:lang w:val="uk-UA"/>
+          </w:rPr>
+          <m:t>η=</m:t>
+        </m:r>
+        <m:sSup>
+          <m:sSupPr>
+            <m:ctrlPr>
+              <w:rPr>
+                <w:rFonts w:ascii="Cambria Math" w:eastAsiaTheme="majorEastAsia" w:hAnsi="Cambria Math" w:cs="Times New Roman"/>
+                <w:i/>
+                <w:color w:val="000000" w:themeColor="text1"/>
+                <w:sz w:val="28"/>
+                <w:szCs w:val="28"/>
+                <w:lang w:val="uk-UA"/>
+              </w:rPr>
+            </m:ctrlPr>
+          </m:sSupPr>
+          <m:e>
+            <m:r>
+              <w:rPr>
+                <w:rFonts w:ascii="Cambria Math" w:eastAsiaTheme="majorEastAsia" w:hAnsi="Cambria Math" w:cs="Times New Roman"/>
+                <w:color w:val="000000" w:themeColor="text1"/>
+                <w:sz w:val="28"/>
+                <w:szCs w:val="28"/>
+                <w:lang w:val="uk-UA"/>
+              </w:rPr>
+              <m:t>λ</m:t>
+            </m:r>
+          </m:e>
+          <m:sup>
+            <m:r>
+              <w:rPr>
+                <w:rFonts w:ascii="Cambria Math" w:eastAsiaTheme="majorEastAsia" w:hAnsi="Cambria Math" w:cs="Times New Roman"/>
+                <w:color w:val="000000" w:themeColor="text1"/>
+                <w:sz w:val="28"/>
+                <w:szCs w:val="28"/>
+                <w:lang w:val="uk-UA"/>
+              </w:rPr>
+              <m:t>2</m:t>
+            </m:r>
+          </m:sup>
+        </m:sSup>
+      </m:oMath>
+      <w:r>
+        <w:rPr>
+          <w:rFonts w:ascii="Times New Roman" w:eastAsiaTheme="majorEastAsia" w:hAnsi="Times New Roman" w:cs="Times New Roman"/>
+          <w:color w:val="000000" w:themeColor="text1"/>
+          <w:sz w:val="28"/>
+          <w:szCs w:val="28"/>
+          <w:lang w:val="uk-UA"/>
+        </w:rPr>
+        <w:t xml:space="preserve">, </w:t>
+      </w:r>
+      <w:r>
+        <w:rPr>
+          <w:rFonts w:ascii="Times New Roman" w:eastAsiaTheme="majorEastAsia" w:hAnsi="Times New Roman" w:cs="Times New Roman"/>
+          <w:color w:val="000000" w:themeColor="text1"/>
+          <w:sz w:val="28"/>
+          <w:szCs w:val="28"/>
+          <w:lang w:val="uk-UA"/>
+        </w:rPr>
+        <w:t xml:space="preserve">а ми маємо </w:t>
+      </w:r>
+      <m:oMath>
+        <m:sSub>
+          <m:sSubPr>
+            <m:ctrlPr>
+              <w:rPr>
+                <w:rFonts w:ascii="Cambria Math" w:eastAsiaTheme="majorEastAsia" w:hAnsi="Cambria Math" w:cs="Times New Roman"/>
+                <w:i/>
+                <w:iCs/>
+                <w:color w:val="000000" w:themeColor="text1"/>
+                <w:sz w:val="28"/>
+                <w:szCs w:val="28"/>
+                <w:lang w:val="uk-UA"/>
+              </w:rPr>
+            </m:ctrlPr>
+          </m:sSubPr>
+          <m:e>
+            <m:d>
+              <m:dPr>
+                <m:ctrlPr>
+                  <w:rPr>
+                    <w:rFonts w:ascii="Cambria Math" w:eastAsiaTheme="majorEastAsia" w:hAnsi="Cambria Math" w:cs="Times New Roman"/>
+                    <w:i/>
+                    <w:iCs/>
+                    <w:color w:val="000000" w:themeColor="text1"/>
+                    <w:sz w:val="28"/>
+                    <w:szCs w:val="28"/>
+                    <w:lang w:val="uk-UA"/>
+                  </w:rPr>
+                </m:ctrlPr>
+              </m:dPr>
+              <m:e>
+                <m:sSup>
+                  <m:sSupPr>
+                    <m:ctrlPr>
+                      <w:rPr>
+                        <w:rFonts w:ascii="Cambria Math" w:eastAsiaTheme="majorEastAsia" w:hAnsi="Cambria Math" w:cs="Times New Roman"/>
+                        <w:i/>
+                        <w:iCs/>
+                        <w:color w:val="000000" w:themeColor="text1"/>
+                        <w:sz w:val="28"/>
+                        <w:szCs w:val="28"/>
+                        <w:lang w:val="uk-UA"/>
+                      </w:rPr>
+                    </m:ctrlPr>
+                  </m:sSupPr>
+                  <m:e>
+                    <m:r>
+                      <m:rPr>
+                        <m:scr m:val="double-struck"/>
+                      </m:rPr>
+                      <w:rPr>
+                        <w:rFonts w:ascii="Cambria Math" w:eastAsiaTheme="majorEastAsia" w:hAnsi="Cambria Math" w:cs="Times New Roman"/>
+                        <w:color w:val="000000" w:themeColor="text1"/>
+                        <w:sz w:val="28"/>
+                        <w:szCs w:val="28"/>
+                        <w:lang w:val="uk-UA"/>
+                      </w:rPr>
+                      <m:t>D</m:t>
+                    </m:r>
+                  </m:e>
+                  <m:sup>
+                    <m:r>
+                      <w:rPr>
+                        <w:rFonts w:ascii="Cambria Math" w:eastAsiaTheme="majorEastAsia" w:hAnsi="Cambria Math" w:cs="Times New Roman"/>
+                        <w:color w:val="000000" w:themeColor="text1"/>
+                        <w:sz w:val="28"/>
+                        <w:szCs w:val="28"/>
+                        <w:lang w:val="uk-UA"/>
+                      </w:rPr>
+                      <m:t>**</m:t>
+                    </m:r>
+                  </m:sup>
+                </m:sSup>
+                <m:r>
+                  <w:rPr>
+                    <w:rFonts w:ascii="Cambria Math" w:eastAsiaTheme="majorEastAsia" w:hAnsi="Cambria Math" w:cs="Times New Roman"/>
+                    <w:color w:val="000000" w:themeColor="text1"/>
+                    <w:sz w:val="28"/>
+                    <w:szCs w:val="28"/>
+                    <w:lang w:val="uk-UA"/>
+                  </w:rPr>
+                  <m:t>ξ</m:t>
+                </m:r>
+              </m:e>
+            </m:d>
+          </m:e>
+          <m:sub>
+            <m:r>
+              <w:rPr>
+                <w:rFonts w:ascii="Cambria Math" w:eastAsiaTheme="majorEastAsia" w:hAnsi="Cambria Math" w:cs="Times New Roman"/>
+                <w:color w:val="000000" w:themeColor="text1"/>
+                <w:sz w:val="28"/>
+                <w:szCs w:val="28"/>
+                <w:lang w:val="uk-UA"/>
+              </w:rPr>
+              <m:t>зн</m:t>
+            </m:r>
+          </m:sub>
+        </m:sSub>
+        <m:r>
+          <w:rPr>
+            <w:rFonts w:ascii="Cambria Math" w:eastAsiaTheme="majorEastAsia" w:hAnsi="Cambria Math" w:cs="Times New Roman"/>
+            <w:color w:val="000000" w:themeColor="text1"/>
+            <w:sz w:val="28"/>
+            <w:szCs w:val="28"/>
+            <w:lang w:val="uk-UA"/>
+          </w:rPr>
+          <m:t>=</m:t>
+        </m:r>
+        <m:r>
+          <w:rPr>
+            <w:rFonts w:ascii="Cambria Math" w:eastAsiaTheme="majorEastAsia" w:hAnsi="Cambria Math" w:cs="Times New Roman"/>
+            <w:color w:val="000000" w:themeColor="text1"/>
+            <w:sz w:val="28"/>
+            <w:szCs w:val="28"/>
+            <w:lang w:val="uk-UA"/>
+          </w:rPr>
+          <m:t>9,001</m:t>
+        </m:r>
+        <m:r>
+          <w:rPr>
+            <w:rFonts w:ascii="Cambria Math" w:eastAsiaTheme="majorEastAsia" w:hAnsi="Cambria Math" w:cs="Times New Roman"/>
+            <w:color w:val="000000" w:themeColor="text1"/>
+            <w:sz w:val="28"/>
+            <w:szCs w:val="28"/>
+            <w:lang w:val="uk-UA"/>
+          </w:rPr>
+          <m:t>9</m:t>
+        </m:r>
+      </m:oMath>
+      <w:r>
+        <w:rPr>
+          <w:rFonts w:ascii="Times New Roman" w:eastAsiaTheme="majorEastAsia" w:hAnsi="Times New Roman" w:cs="Times New Roman"/>
+          <w:iCs/>
+          <w:color w:val="000000" w:themeColor="text1"/>
+          <w:sz w:val="28"/>
+          <w:szCs w:val="28"/>
+          <w:lang w:val="uk-UA"/>
+        </w:rPr>
+        <w:t xml:space="preserve">. Припустимо, що </w:t>
+      </w:r>
+      <m:oMath>
+        <m:r>
+          <w:rPr>
+            <w:rFonts w:ascii="Cambria Math" w:eastAsiaTheme="majorEastAsia" w:hAnsi="Cambria Math" w:cs="Times New Roman"/>
+            <w:color w:val="000000" w:themeColor="text1"/>
+            <w:sz w:val="28"/>
+            <w:szCs w:val="28"/>
+            <w:lang w:val="uk-UA"/>
+          </w:rPr>
+          <m:t>λ≈</m:t>
+        </m:r>
+        <m:rad>
+          <m:radPr>
+            <m:degHide m:val="1"/>
+            <m:ctrlPr>
+              <w:rPr>
+                <w:rFonts w:ascii="Cambria Math" w:eastAsiaTheme="majorEastAsia" w:hAnsi="Cambria Math" w:cs="Times New Roman"/>
+                <w:i/>
+                <w:iCs/>
+                <w:color w:val="000000" w:themeColor="text1"/>
+                <w:sz w:val="28"/>
+                <w:szCs w:val="28"/>
+                <w:lang w:val="uk-UA"/>
+              </w:rPr>
+            </m:ctrlPr>
+          </m:radPr>
+          <m:deg/>
+          <m:e>
+            <m:sSub>
+              <m:sSubPr>
+                <m:ctrlPr>
+                  <w:rPr>
+                    <w:rFonts w:ascii="Cambria Math" w:eastAsiaTheme="majorEastAsia" w:hAnsi="Cambria Math" w:cs="Times New Roman"/>
+                    <w:i/>
+                    <w:iCs/>
+                    <w:color w:val="000000" w:themeColor="text1"/>
+                    <w:sz w:val="28"/>
+                    <w:szCs w:val="28"/>
+                    <w:lang w:val="uk-UA"/>
+                  </w:rPr>
+                </m:ctrlPr>
+              </m:sSubPr>
+              <m:e>
+                <m:d>
+                  <m:dPr>
+                    <m:ctrlPr>
+                      <w:rPr>
+                        <w:rFonts w:ascii="Cambria Math" w:eastAsiaTheme="majorEastAsia" w:hAnsi="Cambria Math" w:cs="Times New Roman"/>
+                        <w:i/>
+                        <w:iCs/>
+                        <w:color w:val="000000" w:themeColor="text1"/>
+                        <w:sz w:val="28"/>
+                        <w:szCs w:val="28"/>
+                        <w:lang w:val="uk-UA"/>
+                      </w:rPr>
+                    </m:ctrlPr>
+                  </m:dPr>
+                  <m:e>
+                    <m:sSup>
+                      <m:sSupPr>
+                        <m:ctrlPr>
+                          <w:rPr>
+                            <w:rFonts w:ascii="Cambria Math" w:eastAsiaTheme="majorEastAsia" w:hAnsi="Cambria Math" w:cs="Times New Roman"/>
+                            <w:i/>
+                            <w:iCs/>
+                            <w:color w:val="000000" w:themeColor="text1"/>
+                            <w:sz w:val="28"/>
+                            <w:szCs w:val="28"/>
+                            <w:lang w:val="uk-UA"/>
+                          </w:rPr>
+                        </m:ctrlPr>
+                      </m:sSupPr>
+                      <m:e>
+                        <m:r>
+                          <m:rPr>
+                            <m:scr m:val="double-struck"/>
+                          </m:rPr>
+                          <w:rPr>
+                            <w:rFonts w:ascii="Cambria Math" w:eastAsiaTheme="majorEastAsia" w:hAnsi="Cambria Math" w:cs="Times New Roman"/>
+                            <w:color w:val="000000" w:themeColor="text1"/>
+                            <w:sz w:val="28"/>
+                            <w:szCs w:val="28"/>
+                            <w:lang w:val="uk-UA"/>
+                          </w:rPr>
+                          <m:t>D</m:t>
+                        </m:r>
+                      </m:e>
+                      <m:sup>
+                        <m:r>
+                          <w:rPr>
+                            <w:rFonts w:ascii="Cambria Math" w:eastAsiaTheme="majorEastAsia" w:hAnsi="Cambria Math" w:cs="Times New Roman"/>
+                            <w:color w:val="000000" w:themeColor="text1"/>
+                            <w:sz w:val="28"/>
+                            <w:szCs w:val="28"/>
+                            <w:lang w:val="uk-UA"/>
+                          </w:rPr>
+                          <m:t>**</m:t>
+                        </m:r>
+                      </m:sup>
+                    </m:sSup>
+                    <m:r>
+                      <w:rPr>
+                        <w:rFonts w:ascii="Cambria Math" w:eastAsiaTheme="majorEastAsia" w:hAnsi="Cambria Math" w:cs="Times New Roman"/>
+                        <w:color w:val="000000" w:themeColor="text1"/>
+                        <w:sz w:val="28"/>
+                        <w:szCs w:val="28"/>
+                        <w:lang w:val="uk-UA"/>
+                      </w:rPr>
+                      <m:t>ξ</m:t>
+                    </m:r>
+                  </m:e>
+                </m:d>
+              </m:e>
+              <m:sub>
+                <m:r>
+                  <w:rPr>
+                    <w:rFonts w:ascii="Cambria Math" w:eastAsiaTheme="majorEastAsia" w:hAnsi="Cambria Math" w:cs="Times New Roman"/>
+                    <w:color w:val="000000" w:themeColor="text1"/>
+                    <w:sz w:val="28"/>
+                    <w:szCs w:val="28"/>
+                    <w:lang w:val="uk-UA"/>
+                  </w:rPr>
+                  <m:t>зн</m:t>
+                </m:r>
+              </m:sub>
+            </m:sSub>
+          </m:e>
+        </m:rad>
+        <m:r>
+          <w:rPr>
+            <w:rFonts w:ascii="Cambria Math" w:eastAsiaTheme="majorEastAsia" w:hAnsi="Cambria Math" w:cs="Times New Roman"/>
+            <w:color w:val="000000" w:themeColor="text1"/>
+            <w:sz w:val="28"/>
+            <w:szCs w:val="28"/>
+            <w:lang w:val="uk-UA"/>
+          </w:rPr>
+          <m:t>≈3</m:t>
+        </m:r>
+      </m:oMath>
+    </w:p>
+    <w:p>
+      <w:pPr>
+        <w:spacing w:line="240" w:lineRule="auto"/>
+        <w:rPr>
+          <w:rFonts w:ascii="Times New Roman" w:eastAsiaTheme="majorEastAsia" w:hAnsi="Times New Roman" w:cs="Times New Roman"/>
+          <w:i/>
+          <w:iCs/>
+          <w:color w:val="000000" w:themeColor="text1"/>
+          <w:sz w:val="28"/>
+          <w:szCs w:val="28"/>
+          <w:lang w:val="ru-RU"/>
+        </w:rPr>
+      </w:pPr>
+      <w:r>
+        <w:rPr>
+          <w:rFonts w:ascii="Times New Roman" w:eastAsiaTheme="majorEastAsia" w:hAnsi="Times New Roman" w:cs="Times New Roman"/>
+          <w:iCs/>
+          <w:color w:val="000000" w:themeColor="text1"/>
+          <w:sz w:val="28"/>
+          <w:szCs w:val="28"/>
+          <w:lang w:val="uk-UA"/>
+        </w:rPr>
+        <w:t xml:space="preserve">Зсув у </w:t>
+      </w:r>
+      <w:r>
+        <w:rPr>
+          <w:rFonts w:ascii="Times New Roman" w:eastAsiaTheme="majorEastAsia" w:hAnsi="Times New Roman" w:cs="Times New Roman"/>
+          <w:color w:val="000000" w:themeColor="text1"/>
+          <w:sz w:val="28"/>
+          <w:szCs w:val="28"/>
+          <w:lang w:val="uk-UA"/>
+        </w:rPr>
+        <w:t>експоненційно</w:t>
+      </w:r>
+      <w:r>
+        <w:rPr>
+          <w:rFonts w:ascii="Times New Roman" w:eastAsiaTheme="majorEastAsia" w:hAnsi="Times New Roman" w:cs="Times New Roman"/>
+          <w:color w:val="000000" w:themeColor="text1"/>
+          <w:sz w:val="28"/>
+          <w:szCs w:val="28"/>
+          <w:lang w:val="uk-UA"/>
+        </w:rPr>
+        <w:t>му</w:t>
+      </w:r>
+      <w:r>
+        <w:rPr>
+          <w:rFonts w:ascii="Times New Roman" w:eastAsiaTheme="majorEastAsia" w:hAnsi="Times New Roman" w:cs="Times New Roman"/>
+          <w:iCs/>
+          <w:color w:val="000000" w:themeColor="text1"/>
+          <w:sz w:val="28"/>
+          <w:szCs w:val="28"/>
+          <w:lang w:val="uk-UA"/>
+        </w:rPr>
+        <w:t xml:space="preserve"> законі має значення найменшого значення, яке може приймати ВВ.  Тож припустимо, що </w:t>
+      </w:r>
+      <m:oMath>
+        <m:r>
+          <w:rPr>
+            <w:rFonts w:ascii="Cambria Math" w:eastAsiaTheme="majorEastAsia" w:hAnsi="Cambria Math" w:cs="Times New Roman"/>
+            <w:color w:val="000000" w:themeColor="text1"/>
+            <w:sz w:val="28"/>
+            <w:szCs w:val="28"/>
+            <w:lang w:val="uk-UA"/>
+          </w:rPr>
+          <m:t>b≈</m:t>
+        </m:r>
+        <m:func>
+          <m:funcPr>
+            <m:ctrlPr>
+              <w:rPr>
+                <w:rFonts w:ascii="Cambria Math" w:eastAsiaTheme="majorEastAsia" w:hAnsi="Cambria Math" w:cs="Times New Roman"/>
+                <w:i/>
+                <w:iCs/>
+                <w:color w:val="000000" w:themeColor="text1"/>
+                <w:sz w:val="28"/>
+                <w:szCs w:val="28"/>
+                <w:lang w:val="uk-UA"/>
+              </w:rPr>
+            </m:ctrlPr>
+          </m:funcPr>
+          <m:fName>
+            <m:limLow>
+              <m:limLowPr>
+                <m:ctrlPr>
+                  <w:rPr>
+                    <w:rFonts w:ascii="Cambria Math" w:eastAsiaTheme="majorEastAsia" w:hAnsi="Cambria Math" w:cs="Times New Roman"/>
+                    <w:i/>
+                    <w:iCs/>
+                    <w:color w:val="000000" w:themeColor="text1"/>
+                    <w:sz w:val="28"/>
+                    <w:szCs w:val="28"/>
+                    <w:lang w:val="uk-UA"/>
+                  </w:rPr>
+                </m:ctrlPr>
+              </m:limLowPr>
+              <m:e>
+                <m:r>
+                  <m:rPr>
+                    <m:sty m:val="p"/>
+                  </m:rPr>
+                  <w:rPr>
+                    <w:rFonts w:ascii="Cambria Math" w:eastAsiaTheme="majorEastAsia" w:hAnsi="Cambria Math" w:cs="Times New Roman"/>
+                    <w:color w:val="000000" w:themeColor="text1"/>
+                    <w:sz w:val="28"/>
+                    <w:szCs w:val="28"/>
+                    <w:lang w:val="uk-UA"/>
+                  </w:rPr>
+                  <m:t>min</m:t>
+                </m:r>
+              </m:e>
+              <m:lim>
+                <m:r>
+                  <w:rPr>
+                    <w:rFonts w:ascii="Cambria Math" w:eastAsiaTheme="majorEastAsia" w:hAnsi="Cambria Math" w:cs="Times New Roman"/>
+                    <w:color w:val="000000" w:themeColor="text1"/>
+                    <w:sz w:val="28"/>
+                    <w:szCs w:val="28"/>
+                    <w:lang w:val="uk-UA"/>
+                  </w:rPr>
+                  <m:t>1≤k≤n</m:t>
+                </m:r>
+              </m:lim>
+            </m:limLow>
+          </m:fName>
+          <m:e>
+            <m:sSub>
+              <m:sSubPr>
+                <m:ctrlPr>
+                  <w:rPr>
+                    <w:rFonts w:ascii="Cambria Math" w:eastAsiaTheme="majorEastAsia" w:hAnsi="Cambria Math" w:cs="Times New Roman"/>
+                    <w:i/>
+                    <w:iCs/>
+                    <w:color w:val="000000" w:themeColor="text1"/>
+                    <w:sz w:val="28"/>
+                    <w:szCs w:val="28"/>
+                    <w:lang w:val="uk-UA"/>
+                  </w:rPr>
+                </m:ctrlPr>
+              </m:sSubPr>
+              <m:e>
+                <m:r>
+                  <w:rPr>
+                    <w:rFonts w:ascii="Cambria Math" w:eastAsiaTheme="majorEastAsia" w:hAnsi="Cambria Math" w:cs="Times New Roman"/>
+                    <w:color w:val="000000" w:themeColor="text1"/>
+                    <w:sz w:val="28"/>
+                    <w:szCs w:val="28"/>
+                    <w:lang w:val="uk-UA"/>
+                  </w:rPr>
+                  <m:t>x</m:t>
+                </m:r>
+              </m:e>
+              <m:sub>
+                <m:r>
+                  <w:rPr>
+                    <w:rFonts w:ascii="Cambria Math" w:eastAsiaTheme="majorEastAsia" w:hAnsi="Cambria Math" w:cs="Times New Roman"/>
+                    <w:color w:val="000000" w:themeColor="text1"/>
+                    <w:sz w:val="28"/>
+                    <w:szCs w:val="28"/>
+                    <w:lang w:val="uk-UA"/>
+                  </w:rPr>
+                  <m:t>k</m:t>
+                </m:r>
+              </m:sub>
+            </m:sSub>
+          </m:e>
+        </m:func>
+        <m:r>
+          <w:rPr>
+            <w:rFonts w:ascii="Cambria Math" w:eastAsiaTheme="majorEastAsia" w:hAnsi="Cambria Math" w:cs="Times New Roman"/>
+            <w:color w:val="000000" w:themeColor="text1"/>
+            <w:sz w:val="28"/>
+            <w:szCs w:val="28"/>
+            <w:lang w:val="uk-UA"/>
+          </w:rPr>
+          <m:t>=2,57</m:t>
+        </m:r>
+      </m:oMath>
+      <w:r>
+        <w:rPr>
+          <w:rFonts w:ascii="Times New Roman" w:eastAsiaTheme="majorEastAsia" w:hAnsi="Times New Roman" w:cs="Times New Roman"/>
+          <w:iCs/>
+          <w:color w:val="000000" w:themeColor="text1"/>
+          <w:sz w:val="28"/>
+          <w:szCs w:val="28"/>
+          <w:lang w:val="uk-UA"/>
+        </w:rPr>
+        <w:br/>
+      </w:r>
+      <m:oMath>
+        <m:r>
+          <m:rPr>
+            <m:scr m:val="double-struck"/>
+          </m:rPr>
+          <w:rPr>
+            <w:rFonts w:ascii="Cambria Math" w:eastAsiaTheme="majorEastAsia" w:hAnsi="Cambria Math" w:cs="Times New Roman"/>
+            <w:color w:val="000000" w:themeColor="text1"/>
+            <w:sz w:val="28"/>
+            <w:szCs w:val="28"/>
+            <w:lang w:val="uk-UA"/>
+          </w:rPr>
+          <m:t>E</m:t>
+        </m:r>
+        <m:r>
+          <w:rPr>
+            <w:rFonts w:ascii="Cambria Math" w:eastAsiaTheme="majorEastAsia" w:hAnsi="Cambria Math" w:cs="Times New Roman"/>
+            <w:color w:val="000000" w:themeColor="text1"/>
+            <w:sz w:val="28"/>
+            <w:szCs w:val="28"/>
+            <w:lang w:val="uk-UA"/>
+          </w:rPr>
+          <m:t>η=λ+b≈5,57</m:t>
+        </m:r>
+      </m:oMath>
+      <w:r>
+        <w:rPr>
+          <w:rFonts w:ascii="Times New Roman" w:eastAsiaTheme="majorEastAsia" w:hAnsi="Times New Roman" w:cs="Times New Roman"/>
+          <w:iCs/>
+          <w:color w:val="000000" w:themeColor="text1"/>
+          <w:sz w:val="28"/>
+          <w:szCs w:val="28"/>
+          <w:lang w:val="uk-UA"/>
+        </w:rPr>
+        <w:t xml:space="preserve">, що видодить достатьно близько до </w:t>
+      </w:r>
+      <m:oMath>
+        <m:acc>
+          <m:accPr>
+            <m:chr m:val="̅"/>
+            <m:ctrlPr>
+              <w:rPr>
+                <w:rFonts w:ascii="Cambria Math" w:eastAsiaTheme="majorEastAsia" w:hAnsi="Cambria Math" w:cs="Times New Roman"/>
+                <w:i/>
+                <w:iCs/>
+                <w:color w:val="000000" w:themeColor="text1"/>
+                <w:sz w:val="28"/>
+                <w:szCs w:val="28"/>
+                <w:lang w:val="uk-UA"/>
+              </w:rPr>
+            </m:ctrlPr>
+          </m:accPr>
+          <m:e>
+            <m:r>
+              <w:rPr>
+                <w:rFonts w:ascii="Cambria Math" w:eastAsiaTheme="majorEastAsia" w:hAnsi="Cambria Math" w:cs="Times New Roman"/>
+                <w:color w:val="000000" w:themeColor="text1"/>
+                <w:sz w:val="28"/>
+                <w:szCs w:val="28"/>
+                <w:lang w:val="uk-UA"/>
+              </w:rPr>
+              <m:t>x</m:t>
+            </m:r>
+          </m:e>
+        </m:acc>
+        <m:r>
+          <w:rPr>
+            <w:rFonts w:ascii="Cambria Math" w:eastAsiaTheme="majorEastAsia" w:hAnsi="Cambria Math" w:cs="Times New Roman"/>
+            <w:color w:val="000000" w:themeColor="text1"/>
+            <w:sz w:val="28"/>
+            <w:szCs w:val="28"/>
+            <w:lang w:val="uk-UA"/>
+          </w:rPr>
+          <m:t>=</m:t>
+        </m:r>
+        <m:r>
+          <w:rPr>
+            <w:rFonts w:ascii="Cambria Math" w:eastAsiaTheme="majorEastAsia" w:hAnsi="Cambria Math" w:cs="Times New Roman"/>
+            <w:color w:val="000000" w:themeColor="text1"/>
+            <w:sz w:val="28"/>
+            <w:szCs w:val="28"/>
+            <w:lang w:val="en-US"/>
+          </w:rPr>
+          <m:t>5,627</m:t>
+        </m:r>
+        <m:r>
+          <w:rPr>
+            <w:rFonts w:ascii="Cambria Math" w:eastAsiaTheme="majorEastAsia" w:hAnsi="Cambria Math" w:cs="Times New Roman"/>
+            <w:color w:val="000000" w:themeColor="text1"/>
+            <w:sz w:val="28"/>
+            <w:szCs w:val="28"/>
+            <w:lang w:val="en-US"/>
+          </w:rPr>
+          <m:t>8</m:t>
+        </m:r>
+      </m:oMath>
+    </w:p>
+    <w:p>
+      <w:pPr>
+        <w:spacing w:line="240" w:lineRule="auto"/>
+        <w:rPr>
+          <w:rFonts w:ascii="Times New Roman" w:eastAsiaTheme="majorEastAsia" w:hAnsi="Times New Roman" w:cs="Times New Roman"/>
+          <w:iCs/>
+          <w:color w:val="000000" w:themeColor="text1"/>
+          <w:sz w:val="28"/>
+          <w:szCs w:val="28"/>
+          <w:lang w:val="uk-UA"/>
+        </w:rPr>
+      </w:pPr>
+      <w:r>
+        <w:rPr>
+          <w:rFonts w:ascii="Times New Roman" w:eastAsiaTheme="majorEastAsia" w:hAnsi="Times New Roman" w:cs="Times New Roman"/>
+          <w:iCs/>
+          <w:color w:val="000000" w:themeColor="text1"/>
+          <w:sz w:val="28"/>
+          <w:szCs w:val="28"/>
+          <w:lang w:val="uk-UA"/>
+        </w:rPr>
+        <w:drawing>
+          <wp:anchor distT="0" distB="0" distL="114300" distR="114300" simplePos="0" relativeHeight="251664384" behindDoc="1" locked="0" layoutInCell="1" allowOverlap="1" wp14:anchorId="379F0E7A" wp14:editId="465DDF26">
+            <wp:simplePos x="0" y="0"/>
+            <wp:positionH relativeFrom="column">
+              <wp:posOffset>661481</wp:posOffset>
+            </wp:positionH>
+            <wp:positionV relativeFrom="paragraph">
+              <wp:posOffset>193148</wp:posOffset>
+            </wp:positionV>
+            <wp:extent cx="4046706" cy="2575258"/>
+            <wp:effectExtent l="0" t="0" r="5080" b="3175"/>
+            <wp:wrapNone/>
+            <wp:docPr id="12" name="Picture 12"/>
+            <wp:cNvGraphicFramePr>
+              <a:graphicFrameLocks xmlns:a="http://schemas.openxmlformats.org/drawingml/2006/main" noChangeAspect="1"/>
+            </wp:cNvGraphicFramePr>
+            <a:graphic xmlns:a="http://schemas.openxmlformats.org/drawingml/2006/main">
+              <a:graphicData uri="http://schemas.openxmlformats.org/drawingml/2006/picture">
+                <pic:pic xmlns:pic="http://schemas.openxmlformats.org/drawingml/2006/picture">
+                  <pic:nvPicPr>
+                    <pic:cNvPr id="1" name=""/>
+                    <pic:cNvPicPr/>
+                  </pic:nvPicPr>
+                  <pic:blipFill>
+                    <a:blip r:embed="rId13" cstate="print">
+                      <a:extLst>
+                        <a:ext uri="{28A0092B-C50C-407E-A947-70E740481C1C}">
+                          <a14:useLocalDpi xmlns:a14="http://schemas.microsoft.com/office/drawing/2010/main" val="0"/>
+                        </a:ext>
+                      </a:extLst>
+                    </a:blip>
+                    <a:stretch>
+                      <a:fillRect/>
+                    </a:stretch>
+                  </pic:blipFill>
+                  <pic:spPr>
+                    <a:xfrm>
+                      <a:off x="0" y="0"/>
+                      <a:ext cx="4046706" cy="2575258"/>
+                    </a:xfrm>
+                    <a:prstGeom prst="rect">
+                      <a:avLst/>
+                    </a:prstGeom>
+                  </pic:spPr>
+                </pic:pic>
+              </a:graphicData>
+            </a:graphic>
+            <wp14:sizeRelH relativeFrom="page">
+              <wp14:pctWidth>0</wp14:pctWidth>
+            </wp14:sizeRelH>
+            <wp14:sizeRelV relativeFrom="page">
+              <wp14:pctHeight>0</wp14:pctHeight>
+            </wp14:sizeRelV>
+          </wp:anchor>
+        </w:drawing>
+      </w:r>
+      <w:r>
+        <w:rPr>
+          <w:rFonts w:ascii="Times New Roman" w:eastAsiaTheme="majorEastAsia" w:hAnsi="Times New Roman" w:cs="Times New Roman"/>
+          <w:iCs/>
+          <w:color w:val="000000" w:themeColor="text1"/>
+          <w:sz w:val="28"/>
+          <w:szCs w:val="28"/>
+          <w:lang w:val="uk-UA"/>
+        </w:rPr>
+        <w:t xml:space="preserve">Тепер накладемо графік щільності </w:t>
+      </w:r>
+      <m:oMath>
+        <m:r>
+          <w:rPr>
+            <w:rFonts w:ascii="Cambria Math" w:eastAsiaTheme="majorEastAsia" w:hAnsi="Cambria Math" w:cs="Times New Roman"/>
+            <w:color w:val="000000" w:themeColor="text1"/>
+            <w:sz w:val="28"/>
+            <w:szCs w:val="28"/>
+            <w:lang w:val="uk-UA"/>
+          </w:rPr>
+          <m:t>η</m:t>
+        </m:r>
+      </m:oMath>
+      <w:r>
+        <w:rPr>
+          <w:rFonts w:ascii="Times New Roman" w:eastAsiaTheme="majorEastAsia" w:hAnsi="Times New Roman" w:cs="Times New Roman"/>
+          <w:iCs/>
+          <w:color w:val="000000" w:themeColor="text1"/>
+          <w:sz w:val="28"/>
+          <w:szCs w:val="28"/>
+          <w:lang w:val="uk-UA"/>
+        </w:rPr>
+        <w:t xml:space="preserve"> на гістограму частот:</w:t>
+      </w:r>
+    </w:p>
+    <w:p>
+      <w:pPr>
+        <w:spacing w:line="240" w:lineRule="auto"/>
+        <w:rPr>
+          <w:rFonts w:ascii="Times New Roman" w:eastAsiaTheme="majorEastAsia" w:hAnsi="Times New Roman" w:cs="Times New Roman"/>
+          <w:iCs/>
+          <w:color w:val="000000" w:themeColor="text1"/>
+          <w:sz w:val="28"/>
+          <w:szCs w:val="28"/>
+          <w:lang w:val="uk-UA"/>
+        </w:rPr>
+      </w:pPr>
+    </w:p>
+    <w:p>
+      <w:pPr>
+        <w:spacing w:line="240" w:lineRule="auto"/>
+        <w:rPr>
+          <w:rFonts w:ascii="Times New Roman" w:eastAsiaTheme="majorEastAsia" w:hAnsi="Times New Roman" w:cs="Times New Roman"/>
+          <w:iCs/>
+          <w:color w:val="000000" w:themeColor="text1"/>
+          <w:sz w:val="28"/>
+          <w:szCs w:val="28"/>
+          <w:lang w:val="uk-UA"/>
+        </w:rPr>
+      </w:pPr>
+    </w:p>
+    <w:p>
+      <w:pPr>
+        <w:spacing w:line="240" w:lineRule="auto"/>
+        <w:rPr>
+          <w:rFonts w:ascii="Times New Roman" w:eastAsiaTheme="majorEastAsia" w:hAnsi="Times New Roman" w:cs="Times New Roman"/>
+          <w:iCs/>
+          <w:color w:val="000000" w:themeColor="text1"/>
+          <w:sz w:val="28"/>
+          <w:szCs w:val="28"/>
+          <w:lang w:val="uk-UA"/>
+        </w:rPr>
+      </w:pPr>
+    </w:p>
+    <w:p>
+      <w:pPr>
+        <w:spacing w:line="240" w:lineRule="auto"/>
+        <w:rPr>
+          <w:rFonts w:ascii="Times New Roman" w:eastAsiaTheme="majorEastAsia" w:hAnsi="Times New Roman" w:cs="Times New Roman"/>
+          <w:iCs/>
+          <w:color w:val="000000" w:themeColor="text1"/>
+          <w:sz w:val="28"/>
+          <w:szCs w:val="28"/>
+          <w:lang w:val="uk-UA"/>
+        </w:rPr>
+      </w:pPr>
+    </w:p>
+    <w:p>
+      <w:pPr>
+        <w:spacing w:line="240" w:lineRule="auto"/>
+        <w:rPr>
+          <w:rFonts w:ascii="Times New Roman" w:eastAsiaTheme="majorEastAsia" w:hAnsi="Times New Roman" w:cs="Times New Roman"/>
+          <w:iCs/>
+          <w:color w:val="000000" w:themeColor="text1"/>
+          <w:sz w:val="28"/>
+          <w:szCs w:val="28"/>
+          <w:lang w:val="uk-UA"/>
+        </w:rPr>
+      </w:pPr>
+    </w:p>
+    <w:p>
+      <w:pPr>
+        <w:spacing w:line="240" w:lineRule="auto"/>
+        <w:rPr>
+          <w:rFonts w:ascii="Times New Roman" w:eastAsiaTheme="majorEastAsia" w:hAnsi="Times New Roman" w:cs="Times New Roman"/>
+          <w:iCs/>
+          <w:color w:val="000000" w:themeColor="text1"/>
+          <w:sz w:val="28"/>
+          <w:szCs w:val="28"/>
+          <w:lang w:val="uk-UA"/>
+        </w:rPr>
+      </w:pPr>
+      <w:r>
+        <w:rPr>
+          <w:rFonts w:ascii="Times New Roman" w:eastAsiaTheme="majorEastAsia" w:hAnsi="Times New Roman" w:cs="Times New Roman"/>
+          <w:iCs/>
+          <w:color w:val="000000" w:themeColor="text1"/>
+          <w:sz w:val="28"/>
+          <w:szCs w:val="28"/>
+          <w:lang w:val="uk-UA"/>
+        </w:rPr>
+        <w:lastRenderedPageBreak/>
+        <w:t>Бачимо, що крива розподілу доволі близько йде до стовпців гістограми.</w:t>
+      </w:r>
+    </w:p>
+    <w:p>
+      <w:pPr>
+        <w:spacing w:line="240" w:lineRule="auto"/>
+        <w:rPr>
+          <w:rFonts w:ascii="Times New Roman" w:eastAsiaTheme="majorEastAsia" w:hAnsi="Times New Roman" w:cs="Times New Roman"/>
+          <w:iCs/>
+          <w:color w:val="000000" w:themeColor="text1"/>
+          <w:sz w:val="28"/>
+          <w:szCs w:val="28"/>
+          <w:lang w:val="uk-UA"/>
+        </w:rPr>
+      </w:pPr>
+      <w:r>
+        <w:rPr>
+          <w:rFonts w:ascii="Times New Roman" w:eastAsiaTheme="majorEastAsia" w:hAnsi="Times New Roman" w:cs="Times New Roman"/>
+          <w:iCs/>
+          <w:color w:val="000000" w:themeColor="text1"/>
+          <w:sz w:val="28"/>
+          <w:szCs w:val="28"/>
+          <w:lang w:val="uk-UA"/>
+        </w:rPr>
+        <w:t>Тож, виходячи з вищезазначеного, вважаю доцільним висунути гіпотезу:</w:t>
+      </w:r>
+    </w:p>
+    <w:p>
+      <w:pPr>
+        <w:spacing w:line="240" w:lineRule="auto"/>
+        <w:rPr>
+          <w:rFonts w:ascii="Times New Roman" w:eastAsiaTheme="majorEastAsia" w:hAnsi="Times New Roman" w:cs="Times New Roman"/>
+          <w:iCs/>
+          <w:color w:val="000000" w:themeColor="text1"/>
+          <w:sz w:val="28"/>
+          <w:szCs w:val="28"/>
+          <w:lang w:val="uk-UA"/>
+        </w:rPr>
+      </w:pPr>
+      <m:oMath>
+        <m:sSub>
+          <m:sSubPr>
+            <m:ctrlPr>
+              <w:rPr>
+                <w:rFonts w:ascii="Cambria Math" w:eastAsiaTheme="majorEastAsia" w:hAnsi="Cambria Math" w:cs="Times New Roman"/>
+                <w:i/>
+                <w:iCs/>
+                <w:color w:val="000000" w:themeColor="text1"/>
+                <w:sz w:val="28"/>
+                <w:szCs w:val="28"/>
+                <w:lang w:val="uk-UA"/>
+              </w:rPr>
+            </m:ctrlPr>
+          </m:sSubPr>
+          <m:e>
+            <m:r>
+              <w:rPr>
+                <w:rFonts w:ascii="Cambria Math" w:eastAsiaTheme="majorEastAsia" w:hAnsi="Cambria Math" w:cs="Times New Roman"/>
+                <w:color w:val="000000" w:themeColor="text1"/>
+                <w:sz w:val="28"/>
+                <w:szCs w:val="28"/>
+                <w:lang w:val="uk-UA"/>
+              </w:rPr>
+              <m:t>H</m:t>
+            </m:r>
+          </m:e>
+          <m:sub>
+            <m:r>
+              <w:rPr>
+                <w:rFonts w:ascii="Cambria Math" w:eastAsiaTheme="majorEastAsia" w:hAnsi="Cambria Math" w:cs="Times New Roman"/>
+                <w:color w:val="000000" w:themeColor="text1"/>
+                <w:sz w:val="28"/>
+                <w:szCs w:val="28"/>
+                <w:lang w:val="uk-UA"/>
+              </w:rPr>
+              <m:t>0</m:t>
+            </m:r>
+          </m:sub>
+        </m:sSub>
+        <m:r>
+          <w:rPr>
+            <w:rFonts w:ascii="Cambria Math" w:eastAsiaTheme="majorEastAsia" w:hAnsi="Cambria Math" w:cs="Times New Roman"/>
+            <w:color w:val="000000" w:themeColor="text1"/>
+            <w:sz w:val="28"/>
+            <w:szCs w:val="28"/>
+            <w:lang w:val="uk-UA"/>
+          </w:rPr>
+          <m:t>:ξ~Exp</m:t>
+        </m:r>
+        <m:d>
+          <m:dPr>
+            <m:ctrlPr>
+              <w:rPr>
+                <w:rFonts w:ascii="Cambria Math" w:eastAsiaTheme="majorEastAsia" w:hAnsi="Cambria Math" w:cs="Times New Roman"/>
+                <w:i/>
+                <w:iCs/>
+                <w:color w:val="000000" w:themeColor="text1"/>
+                <w:sz w:val="28"/>
+                <w:szCs w:val="28"/>
+                <w:lang w:val="uk-UA"/>
+              </w:rPr>
+            </m:ctrlPr>
+          </m:dPr>
+          <m:e>
+            <m:r>
+              <w:rPr>
+                <w:rFonts w:ascii="Cambria Math" w:eastAsiaTheme="majorEastAsia" w:hAnsi="Cambria Math" w:cs="Times New Roman"/>
+                <w:color w:val="000000" w:themeColor="text1"/>
+                <w:sz w:val="28"/>
+                <w:szCs w:val="28"/>
+                <w:lang w:val="uk-UA"/>
+              </w:rPr>
+              <m:t>λ,b</m:t>
+            </m:r>
+          </m:e>
+        </m:d>
+      </m:oMath>
+      <w:r>
+        <w:rPr>
+          <w:rFonts w:ascii="Times New Roman" w:eastAsiaTheme="majorEastAsia" w:hAnsi="Times New Roman" w:cs="Times New Roman"/>
+          <w:iCs/>
+          <w:color w:val="000000" w:themeColor="text1"/>
+          <w:sz w:val="28"/>
+          <w:szCs w:val="28"/>
+          <w:lang w:val="uk-UA"/>
+        </w:rPr>
+        <w:t xml:space="preserve">, </w:t>
+      </w:r>
+      <w:r>
+        <w:rPr>
+          <w:rFonts w:ascii="Times New Roman" w:eastAsiaTheme="majorEastAsia" w:hAnsi="Times New Roman" w:cs="Times New Roman"/>
+          <w:iCs/>
+          <w:color w:val="000000" w:themeColor="text1"/>
+          <w:sz w:val="28"/>
+          <w:szCs w:val="28"/>
+          <w:lang w:val="uk-UA"/>
+        </w:rPr>
+        <w:t>тобто випадкова вибірка, з якої узята наша конкретна реалізація, породжена ГС розподіленою за зсунутим експоненційним законом.</w:t>
+      </w:r>
     </w:p>
     <w:sectPr>
       <w:pgSz w:w="11906" w:h="16838"/>

</xml_diff>